<commit_message>
Sinhronizacija ssua sa implementacijom, dodat test izvestaj, uradjeni testovi za prva 3 Vukasinova SSUa
</commit_message>
<xml_diff>
--- a/SSU/Vukasin/Verzija 1.1/SSU - Igra prepoznavanja pokemona.docx
+++ b/SSU/Vukasin/Verzija 1.1/SSU - Igra prepoznavanja pokemona.docx
@@ -1,6 +1,6 @@
 
 <file path=word/document.xml><?xml version="1.0" encoding="utf-8"?>
-<w:document xmlns:wpc="http://schemas.microsoft.com/office/word/2010/wordprocessingCanvas" xmlns:mc="http://schemas.openxmlformats.org/markup-compatibility/2006" xmlns:o="urn:schemas-microsoft-com:office:office" xmlns:r="http://schemas.openxmlformats.org/officeDocument/2006/relationships" xmlns:m="http://schemas.openxmlformats.org/officeDocument/2006/math" xmlns:v="urn:schemas-microsoft-com:vml" xmlns:wp14="http://schemas.microsoft.com/office/word/2010/wordprocessingDrawing" xmlns:wp="http://schemas.openxmlformats.org/drawingml/2006/wordprocessingDrawing" xmlns:w10="urn:schemas-microsoft-com:office:word" xmlns:w="http://schemas.openxmlformats.org/wordprocessingml/2006/main" xmlns:w14="http://schemas.microsoft.com/office/word/2010/wordml" xmlns:wpg="http://schemas.microsoft.com/office/word/2010/wordprocessingGroup" xmlns:wpi="http://schemas.microsoft.com/office/word/2010/wordprocessingInk" xmlns:wne="http://schemas.microsoft.com/office/word/2006/wordml" xmlns:wps="http://schemas.microsoft.com/office/word/2010/wordprocessingShape" mc:Ignorable="w14 wp14">
+<w:document xmlns:wpc="http://schemas.microsoft.com/office/word/2010/wordprocessingCanvas" xmlns:cx="http://schemas.microsoft.com/office/drawing/2014/chartex" xmlns:cx1="http://schemas.microsoft.com/office/drawing/2015/9/8/chartex" xmlns:cx2="http://schemas.microsoft.com/office/drawing/2015/10/21/chartex" xmlns:cx3="http://schemas.microsoft.com/office/drawing/2016/5/9/chartex" xmlns:cx4="http://schemas.microsoft.com/office/drawing/2016/5/10/chartex" xmlns:cx5="http://schemas.microsoft.com/office/drawing/2016/5/11/chartex" xmlns:cx6="http://schemas.microsoft.com/office/drawing/2016/5/12/chartex" xmlns:cx7="http://schemas.microsoft.com/office/drawing/2016/5/13/chartex" xmlns:cx8="http://schemas.microsoft.com/office/drawing/2016/5/14/chartex" xmlns:mc="http://schemas.openxmlformats.org/markup-compatibility/2006" xmlns:aink="http://schemas.microsoft.com/office/drawing/2016/ink" xmlns:am3d="http://schemas.microsoft.com/office/drawing/2017/model3d" xmlns:o="urn:schemas-microsoft-com:office:office" xmlns:r="http://schemas.openxmlformats.org/officeDocument/2006/relationships" xmlns:m="http://schemas.openxmlformats.org/officeDocument/2006/math" xmlns:v="urn:schemas-microsoft-com:vml" xmlns:wp14="http://schemas.microsoft.com/office/word/2010/wordprocessingDrawing" xmlns:wp="http://schemas.openxmlformats.org/drawingml/2006/wordprocessingDrawing" xmlns:w10="urn:schemas-microsoft-com:office:word" xmlns:w="http://schemas.openxmlformats.org/wordprocessingml/2006/main" xmlns:w14="http://schemas.microsoft.com/office/word/2010/wordml" xmlns:w15="http://schemas.microsoft.com/office/word/2012/wordml" xmlns:w16cex="http://schemas.microsoft.com/office/word/2018/wordml/cex" xmlns:w16cid="http://schemas.microsoft.com/office/word/2016/wordml/cid" xmlns:w16="http://schemas.microsoft.com/office/word/2018/wordml" xmlns:w16se="http://schemas.microsoft.com/office/word/2015/wordml/symex" xmlns:wpg="http://schemas.microsoft.com/office/word/2010/wordprocessingGroup" xmlns:wpi="http://schemas.microsoft.com/office/word/2010/wordprocessingInk" xmlns:wne="http://schemas.microsoft.com/office/word/2006/wordml" xmlns:wps="http://schemas.microsoft.com/office/word/2010/wordprocessingShape" mc:Ignorable="w14 w15 w16se w16cid w16 w16cex wp14">
   <w:body>
     <w:p>
       <w:pPr>
@@ -117,6 +117,7 @@
         <w:rPr>
           <w:rFonts w:cs="Times New Roman"/>
           <w:sz w:val="36"/>
+          <w:lang w:val="de-CH"/>
         </w:rPr>
       </w:pPr>
     </w:p>
@@ -183,70 +184,14 @@
           <w:sz w:val="40"/>
         </w:rPr>
       </w:pPr>
-      <w:proofErr w:type="spellStart"/>
       <w:r>
         <w:rPr>
           <w:rFonts w:cs="Times New Roman"/>
           <w:b/>
           <w:sz w:val="40"/>
         </w:rPr>
-        <w:t>Specifikacija</w:t>
-      </w:r>
-      <w:proofErr w:type="spellEnd"/>
-      <w:r>
-        <w:rPr>
-          <w:rFonts w:cs="Times New Roman"/>
-          <w:b/>
-          <w:sz w:val="40"/>
-        </w:rPr>
-        <w:t xml:space="preserve"> </w:t>
-      </w:r>
-      <w:proofErr w:type="spellStart"/>
-      <w:r>
-        <w:rPr>
-          <w:rFonts w:cs="Times New Roman"/>
-          <w:b/>
-          <w:sz w:val="40"/>
-        </w:rPr>
-        <w:t>scenarija</w:t>
-      </w:r>
-      <w:proofErr w:type="spellEnd"/>
-      <w:r>
-        <w:rPr>
-          <w:rFonts w:cs="Times New Roman"/>
-          <w:b/>
-          <w:sz w:val="40"/>
-        </w:rPr>
-        <w:t xml:space="preserve"> </w:t>
-      </w:r>
-      <w:proofErr w:type="spellStart"/>
-      <w:r>
-        <w:rPr>
-          <w:rFonts w:cs="Times New Roman"/>
-          <w:b/>
-          <w:sz w:val="40"/>
-        </w:rPr>
-        <w:t>upotrebe</w:t>
-      </w:r>
-      <w:proofErr w:type="spellEnd"/>
-      <w:r>
-        <w:rPr>
-          <w:rFonts w:cs="Times New Roman"/>
-          <w:b/>
-          <w:sz w:val="40"/>
-        </w:rPr>
-        <w:t xml:space="preserve"> </w:t>
-      </w:r>
-      <w:proofErr w:type="spellStart"/>
-      <w:r>
-        <w:rPr>
-          <w:rFonts w:cs="Times New Roman"/>
-          <w:b/>
-          <w:sz w:val="40"/>
-        </w:rPr>
-        <w:t>funkcionalnosti</w:t>
-      </w:r>
-      <w:proofErr w:type="spellEnd"/>
+        <w:t>Specifikacija scenarija upotrebe funkcionalnosti</w:t>
+      </w:r>
     </w:p>
     <w:p>
       <w:pPr>
@@ -259,52 +204,14 @@
           <w:sz w:val="44"/>
         </w:rPr>
       </w:pPr>
-      <w:proofErr w:type="spellStart"/>
       <w:r>
         <w:rPr>
           <w:rFonts w:cs="Times New Roman"/>
           <w:b/>
           <w:sz w:val="44"/>
         </w:rPr>
-        <w:t>Igra</w:t>
-      </w:r>
-      <w:proofErr w:type="spellEnd"/>
-      <w:r>
-        <w:rPr>
-          <w:rFonts w:cs="Times New Roman"/>
-          <w:b/>
-          <w:sz w:val="44"/>
-        </w:rPr>
-        <w:t xml:space="preserve"> </w:t>
-      </w:r>
-      <w:proofErr w:type="spellStart"/>
-      <w:r>
-        <w:rPr>
-          <w:rFonts w:cs="Times New Roman"/>
-          <w:b/>
-          <w:sz w:val="44"/>
-        </w:rPr>
-        <w:t>prepoznavanja</w:t>
-      </w:r>
-      <w:proofErr w:type="spellEnd"/>
-      <w:r>
-        <w:rPr>
-          <w:rFonts w:cs="Times New Roman"/>
-          <w:b/>
-          <w:sz w:val="44"/>
-        </w:rPr>
-        <w:t xml:space="preserve"> </w:t>
-      </w:r>
-      <w:proofErr w:type="spellStart"/>
-      <w:r>
-        <w:rPr>
-          <w:rFonts w:cs="Times New Roman"/>
-          <w:b/>
-          <w:sz w:val="44"/>
-        </w:rPr>
-        <w:t>pokemona</w:t>
-      </w:r>
-      <w:proofErr w:type="spellEnd"/>
+        <w:t>Igra prepoznavanja pokemona</w:t>
+      </w:r>
     </w:p>
     <w:p>
       <w:pPr>
@@ -456,14 +363,12 @@
                 <w:b/>
               </w:rPr>
             </w:pPr>
-            <w:proofErr w:type="spellStart"/>
             <w:r>
               <w:rPr>
                 <w:b/>
               </w:rPr>
               <w:t>Verzija</w:t>
             </w:r>
-            <w:proofErr w:type="spellEnd"/>
           </w:p>
         </w:tc>
         <w:tc>
@@ -478,28 +383,12 @@
                 <w:b/>
               </w:rPr>
             </w:pPr>
-            <w:proofErr w:type="spellStart"/>
             <w:r>
               <w:rPr>
                 <w:b/>
               </w:rPr>
-              <w:t>Kratak</w:t>
-            </w:r>
-            <w:proofErr w:type="spellEnd"/>
-            <w:r>
-              <w:rPr>
-                <w:b/>
-              </w:rPr>
-              <w:t xml:space="preserve"> </w:t>
-            </w:r>
-            <w:proofErr w:type="spellStart"/>
-            <w:r>
-              <w:rPr>
-                <w:b/>
-              </w:rPr>
-              <w:t>opis</w:t>
-            </w:r>
-            <w:proofErr w:type="spellEnd"/>
+              <w:t>Kratak opis</w:t>
+            </w:r>
           </w:p>
         </w:tc>
         <w:tc>
@@ -514,14 +403,12 @@
                 <w:b/>
               </w:rPr>
             </w:pPr>
-            <w:proofErr w:type="spellStart"/>
             <w:r>
               <w:rPr>
                 <w:b/>
               </w:rPr>
               <w:t>Autor</w:t>
             </w:r>
-            <w:proofErr w:type="spellEnd"/>
           </w:p>
         </w:tc>
       </w:tr>
@@ -566,19 +453,9 @@
               <w:ind w:left="-720"/>
               <w:jc w:val="center"/>
             </w:pPr>
-            <w:proofErr w:type="spellStart"/>
-            <w:r>
-              <w:t>Inicijalna</w:t>
-            </w:r>
-            <w:proofErr w:type="spellEnd"/>
-            <w:r>
-              <w:t xml:space="preserve"> </w:t>
-            </w:r>
-            <w:proofErr w:type="spellStart"/>
-            <w:r>
-              <w:t>verzija</w:t>
-            </w:r>
-            <w:proofErr w:type="spellEnd"/>
+            <w:r>
+              <w:t>Inicijalna verzija</w:t>
+            </w:r>
           </w:p>
         </w:tc>
         <w:tc>
@@ -590,19 +467,9 @@
               <w:ind w:left="-720"/>
               <w:jc w:val="center"/>
             </w:pPr>
-            <w:proofErr w:type="spellStart"/>
-            <w:r>
-              <w:t>Vukašin</w:t>
-            </w:r>
-            <w:proofErr w:type="spellEnd"/>
-            <w:r>
-              <w:t xml:space="preserve"> </w:t>
-            </w:r>
-            <w:proofErr w:type="spellStart"/>
-            <w:r>
-              <w:t>Drašković</w:t>
-            </w:r>
-            <w:proofErr w:type="spellEnd"/>
+            <w:r>
+              <w:t>Vukašin Drašković</w:t>
+            </w:r>
           </w:p>
         </w:tc>
       </w:tr>
@@ -644,21 +511,8 @@
               <w:ind w:left="-720"/>
               <w:jc w:val="center"/>
             </w:pPr>
-            <w:proofErr w:type="spellStart"/>
-            <w:r>
-              <w:t>Izmene</w:t>
-            </w:r>
-            <w:proofErr w:type="spellEnd"/>
-            <w:r>
-              <w:t xml:space="preserve">  </w:t>
-            </w:r>
-            <w:proofErr w:type="spellStart"/>
-            <w:r>
-              <w:t>nakon</w:t>
-            </w:r>
-            <w:proofErr w:type="spellEnd"/>
-            <w:r>
-              <w:t xml:space="preserve"> FR</w:t>
+            <w:r>
+              <w:t>Izmene  nakon FR</w:t>
             </w:r>
           </w:p>
         </w:tc>
@@ -671,16 +525,76 @@
               <w:ind w:left="-720"/>
               <w:jc w:val="center"/>
             </w:pPr>
-            <w:proofErr w:type="spellStart"/>
-            <w:r>
-              <w:t>Vukašin</w:t>
-            </w:r>
-            <w:proofErr w:type="spellEnd"/>
-            <w:r>
-              <w:t xml:space="preserve"> Drašković</w:t>
-            </w:r>
-            <w:bookmarkStart w:id="1" w:name="_GoBack"/>
-            <w:bookmarkEnd w:id="1"/>
+            <w:r>
+              <w:t>Vukašin Drašković</w:t>
+            </w:r>
+          </w:p>
+        </w:tc>
+      </w:tr>
+      <w:tr>
+        <w:tc>
+          <w:tcPr>
+            <w:tcW w:w="2337" w:type="dxa"/>
+          </w:tcPr>
+          <w:p>
+            <w:pPr>
+              <w:ind w:left="-720"/>
+              <w:jc w:val="center"/>
+            </w:pPr>
+            <w:r>
+              <w:t>5.6.2020.</w:t>
+            </w:r>
+          </w:p>
+        </w:tc>
+        <w:tc>
+          <w:tcPr>
+            <w:tcW w:w="2337" w:type="dxa"/>
+          </w:tcPr>
+          <w:p>
+            <w:pPr>
+              <w:ind w:left="-720"/>
+              <w:jc w:val="center"/>
+            </w:pPr>
+            <w:r>
+              <w:t>1.2</w:t>
+            </w:r>
+          </w:p>
+        </w:tc>
+        <w:tc>
+          <w:tcPr>
+            <w:tcW w:w="2634" w:type="dxa"/>
+          </w:tcPr>
+          <w:p>
+            <w:pPr>
+              <w:ind w:left="-720"/>
+              <w:jc w:val="center"/>
+            </w:pPr>
+            <w:r>
+              <w:t xml:space="preserve">       Nakon implementacije</w:t>
+            </w:r>
+          </w:p>
+        </w:tc>
+        <w:tc>
+          <w:tcPr>
+            <w:tcW w:w="2700" w:type="dxa"/>
+          </w:tcPr>
+          <w:p>
+            <w:pPr>
+              <w:ind w:left="-720"/>
+              <w:jc w:val="center"/>
+              <w:rPr>
+                <w:lang w:val="sr-Latn-RS"/>
+              </w:rPr>
+            </w:pPr>
+            <w:r>
+              <w:t>Natalija Miti</w:t>
+            </w:r>
+            <w:r>
+              <w:rPr>
+                <w:lang w:val="sr-Latn-RS"/>
+              </w:rPr>
+              <w:t>ć</w:t>
+            </w:r>
           </w:p>
         </w:tc>
       </w:tr>
@@ -860,7 +774,6 @@
         <w:ind w:hanging="720"/>
       </w:pPr>
       <w:r>
-        <w:lastRenderedPageBreak/>
         <w:t>SADRŽAJ</w:t>
       </w:r>
     </w:p>
@@ -2125,12 +2038,12 @@
         </w:numPr>
         <w:ind w:left="720" w:firstLine="0"/>
       </w:pPr>
-      <w:bookmarkStart w:id="2" w:name="_Toc33641398"/>
+      <w:bookmarkStart w:id="1" w:name="_Toc33641398"/>
       <w:r>
         <w:lastRenderedPageBreak/>
         <w:t>UVOD</w:t>
       </w:r>
-      <w:bookmarkEnd w:id="2"/>
+      <w:bookmarkEnd w:id="1"/>
     </w:p>
     <w:p>
       <w:pPr>
@@ -2143,13 +2056,11 @@
         <w:ind w:firstLine="0"/>
         <w:jc w:val="both"/>
       </w:pPr>
-      <w:bookmarkStart w:id="3" w:name="_Toc33641399"/>
-      <w:proofErr w:type="spellStart"/>
+      <w:bookmarkStart w:id="2" w:name="_Toc33641399"/>
       <w:r>
         <w:t>Rezime</w:t>
       </w:r>
-      <w:bookmarkEnd w:id="3"/>
-      <w:proofErr w:type="spellEnd"/>
+      <w:bookmarkEnd w:id="2"/>
     </w:p>
     <w:p>
       <w:pPr>
@@ -2157,83 +2068,24 @@
         <w:ind w:firstLine="720"/>
         <w:jc w:val="both"/>
       </w:pPr>
-      <w:proofErr w:type="spellStart"/>
-      <w:proofErr w:type="gramStart"/>
       <w:r>
         <w:t>D</w:t>
       </w:r>
       <w:r>
-        <w:t>okument</w:t>
-      </w:r>
-      <w:proofErr w:type="spellEnd"/>
-      <w:r>
-        <w:t xml:space="preserve"> </w:t>
-      </w:r>
-      <w:proofErr w:type="spellStart"/>
-      <w:r>
-        <w:t>predstavlja</w:t>
-      </w:r>
-      <w:proofErr w:type="spellEnd"/>
-      <w:r>
-        <w:t xml:space="preserve"> </w:t>
-      </w:r>
-      <w:proofErr w:type="spellStart"/>
-      <w:r>
-        <w:t>specifikaciju</w:t>
-      </w:r>
-      <w:proofErr w:type="spellEnd"/>
-      <w:r>
-        <w:t xml:space="preserve"> </w:t>
-      </w:r>
-      <w:proofErr w:type="spellStart"/>
-      <w:r>
-        <w:t>scenarija</w:t>
-      </w:r>
-      <w:proofErr w:type="spellEnd"/>
-      <w:r>
-        <w:t xml:space="preserve"> </w:t>
-      </w:r>
-      <w:proofErr w:type="spellStart"/>
-      <w:r>
-        <w:t>upotrebe</w:t>
-      </w:r>
-      <w:proofErr w:type="spellEnd"/>
-      <w:r>
-        <w:t xml:space="preserve"> </w:t>
-      </w:r>
-      <w:proofErr w:type="spellStart"/>
-      <w:r>
-        <w:t>za</w:t>
-      </w:r>
-      <w:proofErr w:type="spellEnd"/>
-      <w:r>
-        <w:t xml:space="preserve"> </w:t>
-      </w:r>
-      <w:proofErr w:type="spellStart"/>
-      <w:r>
-        <w:t>igru</w:t>
-      </w:r>
-      <w:proofErr w:type="spellEnd"/>
-      <w:r>
-        <w:t xml:space="preserve"> </w:t>
-      </w:r>
-      <w:proofErr w:type="spellStart"/>
-      <w:r>
-        <w:t>prepoznavanja</w:t>
-      </w:r>
-      <w:proofErr w:type="spellEnd"/>
-      <w:r>
-        <w:t xml:space="preserve"> </w:t>
-      </w:r>
-      <w:proofErr w:type="spellStart"/>
-      <w:r>
-        <w:t>pokemona</w:t>
-      </w:r>
-      <w:proofErr w:type="spellEnd"/>
+        <w:t>okument predstavlja specifikaciju</w:t>
+      </w:r>
+      <w:r>
+        <w:t xml:space="preserve"> scenarija upotrebe</w:t>
+      </w:r>
+      <w:r>
+        <w:t xml:space="preserve"> za </w:t>
+      </w:r>
+      <w:r>
+        <w:t>igru prepoznavanja pokemona</w:t>
+      </w:r>
       <w:r>
         <w:t>.</w:t>
       </w:r>
-      <w:proofErr w:type="gramEnd"/>
     </w:p>
     <w:p>
       <w:pPr>
@@ -2246,37 +2098,11 @@
         <w:ind w:firstLine="0"/>
         <w:jc w:val="both"/>
       </w:pPr>
-      <w:bookmarkStart w:id="4" w:name="_Toc33641400"/>
-      <w:proofErr w:type="spellStart"/>
-      <w:r>
-        <w:t>Namena</w:t>
-      </w:r>
-      <w:proofErr w:type="spellEnd"/>
-      <w:r>
-        <w:t xml:space="preserve"> </w:t>
-      </w:r>
-      <w:proofErr w:type="spellStart"/>
-      <w:r>
-        <w:t>dokumenta</w:t>
-      </w:r>
-      <w:proofErr w:type="spellEnd"/>
-      <w:r>
-        <w:t xml:space="preserve"> i </w:t>
-      </w:r>
-      <w:proofErr w:type="spellStart"/>
-      <w:r>
-        <w:t>ciljne</w:t>
-      </w:r>
-      <w:proofErr w:type="spellEnd"/>
-      <w:r>
-        <w:t xml:space="preserve"> </w:t>
-      </w:r>
-      <w:proofErr w:type="spellStart"/>
-      <w:r>
-        <w:t>grupe</w:t>
-      </w:r>
-      <w:bookmarkEnd w:id="4"/>
-      <w:proofErr w:type="spellEnd"/>
+      <w:bookmarkStart w:id="3" w:name="_Toc33641400"/>
+      <w:r>
+        <w:t>Namena dokumenta i ciljne grupe</w:t>
+      </w:r>
+      <w:bookmarkEnd w:id="3"/>
     </w:p>
     <w:p>
       <w:pPr>
@@ -2284,332 +2110,29 @@
         <w:ind w:firstLine="720"/>
         <w:jc w:val="both"/>
       </w:pPr>
-      <w:proofErr w:type="spellStart"/>
-      <w:proofErr w:type="gramStart"/>
-      <w:r>
-        <w:t>Ovaj</w:t>
-      </w:r>
-      <w:proofErr w:type="spellEnd"/>
-      <w:r>
-        <w:t xml:space="preserve"> </w:t>
-      </w:r>
-      <w:proofErr w:type="spellStart"/>
-      <w:r>
-        <w:t>dokument</w:t>
-      </w:r>
-      <w:proofErr w:type="spellEnd"/>
-      <w:r>
-        <w:t xml:space="preserve"> </w:t>
-      </w:r>
-      <w:proofErr w:type="spellStart"/>
-      <w:r>
-        <w:t>služi</w:t>
-      </w:r>
-      <w:proofErr w:type="spellEnd"/>
-      <w:r>
-        <w:t xml:space="preserve"> </w:t>
-      </w:r>
-      <w:proofErr w:type="spellStart"/>
-      <w:r>
-        <w:t>radi</w:t>
-      </w:r>
-      <w:proofErr w:type="spellEnd"/>
-      <w:r>
-        <w:t xml:space="preserve"> </w:t>
-      </w:r>
-      <w:proofErr w:type="spellStart"/>
-      <w:r>
-        <w:t>definisanja</w:t>
-      </w:r>
-      <w:proofErr w:type="spellEnd"/>
-      <w:r>
-        <w:t xml:space="preserve"> </w:t>
-      </w:r>
-      <w:proofErr w:type="spellStart"/>
-      <w:r>
-        <w:t>navedene</w:t>
-      </w:r>
-      <w:proofErr w:type="spellEnd"/>
-      <w:r>
-        <w:t xml:space="preserve"> </w:t>
-      </w:r>
-      <w:proofErr w:type="spellStart"/>
-      <w:r>
-        <w:t>fukncionalnosti</w:t>
-      </w:r>
-      <w:proofErr w:type="spellEnd"/>
-      <w:r>
-        <w:t xml:space="preserve"> i </w:t>
-      </w:r>
-      <w:proofErr w:type="spellStart"/>
-      <w:r>
-        <w:t>kao</w:t>
-      </w:r>
-      <w:proofErr w:type="spellEnd"/>
-      <w:r>
-        <w:t xml:space="preserve"> </w:t>
-      </w:r>
-      <w:proofErr w:type="spellStart"/>
-      <w:r>
-        <w:t>takav</w:t>
-      </w:r>
-      <w:proofErr w:type="spellEnd"/>
-      <w:r>
-        <w:t xml:space="preserve"> je </w:t>
-      </w:r>
-      <w:proofErr w:type="spellStart"/>
-      <w:r>
-        <w:t>namenjen</w:t>
-      </w:r>
-      <w:proofErr w:type="spellEnd"/>
-      <w:r>
-        <w:t xml:space="preserve"> </w:t>
-      </w:r>
-      <w:proofErr w:type="spellStart"/>
-      <w:r>
-        <w:t>svim</w:t>
-      </w:r>
-      <w:proofErr w:type="spellEnd"/>
-      <w:r>
-        <w:t xml:space="preserve"> </w:t>
-      </w:r>
-      <w:proofErr w:type="spellStart"/>
-      <w:r>
-        <w:t>članovima</w:t>
-      </w:r>
-      <w:proofErr w:type="spellEnd"/>
-      <w:r>
-        <w:t xml:space="preserve"> </w:t>
-      </w:r>
-      <w:proofErr w:type="spellStart"/>
-      <w:r>
-        <w:t>projektnog</w:t>
-      </w:r>
-      <w:proofErr w:type="spellEnd"/>
-      <w:r>
-        <w:t xml:space="preserve"> </w:t>
-      </w:r>
-      <w:proofErr w:type="spellStart"/>
-      <w:r>
-        <w:t>tima</w:t>
-      </w:r>
-      <w:proofErr w:type="spellEnd"/>
-      <w:r>
-        <w:t>.</w:t>
-      </w:r>
-      <w:proofErr w:type="gramEnd"/>
-      <w:r>
-        <w:t xml:space="preserve"> Na </w:t>
-      </w:r>
-      <w:proofErr w:type="spellStart"/>
-      <w:r>
-        <w:t>početku</w:t>
-      </w:r>
-      <w:proofErr w:type="spellEnd"/>
-      <w:r>
-        <w:t xml:space="preserve"> </w:t>
-      </w:r>
-      <w:proofErr w:type="spellStart"/>
-      <w:proofErr w:type="gramStart"/>
-      <w:r>
-        <w:t>će</w:t>
-      </w:r>
-      <w:proofErr w:type="spellEnd"/>
-      <w:proofErr w:type="gramEnd"/>
-      <w:r>
-        <w:t xml:space="preserve"> </w:t>
-      </w:r>
-      <w:proofErr w:type="spellStart"/>
-      <w:r>
-        <w:t>biti</w:t>
-      </w:r>
-      <w:proofErr w:type="spellEnd"/>
-      <w:r>
-        <w:t xml:space="preserve"> </w:t>
-      </w:r>
-      <w:proofErr w:type="spellStart"/>
-      <w:r>
-        <w:t>opisan</w:t>
+      <w:r>
+        <w:t xml:space="preserve">Ovaj dokument služi radi definisanja </w:t>
+      </w:r>
+      <w:r>
+        <w:t>navedene fukncionalnosti</w:t>
+      </w:r>
+      <w:r>
+        <w:t xml:space="preserve"> i kao takav je namenjen svim članovima projektnog tima. Na početku će biti opisan</w:t>
       </w:r>
       <w:r>
         <w:t>a</w:t>
       </w:r>
-      <w:proofErr w:type="spellEnd"/>
-      <w:r>
-        <w:t xml:space="preserve"> </w:t>
-      </w:r>
-      <w:proofErr w:type="spellStart"/>
-      <w:r>
-        <w:t>sam</w:t>
-      </w:r>
-      <w:r>
-        <w:t>a</w:t>
-      </w:r>
-      <w:proofErr w:type="spellEnd"/>
-      <w:r>
-        <w:t xml:space="preserve"> </w:t>
-      </w:r>
-      <w:proofErr w:type="spellStart"/>
-      <w:r>
-        <w:t>funkcionalnost</w:t>
-      </w:r>
-      <w:proofErr w:type="spellEnd"/>
-      <w:r>
-        <w:t xml:space="preserve">. </w:t>
-      </w:r>
-      <w:proofErr w:type="spellStart"/>
-      <w:r>
-        <w:t>Zatim</w:t>
-      </w:r>
-      <w:proofErr w:type="spellEnd"/>
-      <w:r>
-        <w:t xml:space="preserve"> </w:t>
-      </w:r>
-      <w:proofErr w:type="spellStart"/>
-      <w:proofErr w:type="gramStart"/>
-      <w:r>
-        <w:t>će</w:t>
-      </w:r>
-      <w:proofErr w:type="spellEnd"/>
-      <w:proofErr w:type="gramEnd"/>
-      <w:r>
-        <w:t xml:space="preserve"> </w:t>
-      </w:r>
-      <w:proofErr w:type="spellStart"/>
-      <w:r>
-        <w:t>biti</w:t>
-      </w:r>
-      <w:proofErr w:type="spellEnd"/>
-      <w:r>
-        <w:t xml:space="preserve"> </w:t>
-      </w:r>
-      <w:proofErr w:type="spellStart"/>
-      <w:r>
-        <w:t>predstavljen</w:t>
-      </w:r>
-      <w:proofErr w:type="spellEnd"/>
-      <w:r>
-        <w:t xml:space="preserve"> </w:t>
-      </w:r>
-      <w:proofErr w:type="spellStart"/>
-      <w:r>
-        <w:t>tok</w:t>
-      </w:r>
-      <w:proofErr w:type="spellEnd"/>
-      <w:r>
-        <w:t xml:space="preserve"> </w:t>
-      </w:r>
-      <w:proofErr w:type="spellStart"/>
-      <w:r>
-        <w:t>događaja</w:t>
-      </w:r>
-      <w:proofErr w:type="spellEnd"/>
-      <w:r>
-        <w:t xml:space="preserve"> </w:t>
-      </w:r>
-      <w:proofErr w:type="spellStart"/>
-      <w:r>
-        <w:t>scenarija</w:t>
-      </w:r>
-      <w:proofErr w:type="spellEnd"/>
-      <w:r>
-        <w:t xml:space="preserve"> </w:t>
-      </w:r>
-      <w:proofErr w:type="spellStart"/>
-      <w:r>
-        <w:t>upotrebe</w:t>
-      </w:r>
-      <w:proofErr w:type="spellEnd"/>
-      <w:r>
-        <w:t xml:space="preserve">, a </w:t>
-      </w:r>
-      <w:proofErr w:type="spellStart"/>
-      <w:r>
-        <w:t>potom</w:t>
-      </w:r>
-      <w:proofErr w:type="spellEnd"/>
-      <w:r>
-        <w:t xml:space="preserve"> </w:t>
-      </w:r>
-      <w:proofErr w:type="spellStart"/>
-      <w:r>
-        <w:t>će</w:t>
-      </w:r>
-      <w:proofErr w:type="spellEnd"/>
-      <w:r>
-        <w:t xml:space="preserve"> </w:t>
-      </w:r>
-      <w:proofErr w:type="spellStart"/>
-      <w:r>
-        <w:t>biti</w:t>
-      </w:r>
-      <w:proofErr w:type="spellEnd"/>
-      <w:r>
-        <w:t xml:space="preserve"> </w:t>
-      </w:r>
-      <w:proofErr w:type="spellStart"/>
-      <w:r>
-        <w:t>opisani</w:t>
-      </w:r>
-      <w:proofErr w:type="spellEnd"/>
-      <w:r>
-        <w:t xml:space="preserve"> </w:t>
-      </w:r>
-      <w:proofErr w:type="spellStart"/>
-      <w:r>
-        <w:t>posebni</w:t>
-      </w:r>
-      <w:proofErr w:type="spellEnd"/>
-      <w:r>
-        <w:t xml:space="preserve"> </w:t>
-      </w:r>
-      <w:proofErr w:type="spellStart"/>
-      <w:r>
-        <w:t>zahtevi</w:t>
-      </w:r>
-      <w:proofErr w:type="spellEnd"/>
-      <w:r>
-        <w:t xml:space="preserve">, </w:t>
-      </w:r>
-      <w:proofErr w:type="spellStart"/>
-      <w:r>
-        <w:t>preduslovi</w:t>
-      </w:r>
-      <w:proofErr w:type="spellEnd"/>
-      <w:r>
-        <w:t xml:space="preserve"> i </w:t>
-      </w:r>
-      <w:proofErr w:type="spellStart"/>
-      <w:r>
-        <w:t>posledice</w:t>
-      </w:r>
-      <w:proofErr w:type="spellEnd"/>
-      <w:r>
-        <w:t xml:space="preserve"> </w:t>
-      </w:r>
-      <w:proofErr w:type="spellStart"/>
-      <w:r>
-        <w:t>datog</w:t>
-      </w:r>
-      <w:proofErr w:type="spellEnd"/>
-      <w:r>
-        <w:t xml:space="preserve"> </w:t>
-      </w:r>
-      <w:proofErr w:type="spellStart"/>
-      <w:r>
-        <w:t>slučaja</w:t>
-      </w:r>
-      <w:proofErr w:type="spellEnd"/>
-      <w:r>
-        <w:t xml:space="preserve"> </w:t>
-      </w:r>
-      <w:proofErr w:type="spellStart"/>
-      <w:r>
-        <w:t>upotrebe</w:t>
-      </w:r>
-      <w:proofErr w:type="spellEnd"/>
-      <w:r>
-        <w:t>.</w:t>
+      <w:r>
+        <w:t xml:space="preserve"> sam</w:t>
+      </w:r>
+      <w:r>
+        <w:t>a funkcionalnost</w:t>
+      </w:r>
+      <w:r>
+        <w:t xml:space="preserve">. Zatim će biti predstavljen </w:t>
+      </w:r>
+      <w:r>
+        <w:t>tok događaja scenarija upotrebe, a potom će biti opisani posebni zahtevi, preduslovi i posledice datog slučaja upotrebe.</w:t>
       </w:r>
     </w:p>
     <w:p>
@@ -2627,16 +2150,16 @@
         </w:numPr>
         <w:ind w:left="0" w:firstLine="0"/>
       </w:pPr>
-      <w:bookmarkStart w:id="5" w:name="_Toc33457852"/>
-      <w:bookmarkStart w:id="6" w:name="_Toc33641401"/>
+      <w:bookmarkStart w:id="4" w:name="_Toc33457852"/>
+      <w:bookmarkStart w:id="5" w:name="_Toc33641401"/>
       <w:r>
         <w:t xml:space="preserve">SCENARIO UPOTREBE </w:t>
       </w:r>
+      <w:bookmarkEnd w:id="4"/>
+      <w:r>
+        <w:t>IGRE PREPOZNAVANJA POKEMONA</w:t>
+      </w:r>
       <w:bookmarkEnd w:id="5"/>
-      <w:r>
-        <w:t>IGRE PREPOZNAVANJA POKEMONA</w:t>
-      </w:r>
-      <w:bookmarkEnd w:id="6"/>
     </w:p>
     <w:p>
       <w:pPr>
@@ -2649,21 +2172,11 @@
         <w:ind w:firstLine="0"/>
         <w:jc w:val="both"/>
       </w:pPr>
-      <w:bookmarkStart w:id="7" w:name="_Toc33641402"/>
-      <w:proofErr w:type="spellStart"/>
-      <w:r>
-        <w:t>Kratak</w:t>
-      </w:r>
-      <w:proofErr w:type="spellEnd"/>
-      <w:r>
-        <w:t xml:space="preserve"> </w:t>
-      </w:r>
-      <w:proofErr w:type="spellStart"/>
-      <w:r>
-        <w:t>opis</w:t>
-      </w:r>
-      <w:bookmarkEnd w:id="7"/>
-      <w:proofErr w:type="spellEnd"/>
+      <w:bookmarkStart w:id="6" w:name="_Toc33641402"/>
+      <w:r>
+        <w:t>Kratak opis</w:t>
+      </w:r>
+      <w:bookmarkEnd w:id="6"/>
     </w:p>
     <w:p>
       <w:pPr>
@@ -2692,21 +2205,11 @@
         <w:ind w:firstLine="0"/>
         <w:jc w:val="both"/>
       </w:pPr>
-      <w:bookmarkStart w:id="8" w:name="_Toc33641403"/>
-      <w:proofErr w:type="spellStart"/>
-      <w:r>
-        <w:t>Tok</w:t>
-      </w:r>
-      <w:proofErr w:type="spellEnd"/>
-      <w:r>
-        <w:t xml:space="preserve"> </w:t>
-      </w:r>
-      <w:proofErr w:type="spellStart"/>
-      <w:r>
-        <w:t>događaja</w:t>
-      </w:r>
-      <w:bookmarkEnd w:id="8"/>
-      <w:proofErr w:type="spellEnd"/>
+      <w:bookmarkStart w:id="7" w:name="_Toc33641403"/>
+      <w:r>
+        <w:t>Tok događaja</w:t>
+      </w:r>
+      <w:bookmarkEnd w:id="7"/>
     </w:p>
     <w:p>
       <w:pPr>
@@ -2716,29 +2219,17 @@
           <w:numId w:val="4"/>
         </w:numPr>
       </w:pPr>
-      <w:bookmarkStart w:id="9" w:name="_Toc33641404"/>
-      <w:proofErr w:type="spellStart"/>
-      <w:r>
-        <w:t>Korisnik</w:t>
-      </w:r>
-      <w:proofErr w:type="spellEnd"/>
-      <w:r>
-        <w:t xml:space="preserve"> </w:t>
-      </w:r>
-      <w:proofErr w:type="spellStart"/>
-      <w:r>
-        <w:t>započinje</w:t>
-      </w:r>
-      <w:proofErr w:type="spellEnd"/>
-      <w:r>
-        <w:t xml:space="preserve"> </w:t>
-      </w:r>
-      <w:proofErr w:type="spellStart"/>
+      <w:bookmarkStart w:id="8" w:name="_Toc33641404"/>
+      <w:r>
+        <w:t xml:space="preserve">Korisnik </w:t>
+      </w:r>
+      <w:r>
+        <w:t xml:space="preserve">započinje </w:t>
+      </w:r>
       <w:r>
         <w:t>igru</w:t>
       </w:r>
-      <w:bookmarkEnd w:id="9"/>
-      <w:proofErr w:type="spellEnd"/>
+      <w:bookmarkEnd w:id="8"/>
     </w:p>
     <w:p>
       <w:pPr>
@@ -2750,29 +2241,8 @@
         <w:spacing w:after="140" w:line="276" w:lineRule="auto"/>
         <w:ind w:left="0" w:firstLine="0"/>
       </w:pPr>
-      <w:proofErr w:type="spellStart"/>
-      <w:r>
-        <w:t>Korisnik</w:t>
-      </w:r>
-      <w:proofErr w:type="spellEnd"/>
-      <w:r>
-        <w:t xml:space="preserve"> </w:t>
-      </w:r>
-      <w:proofErr w:type="spellStart"/>
-      <w:r>
-        <w:t>pritiska</w:t>
-      </w:r>
-      <w:proofErr w:type="spellEnd"/>
-      <w:r>
-        <w:t xml:space="preserve"> </w:t>
-      </w:r>
-      <w:proofErr w:type="spellStart"/>
-      <w:r>
-        <w:t>dugme</w:t>
-      </w:r>
-      <w:proofErr w:type="spellEnd"/>
-      <w:r>
-        <w:t xml:space="preserve"> </w:t>
+      <w:r>
+        <w:t xml:space="preserve">Korisnik pritiska dugme </w:t>
       </w:r>
       <w:r>
         <w:t>Quiz</w:t>
@@ -2793,56 +2263,15 @@
         </w:numPr>
         <w:spacing w:after="140" w:line="276" w:lineRule="auto"/>
         <w:ind w:left="0" w:firstLine="0"/>
-      </w:pPr>
-      <w:proofErr w:type="spellStart"/>
-      <w:r>
-        <w:t>Korisnik</w:t>
-      </w:r>
-      <w:proofErr w:type="spellEnd"/>
-      <w:r>
-        <w:t xml:space="preserve"> </w:t>
-      </w:r>
-      <w:proofErr w:type="spellStart"/>
-      <w:r>
-        <w:t>dobija</w:t>
-      </w:r>
-      <w:proofErr w:type="spellEnd"/>
-      <w:r>
-        <w:t xml:space="preserve"> </w:t>
-      </w:r>
-      <w:proofErr w:type="spellStart"/>
-      <w:r>
-        <w:t>siluetu</w:t>
-      </w:r>
-      <w:proofErr w:type="spellEnd"/>
-      <w:r>
-        <w:t xml:space="preserve"> </w:t>
-      </w:r>
-      <w:proofErr w:type="spellStart"/>
-      <w:r>
-        <w:t>pokemona</w:t>
-      </w:r>
-      <w:proofErr w:type="spellEnd"/>
-      <w:r>
-        <w:t xml:space="preserve"> </w:t>
-      </w:r>
-      <w:proofErr w:type="spellStart"/>
-      <w:proofErr w:type="gramStart"/>
-      <w:r>
-        <w:t>na</w:t>
-      </w:r>
-      <w:proofErr w:type="spellEnd"/>
-      <w:proofErr w:type="gramEnd"/>
-      <w:r>
-        <w:t xml:space="preserve"> </w:t>
-      </w:r>
-      <w:proofErr w:type="spellStart"/>
-      <w:r>
-        <w:t>pregled</w:t>
-      </w:r>
-      <w:proofErr w:type="spellEnd"/>
-      <w:r>
-        <w:t>.</w:t>
+        <w:rPr>
+          <w:lang w:val="de-CH"/>
+        </w:rPr>
+      </w:pPr>
+      <w:r>
+        <w:rPr>
+          <w:lang w:val="de-CH"/>
+        </w:rPr>
+        <w:t>Korisnik dobija siluetu pokemona na pregled.</w:t>
       </w:r>
     </w:p>
     <w:p>
@@ -2853,29 +2282,11 @@
           <w:numId w:val="4"/>
         </w:numPr>
       </w:pPr>
-      <w:bookmarkStart w:id="10" w:name="_Toc33641405"/>
-      <w:proofErr w:type="spellStart"/>
-      <w:r>
-        <w:t>Gost</w:t>
-      </w:r>
-      <w:proofErr w:type="spellEnd"/>
-      <w:r>
-        <w:t xml:space="preserve"> </w:t>
-      </w:r>
-      <w:proofErr w:type="spellStart"/>
-      <w:r>
-        <w:t>pogađa</w:t>
-      </w:r>
-      <w:proofErr w:type="spellEnd"/>
-      <w:r>
-        <w:t xml:space="preserve"> </w:t>
-      </w:r>
-      <w:proofErr w:type="spellStart"/>
-      <w:r>
-        <w:t>pokemona</w:t>
-      </w:r>
-      <w:bookmarkEnd w:id="10"/>
-      <w:proofErr w:type="spellEnd"/>
+      <w:bookmarkStart w:id="9" w:name="_Toc33641405"/>
+      <w:r>
+        <w:t>Gost pogađa pokemona</w:t>
+      </w:r>
+      <w:bookmarkEnd w:id="9"/>
     </w:p>
     <w:p>
       <w:pPr>
@@ -2887,53 +2298,20 @@
         <w:spacing w:after="140" w:line="276" w:lineRule="auto"/>
         <w:ind w:left="0" w:firstLine="0"/>
         <w:jc w:val="both"/>
-      </w:pPr>
-      <w:proofErr w:type="spellStart"/>
-      <w:r>
-        <w:t>Korisnik</w:t>
-      </w:r>
-      <w:proofErr w:type="spellEnd"/>
-      <w:r>
-        <w:t xml:space="preserve"> </w:t>
-      </w:r>
-      <w:proofErr w:type="spellStart"/>
-      <w:r>
-        <w:t>unosi</w:t>
-      </w:r>
-      <w:proofErr w:type="spellEnd"/>
-      <w:r>
-        <w:t xml:space="preserve"> </w:t>
-      </w:r>
-      <w:proofErr w:type="spellStart"/>
-      <w:r>
-        <w:t>odgovor</w:t>
-      </w:r>
-      <w:proofErr w:type="spellEnd"/>
-      <w:r>
-        <w:t xml:space="preserve"> u </w:t>
-      </w:r>
-      <w:proofErr w:type="spellStart"/>
-      <w:r>
-        <w:t>vidu</w:t>
-      </w:r>
-      <w:proofErr w:type="spellEnd"/>
-      <w:r>
-        <w:t xml:space="preserve"> </w:t>
-      </w:r>
-      <w:proofErr w:type="spellStart"/>
-      <w:r>
-        <w:t>imena</w:t>
-      </w:r>
-      <w:proofErr w:type="spellEnd"/>
-      <w:r>
-        <w:t xml:space="preserve"> </w:t>
-      </w:r>
-      <w:proofErr w:type="spellStart"/>
-      <w:r>
-        <w:t>pokemona</w:t>
-      </w:r>
-      <w:proofErr w:type="spellEnd"/>
-      <w:r>
+        <w:rPr>
+          <w:lang w:val="de-CH"/>
+        </w:rPr>
+      </w:pPr>
+      <w:r>
+        <w:rPr>
+          <w:lang w:val="de-CH"/>
+        </w:rPr>
+        <w:t>Korisnik unosi odgovor u vidu imena pokemona</w:t>
+      </w:r>
+      <w:r>
+        <w:rPr>
+          <w:lang w:val="de-CH"/>
+        </w:rPr>
         <w:t>.</w:t>
       </w:r>
     </w:p>
@@ -2948,35 +2326,9 @@
         <w:ind w:left="0" w:firstLine="0"/>
         <w:jc w:val="both"/>
       </w:pPr>
-      <w:proofErr w:type="spellStart"/>
-      <w:r>
-        <w:t>Silueta</w:t>
-      </w:r>
-      <w:proofErr w:type="spellEnd"/>
-      <w:r>
-        <w:t xml:space="preserve"> </w:t>
-      </w:r>
-      <w:proofErr w:type="spellStart"/>
-      <w:r>
-        <w:t>odgovara</w:t>
-      </w:r>
-      <w:proofErr w:type="spellEnd"/>
-      <w:r>
-        <w:t xml:space="preserve"> </w:t>
-      </w:r>
-      <w:proofErr w:type="spellStart"/>
-      <w:r>
-        <w:t>unesenom</w:t>
-      </w:r>
-      <w:proofErr w:type="spellEnd"/>
-      <w:r>
-        <w:t xml:space="preserve"> </w:t>
-      </w:r>
-      <w:proofErr w:type="spellStart"/>
-      <w:r>
-        <w:t>pokemonu</w:t>
-      </w:r>
-      <w:proofErr w:type="spellEnd"/>
+      <w:r>
+        <w:t>Silueta odgovara unesenom pokemonu</w:t>
+      </w:r>
       <w:r>
         <w:t>.</w:t>
       </w:r>
@@ -2991,45 +2343,20 @@
         <w:spacing w:after="140" w:line="276" w:lineRule="auto"/>
         <w:ind w:left="0" w:firstLine="0"/>
         <w:jc w:val="both"/>
-      </w:pPr>
-      <w:proofErr w:type="spellStart"/>
-      <w:r>
-        <w:t>Siluetu</w:t>
-      </w:r>
-      <w:proofErr w:type="spellEnd"/>
-      <w:r>
-        <w:t xml:space="preserve"> </w:t>
-      </w:r>
-      <w:proofErr w:type="spellStart"/>
-      <w:r>
-        <w:t>pokemona</w:t>
-      </w:r>
-      <w:proofErr w:type="spellEnd"/>
-      <w:r>
-        <w:t xml:space="preserve"> </w:t>
-      </w:r>
-      <w:proofErr w:type="spellStart"/>
-      <w:r>
-        <w:t>menja</w:t>
-      </w:r>
-      <w:proofErr w:type="spellEnd"/>
-      <w:r>
-        <w:t xml:space="preserve"> </w:t>
-      </w:r>
-      <w:proofErr w:type="spellStart"/>
-      <w:r>
-        <w:t>slika</w:t>
-      </w:r>
-      <w:proofErr w:type="spellEnd"/>
-      <w:r>
-        <w:t xml:space="preserve"> </w:t>
-      </w:r>
-      <w:proofErr w:type="spellStart"/>
-      <w:r>
-        <w:t>pokemona</w:t>
-      </w:r>
-      <w:proofErr w:type="spellEnd"/>
-      <w:r>
+        <w:rPr>
+          <w:lang w:val="de-CH"/>
+        </w:rPr>
+      </w:pPr>
+      <w:r>
+        <w:rPr>
+          <w:lang w:val="de-CH"/>
+        </w:rPr>
+        <w:t>Siluetu pokemona menja slika pokemona</w:t>
+      </w:r>
+      <w:r>
+        <w:rPr>
+          <w:lang w:val="de-CH"/>
+        </w:rPr>
         <w:t>.</w:t>
       </w:r>
     </w:p>
@@ -3043,46 +2370,15 @@
         <w:spacing w:after="140" w:line="276" w:lineRule="auto"/>
         <w:ind w:left="0" w:firstLine="0"/>
         <w:jc w:val="both"/>
-      </w:pPr>
-      <w:proofErr w:type="spellStart"/>
-      <w:r>
-        <w:t>Korisnik</w:t>
-      </w:r>
-      <w:proofErr w:type="spellEnd"/>
-      <w:r>
-        <w:t xml:space="preserve"> </w:t>
-      </w:r>
-      <w:proofErr w:type="spellStart"/>
-      <w:r>
-        <w:t>dobija</w:t>
-      </w:r>
-      <w:proofErr w:type="spellEnd"/>
-      <w:r>
-        <w:t xml:space="preserve"> </w:t>
-      </w:r>
-      <w:proofErr w:type="spellStart"/>
-      <w:r>
-        <w:t>poruku</w:t>
-      </w:r>
-      <w:proofErr w:type="spellEnd"/>
-      <w:r>
-        <w:t xml:space="preserve"> da je </w:t>
-      </w:r>
-      <w:proofErr w:type="spellStart"/>
-      <w:r>
-        <w:t>pogodio</w:t>
-      </w:r>
-      <w:proofErr w:type="spellEnd"/>
-      <w:r>
-        <w:t xml:space="preserve"> </w:t>
-      </w:r>
-      <w:proofErr w:type="spellStart"/>
-      <w:r>
-        <w:t>pokemona</w:t>
-      </w:r>
-      <w:proofErr w:type="spellEnd"/>
-      <w:r>
-        <w:t>.</w:t>
+        <w:rPr>
+          <w:lang w:val="de-CH"/>
+        </w:rPr>
+      </w:pPr>
+      <w:r>
+        <w:rPr>
+          <w:lang w:val="de-CH"/>
+        </w:rPr>
+        <w:t>Korisnik dobija poruku da je pogodio pokemona.</w:t>
       </w:r>
     </w:p>
     <w:p>
@@ -3096,63 +2392,8 @@
         <w:ind w:left="0" w:firstLine="0"/>
         <w:jc w:val="both"/>
       </w:pPr>
-      <w:proofErr w:type="spellStart"/>
-      <w:r>
-        <w:t>Korisnik</w:t>
-      </w:r>
-      <w:proofErr w:type="spellEnd"/>
-      <w:r>
-        <w:t xml:space="preserve"> </w:t>
-      </w:r>
-      <w:proofErr w:type="spellStart"/>
-      <w:r>
-        <w:t>dobija</w:t>
-      </w:r>
-      <w:proofErr w:type="spellEnd"/>
-      <w:r>
-        <w:t xml:space="preserve"> </w:t>
-      </w:r>
-      <w:proofErr w:type="spellStart"/>
-      <w:r>
-        <w:t>siluetu</w:t>
-      </w:r>
-      <w:proofErr w:type="spellEnd"/>
-      <w:r>
-        <w:t xml:space="preserve"> </w:t>
-      </w:r>
-      <w:proofErr w:type="spellStart"/>
-      <w:r>
-        <w:t>novog</w:t>
-      </w:r>
-      <w:proofErr w:type="spellEnd"/>
-      <w:r>
-        <w:t xml:space="preserve"> </w:t>
-      </w:r>
-      <w:proofErr w:type="spellStart"/>
-      <w:r>
-        <w:t>pokemona</w:t>
-      </w:r>
-      <w:proofErr w:type="spellEnd"/>
-      <w:r>
-        <w:t xml:space="preserve"> </w:t>
-      </w:r>
-      <w:proofErr w:type="spellStart"/>
-      <w:proofErr w:type="gramStart"/>
-      <w:r>
-        <w:t>na</w:t>
-      </w:r>
-      <w:proofErr w:type="spellEnd"/>
-      <w:proofErr w:type="gramEnd"/>
-      <w:r>
-        <w:t xml:space="preserve"> </w:t>
-      </w:r>
-      <w:proofErr w:type="spellStart"/>
-      <w:r>
-        <w:t>pregled</w:t>
-      </w:r>
-      <w:proofErr w:type="spellEnd"/>
-      <w:r>
-        <w:t>.</w:t>
+      <w:r>
+        <w:t>Korisnik dobija siluetu novog pokemona na pregled.</w:t>
       </w:r>
     </w:p>
     <w:p>
@@ -3163,29 +2404,11 @@
           <w:numId w:val="4"/>
         </w:numPr>
       </w:pPr>
-      <w:bookmarkStart w:id="11" w:name="_Toc33641406"/>
-      <w:proofErr w:type="spellStart"/>
-      <w:r>
-        <w:t>Trener</w:t>
-      </w:r>
-      <w:proofErr w:type="spellEnd"/>
-      <w:r>
-        <w:t xml:space="preserve"> </w:t>
-      </w:r>
-      <w:proofErr w:type="spellStart"/>
-      <w:r>
-        <w:t>pogađa</w:t>
-      </w:r>
-      <w:proofErr w:type="spellEnd"/>
-      <w:r>
-        <w:t xml:space="preserve"> </w:t>
-      </w:r>
-      <w:proofErr w:type="spellStart"/>
-      <w:r>
-        <w:t>pokemona</w:t>
-      </w:r>
-      <w:bookmarkEnd w:id="11"/>
-      <w:proofErr w:type="spellEnd"/>
+      <w:bookmarkStart w:id="10" w:name="_Toc33641406"/>
+      <w:r>
+        <w:t>Trener pogađa pokemona</w:t>
+      </w:r>
+      <w:bookmarkEnd w:id="10"/>
     </w:p>
     <w:p>
       <w:pPr>
@@ -3197,96 +2420,15 @@
         <w:spacing w:after="140" w:line="276" w:lineRule="auto"/>
         <w:ind w:left="0" w:firstLine="0"/>
         <w:jc w:val="both"/>
-      </w:pPr>
-      <w:proofErr w:type="spellStart"/>
-      <w:r>
-        <w:t>Isto</w:t>
-      </w:r>
-      <w:proofErr w:type="spellEnd"/>
-      <w:r>
-        <w:t xml:space="preserve"> </w:t>
-      </w:r>
-      <w:proofErr w:type="spellStart"/>
-      <w:r>
-        <w:t>kao</w:t>
-      </w:r>
-      <w:proofErr w:type="spellEnd"/>
-      <w:r>
-        <w:t xml:space="preserve"> 2.2.2 </w:t>
-      </w:r>
-      <w:proofErr w:type="spellStart"/>
-      <w:proofErr w:type="gramStart"/>
-      <w:r>
-        <w:t>sa</w:t>
-      </w:r>
-      <w:proofErr w:type="spellEnd"/>
-      <w:proofErr w:type="gramEnd"/>
-      <w:r>
-        <w:t xml:space="preserve"> </w:t>
-      </w:r>
-      <w:proofErr w:type="spellStart"/>
-      <w:r>
-        <w:t>izmenom</w:t>
-      </w:r>
-      <w:proofErr w:type="spellEnd"/>
-      <w:r>
-        <w:t xml:space="preserve"> da </w:t>
-      </w:r>
-      <w:proofErr w:type="spellStart"/>
-      <w:r>
-        <w:t>trener</w:t>
-      </w:r>
-      <w:proofErr w:type="spellEnd"/>
-      <w:r>
-        <w:t xml:space="preserve"> </w:t>
-      </w:r>
-      <w:proofErr w:type="spellStart"/>
-      <w:r>
-        <w:t>dobija</w:t>
-      </w:r>
-      <w:proofErr w:type="spellEnd"/>
-      <w:r>
-        <w:t xml:space="preserve"> </w:t>
-      </w:r>
-      <w:proofErr w:type="spellStart"/>
-      <w:r>
-        <w:t>količinu</w:t>
-      </w:r>
-      <w:proofErr w:type="spellEnd"/>
-      <w:r>
-        <w:t xml:space="preserve"> </w:t>
-      </w:r>
-      <w:proofErr w:type="spellStart"/>
-      <w:r>
-        <w:t>pokekeša</w:t>
-      </w:r>
-      <w:proofErr w:type="spellEnd"/>
-      <w:r>
-        <w:t xml:space="preserve"> </w:t>
-      </w:r>
-      <w:proofErr w:type="spellStart"/>
-      <w:r>
-        <w:t>za</w:t>
-      </w:r>
-      <w:proofErr w:type="spellEnd"/>
-      <w:r>
-        <w:t xml:space="preserve"> </w:t>
-      </w:r>
-      <w:proofErr w:type="spellStart"/>
-      <w:r>
-        <w:t>svoj</w:t>
-      </w:r>
-      <w:proofErr w:type="spellEnd"/>
-      <w:r>
-        <w:t xml:space="preserve"> </w:t>
-      </w:r>
-      <w:proofErr w:type="spellStart"/>
-      <w:r>
-        <w:t>profil</w:t>
-      </w:r>
-      <w:proofErr w:type="spellEnd"/>
-      <w:r>
-        <w:t>.</w:t>
+        <w:rPr>
+          <w:lang w:val="de-CH"/>
+        </w:rPr>
+      </w:pPr>
+      <w:r>
+        <w:rPr>
+          <w:lang w:val="de-CH"/>
+        </w:rPr>
+        <w:t>Isto kao 2.2.2 sa izmenom da trener dobija količinu pokekeša za svoj profil.</w:t>
       </w:r>
     </w:p>
     <w:p>
@@ -3297,32 +2439,14 @@
           <w:numId w:val="4"/>
         </w:numPr>
       </w:pPr>
-      <w:bookmarkStart w:id="12" w:name="_Toc33641407"/>
-      <w:proofErr w:type="spellStart"/>
-      <w:r>
-        <w:t>Korisnik</w:t>
-      </w:r>
-      <w:proofErr w:type="spellEnd"/>
-      <w:r>
-        <w:t xml:space="preserve"> </w:t>
-      </w:r>
-      <w:r>
-        <w:t xml:space="preserve">ne </w:t>
-      </w:r>
-      <w:proofErr w:type="spellStart"/>
-      <w:r>
-        <w:t>pogađa</w:t>
-      </w:r>
-      <w:proofErr w:type="spellEnd"/>
-      <w:r>
-        <w:t xml:space="preserve"> </w:t>
-      </w:r>
-      <w:proofErr w:type="spellStart"/>
-      <w:r>
-        <w:t>pokemona</w:t>
-      </w:r>
-      <w:bookmarkEnd w:id="12"/>
-      <w:proofErr w:type="spellEnd"/>
+      <w:bookmarkStart w:id="11" w:name="_Toc33641407"/>
+      <w:r>
+        <w:t xml:space="preserve">Korisnik </w:t>
+      </w:r>
+      <w:r>
+        <w:t>ne pogađa pokemona</w:t>
+      </w:r>
+      <w:bookmarkEnd w:id="11"/>
     </w:p>
     <w:p>
       <w:pPr>
@@ -3334,54 +2458,15 @@
         <w:spacing w:after="140" w:line="276" w:lineRule="auto"/>
         <w:ind w:left="0" w:firstLine="0"/>
         <w:jc w:val="both"/>
-      </w:pPr>
-      <w:proofErr w:type="spellStart"/>
-      <w:r>
-        <w:t>Korisnik</w:t>
-      </w:r>
-      <w:proofErr w:type="spellEnd"/>
-      <w:r>
-        <w:t xml:space="preserve"> </w:t>
-      </w:r>
-      <w:proofErr w:type="spellStart"/>
-      <w:r>
-        <w:t>unosi</w:t>
-      </w:r>
-      <w:proofErr w:type="spellEnd"/>
-      <w:r>
-        <w:t xml:space="preserve"> </w:t>
-      </w:r>
-      <w:proofErr w:type="spellStart"/>
-      <w:r>
-        <w:t>odgovor</w:t>
-      </w:r>
-      <w:proofErr w:type="spellEnd"/>
-      <w:r>
-        <w:t xml:space="preserve"> u </w:t>
-      </w:r>
-      <w:proofErr w:type="spellStart"/>
-      <w:r>
-        <w:t>vidu</w:t>
-      </w:r>
-      <w:proofErr w:type="spellEnd"/>
-      <w:r>
-        <w:t xml:space="preserve"> </w:t>
-      </w:r>
-      <w:proofErr w:type="spellStart"/>
-      <w:r>
-        <w:t>imena</w:t>
-      </w:r>
-      <w:proofErr w:type="spellEnd"/>
-      <w:r>
-        <w:t xml:space="preserve"> </w:t>
-      </w:r>
-      <w:proofErr w:type="spellStart"/>
-      <w:r>
-        <w:t>pokemona</w:t>
-      </w:r>
-      <w:proofErr w:type="spellEnd"/>
-      <w:r>
-        <w:t>.</w:t>
+        <w:rPr>
+          <w:lang w:val="de-CH"/>
+        </w:rPr>
+      </w:pPr>
+      <w:r>
+        <w:rPr>
+          <w:lang w:val="de-CH"/>
+        </w:rPr>
+        <w:t>Korisnik unosi odgovor u vidu imena pokemona.</w:t>
       </w:r>
     </w:p>
     <w:p>
@@ -3395,37 +2480,8 @@
         <w:ind w:left="0" w:firstLine="0"/>
         <w:jc w:val="both"/>
       </w:pPr>
-      <w:proofErr w:type="spellStart"/>
-      <w:r>
-        <w:t>Silueta</w:t>
-      </w:r>
-      <w:proofErr w:type="spellEnd"/>
-      <w:r>
-        <w:t xml:space="preserve"> ne </w:t>
-      </w:r>
-      <w:proofErr w:type="spellStart"/>
-      <w:r>
-        <w:t>odgovara</w:t>
-      </w:r>
-      <w:proofErr w:type="spellEnd"/>
-      <w:r>
-        <w:t xml:space="preserve"> </w:t>
-      </w:r>
-      <w:proofErr w:type="spellStart"/>
-      <w:r>
-        <w:t>unesenom</w:t>
-      </w:r>
-      <w:proofErr w:type="spellEnd"/>
-      <w:r>
-        <w:t xml:space="preserve"> </w:t>
-      </w:r>
-      <w:proofErr w:type="spellStart"/>
-      <w:r>
-        <w:t>pokemonu</w:t>
-      </w:r>
-      <w:proofErr w:type="spellEnd"/>
-      <w:r>
-        <w:t>.</w:t>
+      <w:r>
+        <w:t>Silueta ne odgovara unesenom pokemonu.</w:t>
       </w:r>
     </w:p>
     <w:p>
@@ -3438,52 +2494,16 @@
         <w:spacing w:after="140" w:line="276" w:lineRule="auto"/>
         <w:ind w:left="0" w:firstLine="0"/>
         <w:jc w:val="both"/>
-      </w:pPr>
-      <w:proofErr w:type="spellStart"/>
-      <w:r>
-        <w:t>Korisnik</w:t>
-      </w:r>
-      <w:proofErr w:type="spellEnd"/>
-      <w:r>
-        <w:t xml:space="preserve"> </w:t>
-      </w:r>
-      <w:proofErr w:type="spellStart"/>
-      <w:r>
-        <w:t>dobija</w:t>
-      </w:r>
-      <w:proofErr w:type="spellEnd"/>
-      <w:r>
-        <w:t xml:space="preserve"> </w:t>
-      </w:r>
-      <w:proofErr w:type="spellStart"/>
-      <w:r>
-        <w:t>poruku</w:t>
-      </w:r>
-      <w:proofErr w:type="spellEnd"/>
-      <w:r>
-        <w:t xml:space="preserve"> da </w:t>
-      </w:r>
-      <w:proofErr w:type="spellStart"/>
-      <w:r>
-        <w:t>nije</w:t>
-      </w:r>
-      <w:proofErr w:type="spellEnd"/>
-      <w:r>
-        <w:t xml:space="preserve"> </w:t>
-      </w:r>
-      <w:proofErr w:type="spellStart"/>
-      <w:r>
-        <w:t>pogodio</w:t>
-      </w:r>
-      <w:proofErr w:type="spellEnd"/>
-      <w:r>
-        <w:t xml:space="preserve"> </w:t>
-      </w:r>
-      <w:proofErr w:type="spellStart"/>
-      <w:r>
-        <w:t>pokemona</w:t>
-      </w:r>
-      <w:proofErr w:type="spellEnd"/>
+        <w:rPr>
+          <w:lang w:val="de-CH"/>
+        </w:rPr>
+      </w:pPr>
+      <w:r>
+        <w:rPr>
+          <w:lang w:val="de-CH"/>
+        </w:rPr>
+        <w:t>Korisnik dobija poruku da nije pogodio pokemona</w:t>
+      </w:r>
     </w:p>
     <w:p>
       <w:pPr>
@@ -3495,61 +2515,38 @@
         <w:spacing w:after="140" w:line="276" w:lineRule="auto"/>
         <w:ind w:left="0" w:firstLine="0"/>
         <w:jc w:val="both"/>
-      </w:pPr>
-      <w:proofErr w:type="spellStart"/>
-      <w:r>
-        <w:t>Korisnik</w:t>
-      </w:r>
-      <w:proofErr w:type="spellEnd"/>
-      <w:r>
-        <w:t xml:space="preserve"> </w:t>
-      </w:r>
-      <w:proofErr w:type="spellStart"/>
-      <w:r>
-        <w:t>može</w:t>
-      </w:r>
-      <w:proofErr w:type="spellEnd"/>
-      <w:r>
-        <w:t xml:space="preserve"> </w:t>
-      </w:r>
-      <w:proofErr w:type="spellStart"/>
-      <w:r>
-        <w:t>ponovo</w:t>
-      </w:r>
-      <w:proofErr w:type="spellEnd"/>
-      <w:r>
-        <w:t xml:space="preserve"> da </w:t>
-      </w:r>
-      <w:proofErr w:type="spellStart"/>
-      <w:r>
-        <w:t>pokuša</w:t>
-      </w:r>
-      <w:proofErr w:type="spellEnd"/>
-      <w:r>
-        <w:t xml:space="preserve"> </w:t>
-      </w:r>
-      <w:proofErr w:type="spellStart"/>
-      <w:r>
-        <w:t>unošenjem</w:t>
-      </w:r>
-      <w:proofErr w:type="spellEnd"/>
-      <w:r>
-        <w:t xml:space="preserve"> </w:t>
-      </w:r>
-      <w:proofErr w:type="spellStart"/>
-      <w:r>
-        <w:t>novog</w:t>
-      </w:r>
-      <w:proofErr w:type="spellEnd"/>
-      <w:r>
-        <w:t xml:space="preserve"> </w:t>
-      </w:r>
-      <w:proofErr w:type="spellStart"/>
-      <w:r>
-        <w:t>imena</w:t>
-      </w:r>
-      <w:proofErr w:type="spellEnd"/>
-      <w:r>
+        <w:rPr>
+          <w:lang w:val="de-CH"/>
+        </w:rPr>
+      </w:pPr>
+      <w:r>
+        <w:rPr>
+          <w:lang w:val="de-CH"/>
+        </w:rPr>
+        <w:t xml:space="preserve">Korisnik </w:t>
+      </w:r>
+      <w:r>
+        <w:rPr>
+          <w:lang w:val="de-CH"/>
+        </w:rPr>
+        <w:t>dobija siluetu</w:t>
+      </w:r>
+      <w:r>
+        <w:rPr>
+          <w:lang w:val="de-CH"/>
+        </w:rPr>
+        <w:t xml:space="preserve"> novog</w:t>
+      </w:r>
+      <w:r>
+        <w:rPr>
+          <w:lang w:val="de-CH"/>
+        </w:rPr>
+        <w:t xml:space="preserve"> pokemona na pregled</w:t>
+      </w:r>
+      <w:r>
+        <w:rPr>
+          <w:lang w:val="de-CH"/>
+        </w:rPr>
         <w:t>.</w:t>
       </w:r>
     </w:p>
@@ -3557,6 +2554,9 @@
       <w:pPr>
         <w:spacing w:after="140" w:line="276" w:lineRule="auto"/>
         <w:jc w:val="both"/>
+        <w:rPr>
+          <w:lang w:val="de-CH"/>
+        </w:rPr>
       </w:pPr>
     </w:p>
     <w:p>
@@ -3570,33 +2570,18 @@
         <w:ind w:firstLine="0"/>
         <w:jc w:val="both"/>
       </w:pPr>
-      <w:bookmarkStart w:id="13" w:name="_Toc33641408"/>
-      <w:proofErr w:type="spellStart"/>
-      <w:r>
-        <w:t>Posebni</w:t>
-      </w:r>
-      <w:proofErr w:type="spellEnd"/>
-      <w:r>
-        <w:t xml:space="preserve"> </w:t>
-      </w:r>
-      <w:proofErr w:type="spellStart"/>
-      <w:r>
-        <w:t>zahtevi</w:t>
-      </w:r>
-      <w:bookmarkEnd w:id="13"/>
-      <w:proofErr w:type="spellEnd"/>
+      <w:bookmarkStart w:id="12" w:name="_Toc33641408"/>
+      <w:r>
+        <w:t>Posebni zahtevi</w:t>
+      </w:r>
+      <w:bookmarkEnd w:id="12"/>
     </w:p>
     <w:p>
       <w:pPr>
         <w:ind w:left="720"/>
       </w:pPr>
-      <w:proofErr w:type="spellStart"/>
-      <w:r>
-        <w:t>Nema</w:t>
-      </w:r>
-      <w:proofErr w:type="spellEnd"/>
-      <w:r>
-        <w:t>.</w:t>
+      <w:r>
+        <w:t>Nema.</w:t>
       </w:r>
     </w:p>
     <w:p>
@@ -3615,13 +2600,11 @@
         <w:ind w:firstLine="0"/>
         <w:jc w:val="both"/>
       </w:pPr>
-      <w:bookmarkStart w:id="14" w:name="_Toc33641409"/>
-      <w:proofErr w:type="spellStart"/>
+      <w:bookmarkStart w:id="13" w:name="_Toc33641409"/>
       <w:r>
         <w:t>Preduslovi</w:t>
       </w:r>
-      <w:bookmarkEnd w:id="14"/>
-      <w:proofErr w:type="spellEnd"/>
+      <w:bookmarkEnd w:id="13"/>
     </w:p>
     <w:p>
       <w:pPr>
@@ -3629,83 +2612,15 @@
         <w:ind w:firstLine="720"/>
         <w:jc w:val="both"/>
       </w:pPr>
-      <w:proofErr w:type="spellStart"/>
-      <w:proofErr w:type="gramStart"/>
-      <w:r>
-        <w:t>Kako</w:t>
-      </w:r>
-      <w:proofErr w:type="spellEnd"/>
-      <w:r>
-        <w:t xml:space="preserve"> </w:t>
-      </w:r>
-      <w:proofErr w:type="spellStart"/>
-      <w:r>
-        <w:t>svi</w:t>
-      </w:r>
-      <w:proofErr w:type="spellEnd"/>
-      <w:r>
-        <w:t xml:space="preserve"> </w:t>
-      </w:r>
-      <w:proofErr w:type="spellStart"/>
-      <w:r>
-        <w:t>korisnici</w:t>
-      </w:r>
-      <w:proofErr w:type="spellEnd"/>
-      <w:r>
-        <w:t xml:space="preserve"> </w:t>
-      </w:r>
-      <w:proofErr w:type="spellStart"/>
-      <w:r>
-        <w:t>mogu</w:t>
-      </w:r>
-      <w:proofErr w:type="spellEnd"/>
-      <w:r>
-        <w:t xml:space="preserve"> </w:t>
-      </w:r>
-      <w:proofErr w:type="spellStart"/>
-      <w:r>
-        <w:t>igrati</w:t>
-      </w:r>
-      <w:proofErr w:type="spellEnd"/>
-      <w:r>
-        <w:t xml:space="preserve"> </w:t>
-      </w:r>
-      <w:proofErr w:type="spellStart"/>
-      <w:r>
-        <w:t>ovu</w:t>
-      </w:r>
-      <w:proofErr w:type="spellEnd"/>
-      <w:r>
-        <w:t xml:space="preserve"> </w:t>
-      </w:r>
-      <w:proofErr w:type="spellStart"/>
-      <w:r>
-        <w:t>igru</w:t>
-      </w:r>
-      <w:proofErr w:type="spellEnd"/>
-      <w:r>
-        <w:t>,</w:t>
-      </w:r>
-      <w:r>
-        <w:t xml:space="preserve"> ne </w:t>
-      </w:r>
-      <w:proofErr w:type="spellStart"/>
-      <w:r>
-        <w:t>postoje</w:t>
-      </w:r>
-      <w:proofErr w:type="spellEnd"/>
-      <w:r>
-        <w:t xml:space="preserve"> </w:t>
-      </w:r>
-      <w:proofErr w:type="spellStart"/>
-      <w:r>
-        <w:t>preduslovi</w:t>
-      </w:r>
-      <w:proofErr w:type="spellEnd"/>
-      <w:r>
-        <w:t>.</w:t>
-      </w:r>
-      <w:proofErr w:type="gramEnd"/>
+      <w:r>
+        <w:t xml:space="preserve">Kako svi korisnici mogu </w:t>
+      </w:r>
+      <w:r>
+        <w:t>igrati ovu igru,</w:t>
+      </w:r>
+      <w:r>
+        <w:t xml:space="preserve"> ne postoje preduslovi.</w:t>
+      </w:r>
     </w:p>
     <w:p>
       <w:pPr>
@@ -3725,89 +2640,24 @@
         <w:ind w:firstLine="0"/>
         <w:jc w:val="both"/>
       </w:pPr>
-      <w:bookmarkStart w:id="15" w:name="_Toc33641410"/>
-      <w:proofErr w:type="spellStart"/>
+      <w:bookmarkStart w:id="14" w:name="_Toc33641410"/>
       <w:r>
         <w:t>Posledice</w:t>
       </w:r>
-      <w:bookmarkEnd w:id="15"/>
-      <w:proofErr w:type="spellEnd"/>
+      <w:bookmarkEnd w:id="14"/>
     </w:p>
     <w:p>
       <w:pPr>
         <w:ind w:left="720"/>
       </w:pPr>
-      <w:proofErr w:type="spellStart"/>
-      <w:proofErr w:type="gramStart"/>
-      <w:r>
-        <w:t>Ukoliko</w:t>
-      </w:r>
-      <w:proofErr w:type="spellEnd"/>
-      <w:r>
-        <w:t xml:space="preserve"> </w:t>
-      </w:r>
-      <w:proofErr w:type="spellStart"/>
-      <w:r>
-        <w:t>trener</w:t>
-      </w:r>
-      <w:proofErr w:type="spellEnd"/>
-      <w:r>
-        <w:t xml:space="preserve"> </w:t>
-      </w:r>
-      <w:proofErr w:type="spellStart"/>
-      <w:r>
-        <w:t>pogodi</w:t>
-      </w:r>
-      <w:proofErr w:type="spellEnd"/>
-      <w:r>
-        <w:t xml:space="preserve"> </w:t>
-      </w:r>
-      <w:proofErr w:type="spellStart"/>
-      <w:r>
-        <w:t>pokemona</w:t>
-      </w:r>
-      <w:proofErr w:type="spellEnd"/>
-      <w:r>
-        <w:t xml:space="preserve">, </w:t>
-      </w:r>
-      <w:proofErr w:type="spellStart"/>
-      <w:r>
-        <w:t>dobija</w:t>
-      </w:r>
-      <w:proofErr w:type="spellEnd"/>
-      <w:r>
-        <w:t xml:space="preserve"> </w:t>
-      </w:r>
-      <w:proofErr w:type="spellStart"/>
-      <w:r>
-        <w:t>određenu</w:t>
-      </w:r>
-      <w:proofErr w:type="spellEnd"/>
-      <w:r>
-        <w:t xml:space="preserve"> </w:t>
-      </w:r>
-      <w:proofErr w:type="spellStart"/>
-      <w:r>
-        <w:t>količinu</w:t>
-      </w:r>
-      <w:proofErr w:type="spellEnd"/>
-      <w:r>
-        <w:t xml:space="preserve"> </w:t>
-      </w:r>
-      <w:proofErr w:type="spellStart"/>
-      <w:r>
-        <w:t>pokekeša</w:t>
-      </w:r>
-      <w:proofErr w:type="spellEnd"/>
-      <w:r>
-        <w:t>.</w:t>
-      </w:r>
-      <w:proofErr w:type="gramEnd"/>
+      <w:r>
+        <w:t>Ukoliko trener pogodi pokemona, dobija određenu količinu pokekeša.</w:t>
+      </w:r>
     </w:p>
     <w:sectPr>
-      <w:headerReference w:type="default" r:id="rId9"/>
-      <w:footerReference w:type="default" r:id="rId10"/>
-      <w:footerReference w:type="first" r:id="rId11"/>
+      <w:headerReference w:type="default" r:id="rId8"/>
+      <w:footerReference w:type="default" r:id="rId9"/>
+      <w:footerReference w:type="first" r:id="rId10"/>
       <w:pgSz w:w="12240" w:h="15840"/>
       <w:pgMar w:top="1440" w:right="1440" w:bottom="1440" w:left="1440" w:header="720" w:footer="720" w:gutter="0"/>
       <w:cols w:space="720"/>
@@ -3819,7 +2669,7 @@
 </file>
 
 <file path=word/endnotes.xml><?xml version="1.0" encoding="utf-8"?>
-<w:endnotes xmlns:wpc="http://schemas.microsoft.com/office/word/2010/wordprocessingCanvas" xmlns:mc="http://schemas.openxmlformats.org/markup-compatibility/2006" xmlns:o="urn:schemas-microsoft-com:office:office" xmlns:r="http://schemas.openxmlformats.org/officeDocument/2006/relationships" xmlns:m="http://schemas.openxmlformats.org/officeDocument/2006/math" xmlns:v="urn:schemas-microsoft-com:vml" xmlns:wp14="http://schemas.microsoft.com/office/word/2010/wordprocessingDrawing" xmlns:wp="http://schemas.openxmlformats.org/drawingml/2006/wordprocessingDrawing" xmlns:w10="urn:schemas-microsoft-com:office:word" xmlns:w="http://schemas.openxmlformats.org/wordprocessingml/2006/main" xmlns:w14="http://schemas.microsoft.com/office/word/2010/wordml" xmlns:wpg="http://schemas.microsoft.com/office/word/2010/wordprocessingGroup" xmlns:wpi="http://schemas.microsoft.com/office/word/2010/wordprocessingInk" xmlns:wne="http://schemas.microsoft.com/office/word/2006/wordml" xmlns:wps="http://schemas.microsoft.com/office/word/2010/wordprocessingShape" mc:Ignorable="w14 wp14">
+<w:endnotes xmlns:wpc="http://schemas.microsoft.com/office/word/2010/wordprocessingCanvas" xmlns:cx="http://schemas.microsoft.com/office/drawing/2014/chartex" xmlns:cx1="http://schemas.microsoft.com/office/drawing/2015/9/8/chartex" xmlns:cx2="http://schemas.microsoft.com/office/drawing/2015/10/21/chartex" xmlns:cx3="http://schemas.microsoft.com/office/drawing/2016/5/9/chartex" xmlns:cx4="http://schemas.microsoft.com/office/drawing/2016/5/10/chartex" xmlns:cx5="http://schemas.microsoft.com/office/drawing/2016/5/11/chartex" xmlns:cx6="http://schemas.microsoft.com/office/drawing/2016/5/12/chartex" xmlns:cx7="http://schemas.microsoft.com/office/drawing/2016/5/13/chartex" xmlns:cx8="http://schemas.microsoft.com/office/drawing/2016/5/14/chartex" xmlns:mc="http://schemas.openxmlformats.org/markup-compatibility/2006" xmlns:aink="http://schemas.microsoft.com/office/drawing/2016/ink" xmlns:am3d="http://schemas.microsoft.com/office/drawing/2017/model3d" xmlns:o="urn:schemas-microsoft-com:office:office" xmlns:r="http://schemas.openxmlformats.org/officeDocument/2006/relationships" xmlns:m="http://schemas.openxmlformats.org/officeDocument/2006/math" xmlns:v="urn:schemas-microsoft-com:vml" xmlns:wp14="http://schemas.microsoft.com/office/word/2010/wordprocessingDrawing" xmlns:wp="http://schemas.openxmlformats.org/drawingml/2006/wordprocessingDrawing" xmlns:w10="urn:schemas-microsoft-com:office:word" xmlns:w="http://schemas.openxmlformats.org/wordprocessingml/2006/main" xmlns:w14="http://schemas.microsoft.com/office/word/2010/wordml" xmlns:w15="http://schemas.microsoft.com/office/word/2012/wordml" xmlns:w16cex="http://schemas.microsoft.com/office/word/2018/wordml/cex" xmlns:w16cid="http://schemas.microsoft.com/office/word/2016/wordml/cid" xmlns:w16="http://schemas.microsoft.com/office/word/2018/wordml" xmlns:w16se="http://schemas.microsoft.com/office/word/2015/wordml/symex" xmlns:wpg="http://schemas.microsoft.com/office/word/2010/wordprocessingGroup" xmlns:wpi="http://schemas.microsoft.com/office/word/2010/wordprocessingInk" xmlns:wne="http://schemas.microsoft.com/office/word/2006/wordml" xmlns:wps="http://schemas.microsoft.com/office/word/2010/wordprocessingShape" mc:Ignorable="w14 w15 w16se w16cid w16 w16cex wp14">
   <w:endnote w:type="separator" w:id="-1">
     <w:p>
       <w:pPr>
@@ -3844,7 +2694,7 @@
 </file>
 
 <file path=word/footer1.xml><?xml version="1.0" encoding="utf-8"?>
-<w:ftr xmlns:wpc="http://schemas.microsoft.com/office/word/2010/wordprocessingCanvas" xmlns:mc="http://schemas.openxmlformats.org/markup-compatibility/2006" xmlns:o="urn:schemas-microsoft-com:office:office" xmlns:r="http://schemas.openxmlformats.org/officeDocument/2006/relationships" xmlns:m="http://schemas.openxmlformats.org/officeDocument/2006/math" xmlns:v="urn:schemas-microsoft-com:vml" xmlns:wp14="http://schemas.microsoft.com/office/word/2010/wordprocessingDrawing" xmlns:wp="http://schemas.openxmlformats.org/drawingml/2006/wordprocessingDrawing" xmlns:w10="urn:schemas-microsoft-com:office:word" xmlns:w="http://schemas.openxmlformats.org/wordprocessingml/2006/main" xmlns:w14="http://schemas.microsoft.com/office/word/2010/wordml" xmlns:wpg="http://schemas.microsoft.com/office/word/2010/wordprocessingGroup" xmlns:wpi="http://schemas.microsoft.com/office/word/2010/wordprocessingInk" xmlns:wne="http://schemas.microsoft.com/office/word/2006/wordml" xmlns:wps="http://schemas.microsoft.com/office/word/2010/wordprocessingShape" mc:Ignorable="w14 wp14">
+<w:ftr xmlns:wpc="http://schemas.microsoft.com/office/word/2010/wordprocessingCanvas" xmlns:cx="http://schemas.microsoft.com/office/drawing/2014/chartex" xmlns:cx1="http://schemas.microsoft.com/office/drawing/2015/9/8/chartex" xmlns:cx2="http://schemas.microsoft.com/office/drawing/2015/10/21/chartex" xmlns:cx3="http://schemas.microsoft.com/office/drawing/2016/5/9/chartex" xmlns:cx4="http://schemas.microsoft.com/office/drawing/2016/5/10/chartex" xmlns:cx5="http://schemas.microsoft.com/office/drawing/2016/5/11/chartex" xmlns:cx6="http://schemas.microsoft.com/office/drawing/2016/5/12/chartex" xmlns:cx7="http://schemas.microsoft.com/office/drawing/2016/5/13/chartex" xmlns:cx8="http://schemas.microsoft.com/office/drawing/2016/5/14/chartex" xmlns:mc="http://schemas.openxmlformats.org/markup-compatibility/2006" xmlns:aink="http://schemas.microsoft.com/office/drawing/2016/ink" xmlns:am3d="http://schemas.microsoft.com/office/drawing/2017/model3d" xmlns:o="urn:schemas-microsoft-com:office:office" xmlns:r="http://schemas.openxmlformats.org/officeDocument/2006/relationships" xmlns:m="http://schemas.openxmlformats.org/officeDocument/2006/math" xmlns:v="urn:schemas-microsoft-com:vml" xmlns:wp14="http://schemas.microsoft.com/office/word/2010/wordprocessingDrawing" xmlns:wp="http://schemas.openxmlformats.org/drawingml/2006/wordprocessingDrawing" xmlns:w10="urn:schemas-microsoft-com:office:word" xmlns:w="http://schemas.openxmlformats.org/wordprocessingml/2006/main" xmlns:w14="http://schemas.microsoft.com/office/word/2010/wordml" xmlns:w15="http://schemas.microsoft.com/office/word/2012/wordml" xmlns:w16cex="http://schemas.microsoft.com/office/word/2018/wordml/cex" xmlns:w16cid="http://schemas.microsoft.com/office/word/2016/wordml/cid" xmlns:w16="http://schemas.microsoft.com/office/word/2018/wordml" xmlns:w16se="http://schemas.microsoft.com/office/word/2015/wordml/symex" xmlns:wpg="http://schemas.microsoft.com/office/word/2010/wordprocessingGroup" xmlns:wpi="http://schemas.microsoft.com/office/word/2010/wordprocessingInk" xmlns:wne="http://schemas.microsoft.com/office/word/2006/wordml" xmlns:wps="http://schemas.microsoft.com/office/word/2010/wordprocessingShape" mc:Ignorable="w14 w15 w16se w16cid w16 w16cex wp14">
   <w:sdt>
     <w:sdtPr>
       <w:id w:val="364649605"/>
@@ -3897,7 +2747,7 @@
 </file>
 
 <file path=word/footer2.xml><?xml version="1.0" encoding="utf-8"?>
-<w:ftr xmlns:wpc="http://schemas.microsoft.com/office/word/2010/wordprocessingCanvas" xmlns:mc="http://schemas.openxmlformats.org/markup-compatibility/2006" xmlns:o="urn:schemas-microsoft-com:office:office" xmlns:r="http://schemas.openxmlformats.org/officeDocument/2006/relationships" xmlns:m="http://schemas.openxmlformats.org/officeDocument/2006/math" xmlns:v="urn:schemas-microsoft-com:vml" xmlns:wp14="http://schemas.microsoft.com/office/word/2010/wordprocessingDrawing" xmlns:wp="http://schemas.openxmlformats.org/drawingml/2006/wordprocessingDrawing" xmlns:w10="urn:schemas-microsoft-com:office:word" xmlns:w="http://schemas.openxmlformats.org/wordprocessingml/2006/main" xmlns:w14="http://schemas.microsoft.com/office/word/2010/wordml" xmlns:wpg="http://schemas.microsoft.com/office/word/2010/wordprocessingGroup" xmlns:wpi="http://schemas.microsoft.com/office/word/2010/wordprocessingInk" xmlns:wne="http://schemas.microsoft.com/office/word/2006/wordml" xmlns:wps="http://schemas.microsoft.com/office/word/2010/wordprocessingShape" mc:Ignorable="w14 wp14">
+<w:ftr xmlns:wpc="http://schemas.microsoft.com/office/word/2010/wordprocessingCanvas" xmlns:cx="http://schemas.microsoft.com/office/drawing/2014/chartex" xmlns:cx1="http://schemas.microsoft.com/office/drawing/2015/9/8/chartex" xmlns:cx2="http://schemas.microsoft.com/office/drawing/2015/10/21/chartex" xmlns:cx3="http://schemas.microsoft.com/office/drawing/2016/5/9/chartex" xmlns:cx4="http://schemas.microsoft.com/office/drawing/2016/5/10/chartex" xmlns:cx5="http://schemas.microsoft.com/office/drawing/2016/5/11/chartex" xmlns:cx6="http://schemas.microsoft.com/office/drawing/2016/5/12/chartex" xmlns:cx7="http://schemas.microsoft.com/office/drawing/2016/5/13/chartex" xmlns:cx8="http://schemas.microsoft.com/office/drawing/2016/5/14/chartex" xmlns:mc="http://schemas.openxmlformats.org/markup-compatibility/2006" xmlns:aink="http://schemas.microsoft.com/office/drawing/2016/ink" xmlns:am3d="http://schemas.microsoft.com/office/drawing/2017/model3d" xmlns:o="urn:schemas-microsoft-com:office:office" xmlns:r="http://schemas.openxmlformats.org/officeDocument/2006/relationships" xmlns:m="http://schemas.openxmlformats.org/officeDocument/2006/math" xmlns:v="urn:schemas-microsoft-com:vml" xmlns:wp14="http://schemas.microsoft.com/office/word/2010/wordprocessingDrawing" xmlns:wp="http://schemas.openxmlformats.org/drawingml/2006/wordprocessingDrawing" xmlns:w10="urn:schemas-microsoft-com:office:word" xmlns:w="http://schemas.openxmlformats.org/wordprocessingml/2006/main" xmlns:w14="http://schemas.microsoft.com/office/word/2010/wordml" xmlns:w15="http://schemas.microsoft.com/office/word/2012/wordml" xmlns:w16cex="http://schemas.microsoft.com/office/word/2018/wordml/cex" xmlns:w16cid="http://schemas.microsoft.com/office/word/2016/wordml/cid" xmlns:w16="http://schemas.microsoft.com/office/word/2018/wordml" xmlns:w16se="http://schemas.microsoft.com/office/word/2015/wordml/symex" xmlns:wpg="http://schemas.microsoft.com/office/word/2010/wordprocessingGroup" xmlns:wpi="http://schemas.microsoft.com/office/word/2010/wordprocessingInk" xmlns:wne="http://schemas.microsoft.com/office/word/2006/wordml" xmlns:wps="http://schemas.microsoft.com/office/word/2010/wordprocessingShape" mc:Ignorable="w14 w15 w16se w16cid w16 w16cex wp14">
   <w:p>
     <w:pPr>
       <w:pStyle w:val="Footer"/>
@@ -3908,7 +2758,7 @@
         <w:noProof/>
       </w:rPr>
       <w:drawing>
-        <wp:inline distT="0" distB="0" distL="0" distR="0" wp14:anchorId="77DF009C" wp14:editId="41275AE2">
+        <wp:inline distT="0" distB="0" distL="0" distR="0" wp14:anchorId="6C0FB444" wp14:editId="31838984">
           <wp:extent cx="899160" cy="899160"/>
           <wp:effectExtent l="0" t="0" r="0" b="0"/>
           <wp:docPr id="2" name="Picture 2"/>
@@ -3987,7 +2837,7 @@
 </file>
 
 <file path=word/footnotes.xml><?xml version="1.0" encoding="utf-8"?>
-<w:footnotes xmlns:wpc="http://schemas.microsoft.com/office/word/2010/wordprocessingCanvas" xmlns:mc="http://schemas.openxmlformats.org/markup-compatibility/2006" xmlns:o="urn:schemas-microsoft-com:office:office" xmlns:r="http://schemas.openxmlformats.org/officeDocument/2006/relationships" xmlns:m="http://schemas.openxmlformats.org/officeDocument/2006/math" xmlns:v="urn:schemas-microsoft-com:vml" xmlns:wp14="http://schemas.microsoft.com/office/word/2010/wordprocessingDrawing" xmlns:wp="http://schemas.openxmlformats.org/drawingml/2006/wordprocessingDrawing" xmlns:w10="urn:schemas-microsoft-com:office:word" xmlns:w="http://schemas.openxmlformats.org/wordprocessingml/2006/main" xmlns:w14="http://schemas.microsoft.com/office/word/2010/wordml" xmlns:wpg="http://schemas.microsoft.com/office/word/2010/wordprocessingGroup" xmlns:wpi="http://schemas.microsoft.com/office/word/2010/wordprocessingInk" xmlns:wne="http://schemas.microsoft.com/office/word/2006/wordml" xmlns:wps="http://schemas.microsoft.com/office/word/2010/wordprocessingShape" mc:Ignorable="w14 wp14">
+<w:footnotes xmlns:wpc="http://schemas.microsoft.com/office/word/2010/wordprocessingCanvas" xmlns:cx="http://schemas.microsoft.com/office/drawing/2014/chartex" xmlns:cx1="http://schemas.microsoft.com/office/drawing/2015/9/8/chartex" xmlns:cx2="http://schemas.microsoft.com/office/drawing/2015/10/21/chartex" xmlns:cx3="http://schemas.microsoft.com/office/drawing/2016/5/9/chartex" xmlns:cx4="http://schemas.microsoft.com/office/drawing/2016/5/10/chartex" xmlns:cx5="http://schemas.microsoft.com/office/drawing/2016/5/11/chartex" xmlns:cx6="http://schemas.microsoft.com/office/drawing/2016/5/12/chartex" xmlns:cx7="http://schemas.microsoft.com/office/drawing/2016/5/13/chartex" xmlns:cx8="http://schemas.microsoft.com/office/drawing/2016/5/14/chartex" xmlns:mc="http://schemas.openxmlformats.org/markup-compatibility/2006" xmlns:aink="http://schemas.microsoft.com/office/drawing/2016/ink" xmlns:am3d="http://schemas.microsoft.com/office/drawing/2017/model3d" xmlns:o="urn:schemas-microsoft-com:office:office" xmlns:r="http://schemas.openxmlformats.org/officeDocument/2006/relationships" xmlns:m="http://schemas.openxmlformats.org/officeDocument/2006/math" xmlns:v="urn:schemas-microsoft-com:vml" xmlns:wp14="http://schemas.microsoft.com/office/word/2010/wordprocessingDrawing" xmlns:wp="http://schemas.openxmlformats.org/drawingml/2006/wordprocessingDrawing" xmlns:w10="urn:schemas-microsoft-com:office:word" xmlns:w="http://schemas.openxmlformats.org/wordprocessingml/2006/main" xmlns:w14="http://schemas.microsoft.com/office/word/2010/wordml" xmlns:w15="http://schemas.microsoft.com/office/word/2012/wordml" xmlns:w16cex="http://schemas.microsoft.com/office/word/2018/wordml/cex" xmlns:w16cid="http://schemas.microsoft.com/office/word/2016/wordml/cid" xmlns:w16="http://schemas.microsoft.com/office/word/2018/wordml" xmlns:w16se="http://schemas.microsoft.com/office/word/2015/wordml/symex" xmlns:wpg="http://schemas.microsoft.com/office/word/2010/wordprocessingGroup" xmlns:wpi="http://schemas.microsoft.com/office/word/2010/wordprocessingInk" xmlns:wne="http://schemas.microsoft.com/office/word/2006/wordml" xmlns:wps="http://schemas.microsoft.com/office/word/2010/wordprocessingShape" mc:Ignorable="w14 w15 w16se w16cid w16 w16cex wp14">
   <w:footnote w:type="separator" w:id="-1">
     <w:p>
       <w:pPr>
@@ -4012,7 +2862,7 @@
 </file>
 
 <file path=word/header1.xml><?xml version="1.0" encoding="utf-8"?>
-<w:hdr xmlns:wpc="http://schemas.microsoft.com/office/word/2010/wordprocessingCanvas" xmlns:mc="http://schemas.openxmlformats.org/markup-compatibility/2006" xmlns:o="urn:schemas-microsoft-com:office:office" xmlns:r="http://schemas.openxmlformats.org/officeDocument/2006/relationships" xmlns:m="http://schemas.openxmlformats.org/officeDocument/2006/math" xmlns:v="urn:schemas-microsoft-com:vml" xmlns:wp14="http://schemas.microsoft.com/office/word/2010/wordprocessingDrawing" xmlns:wp="http://schemas.openxmlformats.org/drawingml/2006/wordprocessingDrawing" xmlns:w10="urn:schemas-microsoft-com:office:word" xmlns:w="http://schemas.openxmlformats.org/wordprocessingml/2006/main" xmlns:w14="http://schemas.microsoft.com/office/word/2010/wordml" xmlns:wpg="http://schemas.microsoft.com/office/word/2010/wordprocessingGroup" xmlns:wpi="http://schemas.microsoft.com/office/word/2010/wordprocessingInk" xmlns:wne="http://schemas.microsoft.com/office/word/2006/wordml" xmlns:wps="http://schemas.microsoft.com/office/word/2010/wordprocessingShape" mc:Ignorable="w14 wp14">
+<w:hdr xmlns:wpc="http://schemas.microsoft.com/office/word/2010/wordprocessingCanvas" xmlns:cx="http://schemas.microsoft.com/office/drawing/2014/chartex" xmlns:cx1="http://schemas.microsoft.com/office/drawing/2015/9/8/chartex" xmlns:cx2="http://schemas.microsoft.com/office/drawing/2015/10/21/chartex" xmlns:cx3="http://schemas.microsoft.com/office/drawing/2016/5/9/chartex" xmlns:cx4="http://schemas.microsoft.com/office/drawing/2016/5/10/chartex" xmlns:cx5="http://schemas.microsoft.com/office/drawing/2016/5/11/chartex" xmlns:cx6="http://schemas.microsoft.com/office/drawing/2016/5/12/chartex" xmlns:cx7="http://schemas.microsoft.com/office/drawing/2016/5/13/chartex" xmlns:cx8="http://schemas.microsoft.com/office/drawing/2016/5/14/chartex" xmlns:mc="http://schemas.openxmlformats.org/markup-compatibility/2006" xmlns:aink="http://schemas.microsoft.com/office/drawing/2016/ink" xmlns:am3d="http://schemas.microsoft.com/office/drawing/2017/model3d" xmlns:o="urn:schemas-microsoft-com:office:office" xmlns:r="http://schemas.openxmlformats.org/officeDocument/2006/relationships" xmlns:m="http://schemas.openxmlformats.org/officeDocument/2006/math" xmlns:v="urn:schemas-microsoft-com:vml" xmlns:wp14="http://schemas.microsoft.com/office/word/2010/wordprocessingDrawing" xmlns:wp="http://schemas.openxmlformats.org/drawingml/2006/wordprocessingDrawing" xmlns:w10="urn:schemas-microsoft-com:office:word" xmlns:w="http://schemas.openxmlformats.org/wordprocessingml/2006/main" xmlns:w14="http://schemas.microsoft.com/office/word/2010/wordml" xmlns:w15="http://schemas.microsoft.com/office/word/2012/wordml" xmlns:w16cex="http://schemas.microsoft.com/office/word/2018/wordml/cex" xmlns:w16cid="http://schemas.microsoft.com/office/word/2016/wordml/cid" xmlns:w16="http://schemas.microsoft.com/office/word/2018/wordml" xmlns:w16se="http://schemas.microsoft.com/office/word/2015/wordml/symex" xmlns:wpg="http://schemas.microsoft.com/office/word/2010/wordprocessingGroup" xmlns:wpi="http://schemas.microsoft.com/office/word/2010/wordprocessingInk" xmlns:wne="http://schemas.microsoft.com/office/word/2006/wordml" xmlns:wps="http://schemas.microsoft.com/office/word/2010/wordprocessingShape" mc:Ignorable="w14 w15 w16se w16cid w16 w16cex wp14">
   <w:p>
     <w:pPr>
       <w:pStyle w:val="Header"/>
@@ -4020,14 +2870,12 @@
         <w:b/>
       </w:rPr>
     </w:pPr>
-    <w:proofErr w:type="spellStart"/>
     <w:r>
       <w:rPr>
         <w:b/>
       </w:rPr>
       <w:t>Pokemania</w:t>
     </w:r>
-    <w:proofErr w:type="spellEnd"/>
   </w:p>
   <w:p>
     <w:pPr>
@@ -4041,8 +2889,8 @@
 </file>
 
 <file path=word/numbering.xml><?xml version="1.0" encoding="utf-8"?>
-<w:numbering xmlns:wpc="http://schemas.microsoft.com/office/word/2010/wordprocessingCanvas" xmlns:mc="http://schemas.openxmlformats.org/markup-compatibility/2006" xmlns:o="urn:schemas-microsoft-com:office:office" xmlns:r="http://schemas.openxmlformats.org/officeDocument/2006/relationships" xmlns:m="http://schemas.openxmlformats.org/officeDocument/2006/math" xmlns:v="urn:schemas-microsoft-com:vml" xmlns:wp14="http://schemas.microsoft.com/office/word/2010/wordprocessingDrawing" xmlns:wp="http://schemas.openxmlformats.org/drawingml/2006/wordprocessingDrawing" xmlns:w10="urn:schemas-microsoft-com:office:word" xmlns:w="http://schemas.openxmlformats.org/wordprocessingml/2006/main" xmlns:w14="http://schemas.microsoft.com/office/word/2010/wordml" xmlns:wpg="http://schemas.microsoft.com/office/word/2010/wordprocessingGroup" xmlns:wpi="http://schemas.microsoft.com/office/word/2010/wordprocessingInk" xmlns:wne="http://schemas.microsoft.com/office/word/2006/wordml" xmlns:wps="http://schemas.microsoft.com/office/word/2010/wordprocessingShape" mc:Ignorable="w14 wp14">
-  <w:abstractNum w:abstractNumId="0">
+<w:numbering xmlns:wpc="http://schemas.microsoft.com/office/word/2010/wordprocessingCanvas" xmlns:cx="http://schemas.microsoft.com/office/drawing/2014/chartex" xmlns:cx1="http://schemas.microsoft.com/office/drawing/2015/9/8/chartex" xmlns:cx2="http://schemas.microsoft.com/office/drawing/2015/10/21/chartex" xmlns:cx3="http://schemas.microsoft.com/office/drawing/2016/5/9/chartex" xmlns:cx4="http://schemas.microsoft.com/office/drawing/2016/5/10/chartex" xmlns:cx5="http://schemas.microsoft.com/office/drawing/2016/5/11/chartex" xmlns:cx6="http://schemas.microsoft.com/office/drawing/2016/5/12/chartex" xmlns:cx7="http://schemas.microsoft.com/office/drawing/2016/5/13/chartex" xmlns:cx8="http://schemas.microsoft.com/office/drawing/2016/5/14/chartex" xmlns:mc="http://schemas.openxmlformats.org/markup-compatibility/2006" xmlns:aink="http://schemas.microsoft.com/office/drawing/2016/ink" xmlns:am3d="http://schemas.microsoft.com/office/drawing/2017/model3d" xmlns:o="urn:schemas-microsoft-com:office:office" xmlns:r="http://schemas.openxmlformats.org/officeDocument/2006/relationships" xmlns:m="http://schemas.openxmlformats.org/officeDocument/2006/math" xmlns:v="urn:schemas-microsoft-com:vml" xmlns:wp14="http://schemas.microsoft.com/office/word/2010/wordprocessingDrawing" xmlns:wp="http://schemas.openxmlformats.org/drawingml/2006/wordprocessingDrawing" xmlns:w10="urn:schemas-microsoft-com:office:word" xmlns:w="http://schemas.openxmlformats.org/wordprocessingml/2006/main" xmlns:w14="http://schemas.microsoft.com/office/word/2010/wordml" xmlns:w15="http://schemas.microsoft.com/office/word/2012/wordml" xmlns:w16cex="http://schemas.microsoft.com/office/word/2018/wordml/cex" xmlns:w16cid="http://schemas.microsoft.com/office/word/2016/wordml/cid" xmlns:w16="http://schemas.microsoft.com/office/word/2018/wordml" xmlns:w16se="http://schemas.microsoft.com/office/word/2015/wordml/symex" xmlns:wpg="http://schemas.microsoft.com/office/word/2010/wordprocessingGroup" xmlns:wpi="http://schemas.microsoft.com/office/word/2010/wordprocessingInk" xmlns:wne="http://schemas.microsoft.com/office/word/2006/wordml" xmlns:wps="http://schemas.microsoft.com/office/word/2010/wordprocessingShape" mc:Ignorable="w14 w15 w16se w16cid w16 w16cex wp14">
+  <w:abstractNum w:abstractNumId="0" w15:restartNumberingAfterBreak="0">
     <w:nsid w:val="00DC1D42"/>
     <w:multiLevelType w:val="hybridMultilevel"/>
     <w:tmpl w:val="68867894"/>
@@ -4128,7 +2976,7 @@
       </w:pPr>
     </w:lvl>
   </w:abstractNum>
-  <w:abstractNum w:abstractNumId="1">
+  <w:abstractNum w:abstractNumId="1" w15:restartNumberingAfterBreak="0">
     <w:nsid w:val="0E3D676D"/>
     <w:multiLevelType w:val="hybridMultilevel"/>
     <w:tmpl w:val="068C9990"/>
@@ -4217,7 +3065,7 @@
       </w:pPr>
     </w:lvl>
   </w:abstractNum>
-  <w:abstractNum w:abstractNumId="2">
+  <w:abstractNum w:abstractNumId="2" w15:restartNumberingAfterBreak="0">
     <w:nsid w:val="0F2A039C"/>
     <w:multiLevelType w:val="multilevel"/>
     <w:tmpl w:val="25D26040"/>
@@ -4338,7 +3186,7 @@
       </w:rPr>
     </w:lvl>
   </w:abstractNum>
-  <w:abstractNum w:abstractNumId="3">
+  <w:abstractNum w:abstractNumId="3" w15:restartNumberingAfterBreak="0">
     <w:nsid w:val="12870066"/>
     <w:multiLevelType w:val="hybridMultilevel"/>
     <w:tmpl w:val="D1BEEC10"/>
@@ -4424,7 +3272,7 @@
       </w:pPr>
     </w:lvl>
   </w:abstractNum>
-  <w:abstractNum w:abstractNumId="4">
+  <w:abstractNum w:abstractNumId="4" w15:restartNumberingAfterBreak="0">
     <w:nsid w:val="28562FEF"/>
     <w:multiLevelType w:val="hybridMultilevel"/>
     <w:tmpl w:val="40F08964"/>
@@ -4510,7 +3358,7 @@
       </w:pPr>
     </w:lvl>
   </w:abstractNum>
-  <w:abstractNum w:abstractNumId="5">
+  <w:abstractNum w:abstractNumId="5" w15:restartNumberingAfterBreak="0">
     <w:nsid w:val="2B645AD3"/>
     <w:multiLevelType w:val="hybridMultilevel"/>
     <w:tmpl w:val="38C2F7C2"/>
@@ -4596,7 +3444,7 @@
       </w:pPr>
     </w:lvl>
   </w:abstractNum>
-  <w:abstractNum w:abstractNumId="6">
+  <w:abstractNum w:abstractNumId="6" w15:restartNumberingAfterBreak="0">
     <w:nsid w:val="2B645BF2"/>
     <w:multiLevelType w:val="hybridMultilevel"/>
     <w:tmpl w:val="1EC26ED4"/>
@@ -4682,7 +3530,7 @@
       </w:pPr>
     </w:lvl>
   </w:abstractNum>
-  <w:abstractNum w:abstractNumId="7">
+  <w:abstractNum w:abstractNumId="7" w15:restartNumberingAfterBreak="0">
     <w:nsid w:val="38A83F74"/>
     <w:multiLevelType w:val="multilevel"/>
     <w:tmpl w:val="25D26040"/>
@@ -4803,7 +3651,7 @@
       </w:rPr>
     </w:lvl>
   </w:abstractNum>
-  <w:abstractNum w:abstractNumId="8">
+  <w:abstractNum w:abstractNumId="8" w15:restartNumberingAfterBreak="0">
     <w:nsid w:val="3C096F65"/>
     <w:multiLevelType w:val="hybridMultilevel"/>
     <w:tmpl w:val="0798AF02"/>
@@ -4889,7 +3737,7 @@
       </w:pPr>
     </w:lvl>
   </w:abstractNum>
-  <w:abstractNum w:abstractNumId="9">
+  <w:abstractNum w:abstractNumId="9" w15:restartNumberingAfterBreak="0">
     <w:nsid w:val="46735F55"/>
     <w:multiLevelType w:val="hybridMultilevel"/>
     <w:tmpl w:val="07E6506C"/>
@@ -4975,7 +3823,7 @@
       </w:pPr>
     </w:lvl>
   </w:abstractNum>
-  <w:abstractNum w:abstractNumId="10">
+  <w:abstractNum w:abstractNumId="10" w15:restartNumberingAfterBreak="0">
     <w:nsid w:val="4E6A0AF8"/>
     <w:multiLevelType w:val="hybridMultilevel"/>
     <w:tmpl w:val="E7844354"/>
@@ -5061,7 +3909,7 @@
       </w:pPr>
     </w:lvl>
   </w:abstractNum>
-  <w:abstractNum w:abstractNumId="11">
+  <w:abstractNum w:abstractNumId="11" w15:restartNumberingAfterBreak="0">
     <w:nsid w:val="55596E0A"/>
     <w:multiLevelType w:val="hybridMultilevel"/>
     <w:tmpl w:val="AEE8A3FC"/>
@@ -5147,7 +3995,7 @@
       </w:pPr>
     </w:lvl>
   </w:abstractNum>
-  <w:abstractNum w:abstractNumId="12">
+  <w:abstractNum w:abstractNumId="12" w15:restartNumberingAfterBreak="0">
     <w:nsid w:val="5B754F31"/>
     <w:multiLevelType w:val="hybridMultilevel"/>
     <w:tmpl w:val="A5A64624"/>
@@ -5233,7 +4081,7 @@
       </w:pPr>
     </w:lvl>
   </w:abstractNum>
-  <w:abstractNum w:abstractNumId="13">
+  <w:abstractNum w:abstractNumId="13" w15:restartNumberingAfterBreak="0">
     <w:nsid w:val="5C947137"/>
     <w:multiLevelType w:val="multilevel"/>
     <w:tmpl w:val="5D3AF226"/>
@@ -5354,7 +4202,7 @@
       </w:rPr>
     </w:lvl>
   </w:abstractNum>
-  <w:abstractNum w:abstractNumId="14">
+  <w:abstractNum w:abstractNumId="14" w15:restartNumberingAfterBreak="0">
     <w:nsid w:val="6A3A0628"/>
     <w:multiLevelType w:val="hybridMultilevel"/>
     <w:tmpl w:val="9392E96E"/>
@@ -5440,7 +4288,7 @@
       </w:pPr>
     </w:lvl>
   </w:abstractNum>
-  <w:abstractNum w:abstractNumId="15">
+  <w:abstractNum w:abstractNumId="15" w15:restartNumberingAfterBreak="0">
     <w:nsid w:val="7A4A4C57"/>
     <w:multiLevelType w:val="multilevel"/>
     <w:tmpl w:val="CE18281C"/>
@@ -5613,7 +4461,7 @@
 </file>
 
 <file path=word/styles.xml><?xml version="1.0" encoding="utf-8"?>
-<w:styles xmlns:mc="http://schemas.openxmlformats.org/markup-compatibility/2006" xmlns:r="http://schemas.openxmlformats.org/officeDocument/2006/relationships" xmlns:w="http://schemas.openxmlformats.org/wordprocessingml/2006/main" xmlns:w14="http://schemas.microsoft.com/office/word/2010/wordml" mc:Ignorable="w14">
+<w:styles xmlns:mc="http://schemas.openxmlformats.org/markup-compatibility/2006" xmlns:r="http://schemas.openxmlformats.org/officeDocument/2006/relationships" xmlns:w="http://schemas.openxmlformats.org/wordprocessingml/2006/main" xmlns:w14="http://schemas.microsoft.com/office/word/2010/wordml" xmlns:w15="http://schemas.microsoft.com/office/word/2012/wordml" xmlns:w16cex="http://schemas.microsoft.com/office/word/2018/wordml/cex" xmlns:w16cid="http://schemas.microsoft.com/office/word/2016/wordml/cid" xmlns:w16="http://schemas.microsoft.com/office/word/2018/wordml" xmlns:w16se="http://schemas.microsoft.com/office/word/2015/wordml/symex" mc:Ignorable="w14 w15 w16se w16cid w16 w16cex">
   <w:docDefaults>
     <w:rPrDefault>
       <w:rPr>
@@ -5629,145 +4477,383 @@
       </w:pPr>
     </w:pPrDefault>
   </w:docDefaults>
-  <w:latentStyles w:defLockedState="0" w:defUIPriority="99" w:defSemiHidden="1" w:defUnhideWhenUsed="1" w:defQFormat="0" w:count="267">
-    <w:lsdException w:name="Normal" w:semiHidden="0" w:uiPriority="0" w:unhideWhenUsed="0" w:qFormat="1"/>
-    <w:lsdException w:name="heading 1" w:semiHidden="0" w:uiPriority="9" w:unhideWhenUsed="0" w:qFormat="1"/>
-    <w:lsdException w:name="heading 2" w:uiPriority="9" w:qFormat="1"/>
-    <w:lsdException w:name="heading 3" w:uiPriority="9" w:qFormat="1"/>
-    <w:lsdException w:name="heading 4" w:uiPriority="9" w:qFormat="1"/>
-    <w:lsdException w:name="heading 5" w:uiPriority="9" w:qFormat="1"/>
-    <w:lsdException w:name="heading 6" w:uiPriority="9" w:qFormat="1"/>
-    <w:lsdException w:name="heading 7" w:uiPriority="9" w:qFormat="1"/>
-    <w:lsdException w:name="heading 8" w:uiPriority="9" w:qFormat="1"/>
-    <w:lsdException w:name="heading 9" w:uiPriority="9" w:qFormat="1"/>
-    <w:lsdException w:name="toc 1" w:uiPriority="39"/>
-    <w:lsdException w:name="toc 2" w:uiPriority="39"/>
-    <w:lsdException w:name="toc 3" w:uiPriority="39"/>
-    <w:lsdException w:name="toc 4" w:uiPriority="39"/>
-    <w:lsdException w:name="toc 5" w:uiPriority="39"/>
-    <w:lsdException w:name="toc 6" w:uiPriority="39"/>
-    <w:lsdException w:name="toc 7" w:uiPriority="39"/>
-    <w:lsdException w:name="toc 8" w:uiPriority="39"/>
-    <w:lsdException w:name="toc 9" w:uiPriority="39"/>
-    <w:lsdException w:name="caption" w:uiPriority="35" w:qFormat="1"/>
-    <w:lsdException w:name="Title" w:semiHidden="0" w:uiPriority="10" w:unhideWhenUsed="0" w:qFormat="1"/>
-    <w:lsdException w:name="Default Paragraph Font" w:uiPriority="1"/>
-    <w:lsdException w:name="Body Text" w:uiPriority="0"/>
-    <w:lsdException w:name="Subtitle" w:semiHidden="0" w:uiPriority="11" w:unhideWhenUsed="0" w:qFormat="1"/>
-    <w:lsdException w:name="Strong" w:semiHidden="0" w:uiPriority="22" w:unhideWhenUsed="0" w:qFormat="1"/>
-    <w:lsdException w:name="Emphasis" w:semiHidden="0" w:uiPriority="20" w:unhideWhenUsed="0" w:qFormat="1"/>
-    <w:lsdException w:name="Table Grid" w:semiHidden="0" w:uiPriority="39" w:unhideWhenUsed="0"/>
-    <w:lsdException w:name="Placeholder Text" w:unhideWhenUsed="0"/>
-    <w:lsdException w:name="No Spacing" w:semiHidden="0" w:uiPriority="1" w:unhideWhenUsed="0" w:qFormat="1"/>
-    <w:lsdException w:name="Light Shading" w:semiHidden="0" w:uiPriority="60" w:unhideWhenUsed="0"/>
-    <w:lsdException w:name="Light List" w:semiHidden="0" w:uiPriority="61" w:unhideWhenUsed="0"/>
-    <w:lsdException w:name="Light Grid" w:semiHidden="0" w:uiPriority="62" w:unhideWhenUsed="0"/>
-    <w:lsdException w:name="Medium Shading 1" w:semiHidden="0" w:uiPriority="63" w:unhideWhenUsed="0"/>
-    <w:lsdException w:name="Medium Shading 2" w:semiHidden="0" w:uiPriority="64" w:unhideWhenUsed="0"/>
-    <w:lsdException w:name="Medium List 1" w:semiHidden="0" w:uiPriority="65" w:unhideWhenUsed="0"/>
-    <w:lsdException w:name="Medium List 2" w:semiHidden="0" w:uiPriority="66" w:unhideWhenUsed="0"/>
-    <w:lsdException w:name="Medium Grid 1" w:semiHidden="0" w:uiPriority="67" w:unhideWhenUsed="0"/>
-    <w:lsdException w:name="Medium Grid 2" w:semiHidden="0" w:uiPriority="68" w:unhideWhenUsed="0"/>
-    <w:lsdException w:name="Medium Grid 3" w:semiHidden="0" w:uiPriority="69" w:unhideWhenUsed="0"/>
-    <w:lsdException w:name="Dark List" w:semiHidden="0" w:uiPriority="70" w:unhideWhenUsed="0"/>
-    <w:lsdException w:name="Colorful Shading" w:semiHidden="0" w:uiPriority="71" w:unhideWhenUsed="0"/>
-    <w:lsdException w:name="Colorful List" w:semiHidden="0" w:uiPriority="72" w:unhideWhenUsed="0"/>
-    <w:lsdException w:name="Colorful Grid" w:semiHidden="0" w:uiPriority="73" w:unhideWhenUsed="0"/>
-    <w:lsdException w:name="Light Shading Accent 1" w:semiHidden="0" w:uiPriority="60" w:unhideWhenUsed="0"/>
-    <w:lsdException w:name="Light List Accent 1" w:semiHidden="0" w:uiPriority="61" w:unhideWhenUsed="0"/>
-    <w:lsdException w:name="Light Grid Accent 1" w:semiHidden="0" w:uiPriority="62" w:unhideWhenUsed="0"/>
-    <w:lsdException w:name="Medium Shading 1 Accent 1" w:semiHidden="0" w:uiPriority="63" w:unhideWhenUsed="0"/>
-    <w:lsdException w:name="Medium Shading 2 Accent 1" w:semiHidden="0" w:uiPriority="64" w:unhideWhenUsed="0"/>
-    <w:lsdException w:name="Medium List 1 Accent 1" w:semiHidden="0" w:uiPriority="65" w:unhideWhenUsed="0"/>
-    <w:lsdException w:name="Revision" w:unhideWhenUsed="0"/>
-    <w:lsdException w:name="List Paragraph" w:semiHidden="0" w:uiPriority="34" w:unhideWhenUsed="0" w:qFormat="1"/>
-    <w:lsdException w:name="Quote" w:semiHidden="0" w:uiPriority="29" w:unhideWhenUsed="0" w:qFormat="1"/>
-    <w:lsdException w:name="Intense Quote" w:semiHidden="0" w:uiPriority="30" w:unhideWhenUsed="0" w:qFormat="1"/>
-    <w:lsdException w:name="Medium List 2 Accent 1" w:semiHidden="0" w:uiPriority="66" w:unhideWhenUsed="0"/>
-    <w:lsdException w:name="Medium Grid 1 Accent 1" w:semiHidden="0" w:uiPriority="67" w:unhideWhenUsed="0"/>
-    <w:lsdException w:name="Medium Grid 2 Accent 1" w:semiHidden="0" w:uiPriority="68" w:unhideWhenUsed="0"/>
-    <w:lsdException w:name="Medium Grid 3 Accent 1" w:semiHidden="0" w:uiPriority="69" w:unhideWhenUsed="0"/>
-    <w:lsdException w:name="Dark List Accent 1" w:semiHidden="0" w:uiPriority="70" w:unhideWhenUsed="0"/>
-    <w:lsdException w:name="Colorful Shading Accent 1" w:semiHidden="0" w:uiPriority="71" w:unhideWhenUsed="0"/>
-    <w:lsdException w:name="Colorful List Accent 1" w:semiHidden="0" w:uiPriority="72" w:unhideWhenUsed="0"/>
-    <w:lsdException w:name="Colorful Grid Accent 1" w:semiHidden="0" w:uiPriority="73" w:unhideWhenUsed="0"/>
-    <w:lsdException w:name="Light Shading Accent 2" w:semiHidden="0" w:uiPriority="60" w:unhideWhenUsed="0"/>
-    <w:lsdException w:name="Light List Accent 2" w:semiHidden="0" w:uiPriority="61" w:unhideWhenUsed="0"/>
-    <w:lsdException w:name="Light Grid Accent 2" w:semiHidden="0" w:uiPriority="62" w:unhideWhenUsed="0"/>
-    <w:lsdException w:name="Medium Shading 1 Accent 2" w:semiHidden="0" w:uiPriority="63" w:unhideWhenUsed="0"/>
-    <w:lsdException w:name="Medium Shading 2 Accent 2" w:semiHidden="0" w:uiPriority="64" w:unhideWhenUsed="0"/>
-    <w:lsdException w:name="Medium List 1 Accent 2" w:semiHidden="0" w:uiPriority="65" w:unhideWhenUsed="0"/>
-    <w:lsdException w:name="Medium List 2 Accent 2" w:semiHidden="0" w:uiPriority="66" w:unhideWhenUsed="0"/>
-    <w:lsdException w:name="Medium Grid 1 Accent 2" w:semiHidden="0" w:uiPriority="67" w:unhideWhenUsed="0"/>
-    <w:lsdException w:name="Medium Grid 2 Accent 2" w:semiHidden="0" w:uiPriority="68" w:unhideWhenUsed="0"/>
-    <w:lsdException w:name="Medium Grid 3 Accent 2" w:semiHidden="0" w:uiPriority="69" w:unhideWhenUsed="0"/>
-    <w:lsdException w:name="Dark List Accent 2" w:semiHidden="0" w:uiPriority="70" w:unhideWhenUsed="0"/>
-    <w:lsdException w:name="Colorful Shading Accent 2" w:semiHidden="0" w:uiPriority="71" w:unhideWhenUsed="0"/>
-    <w:lsdException w:name="Colorful List Accent 2" w:semiHidden="0" w:uiPriority="72" w:unhideWhenUsed="0"/>
-    <w:lsdException w:name="Colorful Grid Accent 2" w:semiHidden="0" w:uiPriority="73" w:unhideWhenUsed="0"/>
-    <w:lsdException w:name="Light Shading Accent 3" w:semiHidden="0" w:uiPriority="60" w:unhideWhenUsed="0"/>
-    <w:lsdException w:name="Light List Accent 3" w:semiHidden="0" w:uiPriority="61" w:unhideWhenUsed="0"/>
-    <w:lsdException w:name="Light Grid Accent 3" w:semiHidden="0" w:uiPriority="62" w:unhideWhenUsed="0"/>
-    <w:lsdException w:name="Medium Shading 1 Accent 3" w:semiHidden="0" w:uiPriority="63" w:unhideWhenUsed="0"/>
-    <w:lsdException w:name="Medium Shading 2 Accent 3" w:semiHidden="0" w:uiPriority="64" w:unhideWhenUsed="0"/>
-    <w:lsdException w:name="Medium List 1 Accent 3" w:semiHidden="0" w:uiPriority="65" w:unhideWhenUsed="0"/>
-    <w:lsdException w:name="Medium List 2 Accent 3" w:semiHidden="0" w:uiPriority="66" w:unhideWhenUsed="0"/>
-    <w:lsdException w:name="Medium Grid 1 Accent 3" w:semiHidden="0" w:uiPriority="67" w:unhideWhenUsed="0"/>
-    <w:lsdException w:name="Medium Grid 2 Accent 3" w:semiHidden="0" w:uiPriority="68" w:unhideWhenUsed="0"/>
-    <w:lsdException w:name="Medium Grid 3 Accent 3" w:semiHidden="0" w:uiPriority="69" w:unhideWhenUsed="0"/>
-    <w:lsdException w:name="Dark List Accent 3" w:semiHidden="0" w:uiPriority="70" w:unhideWhenUsed="0"/>
-    <w:lsdException w:name="Colorful Shading Accent 3" w:semiHidden="0" w:uiPriority="71" w:unhideWhenUsed="0"/>
-    <w:lsdException w:name="Colorful List Accent 3" w:semiHidden="0" w:uiPriority="72" w:unhideWhenUsed="0"/>
-    <w:lsdException w:name="Colorful Grid Accent 3" w:semiHidden="0" w:uiPriority="73" w:unhideWhenUsed="0"/>
-    <w:lsdException w:name="Light Shading Accent 4" w:semiHidden="0" w:uiPriority="60" w:unhideWhenUsed="0"/>
-    <w:lsdException w:name="Light List Accent 4" w:semiHidden="0" w:uiPriority="61" w:unhideWhenUsed="0"/>
-    <w:lsdException w:name="Light Grid Accent 4" w:semiHidden="0" w:uiPriority="62" w:unhideWhenUsed="0"/>
-    <w:lsdException w:name="Medium Shading 1 Accent 4" w:semiHidden="0" w:uiPriority="63" w:unhideWhenUsed="0"/>
-    <w:lsdException w:name="Medium Shading 2 Accent 4" w:semiHidden="0" w:uiPriority="64" w:unhideWhenUsed="0"/>
-    <w:lsdException w:name="Medium List 1 Accent 4" w:semiHidden="0" w:uiPriority="65" w:unhideWhenUsed="0"/>
-    <w:lsdException w:name="Medium List 2 Accent 4" w:semiHidden="0" w:uiPriority="66" w:unhideWhenUsed="0"/>
-    <w:lsdException w:name="Medium Grid 1 Accent 4" w:semiHidden="0" w:uiPriority="67" w:unhideWhenUsed="0"/>
-    <w:lsdException w:name="Medium Grid 2 Accent 4" w:semiHidden="0" w:uiPriority="68" w:unhideWhenUsed="0"/>
-    <w:lsdException w:name="Medium Grid 3 Accent 4" w:semiHidden="0" w:uiPriority="69" w:unhideWhenUsed="0"/>
-    <w:lsdException w:name="Dark List Accent 4" w:semiHidden="0" w:uiPriority="70" w:unhideWhenUsed="0"/>
-    <w:lsdException w:name="Colorful Shading Accent 4" w:semiHidden="0" w:uiPriority="71" w:unhideWhenUsed="0"/>
-    <w:lsdException w:name="Colorful List Accent 4" w:semiHidden="0" w:uiPriority="72" w:unhideWhenUsed="0"/>
-    <w:lsdException w:name="Colorful Grid Accent 4" w:semiHidden="0" w:uiPriority="73" w:unhideWhenUsed="0"/>
-    <w:lsdException w:name="Light Shading Accent 5" w:semiHidden="0" w:uiPriority="60" w:unhideWhenUsed="0"/>
-    <w:lsdException w:name="Light List Accent 5" w:semiHidden="0" w:uiPriority="61" w:unhideWhenUsed="0"/>
-    <w:lsdException w:name="Light Grid Accent 5" w:semiHidden="0" w:uiPriority="62" w:unhideWhenUsed="0"/>
-    <w:lsdException w:name="Medium Shading 1 Accent 5" w:semiHidden="0" w:uiPriority="63" w:unhideWhenUsed="0"/>
-    <w:lsdException w:name="Medium Shading 2 Accent 5" w:semiHidden="0" w:uiPriority="64" w:unhideWhenUsed="0"/>
-    <w:lsdException w:name="Medium List 1 Accent 5" w:semiHidden="0" w:uiPriority="65" w:unhideWhenUsed="0"/>
-    <w:lsdException w:name="Medium List 2 Accent 5" w:semiHidden="0" w:uiPriority="66" w:unhideWhenUsed="0"/>
-    <w:lsdException w:name="Medium Grid 1 Accent 5" w:semiHidden="0" w:uiPriority="67" w:unhideWhenUsed="0"/>
-    <w:lsdException w:name="Medium Grid 2 Accent 5" w:semiHidden="0" w:uiPriority="68" w:unhideWhenUsed="0"/>
-    <w:lsdException w:name="Medium Grid 3 Accent 5" w:semiHidden="0" w:uiPriority="69" w:unhideWhenUsed="0"/>
-    <w:lsdException w:name="Dark List Accent 5" w:semiHidden="0" w:uiPriority="70" w:unhideWhenUsed="0"/>
-    <w:lsdException w:name="Colorful Shading Accent 5" w:semiHidden="0" w:uiPriority="71" w:unhideWhenUsed="0"/>
-    <w:lsdException w:name="Colorful List Accent 5" w:semiHidden="0" w:uiPriority="72" w:unhideWhenUsed="0"/>
-    <w:lsdException w:name="Colorful Grid Accent 5" w:semiHidden="0" w:uiPriority="73" w:unhideWhenUsed="0"/>
-    <w:lsdException w:name="Light Shading Accent 6" w:semiHidden="0" w:uiPriority="60" w:unhideWhenUsed="0"/>
-    <w:lsdException w:name="Light List Accent 6" w:semiHidden="0" w:uiPriority="61" w:unhideWhenUsed="0"/>
-    <w:lsdException w:name="Light Grid Accent 6" w:semiHidden="0" w:uiPriority="62" w:unhideWhenUsed="0"/>
-    <w:lsdException w:name="Medium Shading 1 Accent 6" w:semiHidden="0" w:uiPriority="63" w:unhideWhenUsed="0"/>
-    <w:lsdException w:name="Medium Shading 2 Accent 6" w:semiHidden="0" w:uiPriority="64" w:unhideWhenUsed="0"/>
-    <w:lsdException w:name="Medium List 1 Accent 6" w:semiHidden="0" w:uiPriority="65" w:unhideWhenUsed="0"/>
-    <w:lsdException w:name="Medium List 2 Accent 6" w:semiHidden="0" w:uiPriority="66" w:unhideWhenUsed="0"/>
-    <w:lsdException w:name="Medium Grid 1 Accent 6" w:semiHidden="0" w:uiPriority="67" w:unhideWhenUsed="0"/>
-    <w:lsdException w:name="Medium Grid 2 Accent 6" w:semiHidden="0" w:uiPriority="68" w:unhideWhenUsed="0"/>
-    <w:lsdException w:name="Medium Grid 3 Accent 6" w:semiHidden="0" w:uiPriority="69" w:unhideWhenUsed="0"/>
-    <w:lsdException w:name="Dark List Accent 6" w:semiHidden="0" w:uiPriority="70" w:unhideWhenUsed="0"/>
-    <w:lsdException w:name="Colorful Shading Accent 6" w:semiHidden="0" w:uiPriority="71" w:unhideWhenUsed="0"/>
-    <w:lsdException w:name="Colorful List Accent 6" w:semiHidden="0" w:uiPriority="72" w:unhideWhenUsed="0"/>
-    <w:lsdException w:name="Colorful Grid Accent 6" w:semiHidden="0" w:uiPriority="73" w:unhideWhenUsed="0"/>
-    <w:lsdException w:name="Subtle Emphasis" w:semiHidden="0" w:uiPriority="19" w:unhideWhenUsed="0" w:qFormat="1"/>
-    <w:lsdException w:name="Intense Emphasis" w:semiHidden="0" w:uiPriority="21" w:unhideWhenUsed="0" w:qFormat="1"/>
-    <w:lsdException w:name="Subtle Reference" w:semiHidden="0" w:uiPriority="31" w:unhideWhenUsed="0" w:qFormat="1"/>
-    <w:lsdException w:name="Intense Reference" w:semiHidden="0" w:uiPriority="32" w:unhideWhenUsed="0" w:qFormat="1"/>
-    <w:lsdException w:name="Book Title" w:semiHidden="0" w:uiPriority="33" w:unhideWhenUsed="0" w:qFormat="1"/>
-    <w:lsdException w:name="Bibliography" w:uiPriority="37"/>
-    <w:lsdException w:name="TOC Heading" w:uiPriority="39" w:qFormat="1"/>
+  <w:latentStyles w:defLockedState="0" w:defUIPriority="99" w:defSemiHidden="0" w:defUnhideWhenUsed="0" w:defQFormat="0" w:count="376">
+    <w:lsdException w:name="Normal" w:uiPriority="0" w:qFormat="1"/>
+    <w:lsdException w:name="heading 1" w:uiPriority="9" w:qFormat="1"/>
+    <w:lsdException w:name="heading 2" w:semiHidden="1" w:uiPriority="9" w:unhideWhenUsed="1" w:qFormat="1"/>
+    <w:lsdException w:name="heading 3" w:semiHidden="1" w:uiPriority="9" w:unhideWhenUsed="1" w:qFormat="1"/>
+    <w:lsdException w:name="heading 4" w:semiHidden="1" w:uiPriority="9" w:unhideWhenUsed="1" w:qFormat="1"/>
+    <w:lsdException w:name="heading 5" w:semiHidden="1" w:uiPriority="9" w:unhideWhenUsed="1" w:qFormat="1"/>
+    <w:lsdException w:name="heading 6" w:semiHidden="1" w:uiPriority="9" w:unhideWhenUsed="1" w:qFormat="1"/>
+    <w:lsdException w:name="heading 7" w:semiHidden="1" w:uiPriority="9" w:unhideWhenUsed="1" w:qFormat="1"/>
+    <w:lsdException w:name="heading 8" w:semiHidden="1" w:uiPriority="9" w:unhideWhenUsed="1" w:qFormat="1"/>
+    <w:lsdException w:name="heading 9" w:semiHidden="1" w:uiPriority="9" w:unhideWhenUsed="1" w:qFormat="1"/>
+    <w:lsdException w:name="index 1" w:semiHidden="1" w:unhideWhenUsed="1"/>
+    <w:lsdException w:name="index 2" w:semiHidden="1" w:unhideWhenUsed="1"/>
+    <w:lsdException w:name="index 3" w:semiHidden="1" w:unhideWhenUsed="1"/>
+    <w:lsdException w:name="index 4" w:semiHidden="1" w:unhideWhenUsed="1"/>
+    <w:lsdException w:name="index 5" w:semiHidden="1" w:unhideWhenUsed="1"/>
+    <w:lsdException w:name="index 6" w:semiHidden="1" w:unhideWhenUsed="1"/>
+    <w:lsdException w:name="index 7" w:semiHidden="1" w:unhideWhenUsed="1"/>
+    <w:lsdException w:name="index 8" w:semiHidden="1" w:unhideWhenUsed="1"/>
+    <w:lsdException w:name="index 9" w:semiHidden="1" w:unhideWhenUsed="1"/>
+    <w:lsdException w:name="toc 1" w:semiHidden="1" w:uiPriority="39" w:unhideWhenUsed="1"/>
+    <w:lsdException w:name="toc 2" w:semiHidden="1" w:uiPriority="39" w:unhideWhenUsed="1"/>
+    <w:lsdException w:name="toc 3" w:semiHidden="1" w:uiPriority="39" w:unhideWhenUsed="1"/>
+    <w:lsdException w:name="toc 4" w:semiHidden="1" w:uiPriority="39" w:unhideWhenUsed="1"/>
+    <w:lsdException w:name="toc 5" w:semiHidden="1" w:uiPriority="39" w:unhideWhenUsed="1"/>
+    <w:lsdException w:name="toc 6" w:semiHidden="1" w:uiPriority="39" w:unhideWhenUsed="1"/>
+    <w:lsdException w:name="toc 7" w:semiHidden="1" w:uiPriority="39" w:unhideWhenUsed="1"/>
+    <w:lsdException w:name="toc 8" w:semiHidden="1" w:uiPriority="39" w:unhideWhenUsed="1"/>
+    <w:lsdException w:name="toc 9" w:semiHidden="1" w:uiPriority="39" w:unhideWhenUsed="1"/>
+    <w:lsdException w:name="Normal Indent" w:semiHidden="1" w:unhideWhenUsed="1"/>
+    <w:lsdException w:name="footnote text" w:semiHidden="1" w:unhideWhenUsed="1"/>
+    <w:lsdException w:name="annotation text" w:semiHidden="1" w:unhideWhenUsed="1"/>
+    <w:lsdException w:name="header" w:semiHidden="1" w:unhideWhenUsed="1"/>
+    <w:lsdException w:name="footer" w:semiHidden="1" w:unhideWhenUsed="1"/>
+    <w:lsdException w:name="index heading" w:semiHidden="1" w:unhideWhenUsed="1"/>
+    <w:lsdException w:name="caption" w:semiHidden="1" w:uiPriority="35" w:unhideWhenUsed="1" w:qFormat="1"/>
+    <w:lsdException w:name="table of figures" w:semiHidden="1" w:unhideWhenUsed="1"/>
+    <w:lsdException w:name="envelope address" w:semiHidden="1" w:unhideWhenUsed="1"/>
+    <w:lsdException w:name="envelope return" w:semiHidden="1" w:unhideWhenUsed="1"/>
+    <w:lsdException w:name="footnote reference" w:semiHidden="1" w:unhideWhenUsed="1"/>
+    <w:lsdException w:name="annotation reference" w:semiHidden="1" w:unhideWhenUsed="1"/>
+    <w:lsdException w:name="line number" w:semiHidden="1" w:unhideWhenUsed="1"/>
+    <w:lsdException w:name="page number" w:semiHidden="1" w:unhideWhenUsed="1"/>
+    <w:lsdException w:name="endnote reference" w:semiHidden="1" w:unhideWhenUsed="1"/>
+    <w:lsdException w:name="endnote text" w:semiHidden="1" w:unhideWhenUsed="1"/>
+    <w:lsdException w:name="table of authorities" w:semiHidden="1" w:unhideWhenUsed="1"/>
+    <w:lsdException w:name="macro" w:semiHidden="1" w:unhideWhenUsed="1"/>
+    <w:lsdException w:name="toa heading" w:semiHidden="1" w:unhideWhenUsed="1"/>
+    <w:lsdException w:name="List" w:semiHidden="1" w:unhideWhenUsed="1"/>
+    <w:lsdException w:name="List Bullet" w:semiHidden="1" w:unhideWhenUsed="1"/>
+    <w:lsdException w:name="List Number" w:semiHidden="1" w:unhideWhenUsed="1"/>
+    <w:lsdException w:name="List 2" w:semiHidden="1" w:unhideWhenUsed="1"/>
+    <w:lsdException w:name="List 3" w:semiHidden="1" w:unhideWhenUsed="1"/>
+    <w:lsdException w:name="List 4" w:semiHidden="1" w:unhideWhenUsed="1"/>
+    <w:lsdException w:name="List 5" w:semiHidden="1" w:unhideWhenUsed="1"/>
+    <w:lsdException w:name="List Bullet 2" w:semiHidden="1" w:unhideWhenUsed="1"/>
+    <w:lsdException w:name="List Bullet 3" w:semiHidden="1" w:unhideWhenUsed="1"/>
+    <w:lsdException w:name="List Bullet 4" w:semiHidden="1" w:unhideWhenUsed="1"/>
+    <w:lsdException w:name="List Bullet 5" w:semiHidden="1" w:unhideWhenUsed="1"/>
+    <w:lsdException w:name="List Number 2" w:semiHidden="1" w:unhideWhenUsed="1"/>
+    <w:lsdException w:name="List Number 3" w:semiHidden="1" w:unhideWhenUsed="1"/>
+    <w:lsdException w:name="List Number 4" w:semiHidden="1" w:unhideWhenUsed="1"/>
+    <w:lsdException w:name="List Number 5" w:semiHidden="1" w:unhideWhenUsed="1"/>
+    <w:lsdException w:name="Title" w:uiPriority="10" w:qFormat="1"/>
+    <w:lsdException w:name="Closing" w:semiHidden="1" w:unhideWhenUsed="1"/>
+    <w:lsdException w:name="Signature" w:semiHidden="1" w:unhideWhenUsed="1"/>
+    <w:lsdException w:name="Default Paragraph Font" w:semiHidden="1" w:uiPriority="1" w:unhideWhenUsed="1"/>
+    <w:lsdException w:name="Body Text" w:semiHidden="1" w:uiPriority="0" w:unhideWhenUsed="1"/>
+    <w:lsdException w:name="Body Text Indent" w:semiHidden="1" w:unhideWhenUsed="1"/>
+    <w:lsdException w:name="List Continue" w:semiHidden="1" w:unhideWhenUsed="1"/>
+    <w:lsdException w:name="List Continue 2" w:semiHidden="1" w:unhideWhenUsed="1"/>
+    <w:lsdException w:name="List Continue 3" w:semiHidden="1" w:unhideWhenUsed="1"/>
+    <w:lsdException w:name="List Continue 4" w:semiHidden="1" w:unhideWhenUsed="1"/>
+    <w:lsdException w:name="List Continue 5" w:semiHidden="1" w:unhideWhenUsed="1"/>
+    <w:lsdException w:name="Message Header" w:semiHidden="1" w:unhideWhenUsed="1"/>
+    <w:lsdException w:name="Subtitle" w:uiPriority="11" w:qFormat="1"/>
+    <w:lsdException w:name="Salutation" w:semiHidden="1" w:unhideWhenUsed="1"/>
+    <w:lsdException w:name="Date" w:semiHidden="1" w:unhideWhenUsed="1"/>
+    <w:lsdException w:name="Body Text First Indent" w:semiHidden="1" w:unhideWhenUsed="1"/>
+    <w:lsdException w:name="Body Text First Indent 2" w:semiHidden="1" w:unhideWhenUsed="1"/>
+    <w:lsdException w:name="Note Heading" w:semiHidden="1" w:unhideWhenUsed="1"/>
+    <w:lsdException w:name="Body Text 2" w:semiHidden="1" w:unhideWhenUsed="1"/>
+    <w:lsdException w:name="Body Text 3" w:semiHidden="1" w:unhideWhenUsed="1"/>
+    <w:lsdException w:name="Body Text Indent 2" w:semiHidden="1" w:unhideWhenUsed="1"/>
+    <w:lsdException w:name="Body Text Indent 3" w:semiHidden="1" w:unhideWhenUsed="1"/>
+    <w:lsdException w:name="Block Text" w:semiHidden="1" w:unhideWhenUsed="1"/>
+    <w:lsdException w:name="Hyperlink" w:semiHidden="1" w:unhideWhenUsed="1"/>
+    <w:lsdException w:name="FollowedHyperlink" w:semiHidden="1" w:unhideWhenUsed="1"/>
+    <w:lsdException w:name="Strong" w:uiPriority="22" w:qFormat="1"/>
+    <w:lsdException w:name="Emphasis" w:uiPriority="20" w:qFormat="1"/>
+    <w:lsdException w:name="Document Map" w:semiHidden="1" w:unhideWhenUsed="1"/>
+    <w:lsdException w:name="Plain Text" w:semiHidden="1" w:unhideWhenUsed="1"/>
+    <w:lsdException w:name="E-mail Signature" w:semiHidden="1" w:unhideWhenUsed="1"/>
+    <w:lsdException w:name="HTML Top of Form" w:semiHidden="1" w:unhideWhenUsed="1"/>
+    <w:lsdException w:name="HTML Bottom of Form" w:semiHidden="1" w:unhideWhenUsed="1"/>
+    <w:lsdException w:name="Normal (Web)" w:semiHidden="1" w:unhideWhenUsed="1"/>
+    <w:lsdException w:name="HTML Acronym" w:semiHidden="1" w:unhideWhenUsed="1"/>
+    <w:lsdException w:name="HTML Address" w:semiHidden="1" w:unhideWhenUsed="1"/>
+    <w:lsdException w:name="HTML Cite" w:semiHidden="1" w:unhideWhenUsed="1"/>
+    <w:lsdException w:name="HTML Code" w:semiHidden="1" w:unhideWhenUsed="1"/>
+    <w:lsdException w:name="HTML Definition" w:semiHidden="1" w:unhideWhenUsed="1"/>
+    <w:lsdException w:name="HTML Keyboard" w:semiHidden="1" w:unhideWhenUsed="1"/>
+    <w:lsdException w:name="HTML Preformatted" w:semiHidden="1" w:unhideWhenUsed="1"/>
+    <w:lsdException w:name="HTML Sample" w:semiHidden="1" w:unhideWhenUsed="1"/>
+    <w:lsdException w:name="HTML Typewriter" w:semiHidden="1" w:unhideWhenUsed="1"/>
+    <w:lsdException w:name="HTML Variable" w:semiHidden="1" w:unhideWhenUsed="1"/>
+    <w:lsdException w:name="Normal Table" w:semiHidden="1" w:unhideWhenUsed="1"/>
+    <w:lsdException w:name="annotation subject" w:semiHidden="1" w:unhideWhenUsed="1"/>
+    <w:lsdException w:name="No List" w:semiHidden="1" w:unhideWhenUsed="1"/>
+    <w:lsdException w:name="Outline List 1" w:semiHidden="1" w:unhideWhenUsed="1"/>
+    <w:lsdException w:name="Outline List 2" w:semiHidden="1" w:unhideWhenUsed="1"/>
+    <w:lsdException w:name="Outline List 3" w:semiHidden="1" w:unhideWhenUsed="1"/>
+    <w:lsdException w:name="Table Simple 1" w:semiHidden="1" w:unhideWhenUsed="1"/>
+    <w:lsdException w:name="Table Simple 2" w:semiHidden="1" w:unhideWhenUsed="1"/>
+    <w:lsdException w:name="Table Simple 3" w:semiHidden="1" w:unhideWhenUsed="1"/>
+    <w:lsdException w:name="Table Classic 1" w:semiHidden="1" w:unhideWhenUsed="1"/>
+    <w:lsdException w:name="Table Classic 2" w:semiHidden="1" w:unhideWhenUsed="1"/>
+    <w:lsdException w:name="Table Classic 3" w:semiHidden="1" w:unhideWhenUsed="1"/>
+    <w:lsdException w:name="Table Classic 4" w:semiHidden="1" w:unhideWhenUsed="1"/>
+    <w:lsdException w:name="Table Colorful 1" w:semiHidden="1" w:unhideWhenUsed="1"/>
+    <w:lsdException w:name="Table Colorful 2" w:semiHidden="1" w:unhideWhenUsed="1"/>
+    <w:lsdException w:name="Table Colorful 3" w:semiHidden="1" w:unhideWhenUsed="1"/>
+    <w:lsdException w:name="Table Columns 1" w:semiHidden="1" w:unhideWhenUsed="1"/>
+    <w:lsdException w:name="Table Columns 2" w:semiHidden="1" w:unhideWhenUsed="1"/>
+    <w:lsdException w:name="Table Columns 3" w:semiHidden="1" w:unhideWhenUsed="1"/>
+    <w:lsdException w:name="Table Columns 4" w:semiHidden="1" w:unhideWhenUsed="1"/>
+    <w:lsdException w:name="Table Columns 5" w:semiHidden="1" w:unhideWhenUsed="1"/>
+    <w:lsdException w:name="Table Grid 1" w:semiHidden="1" w:unhideWhenUsed="1"/>
+    <w:lsdException w:name="Table Grid 2" w:semiHidden="1" w:unhideWhenUsed="1"/>
+    <w:lsdException w:name="Table Grid 3" w:semiHidden="1" w:unhideWhenUsed="1"/>
+    <w:lsdException w:name="Table Grid 4" w:semiHidden="1" w:unhideWhenUsed="1"/>
+    <w:lsdException w:name="Table Grid 5" w:semiHidden="1" w:unhideWhenUsed="1"/>
+    <w:lsdException w:name="Table Grid 6" w:semiHidden="1" w:unhideWhenUsed="1"/>
+    <w:lsdException w:name="Table Grid 7" w:semiHidden="1" w:unhideWhenUsed="1"/>
+    <w:lsdException w:name="Table Grid 8" w:semiHidden="1" w:unhideWhenUsed="1"/>
+    <w:lsdException w:name="Table List 1" w:semiHidden="1" w:unhideWhenUsed="1"/>
+    <w:lsdException w:name="Table List 2" w:semiHidden="1" w:unhideWhenUsed="1"/>
+    <w:lsdException w:name="Table List 3" w:semiHidden="1" w:unhideWhenUsed="1"/>
+    <w:lsdException w:name="Table List 4" w:semiHidden="1" w:unhideWhenUsed="1"/>
+    <w:lsdException w:name="Table List 5" w:semiHidden="1" w:unhideWhenUsed="1"/>
+    <w:lsdException w:name="Table List 6" w:semiHidden="1" w:unhideWhenUsed="1"/>
+    <w:lsdException w:name="Table List 7" w:semiHidden="1" w:unhideWhenUsed="1"/>
+    <w:lsdException w:name="Table List 8" w:semiHidden="1" w:unhideWhenUsed="1"/>
+    <w:lsdException w:name="Table 3D effects 1" w:semiHidden="1" w:unhideWhenUsed="1"/>
+    <w:lsdException w:name="Table 3D effects 2" w:semiHidden="1" w:unhideWhenUsed="1"/>
+    <w:lsdException w:name="Table 3D effects 3" w:semiHidden="1" w:unhideWhenUsed="1"/>
+    <w:lsdException w:name="Table Contemporary" w:semiHidden="1" w:unhideWhenUsed="1"/>
+    <w:lsdException w:name="Table Elegant" w:semiHidden="1" w:unhideWhenUsed="1"/>
+    <w:lsdException w:name="Table Professional" w:semiHidden="1" w:unhideWhenUsed="1"/>
+    <w:lsdException w:name="Table Subtle 1" w:semiHidden="1" w:unhideWhenUsed="1"/>
+    <w:lsdException w:name="Table Subtle 2" w:semiHidden="1" w:unhideWhenUsed="1"/>
+    <w:lsdException w:name="Table Web 1" w:semiHidden="1" w:unhideWhenUsed="1"/>
+    <w:lsdException w:name="Table Web 2" w:semiHidden="1" w:unhideWhenUsed="1"/>
+    <w:lsdException w:name="Table Web 3" w:semiHidden="1" w:unhideWhenUsed="1"/>
+    <w:lsdException w:name="Balloon Text" w:semiHidden="1" w:unhideWhenUsed="1"/>
+    <w:lsdException w:name="Table Grid" w:semiHidden="1" w:uiPriority="39" w:unhideWhenUsed="1"/>
+    <w:lsdException w:name="Table Theme" w:semiHidden="1" w:unhideWhenUsed="1"/>
+    <w:lsdException w:name="Placeholder Text" w:semiHidden="1"/>
+    <w:lsdException w:name="No Spacing" w:uiPriority="1" w:qFormat="1"/>
+    <w:lsdException w:name="Light Shading" w:uiPriority="60"/>
+    <w:lsdException w:name="Light List" w:uiPriority="61"/>
+    <w:lsdException w:name="Light Grid" w:uiPriority="62"/>
+    <w:lsdException w:name="Medium Shading 1" w:uiPriority="63"/>
+    <w:lsdException w:name="Medium Shading 2" w:uiPriority="64"/>
+    <w:lsdException w:name="Medium List 1" w:uiPriority="65"/>
+    <w:lsdException w:name="Medium List 2" w:uiPriority="66"/>
+    <w:lsdException w:name="Medium Grid 1" w:uiPriority="67"/>
+    <w:lsdException w:name="Medium Grid 2" w:uiPriority="68"/>
+    <w:lsdException w:name="Medium Grid 3" w:uiPriority="69"/>
+    <w:lsdException w:name="Dark List" w:uiPriority="70"/>
+    <w:lsdException w:name="Colorful Shading" w:uiPriority="71"/>
+    <w:lsdException w:name="Colorful List" w:uiPriority="72"/>
+    <w:lsdException w:name="Colorful Grid" w:uiPriority="73"/>
+    <w:lsdException w:name="Light Shading Accent 1" w:uiPriority="60"/>
+    <w:lsdException w:name="Light List Accent 1" w:uiPriority="61"/>
+    <w:lsdException w:name="Light Grid Accent 1" w:uiPriority="62"/>
+    <w:lsdException w:name="Medium Shading 1 Accent 1" w:uiPriority="63"/>
+    <w:lsdException w:name="Medium Shading 2 Accent 1" w:uiPriority="64"/>
+    <w:lsdException w:name="Medium List 1 Accent 1" w:uiPriority="65"/>
+    <w:lsdException w:name="Revision" w:semiHidden="1"/>
+    <w:lsdException w:name="List Paragraph" w:uiPriority="34" w:qFormat="1"/>
+    <w:lsdException w:name="Quote" w:uiPriority="29" w:qFormat="1"/>
+    <w:lsdException w:name="Intense Quote" w:uiPriority="30" w:qFormat="1"/>
+    <w:lsdException w:name="Medium List 2 Accent 1" w:uiPriority="66"/>
+    <w:lsdException w:name="Medium Grid 1 Accent 1" w:uiPriority="67"/>
+    <w:lsdException w:name="Medium Grid 2 Accent 1" w:uiPriority="68"/>
+    <w:lsdException w:name="Medium Grid 3 Accent 1" w:uiPriority="69"/>
+    <w:lsdException w:name="Dark List Accent 1" w:uiPriority="70"/>
+    <w:lsdException w:name="Colorful Shading Accent 1" w:uiPriority="71"/>
+    <w:lsdException w:name="Colorful List Accent 1" w:uiPriority="72"/>
+    <w:lsdException w:name="Colorful Grid Accent 1" w:uiPriority="73"/>
+    <w:lsdException w:name="Light Shading Accent 2" w:uiPriority="60"/>
+    <w:lsdException w:name="Light List Accent 2" w:uiPriority="61"/>
+    <w:lsdException w:name="Light Grid Accent 2" w:uiPriority="62"/>
+    <w:lsdException w:name="Medium Shading 1 Accent 2" w:uiPriority="63"/>
+    <w:lsdException w:name="Medium Shading 2 Accent 2" w:uiPriority="64"/>
+    <w:lsdException w:name="Medium List 1 Accent 2" w:uiPriority="65"/>
+    <w:lsdException w:name="Medium List 2 Accent 2" w:uiPriority="66"/>
+    <w:lsdException w:name="Medium Grid 1 Accent 2" w:uiPriority="67"/>
+    <w:lsdException w:name="Medium Grid 2 Accent 2" w:uiPriority="68"/>
+    <w:lsdException w:name="Medium Grid 3 Accent 2" w:uiPriority="69"/>
+    <w:lsdException w:name="Dark List Accent 2" w:uiPriority="70"/>
+    <w:lsdException w:name="Colorful Shading Accent 2" w:uiPriority="71"/>
+    <w:lsdException w:name="Colorful List Accent 2" w:uiPriority="72"/>
+    <w:lsdException w:name="Colorful Grid Accent 2" w:uiPriority="73"/>
+    <w:lsdException w:name="Light Shading Accent 3" w:uiPriority="60"/>
+    <w:lsdException w:name="Light List Accent 3" w:uiPriority="61"/>
+    <w:lsdException w:name="Light Grid Accent 3" w:uiPriority="62"/>
+    <w:lsdException w:name="Medium Shading 1 Accent 3" w:uiPriority="63"/>
+    <w:lsdException w:name="Medium Shading 2 Accent 3" w:uiPriority="64"/>
+    <w:lsdException w:name="Medium List 1 Accent 3" w:uiPriority="65"/>
+    <w:lsdException w:name="Medium List 2 Accent 3" w:uiPriority="66"/>
+    <w:lsdException w:name="Medium Grid 1 Accent 3" w:uiPriority="67"/>
+    <w:lsdException w:name="Medium Grid 2 Accent 3" w:uiPriority="68"/>
+    <w:lsdException w:name="Medium Grid 3 Accent 3" w:uiPriority="69"/>
+    <w:lsdException w:name="Dark List Accent 3" w:uiPriority="70"/>
+    <w:lsdException w:name="Colorful Shading Accent 3" w:uiPriority="71"/>
+    <w:lsdException w:name="Colorful List Accent 3" w:uiPriority="72"/>
+    <w:lsdException w:name="Colorful Grid Accent 3" w:uiPriority="73"/>
+    <w:lsdException w:name="Light Shading Accent 4" w:uiPriority="60"/>
+    <w:lsdException w:name="Light List Accent 4" w:uiPriority="61"/>
+    <w:lsdException w:name="Light Grid Accent 4" w:uiPriority="62"/>
+    <w:lsdException w:name="Medium Shading 1 Accent 4" w:uiPriority="63"/>
+    <w:lsdException w:name="Medium Shading 2 Accent 4" w:uiPriority="64"/>
+    <w:lsdException w:name="Medium List 1 Accent 4" w:uiPriority="65"/>
+    <w:lsdException w:name="Medium List 2 Accent 4" w:uiPriority="66"/>
+    <w:lsdException w:name="Medium Grid 1 Accent 4" w:uiPriority="67"/>
+    <w:lsdException w:name="Medium Grid 2 Accent 4" w:uiPriority="68"/>
+    <w:lsdException w:name="Medium Grid 3 Accent 4" w:uiPriority="69"/>
+    <w:lsdException w:name="Dark List Accent 4" w:uiPriority="70"/>
+    <w:lsdException w:name="Colorful Shading Accent 4" w:uiPriority="71"/>
+    <w:lsdException w:name="Colorful List Accent 4" w:uiPriority="72"/>
+    <w:lsdException w:name="Colorful Grid Accent 4" w:uiPriority="73"/>
+    <w:lsdException w:name="Light Shading Accent 5" w:uiPriority="60"/>
+    <w:lsdException w:name="Light List Accent 5" w:uiPriority="61"/>
+    <w:lsdException w:name="Light Grid Accent 5" w:uiPriority="62"/>
+    <w:lsdException w:name="Medium Shading 1 Accent 5" w:uiPriority="63"/>
+    <w:lsdException w:name="Medium Shading 2 Accent 5" w:uiPriority="64"/>
+    <w:lsdException w:name="Medium List 1 Accent 5" w:uiPriority="65"/>
+    <w:lsdException w:name="Medium List 2 Accent 5" w:uiPriority="66"/>
+    <w:lsdException w:name="Medium Grid 1 Accent 5" w:uiPriority="67"/>
+    <w:lsdException w:name="Medium Grid 2 Accent 5" w:uiPriority="68"/>
+    <w:lsdException w:name="Medium Grid 3 Accent 5" w:uiPriority="69"/>
+    <w:lsdException w:name="Dark List Accent 5" w:uiPriority="70"/>
+    <w:lsdException w:name="Colorful Shading Accent 5" w:uiPriority="71"/>
+    <w:lsdException w:name="Colorful List Accent 5" w:uiPriority="72"/>
+    <w:lsdException w:name="Colorful Grid Accent 5" w:uiPriority="73"/>
+    <w:lsdException w:name="Light Shading Accent 6" w:uiPriority="60"/>
+    <w:lsdException w:name="Light List Accent 6" w:uiPriority="61"/>
+    <w:lsdException w:name="Light Grid Accent 6" w:uiPriority="62"/>
+    <w:lsdException w:name="Medium Shading 1 Accent 6" w:uiPriority="63"/>
+    <w:lsdException w:name="Medium Shading 2 Accent 6" w:uiPriority="64"/>
+    <w:lsdException w:name="Medium List 1 Accent 6" w:uiPriority="65"/>
+    <w:lsdException w:name="Medium List 2 Accent 6" w:uiPriority="66"/>
+    <w:lsdException w:name="Medium Grid 1 Accent 6" w:uiPriority="67"/>
+    <w:lsdException w:name="Medium Grid 2 Accent 6" w:uiPriority="68"/>
+    <w:lsdException w:name="Medium Grid 3 Accent 6" w:uiPriority="69"/>
+    <w:lsdException w:name="Dark List Accent 6" w:uiPriority="70"/>
+    <w:lsdException w:name="Colorful Shading Accent 6" w:uiPriority="71"/>
+    <w:lsdException w:name="Colorful List Accent 6" w:uiPriority="72"/>
+    <w:lsdException w:name="Colorful Grid Accent 6" w:uiPriority="73"/>
+    <w:lsdException w:name="Subtle Emphasis" w:uiPriority="19" w:qFormat="1"/>
+    <w:lsdException w:name="Intense Emphasis" w:uiPriority="21" w:qFormat="1"/>
+    <w:lsdException w:name="Subtle Reference" w:uiPriority="31" w:qFormat="1"/>
+    <w:lsdException w:name="Intense Reference" w:uiPriority="32" w:qFormat="1"/>
+    <w:lsdException w:name="Book Title" w:uiPriority="33" w:qFormat="1"/>
+    <w:lsdException w:name="Bibliography" w:semiHidden="1" w:uiPriority="37" w:unhideWhenUsed="1"/>
+    <w:lsdException w:name="TOC Heading" w:semiHidden="1" w:uiPriority="39" w:unhideWhenUsed="1" w:qFormat="1"/>
+    <w:lsdException w:name="Plain Table 1" w:uiPriority="41"/>
+    <w:lsdException w:name="Plain Table 2" w:uiPriority="42"/>
+    <w:lsdException w:name="Plain Table 3" w:uiPriority="43"/>
+    <w:lsdException w:name="Plain Table 4" w:uiPriority="44"/>
+    <w:lsdException w:name="Plain Table 5" w:uiPriority="45"/>
+    <w:lsdException w:name="Grid Table Light" w:uiPriority="40"/>
+    <w:lsdException w:name="Grid Table 1 Light" w:uiPriority="46"/>
+    <w:lsdException w:name="Grid Table 2" w:uiPriority="47"/>
+    <w:lsdException w:name="Grid Table 3" w:uiPriority="48"/>
+    <w:lsdException w:name="Grid Table 4" w:uiPriority="49"/>
+    <w:lsdException w:name="Grid Table 5 Dark" w:uiPriority="50"/>
+    <w:lsdException w:name="Grid Table 6 Colorful" w:uiPriority="51"/>
+    <w:lsdException w:name="Grid Table 7 Colorful" w:uiPriority="52"/>
+    <w:lsdException w:name="Grid Table 1 Light Accent 1" w:uiPriority="46"/>
+    <w:lsdException w:name="Grid Table 2 Accent 1" w:uiPriority="47"/>
+    <w:lsdException w:name="Grid Table 3 Accent 1" w:uiPriority="48"/>
+    <w:lsdException w:name="Grid Table 4 Accent 1" w:uiPriority="49"/>
+    <w:lsdException w:name="Grid Table 5 Dark Accent 1" w:uiPriority="50"/>
+    <w:lsdException w:name="Grid Table 6 Colorful Accent 1" w:uiPriority="51"/>
+    <w:lsdException w:name="Grid Table 7 Colorful Accent 1" w:uiPriority="52"/>
+    <w:lsdException w:name="Grid Table 1 Light Accent 2" w:uiPriority="46"/>
+    <w:lsdException w:name="Grid Table 2 Accent 2" w:uiPriority="47"/>
+    <w:lsdException w:name="Grid Table 3 Accent 2" w:uiPriority="48"/>
+    <w:lsdException w:name="Grid Table 4 Accent 2" w:uiPriority="49"/>
+    <w:lsdException w:name="Grid Table 5 Dark Accent 2" w:uiPriority="50"/>
+    <w:lsdException w:name="Grid Table 6 Colorful Accent 2" w:uiPriority="51"/>
+    <w:lsdException w:name="Grid Table 7 Colorful Accent 2" w:uiPriority="52"/>
+    <w:lsdException w:name="Grid Table 1 Light Accent 3" w:uiPriority="46"/>
+    <w:lsdException w:name="Grid Table 2 Accent 3" w:uiPriority="47"/>
+    <w:lsdException w:name="Grid Table 3 Accent 3" w:uiPriority="48"/>
+    <w:lsdException w:name="Grid Table 4 Accent 3" w:uiPriority="49"/>
+    <w:lsdException w:name="Grid Table 5 Dark Accent 3" w:uiPriority="50"/>
+    <w:lsdException w:name="Grid Table 6 Colorful Accent 3" w:uiPriority="51"/>
+    <w:lsdException w:name="Grid Table 7 Colorful Accent 3" w:uiPriority="52"/>
+    <w:lsdException w:name="Grid Table 1 Light Accent 4" w:uiPriority="46"/>
+    <w:lsdException w:name="Grid Table 2 Accent 4" w:uiPriority="47"/>
+    <w:lsdException w:name="Grid Table 3 Accent 4" w:uiPriority="48"/>
+    <w:lsdException w:name="Grid Table 4 Accent 4" w:uiPriority="49"/>
+    <w:lsdException w:name="Grid Table 5 Dark Accent 4" w:uiPriority="50"/>
+    <w:lsdException w:name="Grid Table 6 Colorful Accent 4" w:uiPriority="51"/>
+    <w:lsdException w:name="Grid Table 7 Colorful Accent 4" w:uiPriority="52"/>
+    <w:lsdException w:name="Grid Table 1 Light Accent 5" w:uiPriority="46"/>
+    <w:lsdException w:name="Grid Table 2 Accent 5" w:uiPriority="47"/>
+    <w:lsdException w:name="Grid Table 3 Accent 5" w:uiPriority="48"/>
+    <w:lsdException w:name="Grid Table 4 Accent 5" w:uiPriority="49"/>
+    <w:lsdException w:name="Grid Table 5 Dark Accent 5" w:uiPriority="50"/>
+    <w:lsdException w:name="Grid Table 6 Colorful Accent 5" w:uiPriority="51"/>
+    <w:lsdException w:name="Grid Table 7 Colorful Accent 5" w:uiPriority="52"/>
+    <w:lsdException w:name="Grid Table 1 Light Accent 6" w:uiPriority="46"/>
+    <w:lsdException w:name="Grid Table 2 Accent 6" w:uiPriority="47"/>
+    <w:lsdException w:name="Grid Table 3 Accent 6" w:uiPriority="48"/>
+    <w:lsdException w:name="Grid Table 4 Accent 6" w:uiPriority="49"/>
+    <w:lsdException w:name="Grid Table 5 Dark Accent 6" w:uiPriority="50"/>
+    <w:lsdException w:name="Grid Table 6 Colorful Accent 6" w:uiPriority="51"/>
+    <w:lsdException w:name="Grid Table 7 Colorful Accent 6" w:uiPriority="52"/>
+    <w:lsdException w:name="List Table 1 Light" w:uiPriority="46"/>
+    <w:lsdException w:name="List Table 2" w:uiPriority="47"/>
+    <w:lsdException w:name="List Table 3" w:uiPriority="48"/>
+    <w:lsdException w:name="List Table 4" w:uiPriority="49"/>
+    <w:lsdException w:name="List Table 5 Dark" w:uiPriority="50"/>
+    <w:lsdException w:name="List Table 6 Colorful" w:uiPriority="51"/>
+    <w:lsdException w:name="List Table 7 Colorful" w:uiPriority="52"/>
+    <w:lsdException w:name="List Table 1 Light Accent 1" w:uiPriority="46"/>
+    <w:lsdException w:name="List Table 2 Accent 1" w:uiPriority="47"/>
+    <w:lsdException w:name="List Table 3 Accent 1" w:uiPriority="48"/>
+    <w:lsdException w:name="List Table 4 Accent 1" w:uiPriority="49"/>
+    <w:lsdException w:name="List Table 5 Dark Accent 1" w:uiPriority="50"/>
+    <w:lsdException w:name="List Table 6 Colorful Accent 1" w:uiPriority="51"/>
+    <w:lsdException w:name="List Table 7 Colorful Accent 1" w:uiPriority="52"/>
+    <w:lsdException w:name="List Table 1 Light Accent 2" w:uiPriority="46"/>
+    <w:lsdException w:name="List Table 2 Accent 2" w:uiPriority="47"/>
+    <w:lsdException w:name="List Table 3 Accent 2" w:uiPriority="48"/>
+    <w:lsdException w:name="List Table 4 Accent 2" w:uiPriority="49"/>
+    <w:lsdException w:name="List Table 5 Dark Accent 2" w:uiPriority="50"/>
+    <w:lsdException w:name="List Table 6 Colorful Accent 2" w:uiPriority="51"/>
+    <w:lsdException w:name="List Table 7 Colorful Accent 2" w:uiPriority="52"/>
+    <w:lsdException w:name="List Table 1 Light Accent 3" w:uiPriority="46"/>
+    <w:lsdException w:name="List Table 2 Accent 3" w:uiPriority="47"/>
+    <w:lsdException w:name="List Table 3 Accent 3" w:uiPriority="48"/>
+    <w:lsdException w:name="List Table 4 Accent 3" w:uiPriority="49"/>
+    <w:lsdException w:name="List Table 5 Dark Accent 3" w:uiPriority="50"/>
+    <w:lsdException w:name="List Table 6 Colorful Accent 3" w:uiPriority="51"/>
+    <w:lsdException w:name="List Table 7 Colorful Accent 3" w:uiPriority="52"/>
+    <w:lsdException w:name="List Table 1 Light Accent 4" w:uiPriority="46"/>
+    <w:lsdException w:name="List Table 2 Accent 4" w:uiPriority="47"/>
+    <w:lsdException w:name="List Table 3 Accent 4" w:uiPriority="48"/>
+    <w:lsdException w:name="List Table 4 Accent 4" w:uiPriority="49"/>
+    <w:lsdException w:name="List Table 5 Dark Accent 4" w:uiPriority="50"/>
+    <w:lsdException w:name="List Table 6 Colorful Accent 4" w:uiPriority="51"/>
+    <w:lsdException w:name="List Table 7 Colorful Accent 4" w:uiPriority="52"/>
+    <w:lsdException w:name="List Table 1 Light Accent 5" w:uiPriority="46"/>
+    <w:lsdException w:name="List Table 2 Accent 5" w:uiPriority="47"/>
+    <w:lsdException w:name="List Table 3 Accent 5" w:uiPriority="48"/>
+    <w:lsdException w:name="List Table 4 Accent 5" w:uiPriority="49"/>
+    <w:lsdException w:name="List Table 5 Dark Accent 5" w:uiPriority="50"/>
+    <w:lsdException w:name="List Table 6 Colorful Accent 5" w:uiPriority="51"/>
+    <w:lsdException w:name="List Table 7 Colorful Accent 5" w:uiPriority="52"/>
+    <w:lsdException w:name="List Table 1 Light Accent 6" w:uiPriority="46"/>
+    <w:lsdException w:name="List Table 2 Accent 6" w:uiPriority="47"/>
+    <w:lsdException w:name="List Table 3 Accent 6" w:uiPriority="48"/>
+    <w:lsdException w:name="List Table 4 Accent 6" w:uiPriority="49"/>
+    <w:lsdException w:name="List Table 5 Dark Accent 6" w:uiPriority="50"/>
+    <w:lsdException w:name="List Table 6 Colorful Accent 6" w:uiPriority="51"/>
+    <w:lsdException w:name="List Table 7 Colorful Accent 6" w:uiPriority="52"/>
+    <w:lsdException w:name="Mention" w:semiHidden="1" w:unhideWhenUsed="1"/>
+    <w:lsdException w:name="Smart Hyperlink" w:semiHidden="1" w:unhideWhenUsed="1"/>
+    <w:lsdException w:name="Hashtag" w:semiHidden="1" w:unhideWhenUsed="1"/>
+    <w:lsdException w:name="Unresolved Mention" w:semiHidden="1" w:unhideWhenUsed="1"/>
+    <w:lsdException w:name="Smart Link" w:semiHidden="1" w:unhideWhenUsed="1"/>
   </w:latentStyles>
   <w:style w:type="paragraph" w:default="1" w:styleId="Normal">
     <w:name w:val="Normal"/>
@@ -5880,7 +4966,6 @@
       <w:spacing w:after="0" w:line="240" w:lineRule="auto"/>
     </w:pPr>
     <w:tblPr>
-      <w:tblInd w:w="0" w:type="dxa"/>
       <w:tblBorders>
         <w:top w:val="single" w:sz="4" w:space="0" w:color="auto"/>
         <w:left w:val="single" w:sz="4" w:space="0" w:color="auto"/>
@@ -5889,595 +4974,6 @@
         <w:insideH w:val="single" w:sz="4" w:space="0" w:color="auto"/>
         <w:insideV w:val="single" w:sz="4" w:space="0" w:color="auto"/>
       </w:tblBorders>
-      <w:tblCellMar>
-        <w:top w:w="0" w:type="dxa"/>
-        <w:left w:w="108" w:type="dxa"/>
-        <w:bottom w:w="0" w:type="dxa"/>
-        <w:right w:w="108" w:type="dxa"/>
-      </w:tblCellMar>
-    </w:tblPr>
-  </w:style>
-  <w:style w:type="character" w:customStyle="1" w:styleId="Heading1Char">
-    <w:name w:val="Heading 1 Char"/>
-    <w:basedOn w:val="DefaultParagraphFont"/>
-    <w:link w:val="Heading1"/>
-    <w:uiPriority w:val="9"/>
-    <w:rsid w:val="00662D62"/>
-    <w:rPr>
-      <w:rFonts w:ascii="Times New Roman" w:eastAsiaTheme="majorEastAsia" w:hAnsi="Times New Roman" w:cstheme="majorBidi"/>
-      <w:b/>
-      <w:sz w:val="28"/>
-      <w:szCs w:val="32"/>
-    </w:rPr>
-  </w:style>
-  <w:style w:type="paragraph" w:styleId="Title">
-    <w:name w:val="Title"/>
-    <w:basedOn w:val="Normal"/>
-    <w:next w:val="Normal"/>
-    <w:link w:val="TitleChar"/>
-    <w:uiPriority w:val="10"/>
-    <w:qFormat/>
-    <w:rsid w:val="00D06B87"/>
-    <w:pPr>
-      <w:spacing w:after="0" w:line="240" w:lineRule="auto"/>
-      <w:contextualSpacing/>
-      <w:jc w:val="center"/>
-    </w:pPr>
-    <w:rPr>
-      <w:rFonts w:eastAsiaTheme="majorEastAsia" w:cstheme="majorBidi"/>
-      <w:b/>
-      <w:spacing w:val="-10"/>
-      <w:kern w:val="28"/>
-      <w:sz w:val="40"/>
-      <w:szCs w:val="56"/>
-    </w:rPr>
-  </w:style>
-  <w:style w:type="character" w:customStyle="1" w:styleId="TitleChar">
-    <w:name w:val="Title Char"/>
-    <w:basedOn w:val="DefaultParagraphFont"/>
-    <w:link w:val="Title"/>
-    <w:uiPriority w:val="10"/>
-    <w:rsid w:val="00D06B87"/>
-    <w:rPr>
-      <w:rFonts w:ascii="Times New Roman" w:eastAsiaTheme="majorEastAsia" w:hAnsi="Times New Roman" w:cstheme="majorBidi"/>
-      <w:b/>
-      <w:spacing w:val="-10"/>
-      <w:kern w:val="28"/>
-      <w:sz w:val="40"/>
-      <w:szCs w:val="56"/>
-    </w:rPr>
-  </w:style>
-  <w:style w:type="paragraph" w:styleId="Header">
-    <w:name w:val="header"/>
-    <w:basedOn w:val="Normal"/>
-    <w:link w:val="HeaderChar"/>
-    <w:uiPriority w:val="99"/>
-    <w:unhideWhenUsed/>
-    <w:rsid w:val="00344901"/>
-    <w:pPr>
-      <w:tabs>
-        <w:tab w:val="center" w:pos="4680"/>
-        <w:tab w:val="right" w:pos="9360"/>
-      </w:tabs>
-      <w:spacing w:after="0" w:line="240" w:lineRule="auto"/>
-    </w:pPr>
-  </w:style>
-  <w:style w:type="character" w:customStyle="1" w:styleId="HeaderChar">
-    <w:name w:val="Header Char"/>
-    <w:basedOn w:val="DefaultParagraphFont"/>
-    <w:link w:val="Header"/>
-    <w:uiPriority w:val="99"/>
-    <w:rsid w:val="00344901"/>
-    <w:rPr>
-      <w:rFonts w:ascii="Times New Roman" w:hAnsi="Times New Roman"/>
-      <w:sz w:val="24"/>
-    </w:rPr>
-  </w:style>
-  <w:style w:type="paragraph" w:styleId="Footer">
-    <w:name w:val="footer"/>
-    <w:basedOn w:val="Normal"/>
-    <w:link w:val="FooterChar"/>
-    <w:uiPriority w:val="99"/>
-    <w:unhideWhenUsed/>
-    <w:rsid w:val="00344901"/>
-    <w:pPr>
-      <w:tabs>
-        <w:tab w:val="center" w:pos="4680"/>
-        <w:tab w:val="right" w:pos="9360"/>
-      </w:tabs>
-      <w:spacing w:after="0" w:line="240" w:lineRule="auto"/>
-    </w:pPr>
-  </w:style>
-  <w:style w:type="character" w:customStyle="1" w:styleId="FooterChar">
-    <w:name w:val="Footer Char"/>
-    <w:basedOn w:val="DefaultParagraphFont"/>
-    <w:link w:val="Footer"/>
-    <w:uiPriority w:val="99"/>
-    <w:rsid w:val="00344901"/>
-    <w:rPr>
-      <w:rFonts w:ascii="Times New Roman" w:hAnsi="Times New Roman"/>
-      <w:sz w:val="24"/>
-    </w:rPr>
-  </w:style>
-  <w:style w:type="paragraph" w:styleId="TOCHeading">
-    <w:name w:val="TOC Heading"/>
-    <w:basedOn w:val="Heading1"/>
-    <w:next w:val="Normal"/>
-    <w:uiPriority w:val="39"/>
-    <w:unhideWhenUsed/>
-    <w:qFormat/>
-    <w:rsid w:val="00D06B87"/>
-    <w:pPr>
-      <w:outlineLvl w:val="9"/>
-    </w:pPr>
-    <w:rPr>
-      <w:rFonts w:asciiTheme="majorHAnsi" w:hAnsiTheme="majorHAnsi"/>
-      <w:b w:val="0"/>
-      <w:color w:val="2E74B5" w:themeColor="accent1" w:themeShade="BF"/>
-    </w:rPr>
-  </w:style>
-  <w:style w:type="paragraph" w:styleId="TOC1">
-    <w:name w:val="toc 1"/>
-    <w:basedOn w:val="Normal"/>
-    <w:next w:val="Normal"/>
-    <w:autoRedefine/>
-    <w:uiPriority w:val="39"/>
-    <w:unhideWhenUsed/>
-    <w:rsid w:val="00D06B87"/>
-    <w:pPr>
-      <w:spacing w:after="100"/>
-    </w:pPr>
-  </w:style>
-  <w:style w:type="character" w:styleId="Hyperlink">
-    <w:name w:val="Hyperlink"/>
-    <w:basedOn w:val="DefaultParagraphFont"/>
-    <w:uiPriority w:val="99"/>
-    <w:unhideWhenUsed/>
-    <w:rsid w:val="00D06B87"/>
-    <w:rPr>
-      <w:color w:val="0563C1" w:themeColor="hyperlink"/>
-      <w:u w:val="single"/>
-    </w:rPr>
-  </w:style>
-  <w:style w:type="character" w:customStyle="1" w:styleId="Heading2Char">
-    <w:name w:val="Heading 2 Char"/>
-    <w:basedOn w:val="DefaultParagraphFont"/>
-    <w:link w:val="Heading2"/>
-    <w:uiPriority w:val="9"/>
-    <w:rsid w:val="00351480"/>
-    <w:rPr>
-      <w:rFonts w:ascii="Times New Roman" w:eastAsiaTheme="majorEastAsia" w:hAnsi="Times New Roman" w:cstheme="majorBidi"/>
-      <w:b/>
-      <w:sz w:val="24"/>
-      <w:szCs w:val="26"/>
-    </w:rPr>
-  </w:style>
-  <w:style w:type="paragraph" w:styleId="ListParagraph">
-    <w:name w:val="List Paragraph"/>
-    <w:basedOn w:val="Normal"/>
-    <w:uiPriority w:val="34"/>
-    <w:qFormat/>
-    <w:rsid w:val="00D06B87"/>
-    <w:pPr>
-      <w:ind w:left="720"/>
-      <w:contextualSpacing/>
-    </w:pPr>
-  </w:style>
-  <w:style w:type="paragraph" w:styleId="TOC2">
-    <w:name w:val="toc 2"/>
-    <w:basedOn w:val="Normal"/>
-    <w:next w:val="Normal"/>
-    <w:autoRedefine/>
-    <w:uiPriority w:val="39"/>
-    <w:unhideWhenUsed/>
-    <w:rsid w:val="0088121D"/>
-    <w:pPr>
-      <w:spacing w:after="100"/>
-      <w:ind w:left="240"/>
-    </w:pPr>
-  </w:style>
-  <w:style w:type="paragraph" w:styleId="BodyText">
-    <w:name w:val="Body Text"/>
-    <w:basedOn w:val="Normal"/>
-    <w:link w:val="BodyTextChar"/>
-    <w:semiHidden/>
-    <w:unhideWhenUsed/>
-    <w:rsid w:val="001A35FB"/>
-    <w:pPr>
-      <w:spacing w:after="140" w:line="276" w:lineRule="auto"/>
-      <w:jc w:val="both"/>
-    </w:pPr>
-    <w:rPr>
-      <w:rFonts w:ascii="Liberation Serif" w:eastAsia="Noto Sans CJK SC" w:hAnsi="Liberation Serif" w:cs="Lohit Devanagari"/>
-      <w:kern w:val="2"/>
-      <w:szCs w:val="24"/>
-      <w:lang w:val="sr-Latn-RS" w:eastAsia="zh-CN" w:bidi="hi-IN"/>
-    </w:rPr>
-  </w:style>
-  <w:style w:type="character" w:customStyle="1" w:styleId="BodyTextChar">
-    <w:name w:val="Body Text Char"/>
-    <w:basedOn w:val="DefaultParagraphFont"/>
-    <w:link w:val="BodyText"/>
-    <w:semiHidden/>
-    <w:rsid w:val="001A35FB"/>
-    <w:rPr>
-      <w:rFonts w:ascii="Liberation Serif" w:eastAsia="Noto Sans CJK SC" w:hAnsi="Liberation Serif" w:cs="Lohit Devanagari"/>
-      <w:kern w:val="2"/>
-      <w:sz w:val="24"/>
-      <w:szCs w:val="24"/>
-      <w:lang w:val="sr-Latn-RS" w:eastAsia="zh-CN" w:bidi="hi-IN"/>
-    </w:rPr>
-  </w:style>
-  <w:style w:type="paragraph" w:customStyle="1" w:styleId="Tekst">
-    <w:name w:val="Tekst"/>
-    <w:basedOn w:val="Normal"/>
-    <w:link w:val="TekstChar"/>
-    <w:rsid w:val="00351480"/>
-    <w:pPr>
-      <w:spacing w:after="240" w:line="280" w:lineRule="exact"/>
-      <w:jc w:val="both"/>
-    </w:pPr>
-    <w:rPr>
-      <w:rFonts w:eastAsia="Times New Roman" w:cs="Times New Roman"/>
-      <w:szCs w:val="24"/>
-      <w:lang w:val="sr-Latn-CS"/>
-    </w:rPr>
-  </w:style>
-  <w:style w:type="character" w:customStyle="1" w:styleId="TekstChar">
-    <w:name w:val="Tekst Char"/>
-    <w:basedOn w:val="DefaultParagraphFont"/>
-    <w:link w:val="Tekst"/>
-    <w:rsid w:val="00351480"/>
-    <w:rPr>
-      <w:rFonts w:ascii="Times New Roman" w:eastAsia="Times New Roman" w:hAnsi="Times New Roman" w:cs="Times New Roman"/>
-      <w:sz w:val="24"/>
-      <w:szCs w:val="24"/>
-      <w:lang w:val="sr-Latn-CS"/>
-    </w:rPr>
-  </w:style>
-  <w:style w:type="character" w:customStyle="1" w:styleId="Heading3Char">
-    <w:name w:val="Heading 3 Char"/>
-    <w:basedOn w:val="DefaultParagraphFont"/>
-    <w:link w:val="Heading3"/>
-    <w:uiPriority w:val="9"/>
-    <w:rsid w:val="004D387D"/>
-    <w:rPr>
-      <w:rFonts w:ascii="Times New Roman" w:eastAsiaTheme="majorEastAsia" w:hAnsi="Times New Roman" w:cstheme="majorBidi"/>
-      <w:i/>
-      <w:sz w:val="24"/>
-      <w:szCs w:val="24"/>
-      <w:u w:val="single"/>
-    </w:rPr>
-  </w:style>
-  <w:style w:type="paragraph" w:styleId="TOC3">
-    <w:name w:val="toc 3"/>
-    <w:basedOn w:val="Normal"/>
-    <w:next w:val="Normal"/>
-    <w:autoRedefine/>
-    <w:uiPriority w:val="39"/>
-    <w:unhideWhenUsed/>
-    <w:rsid w:val="005E2A0D"/>
-    <w:pPr>
-      <w:spacing w:after="100"/>
-      <w:ind w:left="480"/>
-    </w:pPr>
-  </w:style>
-  <w:style w:type="paragraph" w:styleId="BalloonText">
-    <w:name w:val="Balloon Text"/>
-    <w:basedOn w:val="Normal"/>
-    <w:link w:val="BalloonTextChar"/>
-    <w:uiPriority w:val="99"/>
-    <w:semiHidden/>
-    <w:unhideWhenUsed/>
-    <w:rsid w:val="00D7735B"/>
-    <w:pPr>
-      <w:spacing w:after="0" w:line="240" w:lineRule="auto"/>
-    </w:pPr>
-    <w:rPr>
-      <w:rFonts w:ascii="Tahoma" w:hAnsi="Tahoma" w:cs="Tahoma"/>
-      <w:sz w:val="16"/>
-      <w:szCs w:val="16"/>
-    </w:rPr>
-  </w:style>
-  <w:style w:type="character" w:customStyle="1" w:styleId="BalloonTextChar">
-    <w:name w:val="Balloon Text Char"/>
-    <w:basedOn w:val="DefaultParagraphFont"/>
-    <w:link w:val="BalloonText"/>
-    <w:uiPriority w:val="99"/>
-    <w:semiHidden/>
-    <w:rsid w:val="00D7735B"/>
-    <w:rPr>
-      <w:rFonts w:ascii="Tahoma" w:hAnsi="Tahoma" w:cs="Tahoma"/>
-      <w:sz w:val="16"/>
-      <w:szCs w:val="16"/>
-    </w:rPr>
-  </w:style>
-</w:styles>
-</file>
-
-<file path=word/stylesWithEffects.xml><?xml version="1.0" encoding="utf-8"?>
-<w:styles xmlns:wpc="http://schemas.microsoft.com/office/word/2010/wordprocessingCanvas" xmlns:mc="http://schemas.openxmlformats.org/markup-compatibility/2006" xmlns:o="urn:schemas-microsoft-com:office:office" xmlns:r="http://schemas.openxmlformats.org/officeDocument/2006/relationships" xmlns:m="http://schemas.openxmlformats.org/officeDocument/2006/math" xmlns:v="urn:schemas-microsoft-com:vml" xmlns:wp14="http://schemas.microsoft.com/office/word/2010/wordprocessingDrawing" xmlns:wp="http://schemas.openxmlformats.org/drawingml/2006/wordprocessingDrawing" xmlns:w10="urn:schemas-microsoft-com:office:word" xmlns:w="http://schemas.openxmlformats.org/wordprocessingml/2006/main" xmlns:w14="http://schemas.microsoft.com/office/word/2010/wordml" xmlns:wpg="http://schemas.microsoft.com/office/word/2010/wordprocessingGroup" xmlns:wpi="http://schemas.microsoft.com/office/word/2010/wordprocessingInk" xmlns:wne="http://schemas.microsoft.com/office/word/2006/wordml" xmlns:wps="http://schemas.microsoft.com/office/word/2010/wordprocessingShape" mc:Ignorable="w14 wp14">
-  <w:docDefaults>
-    <w:rPrDefault>
-      <w:rPr>
-        <w:rFonts w:asciiTheme="minorHAnsi" w:eastAsiaTheme="minorHAnsi" w:hAnsiTheme="minorHAnsi" w:cstheme="minorBidi"/>
-        <w:sz w:val="22"/>
-        <w:szCs w:val="22"/>
-        <w:lang w:val="en-US" w:eastAsia="en-US" w:bidi="ar-SA"/>
-      </w:rPr>
-    </w:rPrDefault>
-    <w:pPrDefault>
-      <w:pPr>
-        <w:spacing w:after="160" w:line="259" w:lineRule="auto"/>
-      </w:pPr>
-    </w:pPrDefault>
-  </w:docDefaults>
-  <w:latentStyles w:defLockedState="0" w:defUIPriority="99" w:defSemiHidden="1" w:defUnhideWhenUsed="1" w:defQFormat="0" w:count="267">
-    <w:lsdException w:name="Normal" w:semiHidden="0" w:uiPriority="0" w:unhideWhenUsed="0" w:qFormat="1"/>
-    <w:lsdException w:name="heading 1" w:semiHidden="0" w:uiPriority="9" w:unhideWhenUsed="0" w:qFormat="1"/>
-    <w:lsdException w:name="heading 2" w:uiPriority="9" w:qFormat="1"/>
-    <w:lsdException w:name="heading 3" w:uiPriority="9" w:qFormat="1"/>
-    <w:lsdException w:name="heading 4" w:uiPriority="9" w:qFormat="1"/>
-    <w:lsdException w:name="heading 5" w:uiPriority="9" w:qFormat="1"/>
-    <w:lsdException w:name="heading 6" w:uiPriority="9" w:qFormat="1"/>
-    <w:lsdException w:name="heading 7" w:uiPriority="9" w:qFormat="1"/>
-    <w:lsdException w:name="heading 8" w:uiPriority="9" w:qFormat="1"/>
-    <w:lsdException w:name="heading 9" w:uiPriority="9" w:qFormat="1"/>
-    <w:lsdException w:name="toc 1" w:uiPriority="39"/>
-    <w:lsdException w:name="toc 2" w:uiPriority="39"/>
-    <w:lsdException w:name="toc 3" w:uiPriority="39"/>
-    <w:lsdException w:name="toc 4" w:uiPriority="39"/>
-    <w:lsdException w:name="toc 5" w:uiPriority="39"/>
-    <w:lsdException w:name="toc 6" w:uiPriority="39"/>
-    <w:lsdException w:name="toc 7" w:uiPriority="39"/>
-    <w:lsdException w:name="toc 8" w:uiPriority="39"/>
-    <w:lsdException w:name="toc 9" w:uiPriority="39"/>
-    <w:lsdException w:name="caption" w:uiPriority="35" w:qFormat="1"/>
-    <w:lsdException w:name="Title" w:semiHidden="0" w:uiPriority="10" w:unhideWhenUsed="0" w:qFormat="1"/>
-    <w:lsdException w:name="Default Paragraph Font" w:uiPriority="1"/>
-    <w:lsdException w:name="Body Text" w:uiPriority="0"/>
-    <w:lsdException w:name="Subtitle" w:semiHidden="0" w:uiPriority="11" w:unhideWhenUsed="0" w:qFormat="1"/>
-    <w:lsdException w:name="Strong" w:semiHidden="0" w:uiPriority="22" w:unhideWhenUsed="0" w:qFormat="1"/>
-    <w:lsdException w:name="Emphasis" w:semiHidden="0" w:uiPriority="20" w:unhideWhenUsed="0" w:qFormat="1"/>
-    <w:lsdException w:name="Table Grid" w:semiHidden="0" w:uiPriority="39" w:unhideWhenUsed="0"/>
-    <w:lsdException w:name="Placeholder Text" w:unhideWhenUsed="0"/>
-    <w:lsdException w:name="No Spacing" w:semiHidden="0" w:uiPriority="1" w:unhideWhenUsed="0" w:qFormat="1"/>
-    <w:lsdException w:name="Light Shading" w:semiHidden="0" w:uiPriority="60" w:unhideWhenUsed="0"/>
-    <w:lsdException w:name="Light List" w:semiHidden="0" w:uiPriority="61" w:unhideWhenUsed="0"/>
-    <w:lsdException w:name="Light Grid" w:semiHidden="0" w:uiPriority="62" w:unhideWhenUsed="0"/>
-    <w:lsdException w:name="Medium Shading 1" w:semiHidden="0" w:uiPriority="63" w:unhideWhenUsed="0"/>
-    <w:lsdException w:name="Medium Shading 2" w:semiHidden="0" w:uiPriority="64" w:unhideWhenUsed="0"/>
-    <w:lsdException w:name="Medium List 1" w:semiHidden="0" w:uiPriority="65" w:unhideWhenUsed="0"/>
-    <w:lsdException w:name="Medium List 2" w:semiHidden="0" w:uiPriority="66" w:unhideWhenUsed="0"/>
-    <w:lsdException w:name="Medium Grid 1" w:semiHidden="0" w:uiPriority="67" w:unhideWhenUsed="0"/>
-    <w:lsdException w:name="Medium Grid 2" w:semiHidden="0" w:uiPriority="68" w:unhideWhenUsed="0"/>
-    <w:lsdException w:name="Medium Grid 3" w:semiHidden="0" w:uiPriority="69" w:unhideWhenUsed="0"/>
-    <w:lsdException w:name="Dark List" w:semiHidden="0" w:uiPriority="70" w:unhideWhenUsed="0"/>
-    <w:lsdException w:name="Colorful Shading" w:semiHidden="0" w:uiPriority="71" w:unhideWhenUsed="0"/>
-    <w:lsdException w:name="Colorful List" w:semiHidden="0" w:uiPriority="72" w:unhideWhenUsed="0"/>
-    <w:lsdException w:name="Colorful Grid" w:semiHidden="0" w:uiPriority="73" w:unhideWhenUsed="0"/>
-    <w:lsdException w:name="Light Shading Accent 1" w:semiHidden="0" w:uiPriority="60" w:unhideWhenUsed="0"/>
-    <w:lsdException w:name="Light List Accent 1" w:semiHidden="0" w:uiPriority="61" w:unhideWhenUsed="0"/>
-    <w:lsdException w:name="Light Grid Accent 1" w:semiHidden="0" w:uiPriority="62" w:unhideWhenUsed="0"/>
-    <w:lsdException w:name="Medium Shading 1 Accent 1" w:semiHidden="0" w:uiPriority="63" w:unhideWhenUsed="0"/>
-    <w:lsdException w:name="Medium Shading 2 Accent 1" w:semiHidden="0" w:uiPriority="64" w:unhideWhenUsed="0"/>
-    <w:lsdException w:name="Medium List 1 Accent 1" w:semiHidden="0" w:uiPriority="65" w:unhideWhenUsed="0"/>
-    <w:lsdException w:name="Revision" w:unhideWhenUsed="0"/>
-    <w:lsdException w:name="List Paragraph" w:semiHidden="0" w:uiPriority="34" w:unhideWhenUsed="0" w:qFormat="1"/>
-    <w:lsdException w:name="Quote" w:semiHidden="0" w:uiPriority="29" w:unhideWhenUsed="0" w:qFormat="1"/>
-    <w:lsdException w:name="Intense Quote" w:semiHidden="0" w:uiPriority="30" w:unhideWhenUsed="0" w:qFormat="1"/>
-    <w:lsdException w:name="Medium List 2 Accent 1" w:semiHidden="0" w:uiPriority="66" w:unhideWhenUsed="0"/>
-    <w:lsdException w:name="Medium Grid 1 Accent 1" w:semiHidden="0" w:uiPriority="67" w:unhideWhenUsed="0"/>
-    <w:lsdException w:name="Medium Grid 2 Accent 1" w:semiHidden="0" w:uiPriority="68" w:unhideWhenUsed="0"/>
-    <w:lsdException w:name="Medium Grid 3 Accent 1" w:semiHidden="0" w:uiPriority="69" w:unhideWhenUsed="0"/>
-    <w:lsdException w:name="Dark List Accent 1" w:semiHidden="0" w:uiPriority="70" w:unhideWhenUsed="0"/>
-    <w:lsdException w:name="Colorful Shading Accent 1" w:semiHidden="0" w:uiPriority="71" w:unhideWhenUsed="0"/>
-    <w:lsdException w:name="Colorful List Accent 1" w:semiHidden="0" w:uiPriority="72" w:unhideWhenUsed="0"/>
-    <w:lsdException w:name="Colorful Grid Accent 1" w:semiHidden="0" w:uiPriority="73" w:unhideWhenUsed="0"/>
-    <w:lsdException w:name="Light Shading Accent 2" w:semiHidden="0" w:uiPriority="60" w:unhideWhenUsed="0"/>
-    <w:lsdException w:name="Light List Accent 2" w:semiHidden="0" w:uiPriority="61" w:unhideWhenUsed="0"/>
-    <w:lsdException w:name="Light Grid Accent 2" w:semiHidden="0" w:uiPriority="62" w:unhideWhenUsed="0"/>
-    <w:lsdException w:name="Medium Shading 1 Accent 2" w:semiHidden="0" w:uiPriority="63" w:unhideWhenUsed="0"/>
-    <w:lsdException w:name="Medium Shading 2 Accent 2" w:semiHidden="0" w:uiPriority="64" w:unhideWhenUsed="0"/>
-    <w:lsdException w:name="Medium List 1 Accent 2" w:semiHidden="0" w:uiPriority="65" w:unhideWhenUsed="0"/>
-    <w:lsdException w:name="Medium List 2 Accent 2" w:semiHidden="0" w:uiPriority="66" w:unhideWhenUsed="0"/>
-    <w:lsdException w:name="Medium Grid 1 Accent 2" w:semiHidden="0" w:uiPriority="67" w:unhideWhenUsed="0"/>
-    <w:lsdException w:name="Medium Grid 2 Accent 2" w:semiHidden="0" w:uiPriority="68" w:unhideWhenUsed="0"/>
-    <w:lsdException w:name="Medium Grid 3 Accent 2" w:semiHidden="0" w:uiPriority="69" w:unhideWhenUsed="0"/>
-    <w:lsdException w:name="Dark List Accent 2" w:semiHidden="0" w:uiPriority="70" w:unhideWhenUsed="0"/>
-    <w:lsdException w:name="Colorful Shading Accent 2" w:semiHidden="0" w:uiPriority="71" w:unhideWhenUsed="0"/>
-    <w:lsdException w:name="Colorful List Accent 2" w:semiHidden="0" w:uiPriority="72" w:unhideWhenUsed="0"/>
-    <w:lsdException w:name="Colorful Grid Accent 2" w:semiHidden="0" w:uiPriority="73" w:unhideWhenUsed="0"/>
-    <w:lsdException w:name="Light Shading Accent 3" w:semiHidden="0" w:uiPriority="60" w:unhideWhenUsed="0"/>
-    <w:lsdException w:name="Light List Accent 3" w:semiHidden="0" w:uiPriority="61" w:unhideWhenUsed="0"/>
-    <w:lsdException w:name="Light Grid Accent 3" w:semiHidden="0" w:uiPriority="62" w:unhideWhenUsed="0"/>
-    <w:lsdException w:name="Medium Shading 1 Accent 3" w:semiHidden="0" w:uiPriority="63" w:unhideWhenUsed="0"/>
-    <w:lsdException w:name="Medium Shading 2 Accent 3" w:semiHidden="0" w:uiPriority="64" w:unhideWhenUsed="0"/>
-    <w:lsdException w:name="Medium List 1 Accent 3" w:semiHidden="0" w:uiPriority="65" w:unhideWhenUsed="0"/>
-    <w:lsdException w:name="Medium List 2 Accent 3" w:semiHidden="0" w:uiPriority="66" w:unhideWhenUsed="0"/>
-    <w:lsdException w:name="Medium Grid 1 Accent 3" w:semiHidden="0" w:uiPriority="67" w:unhideWhenUsed="0"/>
-    <w:lsdException w:name="Medium Grid 2 Accent 3" w:semiHidden="0" w:uiPriority="68" w:unhideWhenUsed="0"/>
-    <w:lsdException w:name="Medium Grid 3 Accent 3" w:semiHidden="0" w:uiPriority="69" w:unhideWhenUsed="0"/>
-    <w:lsdException w:name="Dark List Accent 3" w:semiHidden="0" w:uiPriority="70" w:unhideWhenUsed="0"/>
-    <w:lsdException w:name="Colorful Shading Accent 3" w:semiHidden="0" w:uiPriority="71" w:unhideWhenUsed="0"/>
-    <w:lsdException w:name="Colorful List Accent 3" w:semiHidden="0" w:uiPriority="72" w:unhideWhenUsed="0"/>
-    <w:lsdException w:name="Colorful Grid Accent 3" w:semiHidden="0" w:uiPriority="73" w:unhideWhenUsed="0"/>
-    <w:lsdException w:name="Light Shading Accent 4" w:semiHidden="0" w:uiPriority="60" w:unhideWhenUsed="0"/>
-    <w:lsdException w:name="Light List Accent 4" w:semiHidden="0" w:uiPriority="61" w:unhideWhenUsed="0"/>
-    <w:lsdException w:name="Light Grid Accent 4" w:semiHidden="0" w:uiPriority="62" w:unhideWhenUsed="0"/>
-    <w:lsdException w:name="Medium Shading 1 Accent 4" w:semiHidden="0" w:uiPriority="63" w:unhideWhenUsed="0"/>
-    <w:lsdException w:name="Medium Shading 2 Accent 4" w:semiHidden="0" w:uiPriority="64" w:unhideWhenUsed="0"/>
-    <w:lsdException w:name="Medium List 1 Accent 4" w:semiHidden="0" w:uiPriority="65" w:unhideWhenUsed="0"/>
-    <w:lsdException w:name="Medium List 2 Accent 4" w:semiHidden="0" w:uiPriority="66" w:unhideWhenUsed="0"/>
-    <w:lsdException w:name="Medium Grid 1 Accent 4" w:semiHidden="0" w:uiPriority="67" w:unhideWhenUsed="0"/>
-    <w:lsdException w:name="Medium Grid 2 Accent 4" w:semiHidden="0" w:uiPriority="68" w:unhideWhenUsed="0"/>
-    <w:lsdException w:name="Medium Grid 3 Accent 4" w:semiHidden="0" w:uiPriority="69" w:unhideWhenUsed="0"/>
-    <w:lsdException w:name="Dark List Accent 4" w:semiHidden="0" w:uiPriority="70" w:unhideWhenUsed="0"/>
-    <w:lsdException w:name="Colorful Shading Accent 4" w:semiHidden="0" w:uiPriority="71" w:unhideWhenUsed="0"/>
-    <w:lsdException w:name="Colorful List Accent 4" w:semiHidden="0" w:uiPriority="72" w:unhideWhenUsed="0"/>
-    <w:lsdException w:name="Colorful Grid Accent 4" w:semiHidden="0" w:uiPriority="73" w:unhideWhenUsed="0"/>
-    <w:lsdException w:name="Light Shading Accent 5" w:semiHidden="0" w:uiPriority="60" w:unhideWhenUsed="0"/>
-    <w:lsdException w:name="Light List Accent 5" w:semiHidden="0" w:uiPriority="61" w:unhideWhenUsed="0"/>
-    <w:lsdException w:name="Light Grid Accent 5" w:semiHidden="0" w:uiPriority="62" w:unhideWhenUsed="0"/>
-    <w:lsdException w:name="Medium Shading 1 Accent 5" w:semiHidden="0" w:uiPriority="63" w:unhideWhenUsed="0"/>
-    <w:lsdException w:name="Medium Shading 2 Accent 5" w:semiHidden="0" w:uiPriority="64" w:unhideWhenUsed="0"/>
-    <w:lsdException w:name="Medium List 1 Accent 5" w:semiHidden="0" w:uiPriority="65" w:unhideWhenUsed="0"/>
-    <w:lsdException w:name="Medium List 2 Accent 5" w:semiHidden="0" w:uiPriority="66" w:unhideWhenUsed="0"/>
-    <w:lsdException w:name="Medium Grid 1 Accent 5" w:semiHidden="0" w:uiPriority="67" w:unhideWhenUsed="0"/>
-    <w:lsdException w:name="Medium Grid 2 Accent 5" w:semiHidden="0" w:uiPriority="68" w:unhideWhenUsed="0"/>
-    <w:lsdException w:name="Medium Grid 3 Accent 5" w:semiHidden="0" w:uiPriority="69" w:unhideWhenUsed="0"/>
-    <w:lsdException w:name="Dark List Accent 5" w:semiHidden="0" w:uiPriority="70" w:unhideWhenUsed="0"/>
-    <w:lsdException w:name="Colorful Shading Accent 5" w:semiHidden="0" w:uiPriority="71" w:unhideWhenUsed="0"/>
-    <w:lsdException w:name="Colorful List Accent 5" w:semiHidden="0" w:uiPriority="72" w:unhideWhenUsed="0"/>
-    <w:lsdException w:name="Colorful Grid Accent 5" w:semiHidden="0" w:uiPriority="73" w:unhideWhenUsed="0"/>
-    <w:lsdException w:name="Light Shading Accent 6" w:semiHidden="0" w:uiPriority="60" w:unhideWhenUsed="0"/>
-    <w:lsdException w:name="Light List Accent 6" w:semiHidden="0" w:uiPriority="61" w:unhideWhenUsed="0"/>
-    <w:lsdException w:name="Light Grid Accent 6" w:semiHidden="0" w:uiPriority="62" w:unhideWhenUsed="0"/>
-    <w:lsdException w:name="Medium Shading 1 Accent 6" w:semiHidden="0" w:uiPriority="63" w:unhideWhenUsed="0"/>
-    <w:lsdException w:name="Medium Shading 2 Accent 6" w:semiHidden="0" w:uiPriority="64" w:unhideWhenUsed="0"/>
-    <w:lsdException w:name="Medium List 1 Accent 6" w:semiHidden="0" w:uiPriority="65" w:unhideWhenUsed="0"/>
-    <w:lsdException w:name="Medium List 2 Accent 6" w:semiHidden="0" w:uiPriority="66" w:unhideWhenUsed="0"/>
-    <w:lsdException w:name="Medium Grid 1 Accent 6" w:semiHidden="0" w:uiPriority="67" w:unhideWhenUsed="0"/>
-    <w:lsdException w:name="Medium Grid 2 Accent 6" w:semiHidden="0" w:uiPriority="68" w:unhideWhenUsed="0"/>
-    <w:lsdException w:name="Medium Grid 3 Accent 6" w:semiHidden="0" w:uiPriority="69" w:unhideWhenUsed="0"/>
-    <w:lsdException w:name="Dark List Accent 6" w:semiHidden="0" w:uiPriority="70" w:unhideWhenUsed="0"/>
-    <w:lsdException w:name="Colorful Shading Accent 6" w:semiHidden="0" w:uiPriority="71" w:unhideWhenUsed="0"/>
-    <w:lsdException w:name="Colorful List Accent 6" w:semiHidden="0" w:uiPriority="72" w:unhideWhenUsed="0"/>
-    <w:lsdException w:name="Colorful Grid Accent 6" w:semiHidden="0" w:uiPriority="73" w:unhideWhenUsed="0"/>
-    <w:lsdException w:name="Subtle Emphasis" w:semiHidden="0" w:uiPriority="19" w:unhideWhenUsed="0" w:qFormat="1"/>
-    <w:lsdException w:name="Intense Emphasis" w:semiHidden="0" w:uiPriority="21" w:unhideWhenUsed="0" w:qFormat="1"/>
-    <w:lsdException w:name="Subtle Reference" w:semiHidden="0" w:uiPriority="31" w:unhideWhenUsed="0" w:qFormat="1"/>
-    <w:lsdException w:name="Intense Reference" w:semiHidden="0" w:uiPriority="32" w:unhideWhenUsed="0" w:qFormat="1"/>
-    <w:lsdException w:name="Book Title" w:semiHidden="0" w:uiPriority="33" w:unhideWhenUsed="0" w:qFormat="1"/>
-    <w:lsdException w:name="Bibliography" w:uiPriority="37"/>
-    <w:lsdException w:name="TOC Heading" w:uiPriority="39" w:qFormat="1"/>
-  </w:latentStyles>
-  <w:style w:type="paragraph" w:default="1" w:styleId="Normal">
-    <w:name w:val="Normal"/>
-    <w:qFormat/>
-    <w:rsid w:val="00344901"/>
-    <w:rPr>
-      <w:rFonts w:ascii="Times New Roman" w:hAnsi="Times New Roman"/>
-      <w:sz w:val="24"/>
-    </w:rPr>
-  </w:style>
-  <w:style w:type="paragraph" w:styleId="Heading1">
-    <w:name w:val="heading 1"/>
-    <w:basedOn w:val="Normal"/>
-    <w:next w:val="Normal"/>
-    <w:link w:val="Heading1Char"/>
-    <w:uiPriority w:val="9"/>
-    <w:qFormat/>
-    <w:rsid w:val="00662D62"/>
-    <w:pPr>
-      <w:keepNext/>
-      <w:keepLines/>
-      <w:spacing w:after="140" w:line="276" w:lineRule="auto"/>
-      <w:jc w:val="both"/>
-      <w:outlineLvl w:val="0"/>
-    </w:pPr>
-    <w:rPr>
-      <w:rFonts w:eastAsiaTheme="majorEastAsia" w:cstheme="majorBidi"/>
-      <w:b/>
-      <w:sz w:val="28"/>
-      <w:szCs w:val="32"/>
-    </w:rPr>
-  </w:style>
-  <w:style w:type="paragraph" w:styleId="Heading2">
-    <w:name w:val="heading 2"/>
-    <w:basedOn w:val="Normal"/>
-    <w:next w:val="Normal"/>
-    <w:link w:val="Heading2Char"/>
-    <w:uiPriority w:val="9"/>
-    <w:unhideWhenUsed/>
-    <w:qFormat/>
-    <w:rsid w:val="00351480"/>
-    <w:pPr>
-      <w:keepNext/>
-      <w:keepLines/>
-      <w:spacing w:before="40" w:after="0"/>
-      <w:outlineLvl w:val="1"/>
-    </w:pPr>
-    <w:rPr>
-      <w:rFonts w:eastAsiaTheme="majorEastAsia" w:cstheme="majorBidi"/>
-      <w:b/>
-      <w:szCs w:val="26"/>
-    </w:rPr>
-  </w:style>
-  <w:style w:type="paragraph" w:styleId="Heading3">
-    <w:name w:val="heading 3"/>
-    <w:basedOn w:val="Normal"/>
-    <w:next w:val="Normal"/>
-    <w:link w:val="Heading3Char"/>
-    <w:uiPriority w:val="9"/>
-    <w:unhideWhenUsed/>
-    <w:qFormat/>
-    <w:rsid w:val="004D387D"/>
-    <w:pPr>
-      <w:keepNext/>
-      <w:keepLines/>
-      <w:spacing w:after="140" w:line="276" w:lineRule="auto"/>
-      <w:jc w:val="both"/>
-      <w:outlineLvl w:val="2"/>
-    </w:pPr>
-    <w:rPr>
-      <w:rFonts w:eastAsiaTheme="majorEastAsia" w:cstheme="majorBidi"/>
-      <w:i/>
-      <w:szCs w:val="24"/>
-      <w:u w:val="single"/>
-    </w:rPr>
-  </w:style>
-  <w:style w:type="character" w:default="1" w:styleId="DefaultParagraphFont">
-    <w:name w:val="Default Paragraph Font"/>
-    <w:uiPriority w:val="1"/>
-    <w:semiHidden/>
-    <w:unhideWhenUsed/>
-  </w:style>
-  <w:style w:type="table" w:default="1" w:styleId="TableNormal">
-    <w:name w:val="Normal Table"/>
-    <w:uiPriority w:val="99"/>
-    <w:semiHidden/>
-    <w:unhideWhenUsed/>
-    <w:tblPr>
-      <w:tblInd w:w="0" w:type="dxa"/>
-      <w:tblCellMar>
-        <w:top w:w="0" w:type="dxa"/>
-        <w:left w:w="108" w:type="dxa"/>
-        <w:bottom w:w="0" w:type="dxa"/>
-        <w:right w:w="108" w:type="dxa"/>
-      </w:tblCellMar>
-    </w:tblPr>
-  </w:style>
-  <w:style w:type="numbering" w:default="1" w:styleId="NoList">
-    <w:name w:val="No List"/>
-    <w:uiPriority w:val="99"/>
-    <w:semiHidden/>
-    <w:unhideWhenUsed/>
-  </w:style>
-  <w:style w:type="table" w:styleId="TableGrid">
-    <w:name w:val="Table Grid"/>
-    <w:basedOn w:val="TableNormal"/>
-    <w:uiPriority w:val="39"/>
-    <w:rsid w:val="00365B51"/>
-    <w:pPr>
-      <w:spacing w:after="0" w:line="240" w:lineRule="auto"/>
-    </w:pPr>
-    <w:tblPr>
-      <w:tblInd w:w="0" w:type="dxa"/>
-      <w:tblBorders>
-        <w:top w:val="single" w:sz="4" w:space="0" w:color="auto"/>
-        <w:left w:val="single" w:sz="4" w:space="0" w:color="auto"/>
-        <w:bottom w:val="single" w:sz="4" w:space="0" w:color="auto"/>
-        <w:right w:val="single" w:sz="4" w:space="0" w:color="auto"/>
-        <w:insideH w:val="single" w:sz="4" w:space="0" w:color="auto"/>
-        <w:insideV w:val="single" w:sz="4" w:space="0" w:color="auto"/>
-      </w:tblBorders>
-      <w:tblCellMar>
-        <w:top w:w="0" w:type="dxa"/>
-        <w:left w:w="108" w:type="dxa"/>
-        <w:bottom w:w="0" w:type="dxa"/>
-        <w:right w:w="108" w:type="dxa"/>
-      </w:tblCellMar>
     </w:tblPr>
   </w:style>
   <w:style w:type="character" w:customStyle="1" w:styleId="Heading1Char">
@@ -7033,7 +5529,7 @@
   <a:extraClrSchemeLst/>
   <a:extLst>
     <a:ext uri="{05A4C25C-085E-4340-85A3-A5531E510DB2}">
-      <thm15:themeFamily xmlns:thm15="http://schemas.microsoft.com/office/thememl/2012/main" xmlns="" name="Office Theme" id="{62F939B6-93AF-4DB8-9C6B-D6C7DFDC589F}" vid="{4A3C46E8-61CC-4603-A589-7422A47A8E4A}"/>
+      <thm15:themeFamily xmlns:thm15="http://schemas.microsoft.com/office/thememl/2012/main" name="Office Theme" id="{62F939B6-93AF-4DB8-9C6B-D6C7DFDC589F}" vid="{4A3C46E8-61CC-4603-A589-7422A47A8E4A}"/>
     </a:ext>
   </a:extLst>
 </a:theme>
@@ -7044,7 +5540,7 @@
 </file>
 
 <file path=customXml/itemProps1.xml><?xml version="1.0" encoding="utf-8"?>
-<ds:datastoreItem xmlns:ds="http://schemas.openxmlformats.org/officeDocument/2006/customXml" ds:itemID="{2DA7D48F-6CD6-41CB-B2C6-0D1D324EA41A}">
+<ds:datastoreItem xmlns:ds="http://schemas.openxmlformats.org/officeDocument/2006/customXml" ds:itemID="{F5CA78F6-87CE-44C4-B468-70A67E643A2C}">
   <ds:schemaRefs>
     <ds:schemaRef ds:uri="http://schemas.openxmlformats.org/officeDocument/2006/bibliography"/>
   </ds:schemaRefs>

</xml_diff>

<commit_message>
Dodati testovi registracije, azuriran Vukijev SSU, sitna stilska izmena kod biranja avatara, ispravljeni seedovi
</commit_message>
<xml_diff>
--- a/SSU/Vukasin/Verzija 1.1/SSU - Igra prepoznavanja pokemona.docx
+++ b/SSU/Vukasin/Verzija 1.1/SSU - Igra prepoznavanja pokemona.docx
@@ -1,6 +1,6 @@
 
 <file path=word/document.xml><?xml version="1.0" encoding="utf-8"?>
-<w:document xmlns:wpc="http://schemas.microsoft.com/office/word/2010/wordprocessingCanvas" xmlns:cx="http://schemas.microsoft.com/office/drawing/2014/chartex" xmlns:cx1="http://schemas.microsoft.com/office/drawing/2015/9/8/chartex" xmlns:cx2="http://schemas.microsoft.com/office/drawing/2015/10/21/chartex" xmlns:cx3="http://schemas.microsoft.com/office/drawing/2016/5/9/chartex" xmlns:cx4="http://schemas.microsoft.com/office/drawing/2016/5/10/chartex" xmlns:cx5="http://schemas.microsoft.com/office/drawing/2016/5/11/chartex" xmlns:cx6="http://schemas.microsoft.com/office/drawing/2016/5/12/chartex" xmlns:cx7="http://schemas.microsoft.com/office/drawing/2016/5/13/chartex" xmlns:cx8="http://schemas.microsoft.com/office/drawing/2016/5/14/chartex" xmlns:mc="http://schemas.openxmlformats.org/markup-compatibility/2006" xmlns:aink="http://schemas.microsoft.com/office/drawing/2016/ink" xmlns:am3d="http://schemas.microsoft.com/office/drawing/2017/model3d" xmlns:o="urn:schemas-microsoft-com:office:office" xmlns:r="http://schemas.openxmlformats.org/officeDocument/2006/relationships" xmlns:m="http://schemas.openxmlformats.org/officeDocument/2006/math" xmlns:v="urn:schemas-microsoft-com:vml" xmlns:wp14="http://schemas.microsoft.com/office/word/2010/wordprocessingDrawing" xmlns:wp="http://schemas.openxmlformats.org/drawingml/2006/wordprocessingDrawing" xmlns:w10="urn:schemas-microsoft-com:office:word" xmlns:w="http://schemas.openxmlformats.org/wordprocessingml/2006/main" xmlns:w14="http://schemas.microsoft.com/office/word/2010/wordml" xmlns:w15="http://schemas.microsoft.com/office/word/2012/wordml" xmlns:w16cex="http://schemas.microsoft.com/office/word/2018/wordml/cex" xmlns:w16cid="http://schemas.microsoft.com/office/word/2016/wordml/cid" xmlns:w16="http://schemas.microsoft.com/office/word/2018/wordml" xmlns:w16se="http://schemas.microsoft.com/office/word/2015/wordml/symex" xmlns:wpg="http://schemas.microsoft.com/office/word/2010/wordprocessingGroup" xmlns:wpi="http://schemas.microsoft.com/office/word/2010/wordprocessingInk" xmlns:wne="http://schemas.microsoft.com/office/word/2006/wordml" xmlns:wps="http://schemas.microsoft.com/office/word/2010/wordprocessingShape" mc:Ignorable="w14 w15 w16se w16cid w16 w16cex wp14">
+<w:document xmlns:wpc="http://schemas.microsoft.com/office/word/2010/wordprocessingCanvas" xmlns:mc="http://schemas.openxmlformats.org/markup-compatibility/2006" xmlns:o="urn:schemas-microsoft-com:office:office" xmlns:r="http://schemas.openxmlformats.org/officeDocument/2006/relationships" xmlns:m="http://schemas.openxmlformats.org/officeDocument/2006/math" xmlns:v="urn:schemas-microsoft-com:vml" xmlns:wp14="http://schemas.microsoft.com/office/word/2010/wordprocessingDrawing" xmlns:wp="http://schemas.openxmlformats.org/drawingml/2006/wordprocessingDrawing" xmlns:w10="urn:schemas-microsoft-com:office:word" xmlns:w="http://schemas.openxmlformats.org/wordprocessingml/2006/main" xmlns:w14="http://schemas.microsoft.com/office/word/2010/wordml" xmlns:wpg="http://schemas.microsoft.com/office/word/2010/wordprocessingGroup" xmlns:wpi="http://schemas.microsoft.com/office/word/2010/wordprocessingInk" xmlns:wne="http://schemas.microsoft.com/office/word/2006/wordml" xmlns:wps="http://schemas.microsoft.com/office/word/2010/wordprocessingShape" mc:Ignorable="w14 wp14">
   <w:body>
     <w:p>
       <w:pPr>
@@ -117,7 +117,6 @@
         <w:rPr>
           <w:rFonts w:cs="Times New Roman"/>
           <w:sz w:val="36"/>
-          <w:lang w:val="de-CH"/>
         </w:rPr>
       </w:pPr>
     </w:p>
@@ -184,14 +183,70 @@
           <w:sz w:val="40"/>
         </w:rPr>
       </w:pPr>
+      <w:proofErr w:type="spellStart"/>
       <w:r>
         <w:rPr>
           <w:rFonts w:cs="Times New Roman"/>
           <w:b/>
           <w:sz w:val="40"/>
         </w:rPr>
-        <w:t>Specifikacija scenarija upotrebe funkcionalnosti</w:t>
-      </w:r>
+        <w:t>Specifikacija</w:t>
+      </w:r>
+      <w:proofErr w:type="spellEnd"/>
+      <w:r>
+        <w:rPr>
+          <w:rFonts w:cs="Times New Roman"/>
+          <w:b/>
+          <w:sz w:val="40"/>
+        </w:rPr>
+        <w:t xml:space="preserve"> </w:t>
+      </w:r>
+      <w:proofErr w:type="spellStart"/>
+      <w:r>
+        <w:rPr>
+          <w:rFonts w:cs="Times New Roman"/>
+          <w:b/>
+          <w:sz w:val="40"/>
+        </w:rPr>
+        <w:t>scenarija</w:t>
+      </w:r>
+      <w:proofErr w:type="spellEnd"/>
+      <w:r>
+        <w:rPr>
+          <w:rFonts w:cs="Times New Roman"/>
+          <w:b/>
+          <w:sz w:val="40"/>
+        </w:rPr>
+        <w:t xml:space="preserve"> </w:t>
+      </w:r>
+      <w:proofErr w:type="spellStart"/>
+      <w:r>
+        <w:rPr>
+          <w:rFonts w:cs="Times New Roman"/>
+          <w:b/>
+          <w:sz w:val="40"/>
+        </w:rPr>
+        <w:t>upotrebe</w:t>
+      </w:r>
+      <w:proofErr w:type="spellEnd"/>
+      <w:r>
+        <w:rPr>
+          <w:rFonts w:cs="Times New Roman"/>
+          <w:b/>
+          <w:sz w:val="40"/>
+        </w:rPr>
+        <w:t xml:space="preserve"> </w:t>
+      </w:r>
+      <w:proofErr w:type="spellStart"/>
+      <w:r>
+        <w:rPr>
+          <w:rFonts w:cs="Times New Roman"/>
+          <w:b/>
+          <w:sz w:val="40"/>
+        </w:rPr>
+        <w:t>funkcionalnosti</w:t>
+      </w:r>
+      <w:proofErr w:type="spellEnd"/>
     </w:p>
     <w:p>
       <w:pPr>
@@ -204,14 +259,52 @@
           <w:sz w:val="44"/>
         </w:rPr>
       </w:pPr>
+      <w:proofErr w:type="spellStart"/>
       <w:r>
         <w:rPr>
           <w:rFonts w:cs="Times New Roman"/>
           <w:b/>
           <w:sz w:val="44"/>
         </w:rPr>
-        <w:t>Igra prepoznavanja pokemona</w:t>
-      </w:r>
+        <w:t>Igra</w:t>
+      </w:r>
+      <w:proofErr w:type="spellEnd"/>
+      <w:r>
+        <w:rPr>
+          <w:rFonts w:cs="Times New Roman"/>
+          <w:b/>
+          <w:sz w:val="44"/>
+        </w:rPr>
+        <w:t xml:space="preserve"> </w:t>
+      </w:r>
+      <w:proofErr w:type="spellStart"/>
+      <w:r>
+        <w:rPr>
+          <w:rFonts w:cs="Times New Roman"/>
+          <w:b/>
+          <w:sz w:val="44"/>
+        </w:rPr>
+        <w:t>prepoznavanja</w:t>
+      </w:r>
+      <w:proofErr w:type="spellEnd"/>
+      <w:r>
+        <w:rPr>
+          <w:rFonts w:cs="Times New Roman"/>
+          <w:b/>
+          <w:sz w:val="44"/>
+        </w:rPr>
+        <w:t xml:space="preserve"> </w:t>
+      </w:r>
+      <w:proofErr w:type="spellStart"/>
+      <w:r>
+        <w:rPr>
+          <w:rFonts w:cs="Times New Roman"/>
+          <w:b/>
+          <w:sz w:val="44"/>
+        </w:rPr>
+        <w:t>pokemona</w:t>
+      </w:r>
+      <w:proofErr w:type="spellEnd"/>
     </w:p>
     <w:p>
       <w:pPr>
@@ -363,12 +456,14 @@
                 <w:b/>
               </w:rPr>
             </w:pPr>
+            <w:proofErr w:type="spellStart"/>
             <w:r>
               <w:rPr>
                 <w:b/>
               </w:rPr>
               <w:t>Verzija</w:t>
             </w:r>
+            <w:proofErr w:type="spellEnd"/>
           </w:p>
         </w:tc>
         <w:tc>
@@ -383,12 +478,28 @@
                 <w:b/>
               </w:rPr>
             </w:pPr>
+            <w:proofErr w:type="spellStart"/>
             <w:r>
               <w:rPr>
                 <w:b/>
               </w:rPr>
-              <w:t>Kratak opis</w:t>
-            </w:r>
+              <w:t>Kratak</w:t>
+            </w:r>
+            <w:proofErr w:type="spellEnd"/>
+            <w:r>
+              <w:rPr>
+                <w:b/>
+              </w:rPr>
+              <w:t xml:space="preserve"> </w:t>
+            </w:r>
+            <w:proofErr w:type="spellStart"/>
+            <w:r>
+              <w:rPr>
+                <w:b/>
+              </w:rPr>
+              <w:t>opis</w:t>
+            </w:r>
+            <w:proofErr w:type="spellEnd"/>
           </w:p>
         </w:tc>
         <w:tc>
@@ -403,12 +514,14 @@
                 <w:b/>
               </w:rPr>
             </w:pPr>
+            <w:proofErr w:type="spellStart"/>
             <w:r>
               <w:rPr>
                 <w:b/>
               </w:rPr>
               <w:t>Autor</w:t>
             </w:r>
+            <w:proofErr w:type="spellEnd"/>
           </w:p>
         </w:tc>
       </w:tr>
@@ -453,9 +566,19 @@
               <w:ind w:left="-720"/>
               <w:jc w:val="center"/>
             </w:pPr>
-            <w:r>
-              <w:t>Inicijalna verzija</w:t>
-            </w:r>
+            <w:proofErr w:type="spellStart"/>
+            <w:r>
+              <w:t>Inicijalna</w:t>
+            </w:r>
+            <w:proofErr w:type="spellEnd"/>
+            <w:r>
+              <w:t xml:space="preserve"> </w:t>
+            </w:r>
+            <w:proofErr w:type="spellStart"/>
+            <w:r>
+              <w:t>verzija</w:t>
+            </w:r>
+            <w:proofErr w:type="spellEnd"/>
           </w:p>
         </w:tc>
         <w:tc>
@@ -467,9 +590,19 @@
               <w:ind w:left="-720"/>
               <w:jc w:val="center"/>
             </w:pPr>
-            <w:r>
-              <w:t>Vukašin Drašković</w:t>
-            </w:r>
+            <w:proofErr w:type="spellStart"/>
+            <w:r>
+              <w:t>Vukašin</w:t>
+            </w:r>
+            <w:proofErr w:type="spellEnd"/>
+            <w:r>
+              <w:t xml:space="preserve"> </w:t>
+            </w:r>
+            <w:proofErr w:type="spellStart"/>
+            <w:r>
+              <w:t>Drašković</w:t>
+            </w:r>
+            <w:proofErr w:type="spellEnd"/>
           </w:p>
         </w:tc>
       </w:tr>
@@ -511,8 +644,21 @@
               <w:ind w:left="-720"/>
               <w:jc w:val="center"/>
             </w:pPr>
-            <w:r>
-              <w:t>Izmene  nakon FR</w:t>
+            <w:proofErr w:type="spellStart"/>
+            <w:r>
+              <w:t>Izmene</w:t>
+            </w:r>
+            <w:proofErr w:type="spellEnd"/>
+            <w:r>
+              <w:t xml:space="preserve">  </w:t>
+            </w:r>
+            <w:proofErr w:type="spellStart"/>
+            <w:r>
+              <w:t>nakon</w:t>
+            </w:r>
+            <w:proofErr w:type="spellEnd"/>
+            <w:r>
+              <w:t xml:space="preserve"> FR</w:t>
             </w:r>
           </w:p>
         </w:tc>
@@ -525,76 +671,16 @@
               <w:ind w:left="-720"/>
               <w:jc w:val="center"/>
             </w:pPr>
-            <w:r>
-              <w:t>Vukašin Drašković</w:t>
-            </w:r>
-          </w:p>
-        </w:tc>
-      </w:tr>
-      <w:tr>
-        <w:tc>
-          <w:tcPr>
-            <w:tcW w:w="2337" w:type="dxa"/>
-          </w:tcPr>
-          <w:p>
-            <w:pPr>
-              <w:ind w:left="-720"/>
-              <w:jc w:val="center"/>
-            </w:pPr>
-            <w:r>
-              <w:t>5.6.2020.</w:t>
-            </w:r>
-          </w:p>
-        </w:tc>
-        <w:tc>
-          <w:tcPr>
-            <w:tcW w:w="2337" w:type="dxa"/>
-          </w:tcPr>
-          <w:p>
-            <w:pPr>
-              <w:ind w:left="-720"/>
-              <w:jc w:val="center"/>
-            </w:pPr>
-            <w:r>
-              <w:t>1.2</w:t>
-            </w:r>
-          </w:p>
-        </w:tc>
-        <w:tc>
-          <w:tcPr>
-            <w:tcW w:w="2634" w:type="dxa"/>
-          </w:tcPr>
-          <w:p>
-            <w:pPr>
-              <w:ind w:left="-720"/>
-              <w:jc w:val="center"/>
-            </w:pPr>
-            <w:r>
-              <w:t xml:space="preserve">       Nakon implementacije</w:t>
-            </w:r>
-          </w:p>
-        </w:tc>
-        <w:tc>
-          <w:tcPr>
-            <w:tcW w:w="2700" w:type="dxa"/>
-          </w:tcPr>
-          <w:p>
-            <w:pPr>
-              <w:ind w:left="-720"/>
-              <w:jc w:val="center"/>
-              <w:rPr>
-                <w:lang w:val="sr-Latn-RS"/>
-              </w:rPr>
-            </w:pPr>
-            <w:r>
-              <w:t>Natalija Miti</w:t>
-            </w:r>
-            <w:r>
-              <w:rPr>
-                <w:lang w:val="sr-Latn-RS"/>
-              </w:rPr>
-              <w:t>ć</w:t>
-            </w:r>
+            <w:proofErr w:type="spellStart"/>
+            <w:r>
+              <w:t>Vukašin</w:t>
+            </w:r>
+            <w:proofErr w:type="spellEnd"/>
+            <w:r>
+              <w:t xml:space="preserve"> Drašković</w:t>
+            </w:r>
+            <w:bookmarkStart w:id="1" w:name="_GoBack"/>
+            <w:bookmarkEnd w:id="1"/>
           </w:p>
         </w:tc>
       </w:tr>
@@ -774,6 +860,7 @@
         <w:ind w:hanging="720"/>
       </w:pPr>
       <w:r>
+        <w:lastRenderedPageBreak/>
         <w:t>SADRŽAJ</w:t>
       </w:r>
     </w:p>
@@ -2038,12 +2125,12 @@
         </w:numPr>
         <w:ind w:left="720" w:firstLine="0"/>
       </w:pPr>
-      <w:bookmarkStart w:id="1" w:name="_Toc33641398"/>
+      <w:bookmarkStart w:id="2" w:name="_Toc33641398"/>
       <w:r>
         <w:lastRenderedPageBreak/>
         <w:t>UVOD</w:t>
       </w:r>
-      <w:bookmarkEnd w:id="1"/>
+      <w:bookmarkEnd w:id="2"/>
     </w:p>
     <w:p>
       <w:pPr>
@@ -2056,11 +2143,13 @@
         <w:ind w:firstLine="0"/>
         <w:jc w:val="both"/>
       </w:pPr>
-      <w:bookmarkStart w:id="2" w:name="_Toc33641399"/>
+      <w:bookmarkStart w:id="3" w:name="_Toc33641399"/>
+      <w:proofErr w:type="spellStart"/>
       <w:r>
         <w:t>Rezime</w:t>
       </w:r>
-      <w:bookmarkEnd w:id="2"/>
+      <w:bookmarkEnd w:id="3"/>
+      <w:proofErr w:type="spellEnd"/>
     </w:p>
     <w:p>
       <w:pPr>
@@ -2068,24 +2157,83 @@
         <w:ind w:firstLine="720"/>
         <w:jc w:val="both"/>
       </w:pPr>
+      <w:proofErr w:type="spellStart"/>
+      <w:proofErr w:type="gramStart"/>
       <w:r>
         <w:t>D</w:t>
       </w:r>
       <w:r>
-        <w:t>okument predstavlja specifikaciju</w:t>
-      </w:r>
-      <w:r>
-        <w:t xml:space="preserve"> scenarija upotrebe</w:t>
-      </w:r>
-      <w:r>
-        <w:t xml:space="preserve"> za </w:t>
-      </w:r>
-      <w:r>
-        <w:t>igru prepoznavanja pokemona</w:t>
-      </w:r>
+        <w:t>okument</w:t>
+      </w:r>
+      <w:proofErr w:type="spellEnd"/>
+      <w:r>
+        <w:t xml:space="preserve"> </w:t>
+      </w:r>
+      <w:proofErr w:type="spellStart"/>
+      <w:r>
+        <w:t>predstavlja</w:t>
+      </w:r>
+      <w:proofErr w:type="spellEnd"/>
+      <w:r>
+        <w:t xml:space="preserve"> </w:t>
+      </w:r>
+      <w:proofErr w:type="spellStart"/>
+      <w:r>
+        <w:t>specifikaciju</w:t>
+      </w:r>
+      <w:proofErr w:type="spellEnd"/>
+      <w:r>
+        <w:t xml:space="preserve"> </w:t>
+      </w:r>
+      <w:proofErr w:type="spellStart"/>
+      <w:r>
+        <w:t>scenarija</w:t>
+      </w:r>
+      <w:proofErr w:type="spellEnd"/>
+      <w:r>
+        <w:t xml:space="preserve"> </w:t>
+      </w:r>
+      <w:proofErr w:type="spellStart"/>
+      <w:r>
+        <w:t>upotrebe</w:t>
+      </w:r>
+      <w:proofErr w:type="spellEnd"/>
+      <w:r>
+        <w:t xml:space="preserve"> </w:t>
+      </w:r>
+      <w:proofErr w:type="spellStart"/>
+      <w:r>
+        <w:t>za</w:t>
+      </w:r>
+      <w:proofErr w:type="spellEnd"/>
+      <w:r>
+        <w:t xml:space="preserve"> </w:t>
+      </w:r>
+      <w:proofErr w:type="spellStart"/>
+      <w:r>
+        <w:t>igru</w:t>
+      </w:r>
+      <w:proofErr w:type="spellEnd"/>
+      <w:r>
+        <w:t xml:space="preserve"> </w:t>
+      </w:r>
+      <w:proofErr w:type="spellStart"/>
+      <w:r>
+        <w:t>prepoznavanja</w:t>
+      </w:r>
+      <w:proofErr w:type="spellEnd"/>
+      <w:r>
+        <w:t xml:space="preserve"> </w:t>
+      </w:r>
+      <w:proofErr w:type="spellStart"/>
+      <w:r>
+        <w:t>pokemona</w:t>
+      </w:r>
+      <w:proofErr w:type="spellEnd"/>
       <w:r>
         <w:t>.</w:t>
       </w:r>
+      <w:proofErr w:type="gramEnd"/>
     </w:p>
     <w:p>
       <w:pPr>
@@ -2098,11 +2246,37 @@
         <w:ind w:firstLine="0"/>
         <w:jc w:val="both"/>
       </w:pPr>
-      <w:bookmarkStart w:id="3" w:name="_Toc33641400"/>
-      <w:r>
-        <w:t>Namena dokumenta i ciljne grupe</w:t>
-      </w:r>
-      <w:bookmarkEnd w:id="3"/>
+      <w:bookmarkStart w:id="4" w:name="_Toc33641400"/>
+      <w:proofErr w:type="spellStart"/>
+      <w:r>
+        <w:t>Namena</w:t>
+      </w:r>
+      <w:proofErr w:type="spellEnd"/>
+      <w:r>
+        <w:t xml:space="preserve"> </w:t>
+      </w:r>
+      <w:proofErr w:type="spellStart"/>
+      <w:r>
+        <w:t>dokumenta</w:t>
+      </w:r>
+      <w:proofErr w:type="spellEnd"/>
+      <w:r>
+        <w:t xml:space="preserve"> i </w:t>
+      </w:r>
+      <w:proofErr w:type="spellStart"/>
+      <w:r>
+        <w:t>ciljne</w:t>
+      </w:r>
+      <w:proofErr w:type="spellEnd"/>
+      <w:r>
+        <w:t xml:space="preserve"> </w:t>
+      </w:r>
+      <w:proofErr w:type="spellStart"/>
+      <w:r>
+        <w:t>grupe</w:t>
+      </w:r>
+      <w:bookmarkEnd w:id="4"/>
+      <w:proofErr w:type="spellEnd"/>
     </w:p>
     <w:p>
       <w:pPr>
@@ -2110,29 +2284,332 @@
         <w:ind w:firstLine="720"/>
         <w:jc w:val="both"/>
       </w:pPr>
-      <w:r>
-        <w:t xml:space="preserve">Ovaj dokument služi radi definisanja </w:t>
-      </w:r>
-      <w:r>
-        <w:t>navedene fukncionalnosti</w:t>
-      </w:r>
-      <w:r>
-        <w:t xml:space="preserve"> i kao takav je namenjen svim članovima projektnog tima. Na početku će biti opisan</w:t>
+      <w:proofErr w:type="spellStart"/>
+      <w:proofErr w:type="gramStart"/>
+      <w:r>
+        <w:t>Ovaj</w:t>
+      </w:r>
+      <w:proofErr w:type="spellEnd"/>
+      <w:r>
+        <w:t xml:space="preserve"> </w:t>
+      </w:r>
+      <w:proofErr w:type="spellStart"/>
+      <w:r>
+        <w:t>dokument</w:t>
+      </w:r>
+      <w:proofErr w:type="spellEnd"/>
+      <w:r>
+        <w:t xml:space="preserve"> </w:t>
+      </w:r>
+      <w:proofErr w:type="spellStart"/>
+      <w:r>
+        <w:t>služi</w:t>
+      </w:r>
+      <w:proofErr w:type="spellEnd"/>
+      <w:r>
+        <w:t xml:space="preserve"> </w:t>
+      </w:r>
+      <w:proofErr w:type="spellStart"/>
+      <w:r>
+        <w:t>radi</w:t>
+      </w:r>
+      <w:proofErr w:type="spellEnd"/>
+      <w:r>
+        <w:t xml:space="preserve"> </w:t>
+      </w:r>
+      <w:proofErr w:type="spellStart"/>
+      <w:r>
+        <w:t>definisanja</w:t>
+      </w:r>
+      <w:proofErr w:type="spellEnd"/>
+      <w:r>
+        <w:t xml:space="preserve"> </w:t>
+      </w:r>
+      <w:proofErr w:type="spellStart"/>
+      <w:r>
+        <w:t>navedene</w:t>
+      </w:r>
+      <w:proofErr w:type="spellEnd"/>
+      <w:r>
+        <w:t xml:space="preserve"> </w:t>
+      </w:r>
+      <w:proofErr w:type="spellStart"/>
+      <w:r>
+        <w:t>fukncionalnosti</w:t>
+      </w:r>
+      <w:proofErr w:type="spellEnd"/>
+      <w:r>
+        <w:t xml:space="preserve"> i </w:t>
+      </w:r>
+      <w:proofErr w:type="spellStart"/>
+      <w:r>
+        <w:t>kao</w:t>
+      </w:r>
+      <w:proofErr w:type="spellEnd"/>
+      <w:r>
+        <w:t xml:space="preserve"> </w:t>
+      </w:r>
+      <w:proofErr w:type="spellStart"/>
+      <w:r>
+        <w:t>takav</w:t>
+      </w:r>
+      <w:proofErr w:type="spellEnd"/>
+      <w:r>
+        <w:t xml:space="preserve"> je </w:t>
+      </w:r>
+      <w:proofErr w:type="spellStart"/>
+      <w:r>
+        <w:t>namenjen</w:t>
+      </w:r>
+      <w:proofErr w:type="spellEnd"/>
+      <w:r>
+        <w:t xml:space="preserve"> </w:t>
+      </w:r>
+      <w:proofErr w:type="spellStart"/>
+      <w:r>
+        <w:t>svim</w:t>
+      </w:r>
+      <w:proofErr w:type="spellEnd"/>
+      <w:r>
+        <w:t xml:space="preserve"> </w:t>
+      </w:r>
+      <w:proofErr w:type="spellStart"/>
+      <w:r>
+        <w:t>članovima</w:t>
+      </w:r>
+      <w:proofErr w:type="spellEnd"/>
+      <w:r>
+        <w:t xml:space="preserve"> </w:t>
+      </w:r>
+      <w:proofErr w:type="spellStart"/>
+      <w:r>
+        <w:t>projektnog</w:t>
+      </w:r>
+      <w:proofErr w:type="spellEnd"/>
+      <w:r>
+        <w:t xml:space="preserve"> </w:t>
+      </w:r>
+      <w:proofErr w:type="spellStart"/>
+      <w:r>
+        <w:t>tima</w:t>
+      </w:r>
+      <w:proofErr w:type="spellEnd"/>
+      <w:r>
+        <w:t>.</w:t>
+      </w:r>
+      <w:proofErr w:type="gramEnd"/>
+      <w:r>
+        <w:t xml:space="preserve"> Na </w:t>
+      </w:r>
+      <w:proofErr w:type="spellStart"/>
+      <w:r>
+        <w:t>početku</w:t>
+      </w:r>
+      <w:proofErr w:type="spellEnd"/>
+      <w:r>
+        <w:t xml:space="preserve"> </w:t>
+      </w:r>
+      <w:proofErr w:type="spellStart"/>
+      <w:proofErr w:type="gramStart"/>
+      <w:r>
+        <w:t>će</w:t>
+      </w:r>
+      <w:proofErr w:type="spellEnd"/>
+      <w:proofErr w:type="gramEnd"/>
+      <w:r>
+        <w:t xml:space="preserve"> </w:t>
+      </w:r>
+      <w:proofErr w:type="spellStart"/>
+      <w:r>
+        <w:t>biti</w:t>
+      </w:r>
+      <w:proofErr w:type="spellEnd"/>
+      <w:r>
+        <w:t xml:space="preserve"> </w:t>
+      </w:r>
+      <w:proofErr w:type="spellStart"/>
+      <w:r>
+        <w:t>opisan</w:t>
       </w:r>
       <w:r>
         <w:t>a</w:t>
       </w:r>
-      <w:r>
-        <w:t xml:space="preserve"> sam</w:t>
-      </w:r>
-      <w:r>
-        <w:t>a funkcionalnost</w:t>
-      </w:r>
-      <w:r>
-        <w:t xml:space="preserve">. Zatim će biti predstavljen </w:t>
-      </w:r>
-      <w:r>
-        <w:t>tok događaja scenarija upotrebe, a potom će biti opisani posebni zahtevi, preduslovi i posledice datog slučaja upotrebe.</w:t>
+      <w:proofErr w:type="spellEnd"/>
+      <w:r>
+        <w:t xml:space="preserve"> </w:t>
+      </w:r>
+      <w:proofErr w:type="spellStart"/>
+      <w:r>
+        <w:t>sam</w:t>
+      </w:r>
+      <w:r>
+        <w:t>a</w:t>
+      </w:r>
+      <w:proofErr w:type="spellEnd"/>
+      <w:r>
+        <w:t xml:space="preserve"> </w:t>
+      </w:r>
+      <w:proofErr w:type="spellStart"/>
+      <w:r>
+        <w:t>funkcionalnost</w:t>
+      </w:r>
+      <w:proofErr w:type="spellEnd"/>
+      <w:r>
+        <w:t xml:space="preserve">. </w:t>
+      </w:r>
+      <w:proofErr w:type="spellStart"/>
+      <w:r>
+        <w:t>Zatim</w:t>
+      </w:r>
+      <w:proofErr w:type="spellEnd"/>
+      <w:r>
+        <w:t xml:space="preserve"> </w:t>
+      </w:r>
+      <w:proofErr w:type="spellStart"/>
+      <w:proofErr w:type="gramStart"/>
+      <w:r>
+        <w:t>će</w:t>
+      </w:r>
+      <w:proofErr w:type="spellEnd"/>
+      <w:proofErr w:type="gramEnd"/>
+      <w:r>
+        <w:t xml:space="preserve"> </w:t>
+      </w:r>
+      <w:proofErr w:type="spellStart"/>
+      <w:r>
+        <w:t>biti</w:t>
+      </w:r>
+      <w:proofErr w:type="spellEnd"/>
+      <w:r>
+        <w:t xml:space="preserve"> </w:t>
+      </w:r>
+      <w:proofErr w:type="spellStart"/>
+      <w:r>
+        <w:t>predstavljen</w:t>
+      </w:r>
+      <w:proofErr w:type="spellEnd"/>
+      <w:r>
+        <w:t xml:space="preserve"> </w:t>
+      </w:r>
+      <w:proofErr w:type="spellStart"/>
+      <w:r>
+        <w:t>tok</w:t>
+      </w:r>
+      <w:proofErr w:type="spellEnd"/>
+      <w:r>
+        <w:t xml:space="preserve"> </w:t>
+      </w:r>
+      <w:proofErr w:type="spellStart"/>
+      <w:r>
+        <w:t>događaja</w:t>
+      </w:r>
+      <w:proofErr w:type="spellEnd"/>
+      <w:r>
+        <w:t xml:space="preserve"> </w:t>
+      </w:r>
+      <w:proofErr w:type="spellStart"/>
+      <w:r>
+        <w:t>scenarija</w:t>
+      </w:r>
+      <w:proofErr w:type="spellEnd"/>
+      <w:r>
+        <w:t xml:space="preserve"> </w:t>
+      </w:r>
+      <w:proofErr w:type="spellStart"/>
+      <w:r>
+        <w:t>upotrebe</w:t>
+      </w:r>
+      <w:proofErr w:type="spellEnd"/>
+      <w:r>
+        <w:t xml:space="preserve">, a </w:t>
+      </w:r>
+      <w:proofErr w:type="spellStart"/>
+      <w:r>
+        <w:t>potom</w:t>
+      </w:r>
+      <w:proofErr w:type="spellEnd"/>
+      <w:r>
+        <w:t xml:space="preserve"> </w:t>
+      </w:r>
+      <w:proofErr w:type="spellStart"/>
+      <w:r>
+        <w:t>će</w:t>
+      </w:r>
+      <w:proofErr w:type="spellEnd"/>
+      <w:r>
+        <w:t xml:space="preserve"> </w:t>
+      </w:r>
+      <w:proofErr w:type="spellStart"/>
+      <w:r>
+        <w:t>biti</w:t>
+      </w:r>
+      <w:proofErr w:type="spellEnd"/>
+      <w:r>
+        <w:t xml:space="preserve"> </w:t>
+      </w:r>
+      <w:proofErr w:type="spellStart"/>
+      <w:r>
+        <w:t>opisani</w:t>
+      </w:r>
+      <w:proofErr w:type="spellEnd"/>
+      <w:r>
+        <w:t xml:space="preserve"> </w:t>
+      </w:r>
+      <w:proofErr w:type="spellStart"/>
+      <w:r>
+        <w:t>posebni</w:t>
+      </w:r>
+      <w:proofErr w:type="spellEnd"/>
+      <w:r>
+        <w:t xml:space="preserve"> </w:t>
+      </w:r>
+      <w:proofErr w:type="spellStart"/>
+      <w:r>
+        <w:t>zahtevi</w:t>
+      </w:r>
+      <w:proofErr w:type="spellEnd"/>
+      <w:r>
+        <w:t xml:space="preserve">, </w:t>
+      </w:r>
+      <w:proofErr w:type="spellStart"/>
+      <w:r>
+        <w:t>preduslovi</w:t>
+      </w:r>
+      <w:proofErr w:type="spellEnd"/>
+      <w:r>
+        <w:t xml:space="preserve"> i </w:t>
+      </w:r>
+      <w:proofErr w:type="spellStart"/>
+      <w:r>
+        <w:t>posledice</w:t>
+      </w:r>
+      <w:proofErr w:type="spellEnd"/>
+      <w:r>
+        <w:t xml:space="preserve"> </w:t>
+      </w:r>
+      <w:proofErr w:type="spellStart"/>
+      <w:r>
+        <w:t>datog</w:t>
+      </w:r>
+      <w:proofErr w:type="spellEnd"/>
+      <w:r>
+        <w:t xml:space="preserve"> </w:t>
+      </w:r>
+      <w:proofErr w:type="spellStart"/>
+      <w:r>
+        <w:t>slučaja</w:t>
+      </w:r>
+      <w:proofErr w:type="spellEnd"/>
+      <w:r>
+        <w:t xml:space="preserve"> </w:t>
+      </w:r>
+      <w:proofErr w:type="spellStart"/>
+      <w:r>
+        <w:t>upotrebe</w:t>
+      </w:r>
+      <w:proofErr w:type="spellEnd"/>
+      <w:r>
+        <w:t>.</w:t>
       </w:r>
     </w:p>
     <w:p>
@@ -2150,16 +2627,16 @@
         </w:numPr>
         <w:ind w:left="0" w:firstLine="0"/>
       </w:pPr>
-      <w:bookmarkStart w:id="4" w:name="_Toc33457852"/>
-      <w:bookmarkStart w:id="5" w:name="_Toc33641401"/>
+      <w:bookmarkStart w:id="5" w:name="_Toc33457852"/>
+      <w:bookmarkStart w:id="6" w:name="_Toc33641401"/>
       <w:r>
         <w:t xml:space="preserve">SCENARIO UPOTREBE </w:t>
       </w:r>
-      <w:bookmarkEnd w:id="4"/>
+      <w:bookmarkEnd w:id="5"/>
       <w:r>
         <w:t>IGRE PREPOZNAVANJA POKEMONA</w:t>
       </w:r>
-      <w:bookmarkEnd w:id="5"/>
+      <w:bookmarkEnd w:id="6"/>
     </w:p>
     <w:p>
       <w:pPr>
@@ -2172,11 +2649,21 @@
         <w:ind w:firstLine="0"/>
         <w:jc w:val="both"/>
       </w:pPr>
-      <w:bookmarkStart w:id="6" w:name="_Toc33641402"/>
-      <w:r>
-        <w:t>Kratak opis</w:t>
-      </w:r>
-      <w:bookmarkEnd w:id="6"/>
+      <w:bookmarkStart w:id="7" w:name="_Toc33641402"/>
+      <w:proofErr w:type="spellStart"/>
+      <w:r>
+        <w:t>Kratak</w:t>
+      </w:r>
+      <w:proofErr w:type="spellEnd"/>
+      <w:r>
+        <w:t xml:space="preserve"> </w:t>
+      </w:r>
+      <w:proofErr w:type="spellStart"/>
+      <w:r>
+        <w:t>opis</w:t>
+      </w:r>
+      <w:bookmarkEnd w:id="7"/>
+      <w:proofErr w:type="spellEnd"/>
     </w:p>
     <w:p>
       <w:pPr>
@@ -2205,11 +2692,21 @@
         <w:ind w:firstLine="0"/>
         <w:jc w:val="both"/>
       </w:pPr>
-      <w:bookmarkStart w:id="7" w:name="_Toc33641403"/>
-      <w:r>
-        <w:t>Tok događaja</w:t>
-      </w:r>
-      <w:bookmarkEnd w:id="7"/>
+      <w:bookmarkStart w:id="8" w:name="_Toc33641403"/>
+      <w:proofErr w:type="spellStart"/>
+      <w:r>
+        <w:t>Tok</w:t>
+      </w:r>
+      <w:proofErr w:type="spellEnd"/>
+      <w:r>
+        <w:t xml:space="preserve"> </w:t>
+      </w:r>
+      <w:proofErr w:type="spellStart"/>
+      <w:r>
+        <w:t>događaja</w:t>
+      </w:r>
+      <w:bookmarkEnd w:id="8"/>
+      <w:proofErr w:type="spellEnd"/>
     </w:p>
     <w:p>
       <w:pPr>
@@ -2219,17 +2716,29 @@
           <w:numId w:val="4"/>
         </w:numPr>
       </w:pPr>
-      <w:bookmarkStart w:id="8" w:name="_Toc33641404"/>
-      <w:r>
-        <w:t xml:space="preserve">Korisnik </w:t>
-      </w:r>
-      <w:r>
-        <w:t xml:space="preserve">započinje </w:t>
-      </w:r>
+      <w:bookmarkStart w:id="9" w:name="_Toc33641404"/>
+      <w:proofErr w:type="spellStart"/>
+      <w:r>
+        <w:t>Korisnik</w:t>
+      </w:r>
+      <w:proofErr w:type="spellEnd"/>
+      <w:r>
+        <w:t xml:space="preserve"> </w:t>
+      </w:r>
+      <w:proofErr w:type="spellStart"/>
+      <w:r>
+        <w:t>započinje</w:t>
+      </w:r>
+      <w:proofErr w:type="spellEnd"/>
+      <w:r>
+        <w:t xml:space="preserve"> </w:t>
+      </w:r>
+      <w:proofErr w:type="spellStart"/>
       <w:r>
         <w:t>igru</w:t>
       </w:r>
-      <w:bookmarkEnd w:id="8"/>
+      <w:bookmarkEnd w:id="9"/>
+      <w:proofErr w:type="spellEnd"/>
     </w:p>
     <w:p>
       <w:pPr>
@@ -2241,8 +2750,29 @@
         <w:spacing w:after="140" w:line="276" w:lineRule="auto"/>
         <w:ind w:left="0" w:firstLine="0"/>
       </w:pPr>
-      <w:r>
-        <w:t xml:space="preserve">Korisnik pritiska dugme </w:t>
+      <w:proofErr w:type="spellStart"/>
+      <w:r>
+        <w:t>Korisnik</w:t>
+      </w:r>
+      <w:proofErr w:type="spellEnd"/>
+      <w:r>
+        <w:t xml:space="preserve"> </w:t>
+      </w:r>
+      <w:proofErr w:type="spellStart"/>
+      <w:r>
+        <w:t>pritiska</w:t>
+      </w:r>
+      <w:proofErr w:type="spellEnd"/>
+      <w:r>
+        <w:t xml:space="preserve"> </w:t>
+      </w:r>
+      <w:proofErr w:type="spellStart"/>
+      <w:r>
+        <w:t>dugme</w:t>
+      </w:r>
+      <w:proofErr w:type="spellEnd"/>
+      <w:r>
+        <w:t xml:space="preserve"> </w:t>
       </w:r>
       <w:r>
         <w:t>Quiz</w:t>
@@ -2263,15 +2793,56 @@
         </w:numPr>
         <w:spacing w:after="140" w:line="276" w:lineRule="auto"/>
         <w:ind w:left="0" w:firstLine="0"/>
-        <w:rPr>
-          <w:lang w:val="de-CH"/>
-        </w:rPr>
-      </w:pPr>
-      <w:r>
-        <w:rPr>
-          <w:lang w:val="de-CH"/>
-        </w:rPr>
-        <w:t>Korisnik dobija siluetu pokemona na pregled.</w:t>
+      </w:pPr>
+      <w:proofErr w:type="spellStart"/>
+      <w:r>
+        <w:t>Korisnik</w:t>
+      </w:r>
+      <w:proofErr w:type="spellEnd"/>
+      <w:r>
+        <w:t xml:space="preserve"> </w:t>
+      </w:r>
+      <w:proofErr w:type="spellStart"/>
+      <w:r>
+        <w:t>dobija</w:t>
+      </w:r>
+      <w:proofErr w:type="spellEnd"/>
+      <w:r>
+        <w:t xml:space="preserve"> </w:t>
+      </w:r>
+      <w:proofErr w:type="spellStart"/>
+      <w:r>
+        <w:t>siluetu</w:t>
+      </w:r>
+      <w:proofErr w:type="spellEnd"/>
+      <w:r>
+        <w:t xml:space="preserve"> </w:t>
+      </w:r>
+      <w:proofErr w:type="spellStart"/>
+      <w:r>
+        <w:t>pokemona</w:t>
+      </w:r>
+      <w:proofErr w:type="spellEnd"/>
+      <w:r>
+        <w:t xml:space="preserve"> </w:t>
+      </w:r>
+      <w:proofErr w:type="spellStart"/>
+      <w:proofErr w:type="gramStart"/>
+      <w:r>
+        <w:t>na</w:t>
+      </w:r>
+      <w:proofErr w:type="spellEnd"/>
+      <w:proofErr w:type="gramEnd"/>
+      <w:r>
+        <w:t xml:space="preserve"> </w:t>
+      </w:r>
+      <w:proofErr w:type="spellStart"/>
+      <w:r>
+        <w:t>pregled</w:t>
+      </w:r>
+      <w:proofErr w:type="spellEnd"/>
+      <w:r>
+        <w:t>.</w:t>
       </w:r>
     </w:p>
     <w:p>
@@ -2282,11 +2853,29 @@
           <w:numId w:val="4"/>
         </w:numPr>
       </w:pPr>
-      <w:bookmarkStart w:id="9" w:name="_Toc33641405"/>
-      <w:r>
-        <w:t>Gost pogađa pokemona</w:t>
-      </w:r>
-      <w:bookmarkEnd w:id="9"/>
+      <w:bookmarkStart w:id="10" w:name="_Toc33641405"/>
+      <w:proofErr w:type="spellStart"/>
+      <w:r>
+        <w:t>Gost</w:t>
+      </w:r>
+      <w:proofErr w:type="spellEnd"/>
+      <w:r>
+        <w:t xml:space="preserve"> </w:t>
+      </w:r>
+      <w:proofErr w:type="spellStart"/>
+      <w:r>
+        <w:t>pogađa</w:t>
+      </w:r>
+      <w:proofErr w:type="spellEnd"/>
+      <w:r>
+        <w:t xml:space="preserve"> </w:t>
+      </w:r>
+      <w:proofErr w:type="spellStart"/>
+      <w:r>
+        <w:t>pokemona</w:t>
+      </w:r>
+      <w:bookmarkEnd w:id="10"/>
+      <w:proofErr w:type="spellEnd"/>
     </w:p>
     <w:p>
       <w:pPr>
@@ -2298,20 +2887,53 @@
         <w:spacing w:after="140" w:line="276" w:lineRule="auto"/>
         <w:ind w:left="0" w:firstLine="0"/>
         <w:jc w:val="both"/>
-        <w:rPr>
-          <w:lang w:val="de-CH"/>
-        </w:rPr>
-      </w:pPr>
-      <w:r>
-        <w:rPr>
-          <w:lang w:val="de-CH"/>
-        </w:rPr>
-        <w:t>Korisnik unosi odgovor u vidu imena pokemona</w:t>
-      </w:r>
-      <w:r>
-        <w:rPr>
-          <w:lang w:val="de-CH"/>
-        </w:rPr>
+      </w:pPr>
+      <w:proofErr w:type="spellStart"/>
+      <w:r>
+        <w:t>Korisnik</w:t>
+      </w:r>
+      <w:proofErr w:type="spellEnd"/>
+      <w:r>
+        <w:t xml:space="preserve"> </w:t>
+      </w:r>
+      <w:proofErr w:type="spellStart"/>
+      <w:r>
+        <w:t>unosi</w:t>
+      </w:r>
+      <w:proofErr w:type="spellEnd"/>
+      <w:r>
+        <w:t xml:space="preserve"> </w:t>
+      </w:r>
+      <w:proofErr w:type="spellStart"/>
+      <w:r>
+        <w:t>odgovor</w:t>
+      </w:r>
+      <w:proofErr w:type="spellEnd"/>
+      <w:r>
+        <w:t xml:space="preserve"> u </w:t>
+      </w:r>
+      <w:proofErr w:type="spellStart"/>
+      <w:r>
+        <w:t>vidu</w:t>
+      </w:r>
+      <w:proofErr w:type="spellEnd"/>
+      <w:r>
+        <w:t xml:space="preserve"> </w:t>
+      </w:r>
+      <w:proofErr w:type="spellStart"/>
+      <w:r>
+        <w:t>imena</w:t>
+      </w:r>
+      <w:proofErr w:type="spellEnd"/>
+      <w:r>
+        <w:t xml:space="preserve"> </w:t>
+      </w:r>
+      <w:proofErr w:type="spellStart"/>
+      <w:r>
+        <w:t>pokemona</w:t>
+      </w:r>
+      <w:proofErr w:type="spellEnd"/>
+      <w:r>
         <w:t>.</w:t>
       </w:r>
     </w:p>
@@ -2326,9 +2948,35 @@
         <w:ind w:left="0" w:firstLine="0"/>
         <w:jc w:val="both"/>
       </w:pPr>
-      <w:r>
-        <w:t>Silueta odgovara unesenom pokemonu</w:t>
-      </w:r>
+      <w:proofErr w:type="spellStart"/>
+      <w:r>
+        <w:t>Silueta</w:t>
+      </w:r>
+      <w:proofErr w:type="spellEnd"/>
+      <w:r>
+        <w:t xml:space="preserve"> </w:t>
+      </w:r>
+      <w:proofErr w:type="spellStart"/>
+      <w:r>
+        <w:t>odgovara</w:t>
+      </w:r>
+      <w:proofErr w:type="spellEnd"/>
+      <w:r>
+        <w:t xml:space="preserve"> </w:t>
+      </w:r>
+      <w:proofErr w:type="spellStart"/>
+      <w:r>
+        <w:t>unesenom</w:t>
+      </w:r>
+      <w:proofErr w:type="spellEnd"/>
+      <w:r>
+        <w:t xml:space="preserve"> </w:t>
+      </w:r>
+      <w:proofErr w:type="spellStart"/>
+      <w:r>
+        <w:t>pokemonu</w:t>
+      </w:r>
+      <w:proofErr w:type="spellEnd"/>
       <w:r>
         <w:t>.</w:t>
       </w:r>
@@ -2343,20 +2991,45 @@
         <w:spacing w:after="140" w:line="276" w:lineRule="auto"/>
         <w:ind w:left="0" w:firstLine="0"/>
         <w:jc w:val="both"/>
-        <w:rPr>
-          <w:lang w:val="de-CH"/>
-        </w:rPr>
-      </w:pPr>
-      <w:r>
-        <w:rPr>
-          <w:lang w:val="de-CH"/>
-        </w:rPr>
-        <w:t>Siluetu pokemona menja slika pokemona</w:t>
-      </w:r>
-      <w:r>
-        <w:rPr>
-          <w:lang w:val="de-CH"/>
-        </w:rPr>
+      </w:pPr>
+      <w:proofErr w:type="spellStart"/>
+      <w:r>
+        <w:t>Siluetu</w:t>
+      </w:r>
+      <w:proofErr w:type="spellEnd"/>
+      <w:r>
+        <w:t xml:space="preserve"> </w:t>
+      </w:r>
+      <w:proofErr w:type="spellStart"/>
+      <w:r>
+        <w:t>pokemona</w:t>
+      </w:r>
+      <w:proofErr w:type="spellEnd"/>
+      <w:r>
+        <w:t xml:space="preserve"> </w:t>
+      </w:r>
+      <w:proofErr w:type="spellStart"/>
+      <w:r>
+        <w:t>menja</w:t>
+      </w:r>
+      <w:proofErr w:type="spellEnd"/>
+      <w:r>
+        <w:t xml:space="preserve"> </w:t>
+      </w:r>
+      <w:proofErr w:type="spellStart"/>
+      <w:r>
+        <w:t>slika</w:t>
+      </w:r>
+      <w:proofErr w:type="spellEnd"/>
+      <w:r>
+        <w:t xml:space="preserve"> </w:t>
+      </w:r>
+      <w:proofErr w:type="spellStart"/>
+      <w:r>
+        <w:t>pokemona</w:t>
+      </w:r>
+      <w:proofErr w:type="spellEnd"/>
+      <w:r>
         <w:t>.</w:t>
       </w:r>
     </w:p>
@@ -2370,15 +3043,46 @@
         <w:spacing w:after="140" w:line="276" w:lineRule="auto"/>
         <w:ind w:left="0" w:firstLine="0"/>
         <w:jc w:val="both"/>
-        <w:rPr>
-          <w:lang w:val="de-CH"/>
-        </w:rPr>
-      </w:pPr>
-      <w:r>
-        <w:rPr>
-          <w:lang w:val="de-CH"/>
-        </w:rPr>
-        <w:t>Korisnik dobija poruku da je pogodio pokemona.</w:t>
+      </w:pPr>
+      <w:proofErr w:type="spellStart"/>
+      <w:r>
+        <w:t>Korisnik</w:t>
+      </w:r>
+      <w:proofErr w:type="spellEnd"/>
+      <w:r>
+        <w:t xml:space="preserve"> </w:t>
+      </w:r>
+      <w:proofErr w:type="spellStart"/>
+      <w:r>
+        <w:t>dobija</w:t>
+      </w:r>
+      <w:proofErr w:type="spellEnd"/>
+      <w:r>
+        <w:t xml:space="preserve"> </w:t>
+      </w:r>
+      <w:proofErr w:type="spellStart"/>
+      <w:r>
+        <w:t>poruku</w:t>
+      </w:r>
+      <w:proofErr w:type="spellEnd"/>
+      <w:r>
+        <w:t xml:space="preserve"> da je </w:t>
+      </w:r>
+      <w:proofErr w:type="spellStart"/>
+      <w:r>
+        <w:t>pogodio</w:t>
+      </w:r>
+      <w:proofErr w:type="spellEnd"/>
+      <w:r>
+        <w:t xml:space="preserve"> </w:t>
+      </w:r>
+      <w:proofErr w:type="spellStart"/>
+      <w:r>
+        <w:t>pokemona</w:t>
+      </w:r>
+      <w:proofErr w:type="spellEnd"/>
+      <w:r>
+        <w:t>.</w:t>
       </w:r>
     </w:p>
     <w:p>
@@ -2392,8 +3096,63 @@
         <w:ind w:left="0" w:firstLine="0"/>
         <w:jc w:val="both"/>
       </w:pPr>
-      <w:r>
-        <w:t>Korisnik dobija siluetu novog pokemona na pregled.</w:t>
+      <w:proofErr w:type="spellStart"/>
+      <w:r>
+        <w:t>Korisnik</w:t>
+      </w:r>
+      <w:proofErr w:type="spellEnd"/>
+      <w:r>
+        <w:t xml:space="preserve"> </w:t>
+      </w:r>
+      <w:proofErr w:type="spellStart"/>
+      <w:r>
+        <w:t>dobija</w:t>
+      </w:r>
+      <w:proofErr w:type="spellEnd"/>
+      <w:r>
+        <w:t xml:space="preserve"> </w:t>
+      </w:r>
+      <w:proofErr w:type="spellStart"/>
+      <w:r>
+        <w:t>siluetu</w:t>
+      </w:r>
+      <w:proofErr w:type="spellEnd"/>
+      <w:r>
+        <w:t xml:space="preserve"> </w:t>
+      </w:r>
+      <w:proofErr w:type="spellStart"/>
+      <w:r>
+        <w:t>novog</w:t>
+      </w:r>
+      <w:proofErr w:type="spellEnd"/>
+      <w:r>
+        <w:t xml:space="preserve"> </w:t>
+      </w:r>
+      <w:proofErr w:type="spellStart"/>
+      <w:r>
+        <w:t>pokemona</w:t>
+      </w:r>
+      <w:proofErr w:type="spellEnd"/>
+      <w:r>
+        <w:t xml:space="preserve"> </w:t>
+      </w:r>
+      <w:proofErr w:type="spellStart"/>
+      <w:proofErr w:type="gramStart"/>
+      <w:r>
+        <w:t>na</w:t>
+      </w:r>
+      <w:proofErr w:type="spellEnd"/>
+      <w:proofErr w:type="gramEnd"/>
+      <w:r>
+        <w:t xml:space="preserve"> </w:t>
+      </w:r>
+      <w:proofErr w:type="spellStart"/>
+      <w:r>
+        <w:t>pregled</w:t>
+      </w:r>
+      <w:proofErr w:type="spellEnd"/>
+      <w:r>
+        <w:t>.</w:t>
       </w:r>
     </w:p>
     <w:p>
@@ -2404,11 +3163,29 @@
           <w:numId w:val="4"/>
         </w:numPr>
       </w:pPr>
-      <w:bookmarkStart w:id="10" w:name="_Toc33641406"/>
-      <w:r>
-        <w:t>Trener pogađa pokemona</w:t>
-      </w:r>
-      <w:bookmarkEnd w:id="10"/>
+      <w:bookmarkStart w:id="11" w:name="_Toc33641406"/>
+      <w:proofErr w:type="spellStart"/>
+      <w:r>
+        <w:t>Trener</w:t>
+      </w:r>
+      <w:proofErr w:type="spellEnd"/>
+      <w:r>
+        <w:t xml:space="preserve"> </w:t>
+      </w:r>
+      <w:proofErr w:type="spellStart"/>
+      <w:r>
+        <w:t>pogađa</w:t>
+      </w:r>
+      <w:proofErr w:type="spellEnd"/>
+      <w:r>
+        <w:t xml:space="preserve"> </w:t>
+      </w:r>
+      <w:proofErr w:type="spellStart"/>
+      <w:r>
+        <w:t>pokemona</w:t>
+      </w:r>
+      <w:bookmarkEnd w:id="11"/>
+      <w:proofErr w:type="spellEnd"/>
     </w:p>
     <w:p>
       <w:pPr>
@@ -2420,15 +3197,96 @@
         <w:spacing w:after="140" w:line="276" w:lineRule="auto"/>
         <w:ind w:left="0" w:firstLine="0"/>
         <w:jc w:val="both"/>
-        <w:rPr>
-          <w:lang w:val="de-CH"/>
-        </w:rPr>
-      </w:pPr>
-      <w:r>
-        <w:rPr>
-          <w:lang w:val="de-CH"/>
-        </w:rPr>
-        <w:t>Isto kao 2.2.2 sa izmenom da trener dobija količinu pokekeša za svoj profil.</w:t>
+      </w:pPr>
+      <w:proofErr w:type="spellStart"/>
+      <w:r>
+        <w:t>Isto</w:t>
+      </w:r>
+      <w:proofErr w:type="spellEnd"/>
+      <w:r>
+        <w:t xml:space="preserve"> </w:t>
+      </w:r>
+      <w:proofErr w:type="spellStart"/>
+      <w:r>
+        <w:t>kao</w:t>
+      </w:r>
+      <w:proofErr w:type="spellEnd"/>
+      <w:r>
+        <w:t xml:space="preserve"> 2.2.2 </w:t>
+      </w:r>
+      <w:proofErr w:type="spellStart"/>
+      <w:proofErr w:type="gramStart"/>
+      <w:r>
+        <w:t>sa</w:t>
+      </w:r>
+      <w:proofErr w:type="spellEnd"/>
+      <w:proofErr w:type="gramEnd"/>
+      <w:r>
+        <w:t xml:space="preserve"> </w:t>
+      </w:r>
+      <w:proofErr w:type="spellStart"/>
+      <w:r>
+        <w:t>izmenom</w:t>
+      </w:r>
+      <w:proofErr w:type="spellEnd"/>
+      <w:r>
+        <w:t xml:space="preserve"> da </w:t>
+      </w:r>
+      <w:proofErr w:type="spellStart"/>
+      <w:r>
+        <w:t>trener</w:t>
+      </w:r>
+      <w:proofErr w:type="spellEnd"/>
+      <w:r>
+        <w:t xml:space="preserve"> </w:t>
+      </w:r>
+      <w:proofErr w:type="spellStart"/>
+      <w:r>
+        <w:t>dobija</w:t>
+      </w:r>
+      <w:proofErr w:type="spellEnd"/>
+      <w:r>
+        <w:t xml:space="preserve"> </w:t>
+      </w:r>
+      <w:proofErr w:type="spellStart"/>
+      <w:r>
+        <w:t>količinu</w:t>
+      </w:r>
+      <w:proofErr w:type="spellEnd"/>
+      <w:r>
+        <w:t xml:space="preserve"> </w:t>
+      </w:r>
+      <w:proofErr w:type="spellStart"/>
+      <w:r>
+        <w:t>pokekeša</w:t>
+      </w:r>
+      <w:proofErr w:type="spellEnd"/>
+      <w:r>
+        <w:t xml:space="preserve"> </w:t>
+      </w:r>
+      <w:proofErr w:type="spellStart"/>
+      <w:r>
+        <w:t>za</w:t>
+      </w:r>
+      <w:proofErr w:type="spellEnd"/>
+      <w:r>
+        <w:t xml:space="preserve"> </w:t>
+      </w:r>
+      <w:proofErr w:type="spellStart"/>
+      <w:r>
+        <w:t>svoj</w:t>
+      </w:r>
+      <w:proofErr w:type="spellEnd"/>
+      <w:r>
+        <w:t xml:space="preserve"> </w:t>
+      </w:r>
+      <w:proofErr w:type="spellStart"/>
+      <w:r>
+        <w:t>profil</w:t>
+      </w:r>
+      <w:proofErr w:type="spellEnd"/>
+      <w:r>
+        <w:t>.</w:t>
       </w:r>
     </w:p>
     <w:p>
@@ -2439,14 +3297,32 @@
           <w:numId w:val="4"/>
         </w:numPr>
       </w:pPr>
-      <w:bookmarkStart w:id="11" w:name="_Toc33641407"/>
-      <w:r>
-        <w:t xml:space="preserve">Korisnik </w:t>
-      </w:r>
-      <w:r>
-        <w:t>ne pogađa pokemona</w:t>
-      </w:r>
-      <w:bookmarkEnd w:id="11"/>
+      <w:bookmarkStart w:id="12" w:name="_Toc33641407"/>
+      <w:proofErr w:type="spellStart"/>
+      <w:r>
+        <w:t>Korisnik</w:t>
+      </w:r>
+      <w:proofErr w:type="spellEnd"/>
+      <w:r>
+        <w:t xml:space="preserve"> </w:t>
+      </w:r>
+      <w:r>
+        <w:t xml:space="preserve">ne </w:t>
+      </w:r>
+      <w:proofErr w:type="spellStart"/>
+      <w:r>
+        <w:t>pogađa</w:t>
+      </w:r>
+      <w:proofErr w:type="spellEnd"/>
+      <w:r>
+        <w:t xml:space="preserve"> </w:t>
+      </w:r>
+      <w:proofErr w:type="spellStart"/>
+      <w:r>
+        <w:t>pokemona</w:t>
+      </w:r>
+      <w:bookmarkEnd w:id="12"/>
+      <w:proofErr w:type="spellEnd"/>
     </w:p>
     <w:p>
       <w:pPr>
@@ -2458,15 +3334,54 @@
         <w:spacing w:after="140" w:line="276" w:lineRule="auto"/>
         <w:ind w:left="0" w:firstLine="0"/>
         <w:jc w:val="both"/>
-        <w:rPr>
-          <w:lang w:val="de-CH"/>
-        </w:rPr>
-      </w:pPr>
-      <w:r>
-        <w:rPr>
-          <w:lang w:val="de-CH"/>
-        </w:rPr>
-        <w:t>Korisnik unosi odgovor u vidu imena pokemona.</w:t>
+      </w:pPr>
+      <w:proofErr w:type="spellStart"/>
+      <w:r>
+        <w:t>Korisnik</w:t>
+      </w:r>
+      <w:proofErr w:type="spellEnd"/>
+      <w:r>
+        <w:t xml:space="preserve"> </w:t>
+      </w:r>
+      <w:proofErr w:type="spellStart"/>
+      <w:r>
+        <w:t>unosi</w:t>
+      </w:r>
+      <w:proofErr w:type="spellEnd"/>
+      <w:r>
+        <w:t xml:space="preserve"> </w:t>
+      </w:r>
+      <w:proofErr w:type="spellStart"/>
+      <w:r>
+        <w:t>odgovor</w:t>
+      </w:r>
+      <w:proofErr w:type="spellEnd"/>
+      <w:r>
+        <w:t xml:space="preserve"> u </w:t>
+      </w:r>
+      <w:proofErr w:type="spellStart"/>
+      <w:r>
+        <w:t>vidu</w:t>
+      </w:r>
+      <w:proofErr w:type="spellEnd"/>
+      <w:r>
+        <w:t xml:space="preserve"> </w:t>
+      </w:r>
+      <w:proofErr w:type="spellStart"/>
+      <w:r>
+        <w:t>imena</w:t>
+      </w:r>
+      <w:proofErr w:type="spellEnd"/>
+      <w:r>
+        <w:t xml:space="preserve"> </w:t>
+      </w:r>
+      <w:proofErr w:type="spellStart"/>
+      <w:r>
+        <w:t>pokemona</w:t>
+      </w:r>
+      <w:proofErr w:type="spellEnd"/>
+      <w:r>
+        <w:t>.</w:t>
       </w:r>
     </w:p>
     <w:p>
@@ -2480,8 +3395,37 @@
         <w:ind w:left="0" w:firstLine="0"/>
         <w:jc w:val="both"/>
       </w:pPr>
-      <w:r>
-        <w:t>Silueta ne odgovara unesenom pokemonu.</w:t>
+      <w:proofErr w:type="spellStart"/>
+      <w:r>
+        <w:t>Silueta</w:t>
+      </w:r>
+      <w:proofErr w:type="spellEnd"/>
+      <w:r>
+        <w:t xml:space="preserve"> ne </w:t>
+      </w:r>
+      <w:proofErr w:type="spellStart"/>
+      <w:r>
+        <w:t>odgovara</w:t>
+      </w:r>
+      <w:proofErr w:type="spellEnd"/>
+      <w:r>
+        <w:t xml:space="preserve"> </w:t>
+      </w:r>
+      <w:proofErr w:type="spellStart"/>
+      <w:r>
+        <w:t>unesenom</w:t>
+      </w:r>
+      <w:proofErr w:type="spellEnd"/>
+      <w:r>
+        <w:t xml:space="preserve"> </w:t>
+      </w:r>
+      <w:proofErr w:type="spellStart"/>
+      <w:r>
+        <w:t>pokemonu</w:t>
+      </w:r>
+      <w:proofErr w:type="spellEnd"/>
+      <w:r>
+        <w:t>.</w:t>
       </w:r>
     </w:p>
     <w:p>
@@ -2494,16 +3438,52 @@
         <w:spacing w:after="140" w:line="276" w:lineRule="auto"/>
         <w:ind w:left="0" w:firstLine="0"/>
         <w:jc w:val="both"/>
-        <w:rPr>
-          <w:lang w:val="de-CH"/>
-        </w:rPr>
-      </w:pPr>
-      <w:r>
-        <w:rPr>
-          <w:lang w:val="de-CH"/>
-        </w:rPr>
-        <w:t>Korisnik dobija poruku da nije pogodio pokemona</w:t>
-      </w:r>
+      </w:pPr>
+      <w:proofErr w:type="spellStart"/>
+      <w:r>
+        <w:t>Korisnik</w:t>
+      </w:r>
+      <w:proofErr w:type="spellEnd"/>
+      <w:r>
+        <w:t xml:space="preserve"> </w:t>
+      </w:r>
+      <w:proofErr w:type="spellStart"/>
+      <w:r>
+        <w:t>dobija</w:t>
+      </w:r>
+      <w:proofErr w:type="spellEnd"/>
+      <w:r>
+        <w:t xml:space="preserve"> </w:t>
+      </w:r>
+      <w:proofErr w:type="spellStart"/>
+      <w:r>
+        <w:t>poruku</w:t>
+      </w:r>
+      <w:proofErr w:type="spellEnd"/>
+      <w:r>
+        <w:t xml:space="preserve"> da </w:t>
+      </w:r>
+      <w:proofErr w:type="spellStart"/>
+      <w:r>
+        <w:t>nije</w:t>
+      </w:r>
+      <w:proofErr w:type="spellEnd"/>
+      <w:r>
+        <w:t xml:space="preserve"> </w:t>
+      </w:r>
+      <w:proofErr w:type="spellStart"/>
+      <w:r>
+        <w:t>pogodio</w:t>
+      </w:r>
+      <w:proofErr w:type="spellEnd"/>
+      <w:r>
+        <w:t xml:space="preserve"> </w:t>
+      </w:r>
+      <w:proofErr w:type="spellStart"/>
+      <w:r>
+        <w:t>pokemona</w:t>
+      </w:r>
+      <w:proofErr w:type="spellEnd"/>
     </w:p>
     <w:p>
       <w:pPr>
@@ -2515,38 +3495,61 @@
         <w:spacing w:after="140" w:line="276" w:lineRule="auto"/>
         <w:ind w:left="0" w:firstLine="0"/>
         <w:jc w:val="both"/>
-        <w:rPr>
-          <w:lang w:val="de-CH"/>
-        </w:rPr>
-      </w:pPr>
-      <w:r>
-        <w:rPr>
-          <w:lang w:val="de-CH"/>
-        </w:rPr>
-        <w:t xml:space="preserve">Korisnik </w:t>
-      </w:r>
-      <w:r>
-        <w:rPr>
-          <w:lang w:val="de-CH"/>
-        </w:rPr>
-        <w:t>dobija siluetu</w:t>
-      </w:r>
-      <w:r>
-        <w:rPr>
-          <w:lang w:val="de-CH"/>
-        </w:rPr>
-        <w:t xml:space="preserve"> novog</w:t>
-      </w:r>
-      <w:r>
-        <w:rPr>
-          <w:lang w:val="de-CH"/>
-        </w:rPr>
-        <w:t xml:space="preserve"> pokemona na pregled</w:t>
-      </w:r>
-      <w:r>
-        <w:rPr>
-          <w:lang w:val="de-CH"/>
-        </w:rPr>
+      </w:pPr>
+      <w:proofErr w:type="spellStart"/>
+      <w:r>
+        <w:t>Korisnik</w:t>
+      </w:r>
+      <w:proofErr w:type="spellEnd"/>
+      <w:r>
+        <w:t xml:space="preserve"> </w:t>
+      </w:r>
+      <w:proofErr w:type="spellStart"/>
+      <w:r>
+        <w:t>može</w:t>
+      </w:r>
+      <w:proofErr w:type="spellEnd"/>
+      <w:r>
+        <w:t xml:space="preserve"> </w:t>
+      </w:r>
+      <w:proofErr w:type="spellStart"/>
+      <w:r>
+        <w:t>ponovo</w:t>
+      </w:r>
+      <w:proofErr w:type="spellEnd"/>
+      <w:r>
+        <w:t xml:space="preserve"> da </w:t>
+      </w:r>
+      <w:proofErr w:type="spellStart"/>
+      <w:r>
+        <w:t>pokuša</w:t>
+      </w:r>
+      <w:proofErr w:type="spellEnd"/>
+      <w:r>
+        <w:t xml:space="preserve"> </w:t>
+      </w:r>
+      <w:proofErr w:type="spellStart"/>
+      <w:r>
+        <w:t>unošenjem</w:t>
+      </w:r>
+      <w:proofErr w:type="spellEnd"/>
+      <w:r>
+        <w:t xml:space="preserve"> </w:t>
+      </w:r>
+      <w:proofErr w:type="spellStart"/>
+      <w:r>
+        <w:t>novog</w:t>
+      </w:r>
+      <w:proofErr w:type="spellEnd"/>
+      <w:r>
+        <w:t xml:space="preserve"> </w:t>
+      </w:r>
+      <w:proofErr w:type="spellStart"/>
+      <w:r>
+        <w:t>imena</w:t>
+      </w:r>
+      <w:proofErr w:type="spellEnd"/>
+      <w:r>
         <w:t>.</w:t>
       </w:r>
     </w:p>
@@ -2554,9 +3557,6 @@
       <w:pPr>
         <w:spacing w:after="140" w:line="276" w:lineRule="auto"/>
         <w:jc w:val="both"/>
-        <w:rPr>
-          <w:lang w:val="de-CH"/>
-        </w:rPr>
       </w:pPr>
     </w:p>
     <w:p>
@@ -2570,18 +3570,33 @@
         <w:ind w:firstLine="0"/>
         <w:jc w:val="both"/>
       </w:pPr>
-      <w:bookmarkStart w:id="12" w:name="_Toc33641408"/>
-      <w:r>
-        <w:t>Posebni zahtevi</w:t>
-      </w:r>
-      <w:bookmarkEnd w:id="12"/>
+      <w:bookmarkStart w:id="13" w:name="_Toc33641408"/>
+      <w:proofErr w:type="spellStart"/>
+      <w:r>
+        <w:t>Posebni</w:t>
+      </w:r>
+      <w:proofErr w:type="spellEnd"/>
+      <w:r>
+        <w:t xml:space="preserve"> </w:t>
+      </w:r>
+      <w:proofErr w:type="spellStart"/>
+      <w:r>
+        <w:t>zahtevi</w:t>
+      </w:r>
+      <w:bookmarkEnd w:id="13"/>
+      <w:proofErr w:type="spellEnd"/>
     </w:p>
     <w:p>
       <w:pPr>
         <w:ind w:left="720"/>
       </w:pPr>
-      <w:r>
-        <w:t>Nema.</w:t>
+      <w:proofErr w:type="spellStart"/>
+      <w:r>
+        <w:t>Nema</w:t>
+      </w:r>
+      <w:proofErr w:type="spellEnd"/>
+      <w:r>
+        <w:t>.</w:t>
       </w:r>
     </w:p>
     <w:p>
@@ -2600,11 +3615,13 @@
         <w:ind w:firstLine="0"/>
         <w:jc w:val="both"/>
       </w:pPr>
-      <w:bookmarkStart w:id="13" w:name="_Toc33641409"/>
+      <w:bookmarkStart w:id="14" w:name="_Toc33641409"/>
+      <w:proofErr w:type="spellStart"/>
       <w:r>
         <w:t>Preduslovi</w:t>
       </w:r>
-      <w:bookmarkEnd w:id="13"/>
+      <w:bookmarkEnd w:id="14"/>
+      <w:proofErr w:type="spellEnd"/>
     </w:p>
     <w:p>
       <w:pPr>
@@ -2612,15 +3629,83 @@
         <w:ind w:firstLine="720"/>
         <w:jc w:val="both"/>
       </w:pPr>
-      <w:r>
-        <w:t xml:space="preserve">Kako svi korisnici mogu </w:t>
-      </w:r>
-      <w:r>
-        <w:t>igrati ovu igru,</w:t>
-      </w:r>
-      <w:r>
-        <w:t xml:space="preserve"> ne postoje preduslovi.</w:t>
-      </w:r>
+      <w:proofErr w:type="spellStart"/>
+      <w:proofErr w:type="gramStart"/>
+      <w:r>
+        <w:t>Kako</w:t>
+      </w:r>
+      <w:proofErr w:type="spellEnd"/>
+      <w:r>
+        <w:t xml:space="preserve"> </w:t>
+      </w:r>
+      <w:proofErr w:type="spellStart"/>
+      <w:r>
+        <w:t>svi</w:t>
+      </w:r>
+      <w:proofErr w:type="spellEnd"/>
+      <w:r>
+        <w:t xml:space="preserve"> </w:t>
+      </w:r>
+      <w:proofErr w:type="spellStart"/>
+      <w:r>
+        <w:t>korisnici</w:t>
+      </w:r>
+      <w:proofErr w:type="spellEnd"/>
+      <w:r>
+        <w:t xml:space="preserve"> </w:t>
+      </w:r>
+      <w:proofErr w:type="spellStart"/>
+      <w:r>
+        <w:t>mogu</w:t>
+      </w:r>
+      <w:proofErr w:type="spellEnd"/>
+      <w:r>
+        <w:t xml:space="preserve"> </w:t>
+      </w:r>
+      <w:proofErr w:type="spellStart"/>
+      <w:r>
+        <w:t>igrati</w:t>
+      </w:r>
+      <w:proofErr w:type="spellEnd"/>
+      <w:r>
+        <w:t xml:space="preserve"> </w:t>
+      </w:r>
+      <w:proofErr w:type="spellStart"/>
+      <w:r>
+        <w:t>ovu</w:t>
+      </w:r>
+      <w:proofErr w:type="spellEnd"/>
+      <w:r>
+        <w:t xml:space="preserve"> </w:t>
+      </w:r>
+      <w:proofErr w:type="spellStart"/>
+      <w:r>
+        <w:t>igru</w:t>
+      </w:r>
+      <w:proofErr w:type="spellEnd"/>
+      <w:r>
+        <w:t>,</w:t>
+      </w:r>
+      <w:r>
+        <w:t xml:space="preserve"> ne </w:t>
+      </w:r>
+      <w:proofErr w:type="spellStart"/>
+      <w:r>
+        <w:t>postoje</w:t>
+      </w:r>
+      <w:proofErr w:type="spellEnd"/>
+      <w:r>
+        <w:t xml:space="preserve"> </w:t>
+      </w:r>
+      <w:proofErr w:type="spellStart"/>
+      <w:r>
+        <w:t>preduslovi</w:t>
+      </w:r>
+      <w:proofErr w:type="spellEnd"/>
+      <w:r>
+        <w:t>.</w:t>
+      </w:r>
+      <w:proofErr w:type="gramEnd"/>
     </w:p>
     <w:p>
       <w:pPr>
@@ -2640,24 +3725,89 @@
         <w:ind w:firstLine="0"/>
         <w:jc w:val="both"/>
       </w:pPr>
-      <w:bookmarkStart w:id="14" w:name="_Toc33641410"/>
+      <w:bookmarkStart w:id="15" w:name="_Toc33641410"/>
+      <w:proofErr w:type="spellStart"/>
       <w:r>
         <w:t>Posledice</w:t>
       </w:r>
-      <w:bookmarkEnd w:id="14"/>
+      <w:bookmarkEnd w:id="15"/>
+      <w:proofErr w:type="spellEnd"/>
     </w:p>
     <w:p>
       <w:pPr>
         <w:ind w:left="720"/>
       </w:pPr>
-      <w:r>
-        <w:t>Ukoliko trener pogodi pokemona, dobija određenu količinu pokekeša.</w:t>
-      </w:r>
+      <w:proofErr w:type="spellStart"/>
+      <w:proofErr w:type="gramStart"/>
+      <w:r>
+        <w:t>Ukoliko</w:t>
+      </w:r>
+      <w:proofErr w:type="spellEnd"/>
+      <w:r>
+        <w:t xml:space="preserve"> </w:t>
+      </w:r>
+      <w:proofErr w:type="spellStart"/>
+      <w:r>
+        <w:t>trener</w:t>
+      </w:r>
+      <w:proofErr w:type="spellEnd"/>
+      <w:r>
+        <w:t xml:space="preserve"> </w:t>
+      </w:r>
+      <w:proofErr w:type="spellStart"/>
+      <w:r>
+        <w:t>pogodi</w:t>
+      </w:r>
+      <w:proofErr w:type="spellEnd"/>
+      <w:r>
+        <w:t xml:space="preserve"> </w:t>
+      </w:r>
+      <w:proofErr w:type="spellStart"/>
+      <w:r>
+        <w:t>pokemona</w:t>
+      </w:r>
+      <w:proofErr w:type="spellEnd"/>
+      <w:r>
+        <w:t xml:space="preserve">, </w:t>
+      </w:r>
+      <w:proofErr w:type="spellStart"/>
+      <w:r>
+        <w:t>dobija</w:t>
+      </w:r>
+      <w:proofErr w:type="spellEnd"/>
+      <w:r>
+        <w:t xml:space="preserve"> </w:t>
+      </w:r>
+      <w:proofErr w:type="spellStart"/>
+      <w:r>
+        <w:t>određenu</w:t>
+      </w:r>
+      <w:proofErr w:type="spellEnd"/>
+      <w:r>
+        <w:t xml:space="preserve"> </w:t>
+      </w:r>
+      <w:proofErr w:type="spellStart"/>
+      <w:r>
+        <w:t>količinu</w:t>
+      </w:r>
+      <w:proofErr w:type="spellEnd"/>
+      <w:r>
+        <w:t xml:space="preserve"> </w:t>
+      </w:r>
+      <w:proofErr w:type="spellStart"/>
+      <w:r>
+        <w:t>pokekeša</w:t>
+      </w:r>
+      <w:proofErr w:type="spellEnd"/>
+      <w:r>
+        <w:t>.</w:t>
+      </w:r>
+      <w:proofErr w:type="gramEnd"/>
     </w:p>
     <w:sectPr>
-      <w:headerReference w:type="default" r:id="rId8"/>
-      <w:footerReference w:type="default" r:id="rId9"/>
-      <w:footerReference w:type="first" r:id="rId10"/>
+      <w:headerReference w:type="default" r:id="rId9"/>
+      <w:footerReference w:type="default" r:id="rId10"/>
+      <w:footerReference w:type="first" r:id="rId11"/>
       <w:pgSz w:w="12240" w:h="15840"/>
       <w:pgMar w:top="1440" w:right="1440" w:bottom="1440" w:left="1440" w:header="720" w:footer="720" w:gutter="0"/>
       <w:cols w:space="720"/>
@@ -2669,7 +3819,7 @@
 </file>
 
 <file path=word/endnotes.xml><?xml version="1.0" encoding="utf-8"?>
-<w:endnotes xmlns:wpc="http://schemas.microsoft.com/office/word/2010/wordprocessingCanvas" xmlns:cx="http://schemas.microsoft.com/office/drawing/2014/chartex" xmlns:cx1="http://schemas.microsoft.com/office/drawing/2015/9/8/chartex" xmlns:cx2="http://schemas.microsoft.com/office/drawing/2015/10/21/chartex" xmlns:cx3="http://schemas.microsoft.com/office/drawing/2016/5/9/chartex" xmlns:cx4="http://schemas.microsoft.com/office/drawing/2016/5/10/chartex" xmlns:cx5="http://schemas.microsoft.com/office/drawing/2016/5/11/chartex" xmlns:cx6="http://schemas.microsoft.com/office/drawing/2016/5/12/chartex" xmlns:cx7="http://schemas.microsoft.com/office/drawing/2016/5/13/chartex" xmlns:cx8="http://schemas.microsoft.com/office/drawing/2016/5/14/chartex" xmlns:mc="http://schemas.openxmlformats.org/markup-compatibility/2006" xmlns:aink="http://schemas.microsoft.com/office/drawing/2016/ink" xmlns:am3d="http://schemas.microsoft.com/office/drawing/2017/model3d" xmlns:o="urn:schemas-microsoft-com:office:office" xmlns:r="http://schemas.openxmlformats.org/officeDocument/2006/relationships" xmlns:m="http://schemas.openxmlformats.org/officeDocument/2006/math" xmlns:v="urn:schemas-microsoft-com:vml" xmlns:wp14="http://schemas.microsoft.com/office/word/2010/wordprocessingDrawing" xmlns:wp="http://schemas.openxmlformats.org/drawingml/2006/wordprocessingDrawing" xmlns:w10="urn:schemas-microsoft-com:office:word" xmlns:w="http://schemas.openxmlformats.org/wordprocessingml/2006/main" xmlns:w14="http://schemas.microsoft.com/office/word/2010/wordml" xmlns:w15="http://schemas.microsoft.com/office/word/2012/wordml" xmlns:w16cex="http://schemas.microsoft.com/office/word/2018/wordml/cex" xmlns:w16cid="http://schemas.microsoft.com/office/word/2016/wordml/cid" xmlns:w16="http://schemas.microsoft.com/office/word/2018/wordml" xmlns:w16se="http://schemas.microsoft.com/office/word/2015/wordml/symex" xmlns:wpg="http://schemas.microsoft.com/office/word/2010/wordprocessingGroup" xmlns:wpi="http://schemas.microsoft.com/office/word/2010/wordprocessingInk" xmlns:wne="http://schemas.microsoft.com/office/word/2006/wordml" xmlns:wps="http://schemas.microsoft.com/office/word/2010/wordprocessingShape" mc:Ignorable="w14 w15 w16se w16cid w16 w16cex wp14">
+<w:endnotes xmlns:wpc="http://schemas.microsoft.com/office/word/2010/wordprocessingCanvas" xmlns:mc="http://schemas.openxmlformats.org/markup-compatibility/2006" xmlns:o="urn:schemas-microsoft-com:office:office" xmlns:r="http://schemas.openxmlformats.org/officeDocument/2006/relationships" xmlns:m="http://schemas.openxmlformats.org/officeDocument/2006/math" xmlns:v="urn:schemas-microsoft-com:vml" xmlns:wp14="http://schemas.microsoft.com/office/word/2010/wordprocessingDrawing" xmlns:wp="http://schemas.openxmlformats.org/drawingml/2006/wordprocessingDrawing" xmlns:w10="urn:schemas-microsoft-com:office:word" xmlns:w="http://schemas.openxmlformats.org/wordprocessingml/2006/main" xmlns:w14="http://schemas.microsoft.com/office/word/2010/wordml" xmlns:wpg="http://schemas.microsoft.com/office/word/2010/wordprocessingGroup" xmlns:wpi="http://schemas.microsoft.com/office/word/2010/wordprocessingInk" xmlns:wne="http://schemas.microsoft.com/office/word/2006/wordml" xmlns:wps="http://schemas.microsoft.com/office/word/2010/wordprocessingShape" mc:Ignorable="w14 wp14">
   <w:endnote w:type="separator" w:id="-1">
     <w:p>
       <w:pPr>
@@ -2694,7 +3844,7 @@
 </file>
 
 <file path=word/footer1.xml><?xml version="1.0" encoding="utf-8"?>
-<w:ftr xmlns:wpc="http://schemas.microsoft.com/office/word/2010/wordprocessingCanvas" xmlns:cx="http://schemas.microsoft.com/office/drawing/2014/chartex" xmlns:cx1="http://schemas.microsoft.com/office/drawing/2015/9/8/chartex" xmlns:cx2="http://schemas.microsoft.com/office/drawing/2015/10/21/chartex" xmlns:cx3="http://schemas.microsoft.com/office/drawing/2016/5/9/chartex" xmlns:cx4="http://schemas.microsoft.com/office/drawing/2016/5/10/chartex" xmlns:cx5="http://schemas.microsoft.com/office/drawing/2016/5/11/chartex" xmlns:cx6="http://schemas.microsoft.com/office/drawing/2016/5/12/chartex" xmlns:cx7="http://schemas.microsoft.com/office/drawing/2016/5/13/chartex" xmlns:cx8="http://schemas.microsoft.com/office/drawing/2016/5/14/chartex" xmlns:mc="http://schemas.openxmlformats.org/markup-compatibility/2006" xmlns:aink="http://schemas.microsoft.com/office/drawing/2016/ink" xmlns:am3d="http://schemas.microsoft.com/office/drawing/2017/model3d" xmlns:o="urn:schemas-microsoft-com:office:office" xmlns:r="http://schemas.openxmlformats.org/officeDocument/2006/relationships" xmlns:m="http://schemas.openxmlformats.org/officeDocument/2006/math" xmlns:v="urn:schemas-microsoft-com:vml" xmlns:wp14="http://schemas.microsoft.com/office/word/2010/wordprocessingDrawing" xmlns:wp="http://schemas.openxmlformats.org/drawingml/2006/wordprocessingDrawing" xmlns:w10="urn:schemas-microsoft-com:office:word" xmlns:w="http://schemas.openxmlformats.org/wordprocessingml/2006/main" xmlns:w14="http://schemas.microsoft.com/office/word/2010/wordml" xmlns:w15="http://schemas.microsoft.com/office/word/2012/wordml" xmlns:w16cex="http://schemas.microsoft.com/office/word/2018/wordml/cex" xmlns:w16cid="http://schemas.microsoft.com/office/word/2016/wordml/cid" xmlns:w16="http://schemas.microsoft.com/office/word/2018/wordml" xmlns:w16se="http://schemas.microsoft.com/office/word/2015/wordml/symex" xmlns:wpg="http://schemas.microsoft.com/office/word/2010/wordprocessingGroup" xmlns:wpi="http://schemas.microsoft.com/office/word/2010/wordprocessingInk" xmlns:wne="http://schemas.microsoft.com/office/word/2006/wordml" xmlns:wps="http://schemas.microsoft.com/office/word/2010/wordprocessingShape" mc:Ignorable="w14 w15 w16se w16cid w16 w16cex wp14">
+<w:ftr xmlns:wpc="http://schemas.microsoft.com/office/word/2010/wordprocessingCanvas" xmlns:mc="http://schemas.openxmlformats.org/markup-compatibility/2006" xmlns:o="urn:schemas-microsoft-com:office:office" xmlns:r="http://schemas.openxmlformats.org/officeDocument/2006/relationships" xmlns:m="http://schemas.openxmlformats.org/officeDocument/2006/math" xmlns:v="urn:schemas-microsoft-com:vml" xmlns:wp14="http://schemas.microsoft.com/office/word/2010/wordprocessingDrawing" xmlns:wp="http://schemas.openxmlformats.org/drawingml/2006/wordprocessingDrawing" xmlns:w10="urn:schemas-microsoft-com:office:word" xmlns:w="http://schemas.openxmlformats.org/wordprocessingml/2006/main" xmlns:w14="http://schemas.microsoft.com/office/word/2010/wordml" xmlns:wpg="http://schemas.microsoft.com/office/word/2010/wordprocessingGroup" xmlns:wpi="http://schemas.microsoft.com/office/word/2010/wordprocessingInk" xmlns:wne="http://schemas.microsoft.com/office/word/2006/wordml" xmlns:wps="http://schemas.microsoft.com/office/word/2010/wordprocessingShape" mc:Ignorable="w14 wp14">
   <w:sdt>
     <w:sdtPr>
       <w:id w:val="364649605"/>
@@ -2747,7 +3897,7 @@
 </file>
 
 <file path=word/footer2.xml><?xml version="1.0" encoding="utf-8"?>
-<w:ftr xmlns:wpc="http://schemas.microsoft.com/office/word/2010/wordprocessingCanvas" xmlns:cx="http://schemas.microsoft.com/office/drawing/2014/chartex" xmlns:cx1="http://schemas.microsoft.com/office/drawing/2015/9/8/chartex" xmlns:cx2="http://schemas.microsoft.com/office/drawing/2015/10/21/chartex" xmlns:cx3="http://schemas.microsoft.com/office/drawing/2016/5/9/chartex" xmlns:cx4="http://schemas.microsoft.com/office/drawing/2016/5/10/chartex" xmlns:cx5="http://schemas.microsoft.com/office/drawing/2016/5/11/chartex" xmlns:cx6="http://schemas.microsoft.com/office/drawing/2016/5/12/chartex" xmlns:cx7="http://schemas.microsoft.com/office/drawing/2016/5/13/chartex" xmlns:cx8="http://schemas.microsoft.com/office/drawing/2016/5/14/chartex" xmlns:mc="http://schemas.openxmlformats.org/markup-compatibility/2006" xmlns:aink="http://schemas.microsoft.com/office/drawing/2016/ink" xmlns:am3d="http://schemas.microsoft.com/office/drawing/2017/model3d" xmlns:o="urn:schemas-microsoft-com:office:office" xmlns:r="http://schemas.openxmlformats.org/officeDocument/2006/relationships" xmlns:m="http://schemas.openxmlformats.org/officeDocument/2006/math" xmlns:v="urn:schemas-microsoft-com:vml" xmlns:wp14="http://schemas.microsoft.com/office/word/2010/wordprocessingDrawing" xmlns:wp="http://schemas.openxmlformats.org/drawingml/2006/wordprocessingDrawing" xmlns:w10="urn:schemas-microsoft-com:office:word" xmlns:w="http://schemas.openxmlformats.org/wordprocessingml/2006/main" xmlns:w14="http://schemas.microsoft.com/office/word/2010/wordml" xmlns:w15="http://schemas.microsoft.com/office/word/2012/wordml" xmlns:w16cex="http://schemas.microsoft.com/office/word/2018/wordml/cex" xmlns:w16cid="http://schemas.microsoft.com/office/word/2016/wordml/cid" xmlns:w16="http://schemas.microsoft.com/office/word/2018/wordml" xmlns:w16se="http://schemas.microsoft.com/office/word/2015/wordml/symex" xmlns:wpg="http://schemas.microsoft.com/office/word/2010/wordprocessingGroup" xmlns:wpi="http://schemas.microsoft.com/office/word/2010/wordprocessingInk" xmlns:wne="http://schemas.microsoft.com/office/word/2006/wordml" xmlns:wps="http://schemas.microsoft.com/office/word/2010/wordprocessingShape" mc:Ignorable="w14 w15 w16se w16cid w16 w16cex wp14">
+<w:ftr xmlns:wpc="http://schemas.microsoft.com/office/word/2010/wordprocessingCanvas" xmlns:mc="http://schemas.openxmlformats.org/markup-compatibility/2006" xmlns:o="urn:schemas-microsoft-com:office:office" xmlns:r="http://schemas.openxmlformats.org/officeDocument/2006/relationships" xmlns:m="http://schemas.openxmlformats.org/officeDocument/2006/math" xmlns:v="urn:schemas-microsoft-com:vml" xmlns:wp14="http://schemas.microsoft.com/office/word/2010/wordprocessingDrawing" xmlns:wp="http://schemas.openxmlformats.org/drawingml/2006/wordprocessingDrawing" xmlns:w10="urn:schemas-microsoft-com:office:word" xmlns:w="http://schemas.openxmlformats.org/wordprocessingml/2006/main" xmlns:w14="http://schemas.microsoft.com/office/word/2010/wordml" xmlns:wpg="http://schemas.microsoft.com/office/word/2010/wordprocessingGroup" xmlns:wpi="http://schemas.microsoft.com/office/word/2010/wordprocessingInk" xmlns:wne="http://schemas.microsoft.com/office/word/2006/wordml" xmlns:wps="http://schemas.microsoft.com/office/word/2010/wordprocessingShape" mc:Ignorable="w14 wp14">
   <w:p>
     <w:pPr>
       <w:pStyle w:val="Footer"/>
@@ -2758,7 +3908,7 @@
         <w:noProof/>
       </w:rPr>
       <w:drawing>
-        <wp:inline distT="0" distB="0" distL="0" distR="0" wp14:anchorId="6C0FB444" wp14:editId="31838984">
+        <wp:inline distT="0" distB="0" distL="0" distR="0" wp14:anchorId="77DF009C" wp14:editId="41275AE2">
           <wp:extent cx="899160" cy="899160"/>
           <wp:effectExtent l="0" t="0" r="0" b="0"/>
           <wp:docPr id="2" name="Picture 2"/>
@@ -2837,7 +3987,7 @@
 </file>
 
 <file path=word/footnotes.xml><?xml version="1.0" encoding="utf-8"?>
-<w:footnotes xmlns:wpc="http://schemas.microsoft.com/office/word/2010/wordprocessingCanvas" xmlns:cx="http://schemas.microsoft.com/office/drawing/2014/chartex" xmlns:cx1="http://schemas.microsoft.com/office/drawing/2015/9/8/chartex" xmlns:cx2="http://schemas.microsoft.com/office/drawing/2015/10/21/chartex" xmlns:cx3="http://schemas.microsoft.com/office/drawing/2016/5/9/chartex" xmlns:cx4="http://schemas.microsoft.com/office/drawing/2016/5/10/chartex" xmlns:cx5="http://schemas.microsoft.com/office/drawing/2016/5/11/chartex" xmlns:cx6="http://schemas.microsoft.com/office/drawing/2016/5/12/chartex" xmlns:cx7="http://schemas.microsoft.com/office/drawing/2016/5/13/chartex" xmlns:cx8="http://schemas.microsoft.com/office/drawing/2016/5/14/chartex" xmlns:mc="http://schemas.openxmlformats.org/markup-compatibility/2006" xmlns:aink="http://schemas.microsoft.com/office/drawing/2016/ink" xmlns:am3d="http://schemas.microsoft.com/office/drawing/2017/model3d" xmlns:o="urn:schemas-microsoft-com:office:office" xmlns:r="http://schemas.openxmlformats.org/officeDocument/2006/relationships" xmlns:m="http://schemas.openxmlformats.org/officeDocument/2006/math" xmlns:v="urn:schemas-microsoft-com:vml" xmlns:wp14="http://schemas.microsoft.com/office/word/2010/wordprocessingDrawing" xmlns:wp="http://schemas.openxmlformats.org/drawingml/2006/wordprocessingDrawing" xmlns:w10="urn:schemas-microsoft-com:office:word" xmlns:w="http://schemas.openxmlformats.org/wordprocessingml/2006/main" xmlns:w14="http://schemas.microsoft.com/office/word/2010/wordml" xmlns:w15="http://schemas.microsoft.com/office/word/2012/wordml" xmlns:w16cex="http://schemas.microsoft.com/office/word/2018/wordml/cex" xmlns:w16cid="http://schemas.microsoft.com/office/word/2016/wordml/cid" xmlns:w16="http://schemas.microsoft.com/office/word/2018/wordml" xmlns:w16se="http://schemas.microsoft.com/office/word/2015/wordml/symex" xmlns:wpg="http://schemas.microsoft.com/office/word/2010/wordprocessingGroup" xmlns:wpi="http://schemas.microsoft.com/office/word/2010/wordprocessingInk" xmlns:wne="http://schemas.microsoft.com/office/word/2006/wordml" xmlns:wps="http://schemas.microsoft.com/office/word/2010/wordprocessingShape" mc:Ignorable="w14 w15 w16se w16cid w16 w16cex wp14">
+<w:footnotes xmlns:wpc="http://schemas.microsoft.com/office/word/2010/wordprocessingCanvas" xmlns:mc="http://schemas.openxmlformats.org/markup-compatibility/2006" xmlns:o="urn:schemas-microsoft-com:office:office" xmlns:r="http://schemas.openxmlformats.org/officeDocument/2006/relationships" xmlns:m="http://schemas.openxmlformats.org/officeDocument/2006/math" xmlns:v="urn:schemas-microsoft-com:vml" xmlns:wp14="http://schemas.microsoft.com/office/word/2010/wordprocessingDrawing" xmlns:wp="http://schemas.openxmlformats.org/drawingml/2006/wordprocessingDrawing" xmlns:w10="urn:schemas-microsoft-com:office:word" xmlns:w="http://schemas.openxmlformats.org/wordprocessingml/2006/main" xmlns:w14="http://schemas.microsoft.com/office/word/2010/wordml" xmlns:wpg="http://schemas.microsoft.com/office/word/2010/wordprocessingGroup" xmlns:wpi="http://schemas.microsoft.com/office/word/2010/wordprocessingInk" xmlns:wne="http://schemas.microsoft.com/office/word/2006/wordml" xmlns:wps="http://schemas.microsoft.com/office/word/2010/wordprocessingShape" mc:Ignorable="w14 wp14">
   <w:footnote w:type="separator" w:id="-1">
     <w:p>
       <w:pPr>
@@ -2862,7 +4012,7 @@
 </file>
 
 <file path=word/header1.xml><?xml version="1.0" encoding="utf-8"?>
-<w:hdr xmlns:wpc="http://schemas.microsoft.com/office/word/2010/wordprocessingCanvas" xmlns:cx="http://schemas.microsoft.com/office/drawing/2014/chartex" xmlns:cx1="http://schemas.microsoft.com/office/drawing/2015/9/8/chartex" xmlns:cx2="http://schemas.microsoft.com/office/drawing/2015/10/21/chartex" xmlns:cx3="http://schemas.microsoft.com/office/drawing/2016/5/9/chartex" xmlns:cx4="http://schemas.microsoft.com/office/drawing/2016/5/10/chartex" xmlns:cx5="http://schemas.microsoft.com/office/drawing/2016/5/11/chartex" xmlns:cx6="http://schemas.microsoft.com/office/drawing/2016/5/12/chartex" xmlns:cx7="http://schemas.microsoft.com/office/drawing/2016/5/13/chartex" xmlns:cx8="http://schemas.microsoft.com/office/drawing/2016/5/14/chartex" xmlns:mc="http://schemas.openxmlformats.org/markup-compatibility/2006" xmlns:aink="http://schemas.microsoft.com/office/drawing/2016/ink" xmlns:am3d="http://schemas.microsoft.com/office/drawing/2017/model3d" xmlns:o="urn:schemas-microsoft-com:office:office" xmlns:r="http://schemas.openxmlformats.org/officeDocument/2006/relationships" xmlns:m="http://schemas.openxmlformats.org/officeDocument/2006/math" xmlns:v="urn:schemas-microsoft-com:vml" xmlns:wp14="http://schemas.microsoft.com/office/word/2010/wordprocessingDrawing" xmlns:wp="http://schemas.openxmlformats.org/drawingml/2006/wordprocessingDrawing" xmlns:w10="urn:schemas-microsoft-com:office:word" xmlns:w="http://schemas.openxmlformats.org/wordprocessingml/2006/main" xmlns:w14="http://schemas.microsoft.com/office/word/2010/wordml" xmlns:w15="http://schemas.microsoft.com/office/word/2012/wordml" xmlns:w16cex="http://schemas.microsoft.com/office/word/2018/wordml/cex" xmlns:w16cid="http://schemas.microsoft.com/office/word/2016/wordml/cid" xmlns:w16="http://schemas.microsoft.com/office/word/2018/wordml" xmlns:w16se="http://schemas.microsoft.com/office/word/2015/wordml/symex" xmlns:wpg="http://schemas.microsoft.com/office/word/2010/wordprocessingGroup" xmlns:wpi="http://schemas.microsoft.com/office/word/2010/wordprocessingInk" xmlns:wne="http://schemas.microsoft.com/office/word/2006/wordml" xmlns:wps="http://schemas.microsoft.com/office/word/2010/wordprocessingShape" mc:Ignorable="w14 w15 w16se w16cid w16 w16cex wp14">
+<w:hdr xmlns:wpc="http://schemas.microsoft.com/office/word/2010/wordprocessingCanvas" xmlns:mc="http://schemas.openxmlformats.org/markup-compatibility/2006" xmlns:o="urn:schemas-microsoft-com:office:office" xmlns:r="http://schemas.openxmlformats.org/officeDocument/2006/relationships" xmlns:m="http://schemas.openxmlformats.org/officeDocument/2006/math" xmlns:v="urn:schemas-microsoft-com:vml" xmlns:wp14="http://schemas.microsoft.com/office/word/2010/wordprocessingDrawing" xmlns:wp="http://schemas.openxmlformats.org/drawingml/2006/wordprocessingDrawing" xmlns:w10="urn:schemas-microsoft-com:office:word" xmlns:w="http://schemas.openxmlformats.org/wordprocessingml/2006/main" xmlns:w14="http://schemas.microsoft.com/office/word/2010/wordml" xmlns:wpg="http://schemas.microsoft.com/office/word/2010/wordprocessingGroup" xmlns:wpi="http://schemas.microsoft.com/office/word/2010/wordprocessingInk" xmlns:wne="http://schemas.microsoft.com/office/word/2006/wordml" xmlns:wps="http://schemas.microsoft.com/office/word/2010/wordprocessingShape" mc:Ignorable="w14 wp14">
   <w:p>
     <w:pPr>
       <w:pStyle w:val="Header"/>
@@ -2870,12 +4020,14 @@
         <w:b/>
       </w:rPr>
     </w:pPr>
+    <w:proofErr w:type="spellStart"/>
     <w:r>
       <w:rPr>
         <w:b/>
       </w:rPr>
       <w:t>Pokemania</w:t>
     </w:r>
+    <w:proofErr w:type="spellEnd"/>
   </w:p>
   <w:p>
     <w:pPr>
@@ -2889,8 +4041,8 @@
 </file>
 
 <file path=word/numbering.xml><?xml version="1.0" encoding="utf-8"?>
-<w:numbering xmlns:wpc="http://schemas.microsoft.com/office/word/2010/wordprocessingCanvas" xmlns:cx="http://schemas.microsoft.com/office/drawing/2014/chartex" xmlns:cx1="http://schemas.microsoft.com/office/drawing/2015/9/8/chartex" xmlns:cx2="http://schemas.microsoft.com/office/drawing/2015/10/21/chartex" xmlns:cx3="http://schemas.microsoft.com/office/drawing/2016/5/9/chartex" xmlns:cx4="http://schemas.microsoft.com/office/drawing/2016/5/10/chartex" xmlns:cx5="http://schemas.microsoft.com/office/drawing/2016/5/11/chartex" xmlns:cx6="http://schemas.microsoft.com/office/drawing/2016/5/12/chartex" xmlns:cx7="http://schemas.microsoft.com/office/drawing/2016/5/13/chartex" xmlns:cx8="http://schemas.microsoft.com/office/drawing/2016/5/14/chartex" xmlns:mc="http://schemas.openxmlformats.org/markup-compatibility/2006" xmlns:aink="http://schemas.microsoft.com/office/drawing/2016/ink" xmlns:am3d="http://schemas.microsoft.com/office/drawing/2017/model3d" xmlns:o="urn:schemas-microsoft-com:office:office" xmlns:r="http://schemas.openxmlformats.org/officeDocument/2006/relationships" xmlns:m="http://schemas.openxmlformats.org/officeDocument/2006/math" xmlns:v="urn:schemas-microsoft-com:vml" xmlns:wp14="http://schemas.microsoft.com/office/word/2010/wordprocessingDrawing" xmlns:wp="http://schemas.openxmlformats.org/drawingml/2006/wordprocessingDrawing" xmlns:w10="urn:schemas-microsoft-com:office:word" xmlns:w="http://schemas.openxmlformats.org/wordprocessingml/2006/main" xmlns:w14="http://schemas.microsoft.com/office/word/2010/wordml" xmlns:w15="http://schemas.microsoft.com/office/word/2012/wordml" xmlns:w16cex="http://schemas.microsoft.com/office/word/2018/wordml/cex" xmlns:w16cid="http://schemas.microsoft.com/office/word/2016/wordml/cid" xmlns:w16="http://schemas.microsoft.com/office/word/2018/wordml" xmlns:w16se="http://schemas.microsoft.com/office/word/2015/wordml/symex" xmlns:wpg="http://schemas.microsoft.com/office/word/2010/wordprocessingGroup" xmlns:wpi="http://schemas.microsoft.com/office/word/2010/wordprocessingInk" xmlns:wne="http://schemas.microsoft.com/office/word/2006/wordml" xmlns:wps="http://schemas.microsoft.com/office/word/2010/wordprocessingShape" mc:Ignorable="w14 w15 w16se w16cid w16 w16cex wp14">
-  <w:abstractNum w:abstractNumId="0" w15:restartNumberingAfterBreak="0">
+<w:numbering xmlns:wpc="http://schemas.microsoft.com/office/word/2010/wordprocessingCanvas" xmlns:mc="http://schemas.openxmlformats.org/markup-compatibility/2006" xmlns:o="urn:schemas-microsoft-com:office:office" xmlns:r="http://schemas.openxmlformats.org/officeDocument/2006/relationships" xmlns:m="http://schemas.openxmlformats.org/officeDocument/2006/math" xmlns:v="urn:schemas-microsoft-com:vml" xmlns:wp14="http://schemas.microsoft.com/office/word/2010/wordprocessingDrawing" xmlns:wp="http://schemas.openxmlformats.org/drawingml/2006/wordprocessingDrawing" xmlns:w10="urn:schemas-microsoft-com:office:word" xmlns:w="http://schemas.openxmlformats.org/wordprocessingml/2006/main" xmlns:w14="http://schemas.microsoft.com/office/word/2010/wordml" xmlns:wpg="http://schemas.microsoft.com/office/word/2010/wordprocessingGroup" xmlns:wpi="http://schemas.microsoft.com/office/word/2010/wordprocessingInk" xmlns:wne="http://schemas.microsoft.com/office/word/2006/wordml" xmlns:wps="http://schemas.microsoft.com/office/word/2010/wordprocessingShape" mc:Ignorable="w14 wp14">
+  <w:abstractNum w:abstractNumId="0">
     <w:nsid w:val="00DC1D42"/>
     <w:multiLevelType w:val="hybridMultilevel"/>
     <w:tmpl w:val="68867894"/>
@@ -2976,7 +4128,7 @@
       </w:pPr>
     </w:lvl>
   </w:abstractNum>
-  <w:abstractNum w:abstractNumId="1" w15:restartNumberingAfterBreak="0">
+  <w:abstractNum w:abstractNumId="1">
     <w:nsid w:val="0E3D676D"/>
     <w:multiLevelType w:val="hybridMultilevel"/>
     <w:tmpl w:val="068C9990"/>
@@ -3065,7 +4217,7 @@
       </w:pPr>
     </w:lvl>
   </w:abstractNum>
-  <w:abstractNum w:abstractNumId="2" w15:restartNumberingAfterBreak="0">
+  <w:abstractNum w:abstractNumId="2">
     <w:nsid w:val="0F2A039C"/>
     <w:multiLevelType w:val="multilevel"/>
     <w:tmpl w:val="25D26040"/>
@@ -3186,7 +4338,7 @@
       </w:rPr>
     </w:lvl>
   </w:abstractNum>
-  <w:abstractNum w:abstractNumId="3" w15:restartNumberingAfterBreak="0">
+  <w:abstractNum w:abstractNumId="3">
     <w:nsid w:val="12870066"/>
     <w:multiLevelType w:val="hybridMultilevel"/>
     <w:tmpl w:val="D1BEEC10"/>
@@ -3272,7 +4424,7 @@
       </w:pPr>
     </w:lvl>
   </w:abstractNum>
-  <w:abstractNum w:abstractNumId="4" w15:restartNumberingAfterBreak="0">
+  <w:abstractNum w:abstractNumId="4">
     <w:nsid w:val="28562FEF"/>
     <w:multiLevelType w:val="hybridMultilevel"/>
     <w:tmpl w:val="40F08964"/>
@@ -3358,7 +4510,7 @@
       </w:pPr>
     </w:lvl>
   </w:abstractNum>
-  <w:abstractNum w:abstractNumId="5" w15:restartNumberingAfterBreak="0">
+  <w:abstractNum w:abstractNumId="5">
     <w:nsid w:val="2B645AD3"/>
     <w:multiLevelType w:val="hybridMultilevel"/>
     <w:tmpl w:val="38C2F7C2"/>
@@ -3444,7 +4596,7 @@
       </w:pPr>
     </w:lvl>
   </w:abstractNum>
-  <w:abstractNum w:abstractNumId="6" w15:restartNumberingAfterBreak="0">
+  <w:abstractNum w:abstractNumId="6">
     <w:nsid w:val="2B645BF2"/>
     <w:multiLevelType w:val="hybridMultilevel"/>
     <w:tmpl w:val="1EC26ED4"/>
@@ -3530,7 +4682,7 @@
       </w:pPr>
     </w:lvl>
   </w:abstractNum>
-  <w:abstractNum w:abstractNumId="7" w15:restartNumberingAfterBreak="0">
+  <w:abstractNum w:abstractNumId="7">
     <w:nsid w:val="38A83F74"/>
     <w:multiLevelType w:val="multilevel"/>
     <w:tmpl w:val="25D26040"/>
@@ -3651,7 +4803,7 @@
       </w:rPr>
     </w:lvl>
   </w:abstractNum>
-  <w:abstractNum w:abstractNumId="8" w15:restartNumberingAfterBreak="0">
+  <w:abstractNum w:abstractNumId="8">
     <w:nsid w:val="3C096F65"/>
     <w:multiLevelType w:val="hybridMultilevel"/>
     <w:tmpl w:val="0798AF02"/>
@@ -3737,7 +4889,7 @@
       </w:pPr>
     </w:lvl>
   </w:abstractNum>
-  <w:abstractNum w:abstractNumId="9" w15:restartNumberingAfterBreak="0">
+  <w:abstractNum w:abstractNumId="9">
     <w:nsid w:val="46735F55"/>
     <w:multiLevelType w:val="hybridMultilevel"/>
     <w:tmpl w:val="07E6506C"/>
@@ -3823,7 +4975,7 @@
       </w:pPr>
     </w:lvl>
   </w:abstractNum>
-  <w:abstractNum w:abstractNumId="10" w15:restartNumberingAfterBreak="0">
+  <w:abstractNum w:abstractNumId="10">
     <w:nsid w:val="4E6A0AF8"/>
     <w:multiLevelType w:val="hybridMultilevel"/>
     <w:tmpl w:val="E7844354"/>
@@ -3909,7 +5061,7 @@
       </w:pPr>
     </w:lvl>
   </w:abstractNum>
-  <w:abstractNum w:abstractNumId="11" w15:restartNumberingAfterBreak="0">
+  <w:abstractNum w:abstractNumId="11">
     <w:nsid w:val="55596E0A"/>
     <w:multiLevelType w:val="hybridMultilevel"/>
     <w:tmpl w:val="AEE8A3FC"/>
@@ -3995,7 +5147,7 @@
       </w:pPr>
     </w:lvl>
   </w:abstractNum>
-  <w:abstractNum w:abstractNumId="12" w15:restartNumberingAfterBreak="0">
+  <w:abstractNum w:abstractNumId="12">
     <w:nsid w:val="5B754F31"/>
     <w:multiLevelType w:val="hybridMultilevel"/>
     <w:tmpl w:val="A5A64624"/>
@@ -4081,7 +5233,7 @@
       </w:pPr>
     </w:lvl>
   </w:abstractNum>
-  <w:abstractNum w:abstractNumId="13" w15:restartNumberingAfterBreak="0">
+  <w:abstractNum w:abstractNumId="13">
     <w:nsid w:val="5C947137"/>
     <w:multiLevelType w:val="multilevel"/>
     <w:tmpl w:val="5D3AF226"/>
@@ -4202,7 +5354,7 @@
       </w:rPr>
     </w:lvl>
   </w:abstractNum>
-  <w:abstractNum w:abstractNumId="14" w15:restartNumberingAfterBreak="0">
+  <w:abstractNum w:abstractNumId="14">
     <w:nsid w:val="6A3A0628"/>
     <w:multiLevelType w:val="hybridMultilevel"/>
     <w:tmpl w:val="9392E96E"/>
@@ -4288,7 +5440,7 @@
       </w:pPr>
     </w:lvl>
   </w:abstractNum>
-  <w:abstractNum w:abstractNumId="15" w15:restartNumberingAfterBreak="0">
+  <w:abstractNum w:abstractNumId="15">
     <w:nsid w:val="7A4A4C57"/>
     <w:multiLevelType w:val="multilevel"/>
     <w:tmpl w:val="CE18281C"/>
@@ -4461,7 +5613,7 @@
 </file>
 
 <file path=word/styles.xml><?xml version="1.0" encoding="utf-8"?>
-<w:styles xmlns:mc="http://schemas.openxmlformats.org/markup-compatibility/2006" xmlns:r="http://schemas.openxmlformats.org/officeDocument/2006/relationships" xmlns:w="http://schemas.openxmlformats.org/wordprocessingml/2006/main" xmlns:w14="http://schemas.microsoft.com/office/word/2010/wordml" xmlns:w15="http://schemas.microsoft.com/office/word/2012/wordml" xmlns:w16cex="http://schemas.microsoft.com/office/word/2018/wordml/cex" xmlns:w16cid="http://schemas.microsoft.com/office/word/2016/wordml/cid" xmlns:w16="http://schemas.microsoft.com/office/word/2018/wordml" xmlns:w16se="http://schemas.microsoft.com/office/word/2015/wordml/symex" mc:Ignorable="w14 w15 w16se w16cid w16 w16cex">
+<w:styles xmlns:mc="http://schemas.openxmlformats.org/markup-compatibility/2006" xmlns:r="http://schemas.openxmlformats.org/officeDocument/2006/relationships" xmlns:w="http://schemas.openxmlformats.org/wordprocessingml/2006/main" xmlns:w14="http://schemas.microsoft.com/office/word/2010/wordml" mc:Ignorable="w14">
   <w:docDefaults>
     <w:rPrDefault>
       <w:rPr>
@@ -4477,383 +5629,145 @@
       </w:pPr>
     </w:pPrDefault>
   </w:docDefaults>
-  <w:latentStyles w:defLockedState="0" w:defUIPriority="99" w:defSemiHidden="0" w:defUnhideWhenUsed="0" w:defQFormat="0" w:count="376">
-    <w:lsdException w:name="Normal" w:uiPriority="0" w:qFormat="1"/>
-    <w:lsdException w:name="heading 1" w:uiPriority="9" w:qFormat="1"/>
-    <w:lsdException w:name="heading 2" w:semiHidden="1" w:uiPriority="9" w:unhideWhenUsed="1" w:qFormat="1"/>
-    <w:lsdException w:name="heading 3" w:semiHidden="1" w:uiPriority="9" w:unhideWhenUsed="1" w:qFormat="1"/>
-    <w:lsdException w:name="heading 4" w:semiHidden="1" w:uiPriority="9" w:unhideWhenUsed="1" w:qFormat="1"/>
-    <w:lsdException w:name="heading 5" w:semiHidden="1" w:uiPriority="9" w:unhideWhenUsed="1" w:qFormat="1"/>
-    <w:lsdException w:name="heading 6" w:semiHidden="1" w:uiPriority="9" w:unhideWhenUsed="1" w:qFormat="1"/>
-    <w:lsdException w:name="heading 7" w:semiHidden="1" w:uiPriority="9" w:unhideWhenUsed="1" w:qFormat="1"/>
-    <w:lsdException w:name="heading 8" w:semiHidden="1" w:uiPriority="9" w:unhideWhenUsed="1" w:qFormat="1"/>
-    <w:lsdException w:name="heading 9" w:semiHidden="1" w:uiPriority="9" w:unhideWhenUsed="1" w:qFormat="1"/>
-    <w:lsdException w:name="index 1" w:semiHidden="1" w:unhideWhenUsed="1"/>
-    <w:lsdException w:name="index 2" w:semiHidden="1" w:unhideWhenUsed="1"/>
-    <w:lsdException w:name="index 3" w:semiHidden="1" w:unhideWhenUsed="1"/>
-    <w:lsdException w:name="index 4" w:semiHidden="1" w:unhideWhenUsed="1"/>
-    <w:lsdException w:name="index 5" w:semiHidden="1" w:unhideWhenUsed="1"/>
-    <w:lsdException w:name="index 6" w:semiHidden="1" w:unhideWhenUsed="1"/>
-    <w:lsdException w:name="index 7" w:semiHidden="1" w:unhideWhenUsed="1"/>
-    <w:lsdException w:name="index 8" w:semiHidden="1" w:unhideWhenUsed="1"/>
-    <w:lsdException w:name="index 9" w:semiHidden="1" w:unhideWhenUsed="1"/>
-    <w:lsdException w:name="toc 1" w:semiHidden="1" w:uiPriority="39" w:unhideWhenUsed="1"/>
-    <w:lsdException w:name="toc 2" w:semiHidden="1" w:uiPriority="39" w:unhideWhenUsed="1"/>
-    <w:lsdException w:name="toc 3" w:semiHidden="1" w:uiPriority="39" w:unhideWhenUsed="1"/>
-    <w:lsdException w:name="toc 4" w:semiHidden="1" w:uiPriority="39" w:unhideWhenUsed="1"/>
-    <w:lsdException w:name="toc 5" w:semiHidden="1" w:uiPriority="39" w:unhideWhenUsed="1"/>
-    <w:lsdException w:name="toc 6" w:semiHidden="1" w:uiPriority="39" w:unhideWhenUsed="1"/>
-    <w:lsdException w:name="toc 7" w:semiHidden="1" w:uiPriority="39" w:unhideWhenUsed="1"/>
-    <w:lsdException w:name="toc 8" w:semiHidden="1" w:uiPriority="39" w:unhideWhenUsed="1"/>
-    <w:lsdException w:name="toc 9" w:semiHidden="1" w:uiPriority="39" w:unhideWhenUsed="1"/>
-    <w:lsdException w:name="Normal Indent" w:semiHidden="1" w:unhideWhenUsed="1"/>
-    <w:lsdException w:name="footnote text" w:semiHidden="1" w:unhideWhenUsed="1"/>
-    <w:lsdException w:name="annotation text" w:semiHidden="1" w:unhideWhenUsed="1"/>
-    <w:lsdException w:name="header" w:semiHidden="1" w:unhideWhenUsed="1"/>
-    <w:lsdException w:name="footer" w:semiHidden="1" w:unhideWhenUsed="1"/>
-    <w:lsdException w:name="index heading" w:semiHidden="1" w:unhideWhenUsed="1"/>
-    <w:lsdException w:name="caption" w:semiHidden="1" w:uiPriority="35" w:unhideWhenUsed="1" w:qFormat="1"/>
-    <w:lsdException w:name="table of figures" w:semiHidden="1" w:unhideWhenUsed="1"/>
-    <w:lsdException w:name="envelope address" w:semiHidden="1" w:unhideWhenUsed="1"/>
-    <w:lsdException w:name="envelope return" w:semiHidden="1" w:unhideWhenUsed="1"/>
-    <w:lsdException w:name="footnote reference" w:semiHidden="1" w:unhideWhenUsed="1"/>
-    <w:lsdException w:name="annotation reference" w:semiHidden="1" w:unhideWhenUsed="1"/>
-    <w:lsdException w:name="line number" w:semiHidden="1" w:unhideWhenUsed="1"/>
-    <w:lsdException w:name="page number" w:semiHidden="1" w:unhideWhenUsed="1"/>
-    <w:lsdException w:name="endnote reference" w:semiHidden="1" w:unhideWhenUsed="1"/>
-    <w:lsdException w:name="endnote text" w:semiHidden="1" w:unhideWhenUsed="1"/>
-    <w:lsdException w:name="table of authorities" w:semiHidden="1" w:unhideWhenUsed="1"/>
-    <w:lsdException w:name="macro" w:semiHidden="1" w:unhideWhenUsed="1"/>
-    <w:lsdException w:name="toa heading" w:semiHidden="1" w:unhideWhenUsed="1"/>
-    <w:lsdException w:name="List" w:semiHidden="1" w:unhideWhenUsed="1"/>
-    <w:lsdException w:name="List Bullet" w:semiHidden="1" w:unhideWhenUsed="1"/>
-    <w:lsdException w:name="List Number" w:semiHidden="1" w:unhideWhenUsed="1"/>
-    <w:lsdException w:name="List 2" w:semiHidden="1" w:unhideWhenUsed="1"/>
-    <w:lsdException w:name="List 3" w:semiHidden="1" w:unhideWhenUsed="1"/>
-    <w:lsdException w:name="List 4" w:semiHidden="1" w:unhideWhenUsed="1"/>
-    <w:lsdException w:name="List 5" w:semiHidden="1" w:unhideWhenUsed="1"/>
-    <w:lsdException w:name="List Bullet 2" w:semiHidden="1" w:unhideWhenUsed="1"/>
-    <w:lsdException w:name="List Bullet 3" w:semiHidden="1" w:unhideWhenUsed="1"/>
-    <w:lsdException w:name="List Bullet 4" w:semiHidden="1" w:unhideWhenUsed="1"/>
-    <w:lsdException w:name="List Bullet 5" w:semiHidden="1" w:unhideWhenUsed="1"/>
-    <w:lsdException w:name="List Number 2" w:semiHidden="1" w:unhideWhenUsed="1"/>
-    <w:lsdException w:name="List Number 3" w:semiHidden="1" w:unhideWhenUsed="1"/>
-    <w:lsdException w:name="List Number 4" w:semiHidden="1" w:unhideWhenUsed="1"/>
-    <w:lsdException w:name="List Number 5" w:semiHidden="1" w:unhideWhenUsed="1"/>
-    <w:lsdException w:name="Title" w:uiPriority="10" w:qFormat="1"/>
-    <w:lsdException w:name="Closing" w:semiHidden="1" w:unhideWhenUsed="1"/>
-    <w:lsdException w:name="Signature" w:semiHidden="1" w:unhideWhenUsed="1"/>
-    <w:lsdException w:name="Default Paragraph Font" w:semiHidden="1" w:uiPriority="1" w:unhideWhenUsed="1"/>
-    <w:lsdException w:name="Body Text" w:semiHidden="1" w:uiPriority="0" w:unhideWhenUsed="1"/>
-    <w:lsdException w:name="Body Text Indent" w:semiHidden="1" w:unhideWhenUsed="1"/>
-    <w:lsdException w:name="List Continue" w:semiHidden="1" w:unhideWhenUsed="1"/>
-    <w:lsdException w:name="List Continue 2" w:semiHidden="1" w:unhideWhenUsed="1"/>
-    <w:lsdException w:name="List Continue 3" w:semiHidden="1" w:unhideWhenUsed="1"/>
-    <w:lsdException w:name="List Continue 4" w:semiHidden="1" w:unhideWhenUsed="1"/>
-    <w:lsdException w:name="List Continue 5" w:semiHidden="1" w:unhideWhenUsed="1"/>
-    <w:lsdException w:name="Message Header" w:semiHidden="1" w:unhideWhenUsed="1"/>
-    <w:lsdException w:name="Subtitle" w:uiPriority="11" w:qFormat="1"/>
-    <w:lsdException w:name="Salutation" w:semiHidden="1" w:unhideWhenUsed="1"/>
-    <w:lsdException w:name="Date" w:semiHidden="1" w:unhideWhenUsed="1"/>
-    <w:lsdException w:name="Body Text First Indent" w:semiHidden="1" w:unhideWhenUsed="1"/>
-    <w:lsdException w:name="Body Text First Indent 2" w:semiHidden="1" w:unhideWhenUsed="1"/>
-    <w:lsdException w:name="Note Heading" w:semiHidden="1" w:unhideWhenUsed="1"/>
-    <w:lsdException w:name="Body Text 2" w:semiHidden="1" w:unhideWhenUsed="1"/>
-    <w:lsdException w:name="Body Text 3" w:semiHidden="1" w:unhideWhenUsed="1"/>
-    <w:lsdException w:name="Body Text Indent 2" w:semiHidden="1" w:unhideWhenUsed="1"/>
-    <w:lsdException w:name="Body Text Indent 3" w:semiHidden="1" w:unhideWhenUsed="1"/>
-    <w:lsdException w:name="Block Text" w:semiHidden="1" w:unhideWhenUsed="1"/>
-    <w:lsdException w:name="Hyperlink" w:semiHidden="1" w:unhideWhenUsed="1"/>
-    <w:lsdException w:name="FollowedHyperlink" w:semiHidden="1" w:unhideWhenUsed="1"/>
-    <w:lsdException w:name="Strong" w:uiPriority="22" w:qFormat="1"/>
-    <w:lsdException w:name="Emphasis" w:uiPriority="20" w:qFormat="1"/>
-    <w:lsdException w:name="Document Map" w:semiHidden="1" w:unhideWhenUsed="1"/>
-    <w:lsdException w:name="Plain Text" w:semiHidden="1" w:unhideWhenUsed="1"/>
-    <w:lsdException w:name="E-mail Signature" w:semiHidden="1" w:unhideWhenUsed="1"/>
-    <w:lsdException w:name="HTML Top of Form" w:semiHidden="1" w:unhideWhenUsed="1"/>
-    <w:lsdException w:name="HTML Bottom of Form" w:semiHidden="1" w:unhideWhenUsed="1"/>
-    <w:lsdException w:name="Normal (Web)" w:semiHidden="1" w:unhideWhenUsed="1"/>
-    <w:lsdException w:name="HTML Acronym" w:semiHidden="1" w:unhideWhenUsed="1"/>
-    <w:lsdException w:name="HTML Address" w:semiHidden="1" w:unhideWhenUsed="1"/>
-    <w:lsdException w:name="HTML Cite" w:semiHidden="1" w:unhideWhenUsed="1"/>
-    <w:lsdException w:name="HTML Code" w:semiHidden="1" w:unhideWhenUsed="1"/>
-    <w:lsdException w:name="HTML Definition" w:semiHidden="1" w:unhideWhenUsed="1"/>
-    <w:lsdException w:name="HTML Keyboard" w:semiHidden="1" w:unhideWhenUsed="1"/>
-    <w:lsdException w:name="HTML Preformatted" w:semiHidden="1" w:unhideWhenUsed="1"/>
-    <w:lsdException w:name="HTML Sample" w:semiHidden="1" w:unhideWhenUsed="1"/>
-    <w:lsdException w:name="HTML Typewriter" w:semiHidden="1" w:unhideWhenUsed="1"/>
-    <w:lsdException w:name="HTML Variable" w:semiHidden="1" w:unhideWhenUsed="1"/>
-    <w:lsdException w:name="Normal Table" w:semiHidden="1" w:unhideWhenUsed="1"/>
-    <w:lsdException w:name="annotation subject" w:semiHidden="1" w:unhideWhenUsed="1"/>
-    <w:lsdException w:name="No List" w:semiHidden="1" w:unhideWhenUsed="1"/>
-    <w:lsdException w:name="Outline List 1" w:semiHidden="1" w:unhideWhenUsed="1"/>
-    <w:lsdException w:name="Outline List 2" w:semiHidden="1" w:unhideWhenUsed="1"/>
-    <w:lsdException w:name="Outline List 3" w:semiHidden="1" w:unhideWhenUsed="1"/>
-    <w:lsdException w:name="Table Simple 1" w:semiHidden="1" w:unhideWhenUsed="1"/>
-    <w:lsdException w:name="Table Simple 2" w:semiHidden="1" w:unhideWhenUsed="1"/>
-    <w:lsdException w:name="Table Simple 3" w:semiHidden="1" w:unhideWhenUsed="1"/>
-    <w:lsdException w:name="Table Classic 1" w:semiHidden="1" w:unhideWhenUsed="1"/>
-    <w:lsdException w:name="Table Classic 2" w:semiHidden="1" w:unhideWhenUsed="1"/>
-    <w:lsdException w:name="Table Classic 3" w:semiHidden="1" w:unhideWhenUsed="1"/>
-    <w:lsdException w:name="Table Classic 4" w:semiHidden="1" w:unhideWhenUsed="1"/>
-    <w:lsdException w:name="Table Colorful 1" w:semiHidden="1" w:unhideWhenUsed="1"/>
-    <w:lsdException w:name="Table Colorful 2" w:semiHidden="1" w:unhideWhenUsed="1"/>
-    <w:lsdException w:name="Table Colorful 3" w:semiHidden="1" w:unhideWhenUsed="1"/>
-    <w:lsdException w:name="Table Columns 1" w:semiHidden="1" w:unhideWhenUsed="1"/>
-    <w:lsdException w:name="Table Columns 2" w:semiHidden="1" w:unhideWhenUsed="1"/>
-    <w:lsdException w:name="Table Columns 3" w:semiHidden="1" w:unhideWhenUsed="1"/>
-    <w:lsdException w:name="Table Columns 4" w:semiHidden="1" w:unhideWhenUsed="1"/>
-    <w:lsdException w:name="Table Columns 5" w:semiHidden="1" w:unhideWhenUsed="1"/>
-    <w:lsdException w:name="Table Grid 1" w:semiHidden="1" w:unhideWhenUsed="1"/>
-    <w:lsdException w:name="Table Grid 2" w:semiHidden="1" w:unhideWhenUsed="1"/>
-    <w:lsdException w:name="Table Grid 3" w:semiHidden="1" w:unhideWhenUsed="1"/>
-    <w:lsdException w:name="Table Grid 4" w:semiHidden="1" w:unhideWhenUsed="1"/>
-    <w:lsdException w:name="Table Grid 5" w:semiHidden="1" w:unhideWhenUsed="1"/>
-    <w:lsdException w:name="Table Grid 6" w:semiHidden="1" w:unhideWhenUsed="1"/>
-    <w:lsdException w:name="Table Grid 7" w:semiHidden="1" w:unhideWhenUsed="1"/>
-    <w:lsdException w:name="Table Grid 8" w:semiHidden="1" w:unhideWhenUsed="1"/>
-    <w:lsdException w:name="Table List 1" w:semiHidden="1" w:unhideWhenUsed="1"/>
-    <w:lsdException w:name="Table List 2" w:semiHidden="1" w:unhideWhenUsed="1"/>
-    <w:lsdException w:name="Table List 3" w:semiHidden="1" w:unhideWhenUsed="1"/>
-    <w:lsdException w:name="Table List 4" w:semiHidden="1" w:unhideWhenUsed="1"/>
-    <w:lsdException w:name="Table List 5" w:semiHidden="1" w:unhideWhenUsed="1"/>
-    <w:lsdException w:name="Table List 6" w:semiHidden="1" w:unhideWhenUsed="1"/>
-    <w:lsdException w:name="Table List 7" w:semiHidden="1" w:unhideWhenUsed="1"/>
-    <w:lsdException w:name="Table List 8" w:semiHidden="1" w:unhideWhenUsed="1"/>
-    <w:lsdException w:name="Table 3D effects 1" w:semiHidden="1" w:unhideWhenUsed="1"/>
-    <w:lsdException w:name="Table 3D effects 2" w:semiHidden="1" w:unhideWhenUsed="1"/>
-    <w:lsdException w:name="Table 3D effects 3" w:semiHidden="1" w:unhideWhenUsed="1"/>
-    <w:lsdException w:name="Table Contemporary" w:semiHidden="1" w:unhideWhenUsed="1"/>
-    <w:lsdException w:name="Table Elegant" w:semiHidden="1" w:unhideWhenUsed="1"/>
-    <w:lsdException w:name="Table Professional" w:semiHidden="1" w:unhideWhenUsed="1"/>
-    <w:lsdException w:name="Table Subtle 1" w:semiHidden="1" w:unhideWhenUsed="1"/>
-    <w:lsdException w:name="Table Subtle 2" w:semiHidden="1" w:unhideWhenUsed="1"/>
-    <w:lsdException w:name="Table Web 1" w:semiHidden="1" w:unhideWhenUsed="1"/>
-    <w:lsdException w:name="Table Web 2" w:semiHidden="1" w:unhideWhenUsed="1"/>
-    <w:lsdException w:name="Table Web 3" w:semiHidden="1" w:unhideWhenUsed="1"/>
-    <w:lsdException w:name="Balloon Text" w:semiHidden="1" w:unhideWhenUsed="1"/>
-    <w:lsdException w:name="Table Grid" w:semiHidden="1" w:uiPriority="39" w:unhideWhenUsed="1"/>
-    <w:lsdException w:name="Table Theme" w:semiHidden="1" w:unhideWhenUsed="1"/>
-    <w:lsdException w:name="Placeholder Text" w:semiHidden="1"/>
-    <w:lsdException w:name="No Spacing" w:uiPriority="1" w:qFormat="1"/>
-    <w:lsdException w:name="Light Shading" w:uiPriority="60"/>
-    <w:lsdException w:name="Light List" w:uiPriority="61"/>
-    <w:lsdException w:name="Light Grid" w:uiPriority="62"/>
-    <w:lsdException w:name="Medium Shading 1" w:uiPriority="63"/>
-    <w:lsdException w:name="Medium Shading 2" w:uiPriority="64"/>
-    <w:lsdException w:name="Medium List 1" w:uiPriority="65"/>
-    <w:lsdException w:name="Medium List 2" w:uiPriority="66"/>
-    <w:lsdException w:name="Medium Grid 1" w:uiPriority="67"/>
-    <w:lsdException w:name="Medium Grid 2" w:uiPriority="68"/>
-    <w:lsdException w:name="Medium Grid 3" w:uiPriority="69"/>
-    <w:lsdException w:name="Dark List" w:uiPriority="70"/>
-    <w:lsdException w:name="Colorful Shading" w:uiPriority="71"/>
-    <w:lsdException w:name="Colorful List" w:uiPriority="72"/>
-    <w:lsdException w:name="Colorful Grid" w:uiPriority="73"/>
-    <w:lsdException w:name="Light Shading Accent 1" w:uiPriority="60"/>
-    <w:lsdException w:name="Light List Accent 1" w:uiPriority="61"/>
-    <w:lsdException w:name="Light Grid Accent 1" w:uiPriority="62"/>
-    <w:lsdException w:name="Medium Shading 1 Accent 1" w:uiPriority="63"/>
-    <w:lsdException w:name="Medium Shading 2 Accent 1" w:uiPriority="64"/>
-    <w:lsdException w:name="Medium List 1 Accent 1" w:uiPriority="65"/>
-    <w:lsdException w:name="Revision" w:semiHidden="1"/>
-    <w:lsdException w:name="List Paragraph" w:uiPriority="34" w:qFormat="1"/>
-    <w:lsdException w:name="Quote" w:uiPriority="29" w:qFormat="1"/>
-    <w:lsdException w:name="Intense Quote" w:uiPriority="30" w:qFormat="1"/>
-    <w:lsdException w:name="Medium List 2 Accent 1" w:uiPriority="66"/>
-    <w:lsdException w:name="Medium Grid 1 Accent 1" w:uiPriority="67"/>
-    <w:lsdException w:name="Medium Grid 2 Accent 1" w:uiPriority="68"/>
-    <w:lsdException w:name="Medium Grid 3 Accent 1" w:uiPriority="69"/>
-    <w:lsdException w:name="Dark List Accent 1" w:uiPriority="70"/>
-    <w:lsdException w:name="Colorful Shading Accent 1" w:uiPriority="71"/>
-    <w:lsdException w:name="Colorful List Accent 1" w:uiPriority="72"/>
-    <w:lsdException w:name="Colorful Grid Accent 1" w:uiPriority="73"/>
-    <w:lsdException w:name="Light Shading Accent 2" w:uiPriority="60"/>
-    <w:lsdException w:name="Light List Accent 2" w:uiPriority="61"/>
-    <w:lsdException w:name="Light Grid Accent 2" w:uiPriority="62"/>
-    <w:lsdException w:name="Medium Shading 1 Accent 2" w:uiPriority="63"/>
-    <w:lsdException w:name="Medium Shading 2 Accent 2" w:uiPriority="64"/>
-    <w:lsdException w:name="Medium List 1 Accent 2" w:uiPriority="65"/>
-    <w:lsdException w:name="Medium List 2 Accent 2" w:uiPriority="66"/>
-    <w:lsdException w:name="Medium Grid 1 Accent 2" w:uiPriority="67"/>
-    <w:lsdException w:name="Medium Grid 2 Accent 2" w:uiPriority="68"/>
-    <w:lsdException w:name="Medium Grid 3 Accent 2" w:uiPriority="69"/>
-    <w:lsdException w:name="Dark List Accent 2" w:uiPriority="70"/>
-    <w:lsdException w:name="Colorful Shading Accent 2" w:uiPriority="71"/>
-    <w:lsdException w:name="Colorful List Accent 2" w:uiPriority="72"/>
-    <w:lsdException w:name="Colorful Grid Accent 2" w:uiPriority="73"/>
-    <w:lsdException w:name="Light Shading Accent 3" w:uiPriority="60"/>
-    <w:lsdException w:name="Light List Accent 3" w:uiPriority="61"/>
-    <w:lsdException w:name="Light Grid Accent 3" w:uiPriority="62"/>
-    <w:lsdException w:name="Medium Shading 1 Accent 3" w:uiPriority="63"/>
-    <w:lsdException w:name="Medium Shading 2 Accent 3" w:uiPriority="64"/>
-    <w:lsdException w:name="Medium List 1 Accent 3" w:uiPriority="65"/>
-    <w:lsdException w:name="Medium List 2 Accent 3" w:uiPriority="66"/>
-    <w:lsdException w:name="Medium Grid 1 Accent 3" w:uiPriority="67"/>
-    <w:lsdException w:name="Medium Grid 2 Accent 3" w:uiPriority="68"/>
-    <w:lsdException w:name="Medium Grid 3 Accent 3" w:uiPriority="69"/>
-    <w:lsdException w:name="Dark List Accent 3" w:uiPriority="70"/>
-    <w:lsdException w:name="Colorful Shading Accent 3" w:uiPriority="71"/>
-    <w:lsdException w:name="Colorful List Accent 3" w:uiPriority="72"/>
-    <w:lsdException w:name="Colorful Grid Accent 3" w:uiPriority="73"/>
-    <w:lsdException w:name="Light Shading Accent 4" w:uiPriority="60"/>
-    <w:lsdException w:name="Light List Accent 4" w:uiPriority="61"/>
-    <w:lsdException w:name="Light Grid Accent 4" w:uiPriority="62"/>
-    <w:lsdException w:name="Medium Shading 1 Accent 4" w:uiPriority="63"/>
-    <w:lsdException w:name="Medium Shading 2 Accent 4" w:uiPriority="64"/>
-    <w:lsdException w:name="Medium List 1 Accent 4" w:uiPriority="65"/>
-    <w:lsdException w:name="Medium List 2 Accent 4" w:uiPriority="66"/>
-    <w:lsdException w:name="Medium Grid 1 Accent 4" w:uiPriority="67"/>
-    <w:lsdException w:name="Medium Grid 2 Accent 4" w:uiPriority="68"/>
-    <w:lsdException w:name="Medium Grid 3 Accent 4" w:uiPriority="69"/>
-    <w:lsdException w:name="Dark List Accent 4" w:uiPriority="70"/>
-    <w:lsdException w:name="Colorful Shading Accent 4" w:uiPriority="71"/>
-    <w:lsdException w:name="Colorful List Accent 4" w:uiPriority="72"/>
-    <w:lsdException w:name="Colorful Grid Accent 4" w:uiPriority="73"/>
-    <w:lsdException w:name="Light Shading Accent 5" w:uiPriority="60"/>
-    <w:lsdException w:name="Light List Accent 5" w:uiPriority="61"/>
-    <w:lsdException w:name="Light Grid Accent 5" w:uiPriority="62"/>
-    <w:lsdException w:name="Medium Shading 1 Accent 5" w:uiPriority="63"/>
-    <w:lsdException w:name="Medium Shading 2 Accent 5" w:uiPriority="64"/>
-    <w:lsdException w:name="Medium List 1 Accent 5" w:uiPriority="65"/>
-    <w:lsdException w:name="Medium List 2 Accent 5" w:uiPriority="66"/>
-    <w:lsdException w:name="Medium Grid 1 Accent 5" w:uiPriority="67"/>
-    <w:lsdException w:name="Medium Grid 2 Accent 5" w:uiPriority="68"/>
-    <w:lsdException w:name="Medium Grid 3 Accent 5" w:uiPriority="69"/>
-    <w:lsdException w:name="Dark List Accent 5" w:uiPriority="70"/>
-    <w:lsdException w:name="Colorful Shading Accent 5" w:uiPriority="71"/>
-    <w:lsdException w:name="Colorful List Accent 5" w:uiPriority="72"/>
-    <w:lsdException w:name="Colorful Grid Accent 5" w:uiPriority="73"/>
-    <w:lsdException w:name="Light Shading Accent 6" w:uiPriority="60"/>
-    <w:lsdException w:name="Light List Accent 6" w:uiPriority="61"/>
-    <w:lsdException w:name="Light Grid Accent 6" w:uiPriority="62"/>
-    <w:lsdException w:name="Medium Shading 1 Accent 6" w:uiPriority="63"/>
-    <w:lsdException w:name="Medium Shading 2 Accent 6" w:uiPriority="64"/>
-    <w:lsdException w:name="Medium List 1 Accent 6" w:uiPriority="65"/>
-    <w:lsdException w:name="Medium List 2 Accent 6" w:uiPriority="66"/>
-    <w:lsdException w:name="Medium Grid 1 Accent 6" w:uiPriority="67"/>
-    <w:lsdException w:name="Medium Grid 2 Accent 6" w:uiPriority="68"/>
-    <w:lsdException w:name="Medium Grid 3 Accent 6" w:uiPriority="69"/>
-    <w:lsdException w:name="Dark List Accent 6" w:uiPriority="70"/>
-    <w:lsdException w:name="Colorful Shading Accent 6" w:uiPriority="71"/>
-    <w:lsdException w:name="Colorful List Accent 6" w:uiPriority="72"/>
-    <w:lsdException w:name="Colorful Grid Accent 6" w:uiPriority="73"/>
-    <w:lsdException w:name="Subtle Emphasis" w:uiPriority="19" w:qFormat="1"/>
-    <w:lsdException w:name="Intense Emphasis" w:uiPriority="21" w:qFormat="1"/>
-    <w:lsdException w:name="Subtle Reference" w:uiPriority="31" w:qFormat="1"/>
-    <w:lsdException w:name="Intense Reference" w:uiPriority="32" w:qFormat="1"/>
-    <w:lsdException w:name="Book Title" w:uiPriority="33" w:qFormat="1"/>
-    <w:lsdException w:name="Bibliography" w:semiHidden="1" w:uiPriority="37" w:unhideWhenUsed="1"/>
-    <w:lsdException w:name="TOC Heading" w:semiHidden="1" w:uiPriority="39" w:unhideWhenUsed="1" w:qFormat="1"/>
-    <w:lsdException w:name="Plain Table 1" w:uiPriority="41"/>
-    <w:lsdException w:name="Plain Table 2" w:uiPriority="42"/>
-    <w:lsdException w:name="Plain Table 3" w:uiPriority="43"/>
-    <w:lsdException w:name="Plain Table 4" w:uiPriority="44"/>
-    <w:lsdException w:name="Plain Table 5" w:uiPriority="45"/>
-    <w:lsdException w:name="Grid Table Light" w:uiPriority="40"/>
-    <w:lsdException w:name="Grid Table 1 Light" w:uiPriority="46"/>
-    <w:lsdException w:name="Grid Table 2" w:uiPriority="47"/>
-    <w:lsdException w:name="Grid Table 3" w:uiPriority="48"/>
-    <w:lsdException w:name="Grid Table 4" w:uiPriority="49"/>
-    <w:lsdException w:name="Grid Table 5 Dark" w:uiPriority="50"/>
-    <w:lsdException w:name="Grid Table 6 Colorful" w:uiPriority="51"/>
-    <w:lsdException w:name="Grid Table 7 Colorful" w:uiPriority="52"/>
-    <w:lsdException w:name="Grid Table 1 Light Accent 1" w:uiPriority="46"/>
-    <w:lsdException w:name="Grid Table 2 Accent 1" w:uiPriority="47"/>
-    <w:lsdException w:name="Grid Table 3 Accent 1" w:uiPriority="48"/>
-    <w:lsdException w:name="Grid Table 4 Accent 1" w:uiPriority="49"/>
-    <w:lsdException w:name="Grid Table 5 Dark Accent 1" w:uiPriority="50"/>
-    <w:lsdException w:name="Grid Table 6 Colorful Accent 1" w:uiPriority="51"/>
-    <w:lsdException w:name="Grid Table 7 Colorful Accent 1" w:uiPriority="52"/>
-    <w:lsdException w:name="Grid Table 1 Light Accent 2" w:uiPriority="46"/>
-    <w:lsdException w:name="Grid Table 2 Accent 2" w:uiPriority="47"/>
-    <w:lsdException w:name="Grid Table 3 Accent 2" w:uiPriority="48"/>
-    <w:lsdException w:name="Grid Table 4 Accent 2" w:uiPriority="49"/>
-    <w:lsdException w:name="Grid Table 5 Dark Accent 2" w:uiPriority="50"/>
-    <w:lsdException w:name="Grid Table 6 Colorful Accent 2" w:uiPriority="51"/>
-    <w:lsdException w:name="Grid Table 7 Colorful Accent 2" w:uiPriority="52"/>
-    <w:lsdException w:name="Grid Table 1 Light Accent 3" w:uiPriority="46"/>
-    <w:lsdException w:name="Grid Table 2 Accent 3" w:uiPriority="47"/>
-    <w:lsdException w:name="Grid Table 3 Accent 3" w:uiPriority="48"/>
-    <w:lsdException w:name="Grid Table 4 Accent 3" w:uiPriority="49"/>
-    <w:lsdException w:name="Grid Table 5 Dark Accent 3" w:uiPriority="50"/>
-    <w:lsdException w:name="Grid Table 6 Colorful Accent 3" w:uiPriority="51"/>
-    <w:lsdException w:name="Grid Table 7 Colorful Accent 3" w:uiPriority="52"/>
-    <w:lsdException w:name="Grid Table 1 Light Accent 4" w:uiPriority="46"/>
-    <w:lsdException w:name="Grid Table 2 Accent 4" w:uiPriority="47"/>
-    <w:lsdException w:name="Grid Table 3 Accent 4" w:uiPriority="48"/>
-    <w:lsdException w:name="Grid Table 4 Accent 4" w:uiPriority="49"/>
-    <w:lsdException w:name="Grid Table 5 Dark Accent 4" w:uiPriority="50"/>
-    <w:lsdException w:name="Grid Table 6 Colorful Accent 4" w:uiPriority="51"/>
-    <w:lsdException w:name="Grid Table 7 Colorful Accent 4" w:uiPriority="52"/>
-    <w:lsdException w:name="Grid Table 1 Light Accent 5" w:uiPriority="46"/>
-    <w:lsdException w:name="Grid Table 2 Accent 5" w:uiPriority="47"/>
-    <w:lsdException w:name="Grid Table 3 Accent 5" w:uiPriority="48"/>
-    <w:lsdException w:name="Grid Table 4 Accent 5" w:uiPriority="49"/>
-    <w:lsdException w:name="Grid Table 5 Dark Accent 5" w:uiPriority="50"/>
-    <w:lsdException w:name="Grid Table 6 Colorful Accent 5" w:uiPriority="51"/>
-    <w:lsdException w:name="Grid Table 7 Colorful Accent 5" w:uiPriority="52"/>
-    <w:lsdException w:name="Grid Table 1 Light Accent 6" w:uiPriority="46"/>
-    <w:lsdException w:name="Grid Table 2 Accent 6" w:uiPriority="47"/>
-    <w:lsdException w:name="Grid Table 3 Accent 6" w:uiPriority="48"/>
-    <w:lsdException w:name="Grid Table 4 Accent 6" w:uiPriority="49"/>
-    <w:lsdException w:name="Grid Table 5 Dark Accent 6" w:uiPriority="50"/>
-    <w:lsdException w:name="Grid Table 6 Colorful Accent 6" w:uiPriority="51"/>
-    <w:lsdException w:name="Grid Table 7 Colorful Accent 6" w:uiPriority="52"/>
-    <w:lsdException w:name="List Table 1 Light" w:uiPriority="46"/>
-    <w:lsdException w:name="List Table 2" w:uiPriority="47"/>
-    <w:lsdException w:name="List Table 3" w:uiPriority="48"/>
-    <w:lsdException w:name="List Table 4" w:uiPriority="49"/>
-    <w:lsdException w:name="List Table 5 Dark" w:uiPriority="50"/>
-    <w:lsdException w:name="List Table 6 Colorful" w:uiPriority="51"/>
-    <w:lsdException w:name="List Table 7 Colorful" w:uiPriority="52"/>
-    <w:lsdException w:name="List Table 1 Light Accent 1" w:uiPriority="46"/>
-    <w:lsdException w:name="List Table 2 Accent 1" w:uiPriority="47"/>
-    <w:lsdException w:name="List Table 3 Accent 1" w:uiPriority="48"/>
-    <w:lsdException w:name="List Table 4 Accent 1" w:uiPriority="49"/>
-    <w:lsdException w:name="List Table 5 Dark Accent 1" w:uiPriority="50"/>
-    <w:lsdException w:name="List Table 6 Colorful Accent 1" w:uiPriority="51"/>
-    <w:lsdException w:name="List Table 7 Colorful Accent 1" w:uiPriority="52"/>
-    <w:lsdException w:name="List Table 1 Light Accent 2" w:uiPriority="46"/>
-    <w:lsdException w:name="List Table 2 Accent 2" w:uiPriority="47"/>
-    <w:lsdException w:name="List Table 3 Accent 2" w:uiPriority="48"/>
-    <w:lsdException w:name="List Table 4 Accent 2" w:uiPriority="49"/>
-    <w:lsdException w:name="List Table 5 Dark Accent 2" w:uiPriority="50"/>
-    <w:lsdException w:name="List Table 6 Colorful Accent 2" w:uiPriority="51"/>
-    <w:lsdException w:name="List Table 7 Colorful Accent 2" w:uiPriority="52"/>
-    <w:lsdException w:name="List Table 1 Light Accent 3" w:uiPriority="46"/>
-    <w:lsdException w:name="List Table 2 Accent 3" w:uiPriority="47"/>
-    <w:lsdException w:name="List Table 3 Accent 3" w:uiPriority="48"/>
-    <w:lsdException w:name="List Table 4 Accent 3" w:uiPriority="49"/>
-    <w:lsdException w:name="List Table 5 Dark Accent 3" w:uiPriority="50"/>
-    <w:lsdException w:name="List Table 6 Colorful Accent 3" w:uiPriority="51"/>
-    <w:lsdException w:name="List Table 7 Colorful Accent 3" w:uiPriority="52"/>
-    <w:lsdException w:name="List Table 1 Light Accent 4" w:uiPriority="46"/>
-    <w:lsdException w:name="List Table 2 Accent 4" w:uiPriority="47"/>
-    <w:lsdException w:name="List Table 3 Accent 4" w:uiPriority="48"/>
-    <w:lsdException w:name="List Table 4 Accent 4" w:uiPriority="49"/>
-    <w:lsdException w:name="List Table 5 Dark Accent 4" w:uiPriority="50"/>
-    <w:lsdException w:name="List Table 6 Colorful Accent 4" w:uiPriority="51"/>
-    <w:lsdException w:name="List Table 7 Colorful Accent 4" w:uiPriority="52"/>
-    <w:lsdException w:name="List Table 1 Light Accent 5" w:uiPriority="46"/>
-    <w:lsdException w:name="List Table 2 Accent 5" w:uiPriority="47"/>
-    <w:lsdException w:name="List Table 3 Accent 5" w:uiPriority="48"/>
-    <w:lsdException w:name="List Table 4 Accent 5" w:uiPriority="49"/>
-    <w:lsdException w:name="List Table 5 Dark Accent 5" w:uiPriority="50"/>
-    <w:lsdException w:name="List Table 6 Colorful Accent 5" w:uiPriority="51"/>
-    <w:lsdException w:name="List Table 7 Colorful Accent 5" w:uiPriority="52"/>
-    <w:lsdException w:name="List Table 1 Light Accent 6" w:uiPriority="46"/>
-    <w:lsdException w:name="List Table 2 Accent 6" w:uiPriority="47"/>
-    <w:lsdException w:name="List Table 3 Accent 6" w:uiPriority="48"/>
-    <w:lsdException w:name="List Table 4 Accent 6" w:uiPriority="49"/>
-    <w:lsdException w:name="List Table 5 Dark Accent 6" w:uiPriority="50"/>
-    <w:lsdException w:name="List Table 6 Colorful Accent 6" w:uiPriority="51"/>
-    <w:lsdException w:name="List Table 7 Colorful Accent 6" w:uiPriority="52"/>
-    <w:lsdException w:name="Mention" w:semiHidden="1" w:unhideWhenUsed="1"/>
-    <w:lsdException w:name="Smart Hyperlink" w:semiHidden="1" w:unhideWhenUsed="1"/>
-    <w:lsdException w:name="Hashtag" w:semiHidden="1" w:unhideWhenUsed="1"/>
-    <w:lsdException w:name="Unresolved Mention" w:semiHidden="1" w:unhideWhenUsed="1"/>
-    <w:lsdException w:name="Smart Link" w:semiHidden="1" w:unhideWhenUsed="1"/>
+  <w:latentStyles w:defLockedState="0" w:defUIPriority="99" w:defSemiHidden="1" w:defUnhideWhenUsed="1" w:defQFormat="0" w:count="267">
+    <w:lsdException w:name="Normal" w:semiHidden="0" w:uiPriority="0" w:unhideWhenUsed="0" w:qFormat="1"/>
+    <w:lsdException w:name="heading 1" w:semiHidden="0" w:uiPriority="9" w:unhideWhenUsed="0" w:qFormat="1"/>
+    <w:lsdException w:name="heading 2" w:uiPriority="9" w:qFormat="1"/>
+    <w:lsdException w:name="heading 3" w:uiPriority="9" w:qFormat="1"/>
+    <w:lsdException w:name="heading 4" w:uiPriority="9" w:qFormat="1"/>
+    <w:lsdException w:name="heading 5" w:uiPriority="9" w:qFormat="1"/>
+    <w:lsdException w:name="heading 6" w:uiPriority="9" w:qFormat="1"/>
+    <w:lsdException w:name="heading 7" w:uiPriority="9" w:qFormat="1"/>
+    <w:lsdException w:name="heading 8" w:uiPriority="9" w:qFormat="1"/>
+    <w:lsdException w:name="heading 9" w:uiPriority="9" w:qFormat="1"/>
+    <w:lsdException w:name="toc 1" w:uiPriority="39"/>
+    <w:lsdException w:name="toc 2" w:uiPriority="39"/>
+    <w:lsdException w:name="toc 3" w:uiPriority="39"/>
+    <w:lsdException w:name="toc 4" w:uiPriority="39"/>
+    <w:lsdException w:name="toc 5" w:uiPriority="39"/>
+    <w:lsdException w:name="toc 6" w:uiPriority="39"/>
+    <w:lsdException w:name="toc 7" w:uiPriority="39"/>
+    <w:lsdException w:name="toc 8" w:uiPriority="39"/>
+    <w:lsdException w:name="toc 9" w:uiPriority="39"/>
+    <w:lsdException w:name="caption" w:uiPriority="35" w:qFormat="1"/>
+    <w:lsdException w:name="Title" w:semiHidden="0" w:uiPriority="10" w:unhideWhenUsed="0" w:qFormat="1"/>
+    <w:lsdException w:name="Default Paragraph Font" w:uiPriority="1"/>
+    <w:lsdException w:name="Body Text" w:uiPriority="0"/>
+    <w:lsdException w:name="Subtitle" w:semiHidden="0" w:uiPriority="11" w:unhideWhenUsed="0" w:qFormat="1"/>
+    <w:lsdException w:name="Strong" w:semiHidden="0" w:uiPriority="22" w:unhideWhenUsed="0" w:qFormat="1"/>
+    <w:lsdException w:name="Emphasis" w:semiHidden="0" w:uiPriority="20" w:unhideWhenUsed="0" w:qFormat="1"/>
+    <w:lsdException w:name="Table Grid" w:semiHidden="0" w:uiPriority="39" w:unhideWhenUsed="0"/>
+    <w:lsdException w:name="Placeholder Text" w:unhideWhenUsed="0"/>
+    <w:lsdException w:name="No Spacing" w:semiHidden="0" w:uiPriority="1" w:unhideWhenUsed="0" w:qFormat="1"/>
+    <w:lsdException w:name="Light Shading" w:semiHidden="0" w:uiPriority="60" w:unhideWhenUsed="0"/>
+    <w:lsdException w:name="Light List" w:semiHidden="0" w:uiPriority="61" w:unhideWhenUsed="0"/>
+    <w:lsdException w:name="Light Grid" w:semiHidden="0" w:uiPriority="62" w:unhideWhenUsed="0"/>
+    <w:lsdException w:name="Medium Shading 1" w:semiHidden="0" w:uiPriority="63" w:unhideWhenUsed="0"/>
+    <w:lsdException w:name="Medium Shading 2" w:semiHidden="0" w:uiPriority="64" w:unhideWhenUsed="0"/>
+    <w:lsdException w:name="Medium List 1" w:semiHidden="0" w:uiPriority="65" w:unhideWhenUsed="0"/>
+    <w:lsdException w:name="Medium List 2" w:semiHidden="0" w:uiPriority="66" w:unhideWhenUsed="0"/>
+    <w:lsdException w:name="Medium Grid 1" w:semiHidden="0" w:uiPriority="67" w:unhideWhenUsed="0"/>
+    <w:lsdException w:name="Medium Grid 2" w:semiHidden="0" w:uiPriority="68" w:unhideWhenUsed="0"/>
+    <w:lsdException w:name="Medium Grid 3" w:semiHidden="0" w:uiPriority="69" w:unhideWhenUsed="0"/>
+    <w:lsdException w:name="Dark List" w:semiHidden="0" w:uiPriority="70" w:unhideWhenUsed="0"/>
+    <w:lsdException w:name="Colorful Shading" w:semiHidden="0" w:uiPriority="71" w:unhideWhenUsed="0"/>
+    <w:lsdException w:name="Colorful List" w:semiHidden="0" w:uiPriority="72" w:unhideWhenUsed="0"/>
+    <w:lsdException w:name="Colorful Grid" w:semiHidden="0" w:uiPriority="73" w:unhideWhenUsed="0"/>
+    <w:lsdException w:name="Light Shading Accent 1" w:semiHidden="0" w:uiPriority="60" w:unhideWhenUsed="0"/>
+    <w:lsdException w:name="Light List Accent 1" w:semiHidden="0" w:uiPriority="61" w:unhideWhenUsed="0"/>
+    <w:lsdException w:name="Light Grid Accent 1" w:semiHidden="0" w:uiPriority="62" w:unhideWhenUsed="0"/>
+    <w:lsdException w:name="Medium Shading 1 Accent 1" w:semiHidden="0" w:uiPriority="63" w:unhideWhenUsed="0"/>
+    <w:lsdException w:name="Medium Shading 2 Accent 1" w:semiHidden="0" w:uiPriority="64" w:unhideWhenUsed="0"/>
+    <w:lsdException w:name="Medium List 1 Accent 1" w:semiHidden="0" w:uiPriority="65" w:unhideWhenUsed="0"/>
+    <w:lsdException w:name="Revision" w:unhideWhenUsed="0"/>
+    <w:lsdException w:name="List Paragraph" w:semiHidden="0" w:uiPriority="34" w:unhideWhenUsed="0" w:qFormat="1"/>
+    <w:lsdException w:name="Quote" w:semiHidden="0" w:uiPriority="29" w:unhideWhenUsed="0" w:qFormat="1"/>
+    <w:lsdException w:name="Intense Quote" w:semiHidden="0" w:uiPriority="30" w:unhideWhenUsed="0" w:qFormat="1"/>
+    <w:lsdException w:name="Medium List 2 Accent 1" w:semiHidden="0" w:uiPriority="66" w:unhideWhenUsed="0"/>
+    <w:lsdException w:name="Medium Grid 1 Accent 1" w:semiHidden="0" w:uiPriority="67" w:unhideWhenUsed="0"/>
+    <w:lsdException w:name="Medium Grid 2 Accent 1" w:semiHidden="0" w:uiPriority="68" w:unhideWhenUsed="0"/>
+    <w:lsdException w:name="Medium Grid 3 Accent 1" w:semiHidden="0" w:uiPriority="69" w:unhideWhenUsed="0"/>
+    <w:lsdException w:name="Dark List Accent 1" w:semiHidden="0" w:uiPriority="70" w:unhideWhenUsed="0"/>
+    <w:lsdException w:name="Colorful Shading Accent 1" w:semiHidden="0" w:uiPriority="71" w:unhideWhenUsed="0"/>
+    <w:lsdException w:name="Colorful List Accent 1" w:semiHidden="0" w:uiPriority="72" w:unhideWhenUsed="0"/>
+    <w:lsdException w:name="Colorful Grid Accent 1" w:semiHidden="0" w:uiPriority="73" w:unhideWhenUsed="0"/>
+    <w:lsdException w:name="Light Shading Accent 2" w:semiHidden="0" w:uiPriority="60" w:unhideWhenUsed="0"/>
+    <w:lsdException w:name="Light List Accent 2" w:semiHidden="0" w:uiPriority="61" w:unhideWhenUsed="0"/>
+    <w:lsdException w:name="Light Grid Accent 2" w:semiHidden="0" w:uiPriority="62" w:unhideWhenUsed="0"/>
+    <w:lsdException w:name="Medium Shading 1 Accent 2" w:semiHidden="0" w:uiPriority="63" w:unhideWhenUsed="0"/>
+    <w:lsdException w:name="Medium Shading 2 Accent 2" w:semiHidden="0" w:uiPriority="64" w:unhideWhenUsed="0"/>
+    <w:lsdException w:name="Medium List 1 Accent 2" w:semiHidden="0" w:uiPriority="65" w:unhideWhenUsed="0"/>
+    <w:lsdException w:name="Medium List 2 Accent 2" w:semiHidden="0" w:uiPriority="66" w:unhideWhenUsed="0"/>
+    <w:lsdException w:name="Medium Grid 1 Accent 2" w:semiHidden="0" w:uiPriority="67" w:unhideWhenUsed="0"/>
+    <w:lsdException w:name="Medium Grid 2 Accent 2" w:semiHidden="0" w:uiPriority="68" w:unhideWhenUsed="0"/>
+    <w:lsdException w:name="Medium Grid 3 Accent 2" w:semiHidden="0" w:uiPriority="69" w:unhideWhenUsed="0"/>
+    <w:lsdException w:name="Dark List Accent 2" w:semiHidden="0" w:uiPriority="70" w:unhideWhenUsed="0"/>
+    <w:lsdException w:name="Colorful Shading Accent 2" w:semiHidden="0" w:uiPriority="71" w:unhideWhenUsed="0"/>
+    <w:lsdException w:name="Colorful List Accent 2" w:semiHidden="0" w:uiPriority="72" w:unhideWhenUsed="0"/>
+    <w:lsdException w:name="Colorful Grid Accent 2" w:semiHidden="0" w:uiPriority="73" w:unhideWhenUsed="0"/>
+    <w:lsdException w:name="Light Shading Accent 3" w:semiHidden="0" w:uiPriority="60" w:unhideWhenUsed="0"/>
+    <w:lsdException w:name="Light List Accent 3" w:semiHidden="0" w:uiPriority="61" w:unhideWhenUsed="0"/>
+    <w:lsdException w:name="Light Grid Accent 3" w:semiHidden="0" w:uiPriority="62" w:unhideWhenUsed="0"/>
+    <w:lsdException w:name="Medium Shading 1 Accent 3" w:semiHidden="0" w:uiPriority="63" w:unhideWhenUsed="0"/>
+    <w:lsdException w:name="Medium Shading 2 Accent 3" w:semiHidden="0" w:uiPriority="64" w:unhideWhenUsed="0"/>
+    <w:lsdException w:name="Medium List 1 Accent 3" w:semiHidden="0" w:uiPriority="65" w:unhideWhenUsed="0"/>
+    <w:lsdException w:name="Medium List 2 Accent 3" w:semiHidden="0" w:uiPriority="66" w:unhideWhenUsed="0"/>
+    <w:lsdException w:name="Medium Grid 1 Accent 3" w:semiHidden="0" w:uiPriority="67" w:unhideWhenUsed="0"/>
+    <w:lsdException w:name="Medium Grid 2 Accent 3" w:semiHidden="0" w:uiPriority="68" w:unhideWhenUsed="0"/>
+    <w:lsdException w:name="Medium Grid 3 Accent 3" w:semiHidden="0" w:uiPriority="69" w:unhideWhenUsed="0"/>
+    <w:lsdException w:name="Dark List Accent 3" w:semiHidden="0" w:uiPriority="70" w:unhideWhenUsed="0"/>
+    <w:lsdException w:name="Colorful Shading Accent 3" w:semiHidden="0" w:uiPriority="71" w:unhideWhenUsed="0"/>
+    <w:lsdException w:name="Colorful List Accent 3" w:semiHidden="0" w:uiPriority="72" w:unhideWhenUsed="0"/>
+    <w:lsdException w:name="Colorful Grid Accent 3" w:semiHidden="0" w:uiPriority="73" w:unhideWhenUsed="0"/>
+    <w:lsdException w:name="Light Shading Accent 4" w:semiHidden="0" w:uiPriority="60" w:unhideWhenUsed="0"/>
+    <w:lsdException w:name="Light List Accent 4" w:semiHidden="0" w:uiPriority="61" w:unhideWhenUsed="0"/>
+    <w:lsdException w:name="Light Grid Accent 4" w:semiHidden="0" w:uiPriority="62" w:unhideWhenUsed="0"/>
+    <w:lsdException w:name="Medium Shading 1 Accent 4" w:semiHidden="0" w:uiPriority="63" w:unhideWhenUsed="0"/>
+    <w:lsdException w:name="Medium Shading 2 Accent 4" w:semiHidden="0" w:uiPriority="64" w:unhideWhenUsed="0"/>
+    <w:lsdException w:name="Medium List 1 Accent 4" w:semiHidden="0" w:uiPriority="65" w:unhideWhenUsed="0"/>
+    <w:lsdException w:name="Medium List 2 Accent 4" w:semiHidden="0" w:uiPriority="66" w:unhideWhenUsed="0"/>
+    <w:lsdException w:name="Medium Grid 1 Accent 4" w:semiHidden="0" w:uiPriority="67" w:unhideWhenUsed="0"/>
+    <w:lsdException w:name="Medium Grid 2 Accent 4" w:semiHidden="0" w:uiPriority="68" w:unhideWhenUsed="0"/>
+    <w:lsdException w:name="Medium Grid 3 Accent 4" w:semiHidden="0" w:uiPriority="69" w:unhideWhenUsed="0"/>
+    <w:lsdException w:name="Dark List Accent 4" w:semiHidden="0" w:uiPriority="70" w:unhideWhenUsed="0"/>
+    <w:lsdException w:name="Colorful Shading Accent 4" w:semiHidden="0" w:uiPriority="71" w:unhideWhenUsed="0"/>
+    <w:lsdException w:name="Colorful List Accent 4" w:semiHidden="0" w:uiPriority="72" w:unhideWhenUsed="0"/>
+    <w:lsdException w:name="Colorful Grid Accent 4" w:semiHidden="0" w:uiPriority="73" w:unhideWhenUsed="0"/>
+    <w:lsdException w:name="Light Shading Accent 5" w:semiHidden="0" w:uiPriority="60" w:unhideWhenUsed="0"/>
+    <w:lsdException w:name="Light List Accent 5" w:semiHidden="0" w:uiPriority="61" w:unhideWhenUsed="0"/>
+    <w:lsdException w:name="Light Grid Accent 5" w:semiHidden="0" w:uiPriority="62" w:unhideWhenUsed="0"/>
+    <w:lsdException w:name="Medium Shading 1 Accent 5" w:semiHidden="0" w:uiPriority="63" w:unhideWhenUsed="0"/>
+    <w:lsdException w:name="Medium Shading 2 Accent 5" w:semiHidden="0" w:uiPriority="64" w:unhideWhenUsed="0"/>
+    <w:lsdException w:name="Medium List 1 Accent 5" w:semiHidden="0" w:uiPriority="65" w:unhideWhenUsed="0"/>
+    <w:lsdException w:name="Medium List 2 Accent 5" w:semiHidden="0" w:uiPriority="66" w:unhideWhenUsed="0"/>
+    <w:lsdException w:name="Medium Grid 1 Accent 5" w:semiHidden="0" w:uiPriority="67" w:unhideWhenUsed="0"/>
+    <w:lsdException w:name="Medium Grid 2 Accent 5" w:semiHidden="0" w:uiPriority="68" w:unhideWhenUsed="0"/>
+    <w:lsdException w:name="Medium Grid 3 Accent 5" w:semiHidden="0" w:uiPriority="69" w:unhideWhenUsed="0"/>
+    <w:lsdException w:name="Dark List Accent 5" w:semiHidden="0" w:uiPriority="70" w:unhideWhenUsed="0"/>
+    <w:lsdException w:name="Colorful Shading Accent 5" w:semiHidden="0" w:uiPriority="71" w:unhideWhenUsed="0"/>
+    <w:lsdException w:name="Colorful List Accent 5" w:semiHidden="0" w:uiPriority="72" w:unhideWhenUsed="0"/>
+    <w:lsdException w:name="Colorful Grid Accent 5" w:semiHidden="0" w:uiPriority="73" w:unhideWhenUsed="0"/>
+    <w:lsdException w:name="Light Shading Accent 6" w:semiHidden="0" w:uiPriority="60" w:unhideWhenUsed="0"/>
+    <w:lsdException w:name="Light List Accent 6" w:semiHidden="0" w:uiPriority="61" w:unhideWhenUsed="0"/>
+    <w:lsdException w:name="Light Grid Accent 6" w:semiHidden="0" w:uiPriority="62" w:unhideWhenUsed="0"/>
+    <w:lsdException w:name="Medium Shading 1 Accent 6" w:semiHidden="0" w:uiPriority="63" w:unhideWhenUsed="0"/>
+    <w:lsdException w:name="Medium Shading 2 Accent 6" w:semiHidden="0" w:uiPriority="64" w:unhideWhenUsed="0"/>
+    <w:lsdException w:name="Medium List 1 Accent 6" w:semiHidden="0" w:uiPriority="65" w:unhideWhenUsed="0"/>
+    <w:lsdException w:name="Medium List 2 Accent 6" w:semiHidden="0" w:uiPriority="66" w:unhideWhenUsed="0"/>
+    <w:lsdException w:name="Medium Grid 1 Accent 6" w:semiHidden="0" w:uiPriority="67" w:unhideWhenUsed="0"/>
+    <w:lsdException w:name="Medium Grid 2 Accent 6" w:semiHidden="0" w:uiPriority="68" w:unhideWhenUsed="0"/>
+    <w:lsdException w:name="Medium Grid 3 Accent 6" w:semiHidden="0" w:uiPriority="69" w:unhideWhenUsed="0"/>
+    <w:lsdException w:name="Dark List Accent 6" w:semiHidden="0" w:uiPriority="70" w:unhideWhenUsed="0"/>
+    <w:lsdException w:name="Colorful Shading Accent 6" w:semiHidden="0" w:uiPriority="71" w:unhideWhenUsed="0"/>
+    <w:lsdException w:name="Colorful List Accent 6" w:semiHidden="0" w:uiPriority="72" w:unhideWhenUsed="0"/>
+    <w:lsdException w:name="Colorful Grid Accent 6" w:semiHidden="0" w:uiPriority="73" w:unhideWhenUsed="0"/>
+    <w:lsdException w:name="Subtle Emphasis" w:semiHidden="0" w:uiPriority="19" w:unhideWhenUsed="0" w:qFormat="1"/>
+    <w:lsdException w:name="Intense Emphasis" w:semiHidden="0" w:uiPriority="21" w:unhideWhenUsed="0" w:qFormat="1"/>
+    <w:lsdException w:name="Subtle Reference" w:semiHidden="0" w:uiPriority="31" w:unhideWhenUsed="0" w:qFormat="1"/>
+    <w:lsdException w:name="Intense Reference" w:semiHidden="0" w:uiPriority="32" w:unhideWhenUsed="0" w:qFormat="1"/>
+    <w:lsdException w:name="Book Title" w:semiHidden="0" w:uiPriority="33" w:unhideWhenUsed="0" w:qFormat="1"/>
+    <w:lsdException w:name="Bibliography" w:uiPriority="37"/>
+    <w:lsdException w:name="TOC Heading" w:uiPriority="39" w:qFormat="1"/>
   </w:latentStyles>
   <w:style w:type="paragraph" w:default="1" w:styleId="Normal">
     <w:name w:val="Normal"/>
@@ -4966,6 +5880,7 @@
       <w:spacing w:after="0" w:line="240" w:lineRule="auto"/>
     </w:pPr>
     <w:tblPr>
+      <w:tblInd w:w="0" w:type="dxa"/>
       <w:tblBorders>
         <w:top w:val="single" w:sz="4" w:space="0" w:color="auto"/>
         <w:left w:val="single" w:sz="4" w:space="0" w:color="auto"/>
@@ -4974,6 +5889,595 @@
         <w:insideH w:val="single" w:sz="4" w:space="0" w:color="auto"/>
         <w:insideV w:val="single" w:sz="4" w:space="0" w:color="auto"/>
       </w:tblBorders>
+      <w:tblCellMar>
+        <w:top w:w="0" w:type="dxa"/>
+        <w:left w:w="108" w:type="dxa"/>
+        <w:bottom w:w="0" w:type="dxa"/>
+        <w:right w:w="108" w:type="dxa"/>
+      </w:tblCellMar>
+    </w:tblPr>
+  </w:style>
+  <w:style w:type="character" w:customStyle="1" w:styleId="Heading1Char">
+    <w:name w:val="Heading 1 Char"/>
+    <w:basedOn w:val="DefaultParagraphFont"/>
+    <w:link w:val="Heading1"/>
+    <w:uiPriority w:val="9"/>
+    <w:rsid w:val="00662D62"/>
+    <w:rPr>
+      <w:rFonts w:ascii="Times New Roman" w:eastAsiaTheme="majorEastAsia" w:hAnsi="Times New Roman" w:cstheme="majorBidi"/>
+      <w:b/>
+      <w:sz w:val="28"/>
+      <w:szCs w:val="32"/>
+    </w:rPr>
+  </w:style>
+  <w:style w:type="paragraph" w:styleId="Title">
+    <w:name w:val="Title"/>
+    <w:basedOn w:val="Normal"/>
+    <w:next w:val="Normal"/>
+    <w:link w:val="TitleChar"/>
+    <w:uiPriority w:val="10"/>
+    <w:qFormat/>
+    <w:rsid w:val="00D06B87"/>
+    <w:pPr>
+      <w:spacing w:after="0" w:line="240" w:lineRule="auto"/>
+      <w:contextualSpacing/>
+      <w:jc w:val="center"/>
+    </w:pPr>
+    <w:rPr>
+      <w:rFonts w:eastAsiaTheme="majorEastAsia" w:cstheme="majorBidi"/>
+      <w:b/>
+      <w:spacing w:val="-10"/>
+      <w:kern w:val="28"/>
+      <w:sz w:val="40"/>
+      <w:szCs w:val="56"/>
+    </w:rPr>
+  </w:style>
+  <w:style w:type="character" w:customStyle="1" w:styleId="TitleChar">
+    <w:name w:val="Title Char"/>
+    <w:basedOn w:val="DefaultParagraphFont"/>
+    <w:link w:val="Title"/>
+    <w:uiPriority w:val="10"/>
+    <w:rsid w:val="00D06B87"/>
+    <w:rPr>
+      <w:rFonts w:ascii="Times New Roman" w:eastAsiaTheme="majorEastAsia" w:hAnsi="Times New Roman" w:cstheme="majorBidi"/>
+      <w:b/>
+      <w:spacing w:val="-10"/>
+      <w:kern w:val="28"/>
+      <w:sz w:val="40"/>
+      <w:szCs w:val="56"/>
+    </w:rPr>
+  </w:style>
+  <w:style w:type="paragraph" w:styleId="Header">
+    <w:name w:val="header"/>
+    <w:basedOn w:val="Normal"/>
+    <w:link w:val="HeaderChar"/>
+    <w:uiPriority w:val="99"/>
+    <w:unhideWhenUsed/>
+    <w:rsid w:val="00344901"/>
+    <w:pPr>
+      <w:tabs>
+        <w:tab w:val="center" w:pos="4680"/>
+        <w:tab w:val="right" w:pos="9360"/>
+      </w:tabs>
+      <w:spacing w:after="0" w:line="240" w:lineRule="auto"/>
+    </w:pPr>
+  </w:style>
+  <w:style w:type="character" w:customStyle="1" w:styleId="HeaderChar">
+    <w:name w:val="Header Char"/>
+    <w:basedOn w:val="DefaultParagraphFont"/>
+    <w:link w:val="Header"/>
+    <w:uiPriority w:val="99"/>
+    <w:rsid w:val="00344901"/>
+    <w:rPr>
+      <w:rFonts w:ascii="Times New Roman" w:hAnsi="Times New Roman"/>
+      <w:sz w:val="24"/>
+    </w:rPr>
+  </w:style>
+  <w:style w:type="paragraph" w:styleId="Footer">
+    <w:name w:val="footer"/>
+    <w:basedOn w:val="Normal"/>
+    <w:link w:val="FooterChar"/>
+    <w:uiPriority w:val="99"/>
+    <w:unhideWhenUsed/>
+    <w:rsid w:val="00344901"/>
+    <w:pPr>
+      <w:tabs>
+        <w:tab w:val="center" w:pos="4680"/>
+        <w:tab w:val="right" w:pos="9360"/>
+      </w:tabs>
+      <w:spacing w:after="0" w:line="240" w:lineRule="auto"/>
+    </w:pPr>
+  </w:style>
+  <w:style w:type="character" w:customStyle="1" w:styleId="FooterChar">
+    <w:name w:val="Footer Char"/>
+    <w:basedOn w:val="DefaultParagraphFont"/>
+    <w:link w:val="Footer"/>
+    <w:uiPriority w:val="99"/>
+    <w:rsid w:val="00344901"/>
+    <w:rPr>
+      <w:rFonts w:ascii="Times New Roman" w:hAnsi="Times New Roman"/>
+      <w:sz w:val="24"/>
+    </w:rPr>
+  </w:style>
+  <w:style w:type="paragraph" w:styleId="TOCHeading">
+    <w:name w:val="TOC Heading"/>
+    <w:basedOn w:val="Heading1"/>
+    <w:next w:val="Normal"/>
+    <w:uiPriority w:val="39"/>
+    <w:unhideWhenUsed/>
+    <w:qFormat/>
+    <w:rsid w:val="00D06B87"/>
+    <w:pPr>
+      <w:outlineLvl w:val="9"/>
+    </w:pPr>
+    <w:rPr>
+      <w:rFonts w:asciiTheme="majorHAnsi" w:hAnsiTheme="majorHAnsi"/>
+      <w:b w:val="0"/>
+      <w:color w:val="2E74B5" w:themeColor="accent1" w:themeShade="BF"/>
+    </w:rPr>
+  </w:style>
+  <w:style w:type="paragraph" w:styleId="TOC1">
+    <w:name w:val="toc 1"/>
+    <w:basedOn w:val="Normal"/>
+    <w:next w:val="Normal"/>
+    <w:autoRedefine/>
+    <w:uiPriority w:val="39"/>
+    <w:unhideWhenUsed/>
+    <w:rsid w:val="00D06B87"/>
+    <w:pPr>
+      <w:spacing w:after="100"/>
+    </w:pPr>
+  </w:style>
+  <w:style w:type="character" w:styleId="Hyperlink">
+    <w:name w:val="Hyperlink"/>
+    <w:basedOn w:val="DefaultParagraphFont"/>
+    <w:uiPriority w:val="99"/>
+    <w:unhideWhenUsed/>
+    <w:rsid w:val="00D06B87"/>
+    <w:rPr>
+      <w:color w:val="0563C1" w:themeColor="hyperlink"/>
+      <w:u w:val="single"/>
+    </w:rPr>
+  </w:style>
+  <w:style w:type="character" w:customStyle="1" w:styleId="Heading2Char">
+    <w:name w:val="Heading 2 Char"/>
+    <w:basedOn w:val="DefaultParagraphFont"/>
+    <w:link w:val="Heading2"/>
+    <w:uiPriority w:val="9"/>
+    <w:rsid w:val="00351480"/>
+    <w:rPr>
+      <w:rFonts w:ascii="Times New Roman" w:eastAsiaTheme="majorEastAsia" w:hAnsi="Times New Roman" w:cstheme="majorBidi"/>
+      <w:b/>
+      <w:sz w:val="24"/>
+      <w:szCs w:val="26"/>
+    </w:rPr>
+  </w:style>
+  <w:style w:type="paragraph" w:styleId="ListParagraph">
+    <w:name w:val="List Paragraph"/>
+    <w:basedOn w:val="Normal"/>
+    <w:uiPriority w:val="34"/>
+    <w:qFormat/>
+    <w:rsid w:val="00D06B87"/>
+    <w:pPr>
+      <w:ind w:left="720"/>
+      <w:contextualSpacing/>
+    </w:pPr>
+  </w:style>
+  <w:style w:type="paragraph" w:styleId="TOC2">
+    <w:name w:val="toc 2"/>
+    <w:basedOn w:val="Normal"/>
+    <w:next w:val="Normal"/>
+    <w:autoRedefine/>
+    <w:uiPriority w:val="39"/>
+    <w:unhideWhenUsed/>
+    <w:rsid w:val="0088121D"/>
+    <w:pPr>
+      <w:spacing w:after="100"/>
+      <w:ind w:left="240"/>
+    </w:pPr>
+  </w:style>
+  <w:style w:type="paragraph" w:styleId="BodyText">
+    <w:name w:val="Body Text"/>
+    <w:basedOn w:val="Normal"/>
+    <w:link w:val="BodyTextChar"/>
+    <w:semiHidden/>
+    <w:unhideWhenUsed/>
+    <w:rsid w:val="001A35FB"/>
+    <w:pPr>
+      <w:spacing w:after="140" w:line="276" w:lineRule="auto"/>
+      <w:jc w:val="both"/>
+    </w:pPr>
+    <w:rPr>
+      <w:rFonts w:ascii="Liberation Serif" w:eastAsia="Noto Sans CJK SC" w:hAnsi="Liberation Serif" w:cs="Lohit Devanagari"/>
+      <w:kern w:val="2"/>
+      <w:szCs w:val="24"/>
+      <w:lang w:val="sr-Latn-RS" w:eastAsia="zh-CN" w:bidi="hi-IN"/>
+    </w:rPr>
+  </w:style>
+  <w:style w:type="character" w:customStyle="1" w:styleId="BodyTextChar">
+    <w:name w:val="Body Text Char"/>
+    <w:basedOn w:val="DefaultParagraphFont"/>
+    <w:link w:val="BodyText"/>
+    <w:semiHidden/>
+    <w:rsid w:val="001A35FB"/>
+    <w:rPr>
+      <w:rFonts w:ascii="Liberation Serif" w:eastAsia="Noto Sans CJK SC" w:hAnsi="Liberation Serif" w:cs="Lohit Devanagari"/>
+      <w:kern w:val="2"/>
+      <w:sz w:val="24"/>
+      <w:szCs w:val="24"/>
+      <w:lang w:val="sr-Latn-RS" w:eastAsia="zh-CN" w:bidi="hi-IN"/>
+    </w:rPr>
+  </w:style>
+  <w:style w:type="paragraph" w:customStyle="1" w:styleId="Tekst">
+    <w:name w:val="Tekst"/>
+    <w:basedOn w:val="Normal"/>
+    <w:link w:val="TekstChar"/>
+    <w:rsid w:val="00351480"/>
+    <w:pPr>
+      <w:spacing w:after="240" w:line="280" w:lineRule="exact"/>
+      <w:jc w:val="both"/>
+    </w:pPr>
+    <w:rPr>
+      <w:rFonts w:eastAsia="Times New Roman" w:cs="Times New Roman"/>
+      <w:szCs w:val="24"/>
+      <w:lang w:val="sr-Latn-CS"/>
+    </w:rPr>
+  </w:style>
+  <w:style w:type="character" w:customStyle="1" w:styleId="TekstChar">
+    <w:name w:val="Tekst Char"/>
+    <w:basedOn w:val="DefaultParagraphFont"/>
+    <w:link w:val="Tekst"/>
+    <w:rsid w:val="00351480"/>
+    <w:rPr>
+      <w:rFonts w:ascii="Times New Roman" w:eastAsia="Times New Roman" w:hAnsi="Times New Roman" w:cs="Times New Roman"/>
+      <w:sz w:val="24"/>
+      <w:szCs w:val="24"/>
+      <w:lang w:val="sr-Latn-CS"/>
+    </w:rPr>
+  </w:style>
+  <w:style w:type="character" w:customStyle="1" w:styleId="Heading3Char">
+    <w:name w:val="Heading 3 Char"/>
+    <w:basedOn w:val="DefaultParagraphFont"/>
+    <w:link w:val="Heading3"/>
+    <w:uiPriority w:val="9"/>
+    <w:rsid w:val="004D387D"/>
+    <w:rPr>
+      <w:rFonts w:ascii="Times New Roman" w:eastAsiaTheme="majorEastAsia" w:hAnsi="Times New Roman" w:cstheme="majorBidi"/>
+      <w:i/>
+      <w:sz w:val="24"/>
+      <w:szCs w:val="24"/>
+      <w:u w:val="single"/>
+    </w:rPr>
+  </w:style>
+  <w:style w:type="paragraph" w:styleId="TOC3">
+    <w:name w:val="toc 3"/>
+    <w:basedOn w:val="Normal"/>
+    <w:next w:val="Normal"/>
+    <w:autoRedefine/>
+    <w:uiPriority w:val="39"/>
+    <w:unhideWhenUsed/>
+    <w:rsid w:val="005E2A0D"/>
+    <w:pPr>
+      <w:spacing w:after="100"/>
+      <w:ind w:left="480"/>
+    </w:pPr>
+  </w:style>
+  <w:style w:type="paragraph" w:styleId="BalloonText">
+    <w:name w:val="Balloon Text"/>
+    <w:basedOn w:val="Normal"/>
+    <w:link w:val="BalloonTextChar"/>
+    <w:uiPriority w:val="99"/>
+    <w:semiHidden/>
+    <w:unhideWhenUsed/>
+    <w:rsid w:val="00D7735B"/>
+    <w:pPr>
+      <w:spacing w:after="0" w:line="240" w:lineRule="auto"/>
+    </w:pPr>
+    <w:rPr>
+      <w:rFonts w:ascii="Tahoma" w:hAnsi="Tahoma" w:cs="Tahoma"/>
+      <w:sz w:val="16"/>
+      <w:szCs w:val="16"/>
+    </w:rPr>
+  </w:style>
+  <w:style w:type="character" w:customStyle="1" w:styleId="BalloonTextChar">
+    <w:name w:val="Balloon Text Char"/>
+    <w:basedOn w:val="DefaultParagraphFont"/>
+    <w:link w:val="BalloonText"/>
+    <w:uiPriority w:val="99"/>
+    <w:semiHidden/>
+    <w:rsid w:val="00D7735B"/>
+    <w:rPr>
+      <w:rFonts w:ascii="Tahoma" w:hAnsi="Tahoma" w:cs="Tahoma"/>
+      <w:sz w:val="16"/>
+      <w:szCs w:val="16"/>
+    </w:rPr>
+  </w:style>
+</w:styles>
+</file>
+
+<file path=word/stylesWithEffects.xml><?xml version="1.0" encoding="utf-8"?>
+<w:styles xmlns:wpc="http://schemas.microsoft.com/office/word/2010/wordprocessingCanvas" xmlns:mc="http://schemas.openxmlformats.org/markup-compatibility/2006" xmlns:o="urn:schemas-microsoft-com:office:office" xmlns:r="http://schemas.openxmlformats.org/officeDocument/2006/relationships" xmlns:m="http://schemas.openxmlformats.org/officeDocument/2006/math" xmlns:v="urn:schemas-microsoft-com:vml" xmlns:wp14="http://schemas.microsoft.com/office/word/2010/wordprocessingDrawing" xmlns:wp="http://schemas.openxmlformats.org/drawingml/2006/wordprocessingDrawing" xmlns:w10="urn:schemas-microsoft-com:office:word" xmlns:w="http://schemas.openxmlformats.org/wordprocessingml/2006/main" xmlns:w14="http://schemas.microsoft.com/office/word/2010/wordml" xmlns:wpg="http://schemas.microsoft.com/office/word/2010/wordprocessingGroup" xmlns:wpi="http://schemas.microsoft.com/office/word/2010/wordprocessingInk" xmlns:wne="http://schemas.microsoft.com/office/word/2006/wordml" xmlns:wps="http://schemas.microsoft.com/office/word/2010/wordprocessingShape" mc:Ignorable="w14 wp14">
+  <w:docDefaults>
+    <w:rPrDefault>
+      <w:rPr>
+        <w:rFonts w:asciiTheme="minorHAnsi" w:eastAsiaTheme="minorHAnsi" w:hAnsiTheme="minorHAnsi" w:cstheme="minorBidi"/>
+        <w:sz w:val="22"/>
+        <w:szCs w:val="22"/>
+        <w:lang w:val="en-US" w:eastAsia="en-US" w:bidi="ar-SA"/>
+      </w:rPr>
+    </w:rPrDefault>
+    <w:pPrDefault>
+      <w:pPr>
+        <w:spacing w:after="160" w:line="259" w:lineRule="auto"/>
+      </w:pPr>
+    </w:pPrDefault>
+  </w:docDefaults>
+  <w:latentStyles w:defLockedState="0" w:defUIPriority="99" w:defSemiHidden="1" w:defUnhideWhenUsed="1" w:defQFormat="0" w:count="267">
+    <w:lsdException w:name="Normal" w:semiHidden="0" w:uiPriority="0" w:unhideWhenUsed="0" w:qFormat="1"/>
+    <w:lsdException w:name="heading 1" w:semiHidden="0" w:uiPriority="9" w:unhideWhenUsed="0" w:qFormat="1"/>
+    <w:lsdException w:name="heading 2" w:uiPriority="9" w:qFormat="1"/>
+    <w:lsdException w:name="heading 3" w:uiPriority="9" w:qFormat="1"/>
+    <w:lsdException w:name="heading 4" w:uiPriority="9" w:qFormat="1"/>
+    <w:lsdException w:name="heading 5" w:uiPriority="9" w:qFormat="1"/>
+    <w:lsdException w:name="heading 6" w:uiPriority="9" w:qFormat="1"/>
+    <w:lsdException w:name="heading 7" w:uiPriority="9" w:qFormat="1"/>
+    <w:lsdException w:name="heading 8" w:uiPriority="9" w:qFormat="1"/>
+    <w:lsdException w:name="heading 9" w:uiPriority="9" w:qFormat="1"/>
+    <w:lsdException w:name="toc 1" w:uiPriority="39"/>
+    <w:lsdException w:name="toc 2" w:uiPriority="39"/>
+    <w:lsdException w:name="toc 3" w:uiPriority="39"/>
+    <w:lsdException w:name="toc 4" w:uiPriority="39"/>
+    <w:lsdException w:name="toc 5" w:uiPriority="39"/>
+    <w:lsdException w:name="toc 6" w:uiPriority="39"/>
+    <w:lsdException w:name="toc 7" w:uiPriority="39"/>
+    <w:lsdException w:name="toc 8" w:uiPriority="39"/>
+    <w:lsdException w:name="toc 9" w:uiPriority="39"/>
+    <w:lsdException w:name="caption" w:uiPriority="35" w:qFormat="1"/>
+    <w:lsdException w:name="Title" w:semiHidden="0" w:uiPriority="10" w:unhideWhenUsed="0" w:qFormat="1"/>
+    <w:lsdException w:name="Default Paragraph Font" w:uiPriority="1"/>
+    <w:lsdException w:name="Body Text" w:uiPriority="0"/>
+    <w:lsdException w:name="Subtitle" w:semiHidden="0" w:uiPriority="11" w:unhideWhenUsed="0" w:qFormat="1"/>
+    <w:lsdException w:name="Strong" w:semiHidden="0" w:uiPriority="22" w:unhideWhenUsed="0" w:qFormat="1"/>
+    <w:lsdException w:name="Emphasis" w:semiHidden="0" w:uiPriority="20" w:unhideWhenUsed="0" w:qFormat="1"/>
+    <w:lsdException w:name="Table Grid" w:semiHidden="0" w:uiPriority="39" w:unhideWhenUsed="0"/>
+    <w:lsdException w:name="Placeholder Text" w:unhideWhenUsed="0"/>
+    <w:lsdException w:name="No Spacing" w:semiHidden="0" w:uiPriority="1" w:unhideWhenUsed="0" w:qFormat="1"/>
+    <w:lsdException w:name="Light Shading" w:semiHidden="0" w:uiPriority="60" w:unhideWhenUsed="0"/>
+    <w:lsdException w:name="Light List" w:semiHidden="0" w:uiPriority="61" w:unhideWhenUsed="0"/>
+    <w:lsdException w:name="Light Grid" w:semiHidden="0" w:uiPriority="62" w:unhideWhenUsed="0"/>
+    <w:lsdException w:name="Medium Shading 1" w:semiHidden="0" w:uiPriority="63" w:unhideWhenUsed="0"/>
+    <w:lsdException w:name="Medium Shading 2" w:semiHidden="0" w:uiPriority="64" w:unhideWhenUsed="0"/>
+    <w:lsdException w:name="Medium List 1" w:semiHidden="0" w:uiPriority="65" w:unhideWhenUsed="0"/>
+    <w:lsdException w:name="Medium List 2" w:semiHidden="0" w:uiPriority="66" w:unhideWhenUsed="0"/>
+    <w:lsdException w:name="Medium Grid 1" w:semiHidden="0" w:uiPriority="67" w:unhideWhenUsed="0"/>
+    <w:lsdException w:name="Medium Grid 2" w:semiHidden="0" w:uiPriority="68" w:unhideWhenUsed="0"/>
+    <w:lsdException w:name="Medium Grid 3" w:semiHidden="0" w:uiPriority="69" w:unhideWhenUsed="0"/>
+    <w:lsdException w:name="Dark List" w:semiHidden="0" w:uiPriority="70" w:unhideWhenUsed="0"/>
+    <w:lsdException w:name="Colorful Shading" w:semiHidden="0" w:uiPriority="71" w:unhideWhenUsed="0"/>
+    <w:lsdException w:name="Colorful List" w:semiHidden="0" w:uiPriority="72" w:unhideWhenUsed="0"/>
+    <w:lsdException w:name="Colorful Grid" w:semiHidden="0" w:uiPriority="73" w:unhideWhenUsed="0"/>
+    <w:lsdException w:name="Light Shading Accent 1" w:semiHidden="0" w:uiPriority="60" w:unhideWhenUsed="0"/>
+    <w:lsdException w:name="Light List Accent 1" w:semiHidden="0" w:uiPriority="61" w:unhideWhenUsed="0"/>
+    <w:lsdException w:name="Light Grid Accent 1" w:semiHidden="0" w:uiPriority="62" w:unhideWhenUsed="0"/>
+    <w:lsdException w:name="Medium Shading 1 Accent 1" w:semiHidden="0" w:uiPriority="63" w:unhideWhenUsed="0"/>
+    <w:lsdException w:name="Medium Shading 2 Accent 1" w:semiHidden="0" w:uiPriority="64" w:unhideWhenUsed="0"/>
+    <w:lsdException w:name="Medium List 1 Accent 1" w:semiHidden="0" w:uiPriority="65" w:unhideWhenUsed="0"/>
+    <w:lsdException w:name="Revision" w:unhideWhenUsed="0"/>
+    <w:lsdException w:name="List Paragraph" w:semiHidden="0" w:uiPriority="34" w:unhideWhenUsed="0" w:qFormat="1"/>
+    <w:lsdException w:name="Quote" w:semiHidden="0" w:uiPriority="29" w:unhideWhenUsed="0" w:qFormat="1"/>
+    <w:lsdException w:name="Intense Quote" w:semiHidden="0" w:uiPriority="30" w:unhideWhenUsed="0" w:qFormat="1"/>
+    <w:lsdException w:name="Medium List 2 Accent 1" w:semiHidden="0" w:uiPriority="66" w:unhideWhenUsed="0"/>
+    <w:lsdException w:name="Medium Grid 1 Accent 1" w:semiHidden="0" w:uiPriority="67" w:unhideWhenUsed="0"/>
+    <w:lsdException w:name="Medium Grid 2 Accent 1" w:semiHidden="0" w:uiPriority="68" w:unhideWhenUsed="0"/>
+    <w:lsdException w:name="Medium Grid 3 Accent 1" w:semiHidden="0" w:uiPriority="69" w:unhideWhenUsed="0"/>
+    <w:lsdException w:name="Dark List Accent 1" w:semiHidden="0" w:uiPriority="70" w:unhideWhenUsed="0"/>
+    <w:lsdException w:name="Colorful Shading Accent 1" w:semiHidden="0" w:uiPriority="71" w:unhideWhenUsed="0"/>
+    <w:lsdException w:name="Colorful List Accent 1" w:semiHidden="0" w:uiPriority="72" w:unhideWhenUsed="0"/>
+    <w:lsdException w:name="Colorful Grid Accent 1" w:semiHidden="0" w:uiPriority="73" w:unhideWhenUsed="0"/>
+    <w:lsdException w:name="Light Shading Accent 2" w:semiHidden="0" w:uiPriority="60" w:unhideWhenUsed="0"/>
+    <w:lsdException w:name="Light List Accent 2" w:semiHidden="0" w:uiPriority="61" w:unhideWhenUsed="0"/>
+    <w:lsdException w:name="Light Grid Accent 2" w:semiHidden="0" w:uiPriority="62" w:unhideWhenUsed="0"/>
+    <w:lsdException w:name="Medium Shading 1 Accent 2" w:semiHidden="0" w:uiPriority="63" w:unhideWhenUsed="0"/>
+    <w:lsdException w:name="Medium Shading 2 Accent 2" w:semiHidden="0" w:uiPriority="64" w:unhideWhenUsed="0"/>
+    <w:lsdException w:name="Medium List 1 Accent 2" w:semiHidden="0" w:uiPriority="65" w:unhideWhenUsed="0"/>
+    <w:lsdException w:name="Medium List 2 Accent 2" w:semiHidden="0" w:uiPriority="66" w:unhideWhenUsed="0"/>
+    <w:lsdException w:name="Medium Grid 1 Accent 2" w:semiHidden="0" w:uiPriority="67" w:unhideWhenUsed="0"/>
+    <w:lsdException w:name="Medium Grid 2 Accent 2" w:semiHidden="0" w:uiPriority="68" w:unhideWhenUsed="0"/>
+    <w:lsdException w:name="Medium Grid 3 Accent 2" w:semiHidden="0" w:uiPriority="69" w:unhideWhenUsed="0"/>
+    <w:lsdException w:name="Dark List Accent 2" w:semiHidden="0" w:uiPriority="70" w:unhideWhenUsed="0"/>
+    <w:lsdException w:name="Colorful Shading Accent 2" w:semiHidden="0" w:uiPriority="71" w:unhideWhenUsed="0"/>
+    <w:lsdException w:name="Colorful List Accent 2" w:semiHidden="0" w:uiPriority="72" w:unhideWhenUsed="0"/>
+    <w:lsdException w:name="Colorful Grid Accent 2" w:semiHidden="0" w:uiPriority="73" w:unhideWhenUsed="0"/>
+    <w:lsdException w:name="Light Shading Accent 3" w:semiHidden="0" w:uiPriority="60" w:unhideWhenUsed="0"/>
+    <w:lsdException w:name="Light List Accent 3" w:semiHidden="0" w:uiPriority="61" w:unhideWhenUsed="0"/>
+    <w:lsdException w:name="Light Grid Accent 3" w:semiHidden="0" w:uiPriority="62" w:unhideWhenUsed="0"/>
+    <w:lsdException w:name="Medium Shading 1 Accent 3" w:semiHidden="0" w:uiPriority="63" w:unhideWhenUsed="0"/>
+    <w:lsdException w:name="Medium Shading 2 Accent 3" w:semiHidden="0" w:uiPriority="64" w:unhideWhenUsed="0"/>
+    <w:lsdException w:name="Medium List 1 Accent 3" w:semiHidden="0" w:uiPriority="65" w:unhideWhenUsed="0"/>
+    <w:lsdException w:name="Medium List 2 Accent 3" w:semiHidden="0" w:uiPriority="66" w:unhideWhenUsed="0"/>
+    <w:lsdException w:name="Medium Grid 1 Accent 3" w:semiHidden="0" w:uiPriority="67" w:unhideWhenUsed="0"/>
+    <w:lsdException w:name="Medium Grid 2 Accent 3" w:semiHidden="0" w:uiPriority="68" w:unhideWhenUsed="0"/>
+    <w:lsdException w:name="Medium Grid 3 Accent 3" w:semiHidden="0" w:uiPriority="69" w:unhideWhenUsed="0"/>
+    <w:lsdException w:name="Dark List Accent 3" w:semiHidden="0" w:uiPriority="70" w:unhideWhenUsed="0"/>
+    <w:lsdException w:name="Colorful Shading Accent 3" w:semiHidden="0" w:uiPriority="71" w:unhideWhenUsed="0"/>
+    <w:lsdException w:name="Colorful List Accent 3" w:semiHidden="0" w:uiPriority="72" w:unhideWhenUsed="0"/>
+    <w:lsdException w:name="Colorful Grid Accent 3" w:semiHidden="0" w:uiPriority="73" w:unhideWhenUsed="0"/>
+    <w:lsdException w:name="Light Shading Accent 4" w:semiHidden="0" w:uiPriority="60" w:unhideWhenUsed="0"/>
+    <w:lsdException w:name="Light List Accent 4" w:semiHidden="0" w:uiPriority="61" w:unhideWhenUsed="0"/>
+    <w:lsdException w:name="Light Grid Accent 4" w:semiHidden="0" w:uiPriority="62" w:unhideWhenUsed="0"/>
+    <w:lsdException w:name="Medium Shading 1 Accent 4" w:semiHidden="0" w:uiPriority="63" w:unhideWhenUsed="0"/>
+    <w:lsdException w:name="Medium Shading 2 Accent 4" w:semiHidden="0" w:uiPriority="64" w:unhideWhenUsed="0"/>
+    <w:lsdException w:name="Medium List 1 Accent 4" w:semiHidden="0" w:uiPriority="65" w:unhideWhenUsed="0"/>
+    <w:lsdException w:name="Medium List 2 Accent 4" w:semiHidden="0" w:uiPriority="66" w:unhideWhenUsed="0"/>
+    <w:lsdException w:name="Medium Grid 1 Accent 4" w:semiHidden="0" w:uiPriority="67" w:unhideWhenUsed="0"/>
+    <w:lsdException w:name="Medium Grid 2 Accent 4" w:semiHidden="0" w:uiPriority="68" w:unhideWhenUsed="0"/>
+    <w:lsdException w:name="Medium Grid 3 Accent 4" w:semiHidden="0" w:uiPriority="69" w:unhideWhenUsed="0"/>
+    <w:lsdException w:name="Dark List Accent 4" w:semiHidden="0" w:uiPriority="70" w:unhideWhenUsed="0"/>
+    <w:lsdException w:name="Colorful Shading Accent 4" w:semiHidden="0" w:uiPriority="71" w:unhideWhenUsed="0"/>
+    <w:lsdException w:name="Colorful List Accent 4" w:semiHidden="0" w:uiPriority="72" w:unhideWhenUsed="0"/>
+    <w:lsdException w:name="Colorful Grid Accent 4" w:semiHidden="0" w:uiPriority="73" w:unhideWhenUsed="0"/>
+    <w:lsdException w:name="Light Shading Accent 5" w:semiHidden="0" w:uiPriority="60" w:unhideWhenUsed="0"/>
+    <w:lsdException w:name="Light List Accent 5" w:semiHidden="0" w:uiPriority="61" w:unhideWhenUsed="0"/>
+    <w:lsdException w:name="Light Grid Accent 5" w:semiHidden="0" w:uiPriority="62" w:unhideWhenUsed="0"/>
+    <w:lsdException w:name="Medium Shading 1 Accent 5" w:semiHidden="0" w:uiPriority="63" w:unhideWhenUsed="0"/>
+    <w:lsdException w:name="Medium Shading 2 Accent 5" w:semiHidden="0" w:uiPriority="64" w:unhideWhenUsed="0"/>
+    <w:lsdException w:name="Medium List 1 Accent 5" w:semiHidden="0" w:uiPriority="65" w:unhideWhenUsed="0"/>
+    <w:lsdException w:name="Medium List 2 Accent 5" w:semiHidden="0" w:uiPriority="66" w:unhideWhenUsed="0"/>
+    <w:lsdException w:name="Medium Grid 1 Accent 5" w:semiHidden="0" w:uiPriority="67" w:unhideWhenUsed="0"/>
+    <w:lsdException w:name="Medium Grid 2 Accent 5" w:semiHidden="0" w:uiPriority="68" w:unhideWhenUsed="0"/>
+    <w:lsdException w:name="Medium Grid 3 Accent 5" w:semiHidden="0" w:uiPriority="69" w:unhideWhenUsed="0"/>
+    <w:lsdException w:name="Dark List Accent 5" w:semiHidden="0" w:uiPriority="70" w:unhideWhenUsed="0"/>
+    <w:lsdException w:name="Colorful Shading Accent 5" w:semiHidden="0" w:uiPriority="71" w:unhideWhenUsed="0"/>
+    <w:lsdException w:name="Colorful List Accent 5" w:semiHidden="0" w:uiPriority="72" w:unhideWhenUsed="0"/>
+    <w:lsdException w:name="Colorful Grid Accent 5" w:semiHidden="0" w:uiPriority="73" w:unhideWhenUsed="0"/>
+    <w:lsdException w:name="Light Shading Accent 6" w:semiHidden="0" w:uiPriority="60" w:unhideWhenUsed="0"/>
+    <w:lsdException w:name="Light List Accent 6" w:semiHidden="0" w:uiPriority="61" w:unhideWhenUsed="0"/>
+    <w:lsdException w:name="Light Grid Accent 6" w:semiHidden="0" w:uiPriority="62" w:unhideWhenUsed="0"/>
+    <w:lsdException w:name="Medium Shading 1 Accent 6" w:semiHidden="0" w:uiPriority="63" w:unhideWhenUsed="0"/>
+    <w:lsdException w:name="Medium Shading 2 Accent 6" w:semiHidden="0" w:uiPriority="64" w:unhideWhenUsed="0"/>
+    <w:lsdException w:name="Medium List 1 Accent 6" w:semiHidden="0" w:uiPriority="65" w:unhideWhenUsed="0"/>
+    <w:lsdException w:name="Medium List 2 Accent 6" w:semiHidden="0" w:uiPriority="66" w:unhideWhenUsed="0"/>
+    <w:lsdException w:name="Medium Grid 1 Accent 6" w:semiHidden="0" w:uiPriority="67" w:unhideWhenUsed="0"/>
+    <w:lsdException w:name="Medium Grid 2 Accent 6" w:semiHidden="0" w:uiPriority="68" w:unhideWhenUsed="0"/>
+    <w:lsdException w:name="Medium Grid 3 Accent 6" w:semiHidden="0" w:uiPriority="69" w:unhideWhenUsed="0"/>
+    <w:lsdException w:name="Dark List Accent 6" w:semiHidden="0" w:uiPriority="70" w:unhideWhenUsed="0"/>
+    <w:lsdException w:name="Colorful Shading Accent 6" w:semiHidden="0" w:uiPriority="71" w:unhideWhenUsed="0"/>
+    <w:lsdException w:name="Colorful List Accent 6" w:semiHidden="0" w:uiPriority="72" w:unhideWhenUsed="0"/>
+    <w:lsdException w:name="Colorful Grid Accent 6" w:semiHidden="0" w:uiPriority="73" w:unhideWhenUsed="0"/>
+    <w:lsdException w:name="Subtle Emphasis" w:semiHidden="0" w:uiPriority="19" w:unhideWhenUsed="0" w:qFormat="1"/>
+    <w:lsdException w:name="Intense Emphasis" w:semiHidden="0" w:uiPriority="21" w:unhideWhenUsed="0" w:qFormat="1"/>
+    <w:lsdException w:name="Subtle Reference" w:semiHidden="0" w:uiPriority="31" w:unhideWhenUsed="0" w:qFormat="1"/>
+    <w:lsdException w:name="Intense Reference" w:semiHidden="0" w:uiPriority="32" w:unhideWhenUsed="0" w:qFormat="1"/>
+    <w:lsdException w:name="Book Title" w:semiHidden="0" w:uiPriority="33" w:unhideWhenUsed="0" w:qFormat="1"/>
+    <w:lsdException w:name="Bibliography" w:uiPriority="37"/>
+    <w:lsdException w:name="TOC Heading" w:uiPriority="39" w:qFormat="1"/>
+  </w:latentStyles>
+  <w:style w:type="paragraph" w:default="1" w:styleId="Normal">
+    <w:name w:val="Normal"/>
+    <w:qFormat/>
+    <w:rsid w:val="00344901"/>
+    <w:rPr>
+      <w:rFonts w:ascii="Times New Roman" w:hAnsi="Times New Roman"/>
+      <w:sz w:val="24"/>
+    </w:rPr>
+  </w:style>
+  <w:style w:type="paragraph" w:styleId="Heading1">
+    <w:name w:val="heading 1"/>
+    <w:basedOn w:val="Normal"/>
+    <w:next w:val="Normal"/>
+    <w:link w:val="Heading1Char"/>
+    <w:uiPriority w:val="9"/>
+    <w:qFormat/>
+    <w:rsid w:val="00662D62"/>
+    <w:pPr>
+      <w:keepNext/>
+      <w:keepLines/>
+      <w:spacing w:after="140" w:line="276" w:lineRule="auto"/>
+      <w:jc w:val="both"/>
+      <w:outlineLvl w:val="0"/>
+    </w:pPr>
+    <w:rPr>
+      <w:rFonts w:eastAsiaTheme="majorEastAsia" w:cstheme="majorBidi"/>
+      <w:b/>
+      <w:sz w:val="28"/>
+      <w:szCs w:val="32"/>
+    </w:rPr>
+  </w:style>
+  <w:style w:type="paragraph" w:styleId="Heading2">
+    <w:name w:val="heading 2"/>
+    <w:basedOn w:val="Normal"/>
+    <w:next w:val="Normal"/>
+    <w:link w:val="Heading2Char"/>
+    <w:uiPriority w:val="9"/>
+    <w:unhideWhenUsed/>
+    <w:qFormat/>
+    <w:rsid w:val="00351480"/>
+    <w:pPr>
+      <w:keepNext/>
+      <w:keepLines/>
+      <w:spacing w:before="40" w:after="0"/>
+      <w:outlineLvl w:val="1"/>
+    </w:pPr>
+    <w:rPr>
+      <w:rFonts w:eastAsiaTheme="majorEastAsia" w:cstheme="majorBidi"/>
+      <w:b/>
+      <w:szCs w:val="26"/>
+    </w:rPr>
+  </w:style>
+  <w:style w:type="paragraph" w:styleId="Heading3">
+    <w:name w:val="heading 3"/>
+    <w:basedOn w:val="Normal"/>
+    <w:next w:val="Normal"/>
+    <w:link w:val="Heading3Char"/>
+    <w:uiPriority w:val="9"/>
+    <w:unhideWhenUsed/>
+    <w:qFormat/>
+    <w:rsid w:val="004D387D"/>
+    <w:pPr>
+      <w:keepNext/>
+      <w:keepLines/>
+      <w:spacing w:after="140" w:line="276" w:lineRule="auto"/>
+      <w:jc w:val="both"/>
+      <w:outlineLvl w:val="2"/>
+    </w:pPr>
+    <w:rPr>
+      <w:rFonts w:eastAsiaTheme="majorEastAsia" w:cstheme="majorBidi"/>
+      <w:i/>
+      <w:szCs w:val="24"/>
+      <w:u w:val="single"/>
+    </w:rPr>
+  </w:style>
+  <w:style w:type="character" w:default="1" w:styleId="DefaultParagraphFont">
+    <w:name w:val="Default Paragraph Font"/>
+    <w:uiPriority w:val="1"/>
+    <w:semiHidden/>
+    <w:unhideWhenUsed/>
+  </w:style>
+  <w:style w:type="table" w:default="1" w:styleId="TableNormal">
+    <w:name w:val="Normal Table"/>
+    <w:uiPriority w:val="99"/>
+    <w:semiHidden/>
+    <w:unhideWhenUsed/>
+    <w:tblPr>
+      <w:tblInd w:w="0" w:type="dxa"/>
+      <w:tblCellMar>
+        <w:top w:w="0" w:type="dxa"/>
+        <w:left w:w="108" w:type="dxa"/>
+        <w:bottom w:w="0" w:type="dxa"/>
+        <w:right w:w="108" w:type="dxa"/>
+      </w:tblCellMar>
+    </w:tblPr>
+  </w:style>
+  <w:style w:type="numbering" w:default="1" w:styleId="NoList">
+    <w:name w:val="No List"/>
+    <w:uiPriority w:val="99"/>
+    <w:semiHidden/>
+    <w:unhideWhenUsed/>
+  </w:style>
+  <w:style w:type="table" w:styleId="TableGrid">
+    <w:name w:val="Table Grid"/>
+    <w:basedOn w:val="TableNormal"/>
+    <w:uiPriority w:val="39"/>
+    <w:rsid w:val="00365B51"/>
+    <w:pPr>
+      <w:spacing w:after="0" w:line="240" w:lineRule="auto"/>
+    </w:pPr>
+    <w:tblPr>
+      <w:tblInd w:w="0" w:type="dxa"/>
+      <w:tblBorders>
+        <w:top w:val="single" w:sz="4" w:space="0" w:color="auto"/>
+        <w:left w:val="single" w:sz="4" w:space="0" w:color="auto"/>
+        <w:bottom w:val="single" w:sz="4" w:space="0" w:color="auto"/>
+        <w:right w:val="single" w:sz="4" w:space="0" w:color="auto"/>
+        <w:insideH w:val="single" w:sz="4" w:space="0" w:color="auto"/>
+        <w:insideV w:val="single" w:sz="4" w:space="0" w:color="auto"/>
+      </w:tblBorders>
+      <w:tblCellMar>
+        <w:top w:w="0" w:type="dxa"/>
+        <w:left w:w="108" w:type="dxa"/>
+        <w:bottom w:w="0" w:type="dxa"/>
+        <w:right w:w="108" w:type="dxa"/>
+      </w:tblCellMar>
     </w:tblPr>
   </w:style>
   <w:style w:type="character" w:customStyle="1" w:styleId="Heading1Char">
@@ -5529,7 +7033,7 @@
   <a:extraClrSchemeLst/>
   <a:extLst>
     <a:ext uri="{05A4C25C-085E-4340-85A3-A5531E510DB2}">
-      <thm15:themeFamily xmlns:thm15="http://schemas.microsoft.com/office/thememl/2012/main" name="Office Theme" id="{62F939B6-93AF-4DB8-9C6B-D6C7DFDC589F}" vid="{4A3C46E8-61CC-4603-A589-7422A47A8E4A}"/>
+      <thm15:themeFamily xmlns:thm15="http://schemas.microsoft.com/office/thememl/2012/main" xmlns="" name="Office Theme" id="{62F939B6-93AF-4DB8-9C6B-D6C7DFDC589F}" vid="{4A3C46E8-61CC-4603-A589-7422A47A8E4A}"/>
     </a:ext>
   </a:extLst>
 </a:theme>
@@ -5540,7 +7044,7 @@
 </file>
 
 <file path=customXml/itemProps1.xml><?xml version="1.0" encoding="utf-8"?>
-<ds:datastoreItem xmlns:ds="http://schemas.openxmlformats.org/officeDocument/2006/customXml" ds:itemID="{F5CA78F6-87CE-44C4-B468-70A67E643A2C}">
+<ds:datastoreItem xmlns:ds="http://schemas.openxmlformats.org/officeDocument/2006/customXml" ds:itemID="{2DA7D48F-6CD6-41CB-B2C6-0D1D324EA41A}">
   <ds:schemaRefs>
     <ds:schemaRef ds:uri="http://schemas.openxmlformats.org/officeDocument/2006/bibliography"/>
   </ds:schemaRefs>

</xml_diff>